<commit_message>
Creación de las dos primeras técnicas.
Hemos planteado el tema del MVP al que aplicar la técnica "LEAN INCEPTION". 
Tras pensar las posibles funcionalidades de nuestro proyecto hemos obtenido la  1ª Versión de Write the Product Visión y The product is /is not/ does /doesnt. 
Hemos trabajado 2 horas.
</commit_message>
<xml_diff>
--- a/Práctica 1/Plantilla Documentación  de Prácticas2021.docx
+++ b/Práctica 1/Plantilla Documentación  de Prácticas2021.docx
@@ -112,9 +112,8 @@
               <w:sz w:val="48"/>
               <w:szCs w:val="48"/>
             </w:rPr>
-            <w:t>n de la práctica &lt;</w:t>
+            <w:t xml:space="preserve">n de la práctica </w:t>
           </w:r>
-          <w:proofErr w:type="spellStart"/>
           <w:r>
             <w:rPr>
               <w:rFonts w:ascii="Arial Narrow" w:hAnsi="Arial Narrow"/>
@@ -122,17 +121,7 @@
               <w:sz w:val="48"/>
               <w:szCs w:val="48"/>
             </w:rPr>
-            <w:t>nn</w:t>
-          </w:r>
-          <w:proofErr w:type="spellEnd"/>
-          <w:r>
-            <w:rPr>
-              <w:rFonts w:ascii="Arial Narrow" w:hAnsi="Arial Narrow"/>
-              <w:b/>
-              <w:sz w:val="48"/>
-              <w:szCs w:val="48"/>
-            </w:rPr>
-            <w:t>&gt;</w:t>
+            <w:t>1</w:t>
           </w:r>
         </w:sdtContent>
       </w:sdt>
@@ -163,8 +152,19 @@
           <w:sz w:val="40"/>
           <w:szCs w:val="40"/>
         </w:rPr>
-        <w:t>&lt;Nombre de la práctica&gt;</w:t>
-      </w:r>
+        <w:t xml:space="preserve">Lean </w:t>
+      </w:r>
+      <w:proofErr w:type="spellStart"/>
+      <w:r>
+        <w:rPr>
+          <w:rFonts w:ascii="Arial Narrow" w:hAnsi="Arial Narrow"/>
+          <w:b/>
+          <w:sz w:val="40"/>
+          <w:szCs w:val="40"/>
+        </w:rPr>
+        <w:t>Inception</w:t>
+      </w:r>
+      <w:proofErr w:type="spellEnd"/>
     </w:p>
     <w:p>
       <w:pPr>
@@ -385,8 +385,6 @@
         </w:rPr>
         <w:t>1</w:t>
       </w:r>
-      <w:bookmarkStart w:id="0" w:name="_GoBack"/>
-      <w:bookmarkEnd w:id="0"/>
     </w:p>
     <w:tbl>
       <w:tblPr>
@@ -396,8 +394,8 @@
         <w:tblLook w:val="04A0" w:firstRow="1" w:lastRow="0" w:firstColumn="1" w:lastColumn="0" w:noHBand="0" w:noVBand="1"/>
       </w:tblPr>
       <w:tblGrid>
-        <w:gridCol w:w="1982"/>
-        <w:gridCol w:w="1632"/>
+        <w:gridCol w:w="1530"/>
+        <w:gridCol w:w="1179"/>
       </w:tblGrid>
       <w:tr>
         <w:tc>
@@ -474,43 +472,39 @@
                 <w:sz w:val="32"/>
                 <w:szCs w:val="32"/>
               </w:rPr>
-              <w:t>&lt;</w:t>
-            </w:r>
-            <w:proofErr w:type="spellStart"/>
+              <w:t>25</w:t>
+            </w:r>
             <w:r>
               <w:rPr>
                 <w:rFonts w:ascii="Arial Narrow" w:hAnsi="Arial Narrow"/>
                 <w:sz w:val="32"/>
                 <w:szCs w:val="32"/>
               </w:rPr>
-              <w:t>dd</w:t>
-            </w:r>
-            <w:proofErr w:type="spellEnd"/>
+              <w:t>/</w:t>
+            </w:r>
             <w:r>
               <w:rPr>
                 <w:rFonts w:ascii="Arial Narrow" w:hAnsi="Arial Narrow"/>
                 <w:sz w:val="32"/>
                 <w:szCs w:val="32"/>
               </w:rPr>
-              <w:t>/mm/</w:t>
-            </w:r>
-            <w:proofErr w:type="spellStart"/>
+              <w:t>10</w:t>
+            </w:r>
             <w:r>
               <w:rPr>
                 <w:rFonts w:ascii="Arial Narrow" w:hAnsi="Arial Narrow"/>
                 <w:sz w:val="32"/>
                 <w:szCs w:val="32"/>
               </w:rPr>
-              <w:t>aaaa</w:t>
-            </w:r>
-            <w:proofErr w:type="spellEnd"/>
+              <w:t>/</w:t>
+            </w:r>
             <w:r>
               <w:rPr>
                 <w:rFonts w:ascii="Arial Narrow" w:hAnsi="Arial Narrow"/>
                 <w:sz w:val="32"/>
                 <w:szCs w:val="32"/>
               </w:rPr>
-              <w:t>&gt;</w:t>
+              <w:t>2020</w:t>
             </w:r>
           </w:p>
         </w:tc>
@@ -534,59 +528,23 @@
                 <w:sz w:val="32"/>
                 <w:szCs w:val="32"/>
               </w:rPr>
-              <w:t>v&lt;</w:t>
-            </w:r>
-            <w:proofErr w:type="spellStart"/>
+              <w:t>V0.</w:t>
+            </w:r>
             <w:r>
               <w:rPr>
                 <w:rFonts w:ascii="Arial Narrow" w:hAnsi="Arial Narrow"/>
                 <w:sz w:val="32"/>
                 <w:szCs w:val="32"/>
               </w:rPr>
-              <w:t>nn</w:t>
-            </w:r>
-            <w:proofErr w:type="spellEnd"/>
+              <w:t>r</w:t>
+            </w:r>
             <w:r>
               <w:rPr>
                 <w:rFonts w:ascii="Arial Narrow" w:hAnsi="Arial Narrow"/>
                 <w:sz w:val="32"/>
                 <w:szCs w:val="32"/>
               </w:rPr>
-              <w:t>&gt;</w:t>
-            </w:r>
-            <w:r>
-              <w:rPr>
-                <w:rFonts w:ascii="Arial Narrow" w:hAnsi="Arial Narrow"/>
-                <w:sz w:val="32"/>
-                <w:szCs w:val="32"/>
-              </w:rPr>
-              <w:t>r</w:t>
-            </w:r>
-            <w:r>
-              <w:rPr>
-                <w:rFonts w:ascii="Arial Narrow" w:hAnsi="Arial Narrow"/>
-                <w:sz w:val="32"/>
-                <w:szCs w:val="32"/>
-              </w:rPr>
-              <w:t>&lt;</w:t>
-            </w:r>
-            <w:proofErr w:type="spellStart"/>
-            <w:r>
-              <w:rPr>
-                <w:rFonts w:ascii="Arial Narrow" w:hAnsi="Arial Narrow"/>
-                <w:sz w:val="32"/>
-                <w:szCs w:val="32"/>
-              </w:rPr>
-              <w:t>nn</w:t>
-            </w:r>
-            <w:proofErr w:type="spellEnd"/>
-            <w:r>
-              <w:rPr>
-                <w:rFonts w:ascii="Arial Narrow" w:hAnsi="Arial Narrow"/>
-                <w:sz w:val="32"/>
-                <w:szCs w:val="32"/>
-              </w:rPr>
-              <w:t>&gt;</w:t>
+              <w:t>0</w:t>
             </w:r>
           </w:p>
         </w:tc>
@@ -685,27 +643,7 @@
                 <w:sz w:val="32"/>
                 <w:szCs w:val="24"/>
               </w:rPr>
-              <w:t>&lt;</w:t>
-            </w:r>
-            <w:proofErr w:type="spellStart"/>
-            <w:r>
-              <w:rPr>
-                <w:rFonts w:ascii="Arial Narrow" w:hAnsi="Arial Narrow"/>
-                <w:b/>
-                <w:sz w:val="32"/>
-                <w:szCs w:val="24"/>
-              </w:rPr>
-              <w:t>nn</w:t>
-            </w:r>
-            <w:proofErr w:type="spellEnd"/>
-            <w:r>
-              <w:rPr>
-                <w:rFonts w:ascii="Arial Narrow" w:hAnsi="Arial Narrow"/>
-                <w:b/>
-                <w:sz w:val="32"/>
-                <w:szCs w:val="24"/>
-              </w:rPr>
-              <w:t>&gt;</w:t>
+              <w:t>20</w:t>
             </w:r>
           </w:p>
         </w:tc>
@@ -793,23 +731,7 @@
                 <w:sz w:val="32"/>
                 <w:szCs w:val="24"/>
               </w:rPr>
-              <w:t>&lt;</w:t>
-            </w:r>
-            <w:r>
-              <w:rPr>
-                <w:rFonts w:ascii="Arial Narrow" w:hAnsi="Arial Narrow"/>
-                <w:sz w:val="32"/>
-                <w:szCs w:val="24"/>
-              </w:rPr>
-              <w:t>Apellido1 Apellido2, Nombre</w:t>
-            </w:r>
-            <w:r>
-              <w:rPr>
-                <w:rFonts w:ascii="Arial Narrow" w:hAnsi="Arial Narrow"/>
-                <w:sz w:val="32"/>
-                <w:szCs w:val="24"/>
-              </w:rPr>
-              <w:t>&gt;</w:t>
+              <w:t>Barba Sigüenza, Jesús</w:t>
             </w:r>
           </w:p>
         </w:tc>
@@ -833,7 +755,7 @@
                 <w:sz w:val="32"/>
                 <w:szCs w:val="24"/>
               </w:rPr>
-              <w:t>&lt;nombre de rol&gt;</w:t>
+              <w:t>Desarrollador</w:t>
             </w:r>
           </w:p>
         </w:tc>
@@ -857,7 +779,7 @@
                 <w:sz w:val="32"/>
                 <w:szCs w:val="24"/>
               </w:rPr>
-              <w:t>&lt;Apellido1 Apellido2, Nombre&gt;</w:t>
+              <w:t>Hernández Quesada, Fernando</w:t>
             </w:r>
           </w:p>
         </w:tc>
@@ -875,7 +797,7 @@
                 <w:sz w:val="32"/>
                 <w:szCs w:val="24"/>
               </w:rPr>
-              <w:t>&lt;nombre de rol&gt;</w:t>
+              <w:t>Desarrollador</w:t>
             </w:r>
           </w:p>
         </w:tc>
@@ -900,7 +822,7 @@
                 <w:sz w:val="32"/>
                 <w:szCs w:val="24"/>
               </w:rPr>
-              <w:t>&lt;Apellido1 Apellido2, Nombre&gt;</w:t>
+              <w:t>Moguer Villalba, Manuel</w:t>
             </w:r>
           </w:p>
         </w:tc>
@@ -918,7 +840,7 @@
                 <w:sz w:val="32"/>
                 <w:szCs w:val="24"/>
               </w:rPr>
-              <w:t>&lt;nombre de rol&gt;</w:t>
+              <w:t>Desarrollador</w:t>
             </w:r>
           </w:p>
         </w:tc>
@@ -942,7 +864,7 @@
                 <w:sz w:val="32"/>
                 <w:szCs w:val="24"/>
               </w:rPr>
-              <w:t>&lt;Apellido1 Apellido2, Nombre&gt;</w:t>
+              <w:t>Piñero Zambrana, José Miguel</w:t>
             </w:r>
           </w:p>
         </w:tc>
@@ -960,7 +882,7 @@
                 <w:sz w:val="32"/>
                 <w:szCs w:val="24"/>
               </w:rPr>
-              <w:t>&lt;nombre de rol&gt;</w:t>
+              <w:t>Desarrollador</w:t>
             </w:r>
           </w:p>
         </w:tc>
@@ -984,7 +906,7 @@
                 <w:sz w:val="32"/>
                 <w:szCs w:val="24"/>
               </w:rPr>
-              <w:t>&lt;Apellido1 Apellido2, Nombre&gt;</w:t>
+              <w:t>Romero Pozo, José Carlos</w:t>
             </w:r>
           </w:p>
         </w:tc>
@@ -1002,7 +924,7 @@
                 <w:sz w:val="32"/>
                 <w:szCs w:val="24"/>
               </w:rPr>
-              <w:t>&lt;nombre de rol&gt;</w:t>
+              <w:t>Desarrollador</w:t>
             </w:r>
           </w:p>
         </w:tc>
@@ -1541,12 +1463,7 @@
           <w:rFonts w:ascii="Arial Narrow" w:hAnsi="Arial Narrow"/>
         </w:rPr>
         <w:sectPr>
-          <w:headerReference w:type="even" r:id="rId9"/>
-          <w:headerReference w:type="default" r:id="rId10"/>
-          <w:footerReference w:type="even" r:id="rId11"/>
-          <w:footerReference w:type="default" r:id="rId12"/>
-          <w:headerReference w:type="first" r:id="rId13"/>
-          <w:footerReference w:type="first" r:id="rId14"/>
+          <w:headerReference w:type="default" r:id="rId9"/>
           <w:type w:val="continuous"/>
           <w:pgSz w:w="11906" w:h="16838"/>
           <w:pgMar w:top="1417" w:right="1701" w:bottom="1417" w:left="1701" w:header="708" w:footer="708" w:gutter="0"/>
@@ -3392,7 +3309,7 @@
           <w:szCs w:val="24"/>
         </w:rPr>
       </w:pPr>
-      <w:bookmarkStart w:id="1" w:name="_Toc441436835"/>
+      <w:bookmarkStart w:id="0" w:name="_Toc441436835"/>
       <w:r>
         <w:rPr>
           <w:rFonts w:ascii="Arial Narrow" w:hAnsi="Arial Narrow"/>
@@ -3402,7 +3319,7 @@
         <w:lastRenderedPageBreak/>
         <w:t>Introducción</w:t>
       </w:r>
-      <w:bookmarkEnd w:id="1"/>
+      <w:bookmarkEnd w:id="0"/>
     </w:p>
     <w:p>
       <w:pPr>
@@ -3475,7 +3392,7 @@
           <w:szCs w:val="24"/>
         </w:rPr>
       </w:pPr>
-      <w:bookmarkStart w:id="2" w:name="_Toc441436836"/>
+      <w:bookmarkStart w:id="1" w:name="_Toc441436836"/>
       <w:r>
         <w:rPr>
           <w:rFonts w:ascii="Arial Narrow" w:hAnsi="Arial Narrow"/>
@@ -3484,7 +3401,7 @@
         </w:rPr>
         <w:t>Objetivo</w:t>
       </w:r>
-      <w:bookmarkEnd w:id="2"/>
+      <w:bookmarkEnd w:id="1"/>
     </w:p>
     <w:p>
       <w:pPr>
@@ -3519,23 +3436,21 @@
         </w:rPr>
         <w:t xml:space="preserve"> de </w:t>
       </w:r>
-      <w:proofErr w:type="spellStart"/>
       <w:r>
         <w:rPr>
           <w:rFonts w:ascii="Arial Narrow" w:hAnsi="Arial Narrow"/>
           <w:sz w:val="24"/>
           <w:szCs w:val="24"/>
         </w:rPr>
-        <w:t>a</w:t>
-      </w:r>
-      <w:proofErr w:type="spellEnd"/>
+        <w:t>l</w:t>
+      </w:r>
       <w:r>
         <w:rPr>
           <w:rFonts w:ascii="Arial Narrow" w:hAnsi="Arial Narrow"/>
           <w:sz w:val="24"/>
           <w:szCs w:val="24"/>
         </w:rPr>
-        <w:t xml:space="preserve"> práctica</w:t>
+        <w:t>a práctica</w:t>
       </w:r>
       <w:r>
         <w:rPr>
@@ -3559,7 +3474,7 @@
           <w:szCs w:val="24"/>
         </w:rPr>
       </w:pPr>
-      <w:bookmarkStart w:id="3" w:name="_Toc441436837"/>
+      <w:bookmarkStart w:id="2" w:name="_Toc441436837"/>
       <w:r>
         <w:rPr>
           <w:rFonts w:ascii="Arial Narrow" w:hAnsi="Arial Narrow"/>
@@ -3568,7 +3483,7 @@
         </w:rPr>
         <w:t>Contenido</w:t>
       </w:r>
-      <w:bookmarkEnd w:id="3"/>
+      <w:bookmarkEnd w:id="2"/>
     </w:p>
     <w:p>
       <w:pPr>
@@ -3633,7 +3548,7 @@
                     </pic:cNvPicPr>
                   </pic:nvPicPr>
                   <pic:blipFill rotWithShape="1">
-                    <a:blip r:embed="rId15">
+                    <a:blip r:embed="rId10">
                       <a:extLst>
                         <a:ext uri="{28A0092B-C50C-407E-A947-70E740481C1C}">
                           <a14:useLocalDpi xmlns:a14="http://schemas.microsoft.com/office/drawing/2010/main" val="0"/>
@@ -3678,7 +3593,7 @@
           <w:szCs w:val="20"/>
         </w:rPr>
       </w:pPr>
-      <w:bookmarkStart w:id="4" w:name="_Toc441437168"/>
+      <w:bookmarkStart w:id="3" w:name="_Toc441437168"/>
       <w:r>
         <w:rPr>
           <w:rFonts w:ascii="Arial Narrow" w:hAnsi="Arial Narrow"/>
@@ -3743,7 +3658,762 @@
         </w:rPr>
         <w:t>. Título de la figura 1</w:t>
       </w:r>
-      <w:bookmarkEnd w:id="4"/>
+      <w:bookmarkEnd w:id="3"/>
+    </w:p>
+    <w:p/>
+    <w:p>
+      <w:pPr>
+        <w:rPr>
+          <w:b/>
+          <w:bCs/>
+        </w:rPr>
+      </w:pPr>
+    </w:p>
+    <w:p>
+      <w:pPr>
+        <w:rPr>
+          <w:b/>
+          <w:bCs/>
+        </w:rPr>
+      </w:pPr>
+    </w:p>
+    <w:p>
+      <w:pPr>
+        <w:rPr>
+          <w:b/>
+          <w:bCs/>
+        </w:rPr>
+      </w:pPr>
+    </w:p>
+    <w:p>
+      <w:pPr>
+        <w:rPr>
+          <w:b/>
+          <w:bCs/>
+        </w:rPr>
+      </w:pPr>
+    </w:p>
+    <w:p>
+      <w:pPr>
+        <w:rPr>
+          <w:b/>
+          <w:bCs/>
+        </w:rPr>
+      </w:pPr>
+    </w:p>
+    <w:p>
+      <w:pPr>
+        <w:rPr>
+          <w:b/>
+          <w:bCs/>
+        </w:rPr>
+      </w:pPr>
+    </w:p>
+    <w:p>
+      <w:pPr>
+        <w:rPr>
+          <w:b/>
+          <w:bCs/>
+        </w:rPr>
+      </w:pPr>
+      <w:r>
+        <w:rPr>
+          <w:b/>
+          <w:bCs/>
+        </w:rPr>
+        <w:lastRenderedPageBreak/>
+        <w:t>.</w:t>
+      </w:r>
+      <w:r>
+        <w:rPr>
+          <w:b/>
+          <w:bCs/>
+        </w:rPr>
+        <w:t xml:space="preserve"> </w:t>
+      </w:r>
+      <w:proofErr w:type="spellStart"/>
+      <w:r>
+        <w:rPr>
+          <w:b/>
+          <w:bCs/>
+        </w:rPr>
+        <w:t>Write</w:t>
+      </w:r>
+      <w:proofErr w:type="spellEnd"/>
+      <w:r>
+        <w:rPr>
+          <w:b/>
+          <w:bCs/>
+        </w:rPr>
+        <w:t xml:space="preserve"> </w:t>
+      </w:r>
+      <w:proofErr w:type="spellStart"/>
+      <w:r>
+        <w:rPr>
+          <w:b/>
+          <w:bCs/>
+        </w:rPr>
+        <w:t>the</w:t>
+      </w:r>
+      <w:proofErr w:type="spellEnd"/>
+      <w:r>
+        <w:rPr>
+          <w:b/>
+          <w:bCs/>
+        </w:rPr>
+        <w:t xml:space="preserve"> </w:t>
+      </w:r>
+      <w:proofErr w:type="spellStart"/>
+      <w:r>
+        <w:rPr>
+          <w:b/>
+          <w:bCs/>
+        </w:rPr>
+        <w:t>Product</w:t>
+      </w:r>
+      <w:proofErr w:type="spellEnd"/>
+      <w:r>
+        <w:rPr>
+          <w:b/>
+          <w:bCs/>
+        </w:rPr>
+        <w:t xml:space="preserve"> </w:t>
+      </w:r>
+      <w:proofErr w:type="spellStart"/>
+      <w:r>
+        <w:rPr>
+          <w:b/>
+          <w:bCs/>
+        </w:rPr>
+        <w:t>Vision</w:t>
+      </w:r>
+      <w:proofErr w:type="spellEnd"/>
+      <w:r>
+        <w:rPr>
+          <w:b/>
+          <w:bCs/>
+        </w:rPr>
+        <w:t>.</w:t>
+      </w:r>
+    </w:p>
+    <w:p>
+      <w:r>
+        <w:t>[</w:t>
+      </w:r>
+      <w:proofErr w:type="spellStart"/>
+      <w:r>
+        <w:t>For</w:t>
+      </w:r>
+      <w:proofErr w:type="spellEnd"/>
+      <w:r>
+        <w:t>]</w:t>
+      </w:r>
+      <w:r>
+        <w:t xml:space="preserve"> Agr</w:t>
+      </w:r>
+      <w:r>
+        <w:t>i</w:t>
+      </w:r>
+      <w:r>
+        <w:t>cultores</w:t>
+      </w:r>
+    </w:p>
+    <w:p>
+      <w:pPr>
+        <w:ind w:left="284" w:firstLine="0"/>
+      </w:pPr>
+      <w:r>
+        <w:t>[</w:t>
+      </w:r>
+      <w:proofErr w:type="spellStart"/>
+      <w:r>
+        <w:t>whose</w:t>
+      </w:r>
+      <w:proofErr w:type="spellEnd"/>
+      <w:r>
+        <w:t xml:space="preserve">] </w:t>
+      </w:r>
+      <w:r>
+        <w:t>que tienen problemas en la gestión de sus tierras</w:t>
+      </w:r>
+    </w:p>
+    <w:p>
+      <w:pPr>
+        <w:ind w:left="284" w:firstLine="0"/>
+      </w:pPr>
+      <w:r>
+        <w:t>[</w:t>
+      </w:r>
+      <w:proofErr w:type="spellStart"/>
+      <w:r>
+        <w:t>the</w:t>
+      </w:r>
+      <w:proofErr w:type="spellEnd"/>
+      <w:r>
+        <w:t>] Agro-</w:t>
+      </w:r>
+      <w:proofErr w:type="spellStart"/>
+      <w:r>
+        <w:t>Engine</w:t>
+      </w:r>
+      <w:proofErr w:type="spellEnd"/>
+    </w:p>
+    <w:p>
+      <w:pPr>
+        <w:ind w:left="284" w:firstLine="0"/>
+      </w:pPr>
+      <w:r>
+        <w:t>[</w:t>
+      </w:r>
+      <w:proofErr w:type="spellStart"/>
+      <w:r>
+        <w:t>is</w:t>
+      </w:r>
+      <w:proofErr w:type="spellEnd"/>
+      <w:r>
+        <w:t xml:space="preserve"> a] aplicación para móviles</w:t>
+      </w:r>
+    </w:p>
+    <w:p>
+      <w:pPr>
+        <w:ind w:left="284" w:firstLine="0"/>
+      </w:pPr>
+      <w:r>
+        <w:t>[</w:t>
+      </w:r>
+      <w:proofErr w:type="spellStart"/>
+      <w:r>
+        <w:t>that</w:t>
+      </w:r>
+      <w:proofErr w:type="spellEnd"/>
+      <w:r>
+        <w:t xml:space="preserve">] permite a los propietarios llevar un control detallado de los cultivos </w:t>
+      </w:r>
+      <w:r>
+        <w:t>desde su plantación hasta su venta</w:t>
+      </w:r>
+    </w:p>
+    <w:p>
+      <w:pPr>
+        <w:ind w:left="284" w:firstLine="0"/>
+      </w:pPr>
+      <w:r>
+        <w:t>[</w:t>
+      </w:r>
+      <w:proofErr w:type="spellStart"/>
+      <w:r>
+        <w:t>different</w:t>
+      </w:r>
+      <w:proofErr w:type="spellEnd"/>
+      <w:r>
+        <w:t xml:space="preserve"> </w:t>
+      </w:r>
+      <w:proofErr w:type="spellStart"/>
+      <w:r>
+        <w:t>from</w:t>
+      </w:r>
+      <w:proofErr w:type="spellEnd"/>
+      <w:r>
+        <w:t xml:space="preserve">] tener que documentar </w:t>
+      </w:r>
+      <w:r>
+        <w:t>en papel aquellas actividades relacionadas con el campo</w:t>
+      </w:r>
+    </w:p>
+    <w:p>
+      <w:pPr>
+        <w:ind w:left="284" w:firstLine="0"/>
+      </w:pPr>
+      <w:r>
+        <w:t>[</w:t>
+      </w:r>
+      <w:proofErr w:type="spellStart"/>
+      <w:r>
+        <w:t>our</w:t>
+      </w:r>
+      <w:proofErr w:type="spellEnd"/>
+      <w:r>
+        <w:t xml:space="preserve"> </w:t>
+      </w:r>
+      <w:proofErr w:type="spellStart"/>
+      <w:r>
+        <w:t>product</w:t>
+      </w:r>
+      <w:proofErr w:type="spellEnd"/>
+      <w:r>
+        <w:t>]</w:t>
+      </w:r>
+      <w:r>
+        <w:t xml:space="preserve"> ofrece una mejor accesibilidad a los datos relacionados con las plantaciones y facilita la venta de los productos obtenidos.</w:t>
+      </w:r>
+    </w:p>
+    <w:p>
+      <w:pPr>
+        <w:ind w:left="284" w:firstLine="0"/>
+      </w:pPr>
+    </w:p>
+    <w:tbl>
+      <w:tblPr>
+        <w:tblStyle w:val="Tablaconcuadrcula"/>
+        <w:tblW w:w="0" w:type="auto"/>
+        <w:tblLook w:val="04A0" w:firstRow="1" w:lastRow="0" w:firstColumn="1" w:lastColumn="0" w:noHBand="0" w:noVBand="1"/>
+      </w:tblPr>
+      <w:tblGrid>
+        <w:gridCol w:w="4097"/>
+        <w:gridCol w:w="4097"/>
+      </w:tblGrid>
+      <w:tr>
+        <w:trPr>
+          <w:trHeight w:val="2275"/>
+        </w:trPr>
+        <w:tc>
+          <w:tcPr>
+            <w:tcW w:w="4097" w:type="dxa"/>
+          </w:tcPr>
+          <w:p>
+            <w:pPr>
+              <w:ind w:firstLine="0"/>
+              <w:jc w:val="center"/>
+              <w:rPr>
+                <w:b/>
+                <w:bCs/>
+                <w:sz w:val="40"/>
+                <w:szCs w:val="40"/>
+              </w:rPr>
+            </w:pPr>
+            <w:r>
+              <w:rPr>
+                <w:b/>
+                <w:bCs/>
+                <w:sz w:val="44"/>
+                <w:szCs w:val="44"/>
+              </w:rPr>
+              <w:t>IS</w:t>
+            </w:r>
+          </w:p>
+          <w:p>
+            <w:pPr>
+              <w:pStyle w:val="Prrafodelista"/>
+              <w:numPr>
+                <w:ilvl w:val="0"/>
+                <w:numId w:val="44"/>
+              </w:numPr>
+              <w:spacing w:after="0"/>
+              <w:jc w:val="left"/>
+            </w:pPr>
+            <w:r>
+              <w:t>Aplicación para móvil</w:t>
+            </w:r>
+          </w:p>
+          <w:p>
+            <w:pPr>
+              <w:pStyle w:val="Prrafodelista"/>
+              <w:numPr>
+                <w:ilvl w:val="0"/>
+                <w:numId w:val="44"/>
+              </w:numPr>
+              <w:spacing w:after="0"/>
+              <w:jc w:val="left"/>
+            </w:pPr>
+            <w:r>
+              <w:t xml:space="preserve">Organizador </w:t>
+            </w:r>
+            <w:r>
+              <w:t>de actividades agrícolas</w:t>
+            </w:r>
+          </w:p>
+          <w:p>
+            <w:pPr>
+              <w:pStyle w:val="Prrafodelista"/>
+              <w:numPr>
+                <w:ilvl w:val="0"/>
+                <w:numId w:val="44"/>
+              </w:numPr>
+              <w:spacing w:after="0"/>
+              <w:jc w:val="left"/>
+            </w:pPr>
+            <w:r>
+              <w:t xml:space="preserve">Para todas </w:t>
+            </w:r>
+            <w:r>
+              <w:t xml:space="preserve">las </w:t>
+            </w:r>
+            <w:r>
+              <w:t>edades</w:t>
+            </w:r>
+            <w:r>
+              <w:t xml:space="preserve"> </w:t>
+            </w:r>
+          </w:p>
+          <w:p>
+            <w:pPr>
+              <w:pStyle w:val="Prrafodelista"/>
+              <w:numPr>
+                <w:ilvl w:val="0"/>
+                <w:numId w:val="44"/>
+              </w:numPr>
+              <w:spacing w:after="0"/>
+              <w:jc w:val="left"/>
+            </w:pPr>
+            <w:r>
+              <w:t>Accesible y gratuita</w:t>
+            </w:r>
+          </w:p>
+          <w:p>
+            <w:pPr>
+              <w:pStyle w:val="Prrafodelista"/>
+              <w:numPr>
+                <w:ilvl w:val="0"/>
+                <w:numId w:val="44"/>
+              </w:numPr>
+              <w:spacing w:after="0"/>
+              <w:jc w:val="left"/>
+            </w:pPr>
+            <w:r>
+              <w:t>Notificador de eventos</w:t>
+            </w:r>
+          </w:p>
+        </w:tc>
+        <w:tc>
+          <w:tcPr>
+            <w:tcW w:w="4097" w:type="dxa"/>
+          </w:tcPr>
+          <w:p>
+            <w:pPr>
+              <w:ind w:firstLine="0"/>
+              <w:jc w:val="center"/>
+              <w:rPr>
+                <w:b/>
+                <w:bCs/>
+                <w:sz w:val="44"/>
+                <w:szCs w:val="44"/>
+              </w:rPr>
+            </w:pPr>
+            <w:r>
+              <w:rPr>
+                <w:b/>
+                <w:bCs/>
+                <w:sz w:val="44"/>
+                <w:szCs w:val="44"/>
+              </w:rPr>
+              <w:t>IS</w:t>
+            </w:r>
+            <w:r>
+              <w:rPr>
+                <w:b/>
+                <w:bCs/>
+                <w:sz w:val="44"/>
+                <w:szCs w:val="44"/>
+              </w:rPr>
+              <w:t xml:space="preserve"> NOT</w:t>
+            </w:r>
+          </w:p>
+          <w:p>
+            <w:pPr>
+              <w:pStyle w:val="Prrafodelista"/>
+              <w:numPr>
+                <w:ilvl w:val="0"/>
+                <w:numId w:val="45"/>
+              </w:numPr>
+              <w:spacing w:after="0"/>
+              <w:jc w:val="left"/>
+            </w:pPr>
+            <w:r>
+              <w:t>Una aplicación web</w:t>
+            </w:r>
+          </w:p>
+          <w:p>
+            <w:pPr>
+              <w:pStyle w:val="Prrafodelista"/>
+              <w:numPr>
+                <w:ilvl w:val="0"/>
+                <w:numId w:val="45"/>
+              </w:numPr>
+              <w:spacing w:after="0"/>
+              <w:jc w:val="left"/>
+            </w:pPr>
+            <w:r>
+              <w:t>Una agenda</w:t>
+            </w:r>
+          </w:p>
+          <w:p>
+            <w:pPr>
+              <w:pStyle w:val="Prrafodelista"/>
+              <w:numPr>
+                <w:ilvl w:val="0"/>
+                <w:numId w:val="45"/>
+              </w:numPr>
+              <w:spacing w:after="0"/>
+              <w:jc w:val="left"/>
+            </w:pPr>
+            <w:r>
+              <w:t>Una aplicación de compra/venta de productos</w:t>
+            </w:r>
+          </w:p>
+          <w:p>
+            <w:pPr>
+              <w:pStyle w:val="Prrafodelista"/>
+              <w:numPr>
+                <w:ilvl w:val="0"/>
+                <w:numId w:val="45"/>
+              </w:numPr>
+              <w:spacing w:after="0"/>
+              <w:jc w:val="left"/>
+            </w:pPr>
+            <w:r>
+              <w:t>Un foro</w:t>
+            </w:r>
+          </w:p>
+          <w:p>
+            <w:pPr>
+              <w:ind w:firstLine="0"/>
+            </w:pPr>
+          </w:p>
+        </w:tc>
+      </w:tr>
+      <w:tr>
+        <w:trPr>
+          <w:trHeight w:val="2275"/>
+        </w:trPr>
+        <w:tc>
+          <w:tcPr>
+            <w:tcW w:w="4097" w:type="dxa"/>
+          </w:tcPr>
+          <w:p>
+            <w:pPr>
+              <w:ind w:firstLine="0"/>
+              <w:jc w:val="center"/>
+              <w:rPr>
+                <w:b/>
+                <w:bCs/>
+                <w:sz w:val="40"/>
+                <w:szCs w:val="40"/>
+              </w:rPr>
+            </w:pPr>
+            <w:r>
+              <w:rPr>
+                <w:b/>
+                <w:bCs/>
+                <w:sz w:val="40"/>
+                <w:szCs w:val="40"/>
+              </w:rPr>
+              <w:t>DOES</w:t>
+            </w:r>
+          </w:p>
+          <w:p>
+            <w:pPr>
+              <w:pStyle w:val="Prrafodelista"/>
+              <w:numPr>
+                <w:ilvl w:val="0"/>
+                <w:numId w:val="46"/>
+              </w:numPr>
+              <w:spacing w:after="0"/>
+              <w:jc w:val="left"/>
+            </w:pPr>
+            <w:r>
+              <w:t>Geolocalizar el terreno y puntos de venta cercanos</w:t>
+            </w:r>
+            <w:r>
+              <w:t xml:space="preserve"> </w:t>
+            </w:r>
+          </w:p>
+          <w:p>
+            <w:pPr>
+              <w:pStyle w:val="Prrafodelista"/>
+              <w:numPr>
+                <w:ilvl w:val="0"/>
+                <w:numId w:val="46"/>
+              </w:numPr>
+              <w:spacing w:after="0"/>
+              <w:jc w:val="left"/>
+            </w:pPr>
+            <w:r>
+              <w:t>Detectar</w:t>
+            </w:r>
+            <w:r>
+              <w:t>/Notificar</w:t>
+            </w:r>
+            <w:r>
+              <w:t xml:space="preserve"> plagas</w:t>
+            </w:r>
+          </w:p>
+          <w:p>
+            <w:pPr>
+              <w:pStyle w:val="Prrafodelista"/>
+              <w:numPr>
+                <w:ilvl w:val="0"/>
+                <w:numId w:val="46"/>
+              </w:numPr>
+              <w:spacing w:after="0"/>
+              <w:jc w:val="left"/>
+            </w:pPr>
+            <w:r>
+              <w:t>Ofertar empleo</w:t>
+            </w:r>
+          </w:p>
+          <w:p>
+            <w:pPr>
+              <w:pStyle w:val="Prrafodelista"/>
+              <w:numPr>
+                <w:ilvl w:val="0"/>
+                <w:numId w:val="46"/>
+              </w:numPr>
+              <w:spacing w:after="0"/>
+              <w:jc w:val="left"/>
+            </w:pPr>
+            <w:r>
+              <w:t>Notificar ayudas/subvenciones del Gobierno</w:t>
+            </w:r>
+          </w:p>
+          <w:p>
+            <w:pPr>
+              <w:pStyle w:val="Prrafodelista"/>
+              <w:numPr>
+                <w:ilvl w:val="0"/>
+                <w:numId w:val="46"/>
+              </w:numPr>
+              <w:spacing w:after="0"/>
+              <w:jc w:val="left"/>
+            </w:pPr>
+            <w:r>
+              <w:t>Almacenar datos de las plantaciones anteriores</w:t>
+            </w:r>
+          </w:p>
+          <w:p>
+            <w:pPr>
+              <w:pStyle w:val="Prrafodelista"/>
+              <w:numPr>
+                <w:ilvl w:val="0"/>
+                <w:numId w:val="46"/>
+              </w:numPr>
+              <w:spacing w:after="0"/>
+              <w:jc w:val="left"/>
+            </w:pPr>
+            <w:r>
+              <w:t>Aconsejar temporadas de cultivos</w:t>
+            </w:r>
+          </w:p>
+          <w:p>
+            <w:pPr>
+              <w:pStyle w:val="Prrafodelista"/>
+              <w:numPr>
+                <w:ilvl w:val="0"/>
+                <w:numId w:val="0"/>
+              </w:numPr>
+              <w:spacing w:after="0"/>
+              <w:ind w:left="720"/>
+            </w:pPr>
+          </w:p>
+        </w:tc>
+        <w:tc>
+          <w:tcPr>
+            <w:tcW w:w="4097" w:type="dxa"/>
+          </w:tcPr>
+          <w:p>
+            <w:pPr>
+              <w:ind w:firstLine="0"/>
+              <w:jc w:val="center"/>
+              <w:rPr>
+                <w:b/>
+                <w:bCs/>
+                <w:sz w:val="40"/>
+                <w:szCs w:val="40"/>
+              </w:rPr>
+            </w:pPr>
+            <w:r>
+              <w:rPr>
+                <w:b/>
+                <w:bCs/>
+                <w:sz w:val="40"/>
+                <w:szCs w:val="40"/>
+              </w:rPr>
+              <w:t>DOES NOT</w:t>
+            </w:r>
+          </w:p>
+          <w:p>
+            <w:pPr>
+              <w:ind w:firstLine="0"/>
+            </w:pPr>
+          </w:p>
+          <w:p>
+            <w:pPr>
+              <w:pStyle w:val="Prrafodelista"/>
+              <w:numPr>
+                <w:ilvl w:val="0"/>
+                <w:numId w:val="48"/>
+              </w:numPr>
+              <w:spacing w:after="0"/>
+              <w:jc w:val="left"/>
+            </w:pPr>
+            <w:r>
+              <w:t>Compartir datos privados a otros usuarios</w:t>
+            </w:r>
+          </w:p>
+          <w:p>
+            <w:pPr>
+              <w:pStyle w:val="Prrafodelista"/>
+              <w:numPr>
+                <w:ilvl w:val="0"/>
+                <w:numId w:val="48"/>
+              </w:numPr>
+              <w:spacing w:after="0"/>
+              <w:jc w:val="left"/>
+            </w:pPr>
+            <w:r>
+              <w:t>Informar sobre la meteorología actual</w:t>
+            </w:r>
+          </w:p>
+          <w:p>
+            <w:pPr>
+              <w:pStyle w:val="Prrafodelista"/>
+              <w:numPr>
+                <w:ilvl w:val="0"/>
+                <w:numId w:val="48"/>
+              </w:numPr>
+              <w:spacing w:after="0"/>
+              <w:jc w:val="left"/>
+            </w:pPr>
+            <w:r>
+              <w:t>Contratar seguros o maquinarias agrícolas</w:t>
+            </w:r>
+          </w:p>
+          <w:p>
+            <w:pPr>
+              <w:pStyle w:val="Prrafodelista"/>
+              <w:numPr>
+                <w:ilvl w:val="0"/>
+                <w:numId w:val="48"/>
+              </w:numPr>
+              <w:spacing w:after="0"/>
+              <w:jc w:val="left"/>
+            </w:pPr>
+            <w:r>
+              <w:t>Ofrecer un chat entre agricultores</w:t>
+            </w:r>
+          </w:p>
+          <w:p>
+            <w:pPr>
+              <w:pStyle w:val="Prrafodelista"/>
+              <w:numPr>
+                <w:ilvl w:val="0"/>
+                <w:numId w:val="48"/>
+              </w:numPr>
+              <w:spacing w:after="0"/>
+              <w:jc w:val="left"/>
+            </w:pPr>
+            <w:r>
+              <w:t>Gestionar contratos de trabajadores</w:t>
+            </w:r>
+          </w:p>
+        </w:tc>
+      </w:tr>
+    </w:tbl>
+    <w:p/>
+    <w:p/>
+    <w:p>
+      <w:pPr>
+        <w:ind w:firstLine="0"/>
+      </w:pPr>
     </w:p>
     <w:p>
       <w:pPr>
@@ -3758,16 +4428,17 @@
           <w:szCs w:val="24"/>
         </w:rPr>
       </w:pPr>
-      <w:bookmarkStart w:id="5" w:name="_Toc441436838"/>
+      <w:bookmarkStart w:id="4" w:name="_Toc441436838"/>
       <w:r>
         <w:rPr>
           <w:rFonts w:ascii="Arial Narrow" w:hAnsi="Arial Narrow"/>
           <w:b/>
           <w:szCs w:val="24"/>
         </w:rPr>
+        <w:lastRenderedPageBreak/>
         <w:t>Sección1</w:t>
       </w:r>
-      <w:bookmarkEnd w:id="5"/>
+      <w:bookmarkEnd w:id="4"/>
     </w:p>
     <w:p>
       <w:pPr>
@@ -3814,7 +4485,7 @@
           <w:szCs w:val="20"/>
         </w:rPr>
       </w:pPr>
-      <w:bookmarkStart w:id="6" w:name="_Toc441437180"/>
+      <w:bookmarkStart w:id="5" w:name="_Toc441437180"/>
       <w:r>
         <w:rPr>
           <w:rFonts w:ascii="Arial Narrow" w:hAnsi="Arial Narrow"/>
@@ -3878,7 +4549,7 @@
         </w:rPr>
         <w:t>. Título de la tabla 1</w:t>
       </w:r>
-      <w:bookmarkEnd w:id="6"/>
+      <w:bookmarkEnd w:id="5"/>
     </w:p>
     <w:tbl>
       <w:tblPr>
@@ -4121,17 +4792,16 @@
           <w:szCs w:val="24"/>
         </w:rPr>
       </w:pPr>
-      <w:bookmarkStart w:id="7" w:name="_Toc441436839"/>
+      <w:bookmarkStart w:id="6" w:name="_Toc441436839"/>
       <w:r>
         <w:rPr>
           <w:rFonts w:ascii="Arial Narrow" w:hAnsi="Arial Narrow"/>
           <w:b/>
           <w:szCs w:val="24"/>
         </w:rPr>
-        <w:lastRenderedPageBreak/>
         <w:t>Sección 2</w:t>
       </w:r>
-      <w:bookmarkEnd w:id="7"/>
+      <w:bookmarkEnd w:id="6"/>
     </w:p>
     <w:p>
       <w:pPr>
@@ -4180,7 +4850,7 @@
           <w:szCs w:val="24"/>
         </w:rPr>
       </w:pPr>
-      <w:bookmarkStart w:id="8" w:name="_Toc441436840"/>
+      <w:bookmarkStart w:id="7" w:name="_Toc441436840"/>
       <w:r>
         <w:rPr>
           <w:rFonts w:ascii="Arial Narrow" w:hAnsi="Arial Narrow"/>
@@ -4205,7 +4875,7 @@
         </w:rPr>
         <w:t>es</w:t>
       </w:r>
-      <w:bookmarkEnd w:id="8"/>
+      <w:bookmarkEnd w:id="7"/>
     </w:p>
     <w:p>
       <w:pPr>
@@ -4262,7 +4932,7 @@
           <w:szCs w:val="24"/>
         </w:rPr>
       </w:pPr>
-      <w:bookmarkStart w:id="9" w:name="_Toc441436841"/>
+      <w:bookmarkStart w:id="8" w:name="_Toc441436841"/>
       <w:r>
         <w:rPr>
           <w:rFonts w:ascii="Arial Narrow" w:hAnsi="Arial Narrow"/>
@@ -4271,7 +4941,7 @@
         </w:rPr>
         <w:t>Referencias</w:t>
       </w:r>
-      <w:bookmarkEnd w:id="9"/>
+      <w:bookmarkEnd w:id="8"/>
     </w:p>
     <w:p>
       <w:pPr>
@@ -4470,7 +5140,7 @@
           <w:b/>
         </w:rPr>
       </w:pPr>
-      <w:bookmarkStart w:id="10" w:name="_Toc441436842"/>
+      <w:bookmarkStart w:id="9" w:name="_Toc441436842"/>
       <w:r>
         <w:rPr>
           <w:rFonts w:ascii="Arial Narrow" w:hAnsi="Arial Narrow"/>
@@ -4485,7 +5155,7 @@
         </w:rPr>
         <w:t>s</w:t>
       </w:r>
-      <w:bookmarkEnd w:id="10"/>
+      <w:bookmarkEnd w:id="9"/>
     </w:p>
     <w:tbl>
       <w:tblPr>
@@ -4742,7 +5412,7 @@
           <w:szCs w:val="24"/>
         </w:rPr>
       </w:pPr>
-      <w:bookmarkStart w:id="11" w:name="_Toc441436843"/>
+      <w:bookmarkStart w:id="10" w:name="_Toc441436843"/>
       <w:r>
         <w:rPr>
           <w:rFonts w:ascii="Arial Narrow" w:hAnsi="Arial Narrow"/>
@@ -4759,7 +5429,7 @@
         </w:rPr>
         <w:t>nexos</w:t>
       </w:r>
-      <w:bookmarkEnd w:id="11"/>
+      <w:bookmarkEnd w:id="10"/>
     </w:p>
     <w:p>
       <w:pPr>
@@ -4774,7 +5444,7 @@
           <w:szCs w:val="24"/>
         </w:rPr>
       </w:pPr>
-      <w:bookmarkStart w:id="12" w:name="_Toc441436844"/>
+      <w:bookmarkStart w:id="11" w:name="_Toc441436844"/>
       <w:r>
         <w:rPr>
           <w:rFonts w:ascii="Arial Narrow" w:hAnsi="Arial Narrow"/>
@@ -4783,7 +5453,7 @@
         </w:rPr>
         <w:t>Anexo</w:t>
       </w:r>
-      <w:bookmarkEnd w:id="12"/>
+      <w:bookmarkEnd w:id="11"/>
     </w:p>
     <w:p>
       <w:pPr>
@@ -4814,16 +5484,17 @@
           <w:szCs w:val="24"/>
         </w:rPr>
       </w:pPr>
-      <w:bookmarkStart w:id="13" w:name="_Toc441436845"/>
+      <w:bookmarkStart w:id="12" w:name="_Toc441436845"/>
       <w:r>
         <w:rPr>
           <w:rFonts w:ascii="Arial Narrow" w:hAnsi="Arial Narrow"/>
           <w:b/>
           <w:szCs w:val="24"/>
         </w:rPr>
+        <w:lastRenderedPageBreak/>
         <w:t>Anexo</w:t>
       </w:r>
-      <w:bookmarkEnd w:id="13"/>
+      <w:bookmarkEnd w:id="12"/>
     </w:p>
     <w:p>
       <w:pPr>
@@ -4854,7 +5525,7 @@
           <w:szCs w:val="24"/>
         </w:rPr>
       </w:pPr>
-      <w:bookmarkStart w:id="14" w:name="_Toc441436846"/>
+      <w:bookmarkStart w:id="13" w:name="_Toc441436846"/>
       <w:r>
         <w:rPr>
           <w:rFonts w:ascii="Arial Narrow" w:hAnsi="Arial Narrow"/>
@@ -4863,7 +5534,7 @@
         </w:rPr>
         <w:t>Anexo</w:t>
       </w:r>
-      <w:bookmarkEnd w:id="14"/>
+      <w:bookmarkEnd w:id="13"/>
     </w:p>
     <w:p>
       <w:pPr>
@@ -4992,8 +5663,8 @@
       </w:r>
     </w:p>
     <w:sectPr>
-      <w:headerReference w:type="default" r:id="rId16"/>
-      <w:footerReference w:type="default" r:id="rId17"/>
+      <w:headerReference w:type="default" r:id="rId11"/>
+      <w:footerReference w:type="default" r:id="rId12"/>
       <w:type w:val="continuous"/>
       <w:pgSz w:w="11906" w:h="16838"/>
       <w:pgMar w:top="1417" w:right="1701" w:bottom="1417" w:left="1701" w:header="708" w:footer="708" w:gutter="0"/>
@@ -5025,36 +5696,6 @@
 </file>
 
 <file path=word/footer1.xml><?xml version="1.0" encoding="utf-8"?>
-<w:ftr xmlns:wpc="http://schemas.microsoft.com/office/word/2010/wordprocessingCanvas" xmlns:cx="http://schemas.microsoft.com/office/drawing/2014/chartex" xmlns:cx1="http://schemas.microsoft.com/office/drawing/2015/9/8/chartex" xmlns:cx2="http://schemas.microsoft.com/office/drawing/2015/10/21/chartex" xmlns:cx3="http://schemas.microsoft.com/office/drawing/2016/5/9/chartex" xmlns:cx4="http://schemas.microsoft.com/office/drawing/2016/5/10/chartex" xmlns:cx5="http://schemas.microsoft.com/office/drawing/2016/5/11/chartex" xmlns:cx6="http://schemas.microsoft.com/office/drawing/2016/5/12/chartex" xmlns:cx7="http://schemas.microsoft.com/office/drawing/2016/5/13/chartex" xmlns:cx8="http://schemas.microsoft.com/office/drawing/2016/5/14/chartex" xmlns:mc="http://schemas.openxmlformats.org/markup-compatibility/2006" xmlns:aink="http://schemas.microsoft.com/office/drawing/2016/ink" xmlns:am3d="http://schemas.microsoft.com/office/drawing/2017/model3d" xmlns:o="urn:schemas-microsoft-com:office:office" xmlns:r="http://schemas.openxmlformats.org/officeDocument/2006/relationships" xmlns:m="http://schemas.openxmlformats.org/officeDocument/2006/math" xmlns:v="urn:schemas-microsoft-com:vml" xmlns:wp14="http://schemas.microsoft.com/office/word/2010/wordprocessingDrawing" xmlns:wp="http://schemas.openxmlformats.org/drawingml/2006/wordprocessingDrawing" xmlns:w10="urn:schemas-microsoft-com:office:word" xmlns:w="http://schemas.openxmlformats.org/wordprocessingml/2006/main" xmlns:w14="http://schemas.microsoft.com/office/word/2010/wordml" xmlns:w15="http://schemas.microsoft.com/office/word/2012/wordml" xmlns:w16cex="http://schemas.microsoft.com/office/word/2018/wordml/cex" xmlns:w16cid="http://schemas.microsoft.com/office/word/2016/wordml/cid" xmlns:w16="http://schemas.microsoft.com/office/word/2018/wordml" xmlns:w16se="http://schemas.microsoft.com/office/word/2015/wordml/symex" xmlns:wpg="http://schemas.microsoft.com/office/word/2010/wordprocessingGroup" xmlns:wpi="http://schemas.microsoft.com/office/word/2010/wordprocessingInk" xmlns:wne="http://schemas.microsoft.com/office/word/2006/wordml" xmlns:wps="http://schemas.microsoft.com/office/word/2010/wordprocessingShape" mc:Ignorable="w14 w15 w16se w16cid w16 w16cex wp14">
-  <w:p>
-    <w:pPr>
-      <w:pStyle w:val="Piedepgina"/>
-    </w:pPr>
-  </w:p>
-</w:ftr>
-</file>
-
-<file path=word/footer2.xml><?xml version="1.0" encoding="utf-8"?>
-<w:ftr xmlns:wpc="http://schemas.microsoft.com/office/word/2010/wordprocessingCanvas" xmlns:cx="http://schemas.microsoft.com/office/drawing/2014/chartex" xmlns:cx1="http://schemas.microsoft.com/office/drawing/2015/9/8/chartex" xmlns:cx2="http://schemas.microsoft.com/office/drawing/2015/10/21/chartex" xmlns:cx3="http://schemas.microsoft.com/office/drawing/2016/5/9/chartex" xmlns:cx4="http://schemas.microsoft.com/office/drawing/2016/5/10/chartex" xmlns:cx5="http://schemas.microsoft.com/office/drawing/2016/5/11/chartex" xmlns:cx6="http://schemas.microsoft.com/office/drawing/2016/5/12/chartex" xmlns:cx7="http://schemas.microsoft.com/office/drawing/2016/5/13/chartex" xmlns:cx8="http://schemas.microsoft.com/office/drawing/2016/5/14/chartex" xmlns:mc="http://schemas.openxmlformats.org/markup-compatibility/2006" xmlns:aink="http://schemas.microsoft.com/office/drawing/2016/ink" xmlns:am3d="http://schemas.microsoft.com/office/drawing/2017/model3d" xmlns:o="urn:schemas-microsoft-com:office:office" xmlns:r="http://schemas.openxmlformats.org/officeDocument/2006/relationships" xmlns:m="http://schemas.openxmlformats.org/officeDocument/2006/math" xmlns:v="urn:schemas-microsoft-com:vml" xmlns:wp14="http://schemas.microsoft.com/office/word/2010/wordprocessingDrawing" xmlns:wp="http://schemas.openxmlformats.org/drawingml/2006/wordprocessingDrawing" xmlns:w10="urn:schemas-microsoft-com:office:word" xmlns:w="http://schemas.openxmlformats.org/wordprocessingml/2006/main" xmlns:w14="http://schemas.microsoft.com/office/word/2010/wordml" xmlns:w15="http://schemas.microsoft.com/office/word/2012/wordml" xmlns:w16cex="http://schemas.microsoft.com/office/word/2018/wordml/cex" xmlns:w16cid="http://schemas.microsoft.com/office/word/2016/wordml/cid" xmlns:w16="http://schemas.microsoft.com/office/word/2018/wordml" xmlns:w16se="http://schemas.microsoft.com/office/word/2015/wordml/symex" xmlns:wpg="http://schemas.microsoft.com/office/word/2010/wordprocessingGroup" xmlns:wpi="http://schemas.microsoft.com/office/word/2010/wordprocessingInk" xmlns:wne="http://schemas.microsoft.com/office/word/2006/wordml" xmlns:wps="http://schemas.microsoft.com/office/word/2010/wordprocessingShape" mc:Ignorable="w14 w15 w16se w16cid w16 w16cex wp14">
-  <w:p>
-    <w:pPr>
-      <w:pStyle w:val="Piedepgina"/>
-    </w:pPr>
-  </w:p>
-</w:ftr>
-</file>
-
-<file path=word/footer3.xml><?xml version="1.0" encoding="utf-8"?>
-<w:ftr xmlns:wpc="http://schemas.microsoft.com/office/word/2010/wordprocessingCanvas" xmlns:cx="http://schemas.microsoft.com/office/drawing/2014/chartex" xmlns:cx1="http://schemas.microsoft.com/office/drawing/2015/9/8/chartex" xmlns:cx2="http://schemas.microsoft.com/office/drawing/2015/10/21/chartex" xmlns:cx3="http://schemas.microsoft.com/office/drawing/2016/5/9/chartex" xmlns:cx4="http://schemas.microsoft.com/office/drawing/2016/5/10/chartex" xmlns:cx5="http://schemas.microsoft.com/office/drawing/2016/5/11/chartex" xmlns:cx6="http://schemas.microsoft.com/office/drawing/2016/5/12/chartex" xmlns:cx7="http://schemas.microsoft.com/office/drawing/2016/5/13/chartex" xmlns:cx8="http://schemas.microsoft.com/office/drawing/2016/5/14/chartex" xmlns:mc="http://schemas.openxmlformats.org/markup-compatibility/2006" xmlns:aink="http://schemas.microsoft.com/office/drawing/2016/ink" xmlns:am3d="http://schemas.microsoft.com/office/drawing/2017/model3d" xmlns:o="urn:schemas-microsoft-com:office:office" xmlns:r="http://schemas.openxmlformats.org/officeDocument/2006/relationships" xmlns:m="http://schemas.openxmlformats.org/officeDocument/2006/math" xmlns:v="urn:schemas-microsoft-com:vml" xmlns:wp14="http://schemas.microsoft.com/office/word/2010/wordprocessingDrawing" xmlns:wp="http://schemas.openxmlformats.org/drawingml/2006/wordprocessingDrawing" xmlns:w10="urn:schemas-microsoft-com:office:word" xmlns:w="http://schemas.openxmlformats.org/wordprocessingml/2006/main" xmlns:w14="http://schemas.microsoft.com/office/word/2010/wordml" xmlns:w15="http://schemas.microsoft.com/office/word/2012/wordml" xmlns:w16cex="http://schemas.microsoft.com/office/word/2018/wordml/cex" xmlns:w16cid="http://schemas.microsoft.com/office/word/2016/wordml/cid" xmlns:w16="http://schemas.microsoft.com/office/word/2018/wordml" xmlns:w16se="http://schemas.microsoft.com/office/word/2015/wordml/symex" xmlns:wpg="http://schemas.microsoft.com/office/word/2010/wordprocessingGroup" xmlns:wpi="http://schemas.microsoft.com/office/word/2010/wordprocessingInk" xmlns:wne="http://schemas.microsoft.com/office/word/2006/wordml" xmlns:wps="http://schemas.microsoft.com/office/word/2010/wordprocessingShape" mc:Ignorable="w14 w15 w16se w16cid w16 w16cex wp14">
-  <w:p>
-    <w:pPr>
-      <w:pStyle w:val="Piedepgina"/>
-    </w:pPr>
-  </w:p>
-</w:ftr>
-</file>
-
-<file path=word/footer4.xml><?xml version="1.0" encoding="utf-8"?>
 <w:ftr xmlns:wpc="http://schemas.microsoft.com/office/word/2010/wordprocessingCanvas" xmlns:cx="http://schemas.microsoft.com/office/drawing/2014/chartex" xmlns:cx1="http://schemas.microsoft.com/office/drawing/2015/9/8/chartex" xmlns:cx2="http://schemas.microsoft.com/office/drawing/2015/10/21/chartex" xmlns:cx3="http://schemas.microsoft.com/office/drawing/2016/5/9/chartex" xmlns:cx4="http://schemas.microsoft.com/office/drawing/2016/5/10/chartex" xmlns:cx5="http://schemas.microsoft.com/office/drawing/2016/5/11/chartex" xmlns:cx6="http://schemas.microsoft.com/office/drawing/2016/5/12/chartex" xmlns:cx7="http://schemas.microsoft.com/office/drawing/2016/5/13/chartex" xmlns:cx8="http://schemas.microsoft.com/office/drawing/2016/5/14/chartex" xmlns:mc="http://schemas.openxmlformats.org/markup-compatibility/2006" xmlns:aink="http://schemas.microsoft.com/office/drawing/2016/ink" xmlns:am3d="http://schemas.microsoft.com/office/drawing/2017/model3d" xmlns:o="urn:schemas-microsoft-com:office:office" xmlns:r="http://schemas.openxmlformats.org/officeDocument/2006/relationships" xmlns:m="http://schemas.openxmlformats.org/officeDocument/2006/math" xmlns:v="urn:schemas-microsoft-com:vml" xmlns:wp14="http://schemas.microsoft.com/office/word/2010/wordprocessingDrawing" xmlns:wp="http://schemas.openxmlformats.org/drawingml/2006/wordprocessingDrawing" xmlns:w10="urn:schemas-microsoft-com:office:word" xmlns:w="http://schemas.openxmlformats.org/wordprocessingml/2006/main" xmlns:w14="http://schemas.microsoft.com/office/word/2010/wordml" xmlns:w15="http://schemas.microsoft.com/office/word/2012/wordml" xmlns:w16cex="http://schemas.microsoft.com/office/word/2018/wordml/cex" xmlns:w16cid="http://schemas.microsoft.com/office/word/2016/wordml/cid" xmlns:w16="http://schemas.microsoft.com/office/word/2018/wordml" xmlns:w16se="http://schemas.microsoft.com/office/word/2015/wordml/symex" xmlns:wpg="http://schemas.microsoft.com/office/word/2010/wordprocessingGroup" xmlns:wpi="http://schemas.microsoft.com/office/word/2010/wordprocessingInk" xmlns:wne="http://schemas.microsoft.com/office/word/2006/wordml" xmlns:wps="http://schemas.microsoft.com/office/word/2010/wordprocessingShape" mc:Ignorable="w14 w15 w16se w16cid w16 w16cex wp14">
   <w:p>
     <w:pPr>
@@ -5169,16 +5810,6 @@
 </file>
 
 <file path=word/header1.xml><?xml version="1.0" encoding="utf-8"?>
-<w:hdr xmlns:wpc="http://schemas.microsoft.com/office/word/2010/wordprocessingCanvas" xmlns:cx="http://schemas.microsoft.com/office/drawing/2014/chartex" xmlns:cx1="http://schemas.microsoft.com/office/drawing/2015/9/8/chartex" xmlns:cx2="http://schemas.microsoft.com/office/drawing/2015/10/21/chartex" xmlns:cx3="http://schemas.microsoft.com/office/drawing/2016/5/9/chartex" xmlns:cx4="http://schemas.microsoft.com/office/drawing/2016/5/10/chartex" xmlns:cx5="http://schemas.microsoft.com/office/drawing/2016/5/11/chartex" xmlns:cx6="http://schemas.microsoft.com/office/drawing/2016/5/12/chartex" xmlns:cx7="http://schemas.microsoft.com/office/drawing/2016/5/13/chartex" xmlns:cx8="http://schemas.microsoft.com/office/drawing/2016/5/14/chartex" xmlns:mc="http://schemas.openxmlformats.org/markup-compatibility/2006" xmlns:aink="http://schemas.microsoft.com/office/drawing/2016/ink" xmlns:am3d="http://schemas.microsoft.com/office/drawing/2017/model3d" xmlns:o="urn:schemas-microsoft-com:office:office" xmlns:r="http://schemas.openxmlformats.org/officeDocument/2006/relationships" xmlns:m="http://schemas.openxmlformats.org/officeDocument/2006/math" xmlns:v="urn:schemas-microsoft-com:vml" xmlns:wp14="http://schemas.microsoft.com/office/word/2010/wordprocessingDrawing" xmlns:wp="http://schemas.openxmlformats.org/drawingml/2006/wordprocessingDrawing" xmlns:w10="urn:schemas-microsoft-com:office:word" xmlns:w="http://schemas.openxmlformats.org/wordprocessingml/2006/main" xmlns:w14="http://schemas.microsoft.com/office/word/2010/wordml" xmlns:w15="http://schemas.microsoft.com/office/word/2012/wordml" xmlns:w16cex="http://schemas.microsoft.com/office/word/2018/wordml/cex" xmlns:w16cid="http://schemas.microsoft.com/office/word/2016/wordml/cid" xmlns:w16="http://schemas.microsoft.com/office/word/2018/wordml" xmlns:w16se="http://schemas.microsoft.com/office/word/2015/wordml/symex" xmlns:wpg="http://schemas.microsoft.com/office/word/2010/wordprocessingGroup" xmlns:wpi="http://schemas.microsoft.com/office/word/2010/wordprocessingInk" xmlns:wne="http://schemas.microsoft.com/office/word/2006/wordml" xmlns:wps="http://schemas.microsoft.com/office/word/2010/wordprocessingShape" mc:Ignorable="w14 w15 w16se w16cid w16 w16cex wp14">
-  <w:p>
-    <w:pPr>
-      <w:pStyle w:val="Encabezado"/>
-    </w:pPr>
-  </w:p>
-</w:hdr>
-</file>
-
-<file path=word/header2.xml><?xml version="1.0" encoding="utf-8"?>
 <w:hdr xmlns:wpc="http://schemas.microsoft.com/office/word/2010/wordprocessingCanvas" xmlns:cx="http://schemas.microsoft.com/office/drawing/2014/chartex" xmlns:cx1="http://schemas.microsoft.com/office/drawing/2015/9/8/chartex" xmlns:cx2="http://schemas.microsoft.com/office/drawing/2015/10/21/chartex" xmlns:cx3="http://schemas.microsoft.com/office/drawing/2016/5/9/chartex" xmlns:cx4="http://schemas.microsoft.com/office/drawing/2016/5/10/chartex" xmlns:cx5="http://schemas.microsoft.com/office/drawing/2016/5/11/chartex" xmlns:cx6="http://schemas.microsoft.com/office/drawing/2016/5/12/chartex" xmlns:cx7="http://schemas.microsoft.com/office/drawing/2016/5/13/chartex" xmlns:cx8="http://schemas.microsoft.com/office/drawing/2016/5/14/chartex" xmlns:mc="http://schemas.openxmlformats.org/markup-compatibility/2006" xmlns:aink="http://schemas.microsoft.com/office/drawing/2016/ink" xmlns:am3d="http://schemas.microsoft.com/office/drawing/2017/model3d" xmlns:o="urn:schemas-microsoft-com:office:office" xmlns:r="http://schemas.openxmlformats.org/officeDocument/2006/relationships" xmlns:m="http://schemas.openxmlformats.org/officeDocument/2006/math" xmlns:v="urn:schemas-microsoft-com:vml" xmlns:wp14="http://schemas.microsoft.com/office/word/2010/wordprocessingDrawing" xmlns:wp="http://schemas.openxmlformats.org/drawingml/2006/wordprocessingDrawing" xmlns:w10="urn:schemas-microsoft-com:office:word" xmlns:w="http://schemas.openxmlformats.org/wordprocessingml/2006/main" xmlns:w14="http://schemas.microsoft.com/office/word/2010/wordml" xmlns:w15="http://schemas.microsoft.com/office/word/2012/wordml" xmlns:w16cex="http://schemas.microsoft.com/office/word/2018/wordml/cex" xmlns:w16cid="http://schemas.microsoft.com/office/word/2016/wordml/cid" xmlns:w16="http://schemas.microsoft.com/office/word/2018/wordml" xmlns:w16se="http://schemas.microsoft.com/office/word/2015/wordml/symex" xmlns:wpg="http://schemas.microsoft.com/office/word/2010/wordprocessingGroup" xmlns:wpi="http://schemas.microsoft.com/office/word/2010/wordprocessingInk" xmlns:wne="http://schemas.microsoft.com/office/word/2006/wordml" xmlns:wps="http://schemas.microsoft.com/office/word/2010/wordprocessingShape" mc:Ignorable="w14 w15 w16se w16cid w16 w16cex wp14">
   <w:tbl>
     <w:tblPr>
@@ -5313,25 +5944,15 @@
               <w:sz w:val="24"/>
               <w:szCs w:val="24"/>
             </w:rPr>
-            <w:t>Documentación de la práctica &lt;</w:t>
+            <w:t xml:space="preserve">Documentación de la práctica </w:t>
           </w:r>
-          <w:proofErr w:type="spellStart"/>
           <w:r>
             <w:rPr>
               <w:rFonts w:ascii="Arial Narrow" w:hAnsi="Arial Narrow"/>
               <w:sz w:val="24"/>
               <w:szCs w:val="24"/>
             </w:rPr>
-            <w:t>nn</w:t>
-          </w:r>
-          <w:proofErr w:type="spellEnd"/>
-          <w:r>
-            <w:rPr>
-              <w:rFonts w:ascii="Arial Narrow" w:hAnsi="Arial Narrow"/>
-              <w:sz w:val="24"/>
-              <w:szCs w:val="24"/>
-            </w:rPr>
-            <w:t>&gt;</w:t>
+            <w:t>1</w:t>
           </w:r>
         </w:p>
       </w:tc>
@@ -5392,17 +6013,7 @@
 </w:hdr>
 </file>
 
-<file path=word/header3.xml><?xml version="1.0" encoding="utf-8"?>
-<w:hdr xmlns:wpc="http://schemas.microsoft.com/office/word/2010/wordprocessingCanvas" xmlns:cx="http://schemas.microsoft.com/office/drawing/2014/chartex" xmlns:cx1="http://schemas.microsoft.com/office/drawing/2015/9/8/chartex" xmlns:cx2="http://schemas.microsoft.com/office/drawing/2015/10/21/chartex" xmlns:cx3="http://schemas.microsoft.com/office/drawing/2016/5/9/chartex" xmlns:cx4="http://schemas.microsoft.com/office/drawing/2016/5/10/chartex" xmlns:cx5="http://schemas.microsoft.com/office/drawing/2016/5/11/chartex" xmlns:cx6="http://schemas.microsoft.com/office/drawing/2016/5/12/chartex" xmlns:cx7="http://schemas.microsoft.com/office/drawing/2016/5/13/chartex" xmlns:cx8="http://schemas.microsoft.com/office/drawing/2016/5/14/chartex" xmlns:mc="http://schemas.openxmlformats.org/markup-compatibility/2006" xmlns:aink="http://schemas.microsoft.com/office/drawing/2016/ink" xmlns:am3d="http://schemas.microsoft.com/office/drawing/2017/model3d" xmlns:o="urn:schemas-microsoft-com:office:office" xmlns:r="http://schemas.openxmlformats.org/officeDocument/2006/relationships" xmlns:m="http://schemas.openxmlformats.org/officeDocument/2006/math" xmlns:v="urn:schemas-microsoft-com:vml" xmlns:wp14="http://schemas.microsoft.com/office/word/2010/wordprocessingDrawing" xmlns:wp="http://schemas.openxmlformats.org/drawingml/2006/wordprocessingDrawing" xmlns:w10="urn:schemas-microsoft-com:office:word" xmlns:w="http://schemas.openxmlformats.org/wordprocessingml/2006/main" xmlns:w14="http://schemas.microsoft.com/office/word/2010/wordml" xmlns:w15="http://schemas.microsoft.com/office/word/2012/wordml" xmlns:w16cex="http://schemas.microsoft.com/office/word/2018/wordml/cex" xmlns:w16cid="http://schemas.microsoft.com/office/word/2016/wordml/cid" xmlns:w16="http://schemas.microsoft.com/office/word/2018/wordml" xmlns:w16se="http://schemas.microsoft.com/office/word/2015/wordml/symex" xmlns:wpg="http://schemas.microsoft.com/office/word/2010/wordprocessingGroup" xmlns:wpi="http://schemas.microsoft.com/office/word/2010/wordprocessingInk" xmlns:wne="http://schemas.microsoft.com/office/word/2006/wordml" xmlns:wps="http://schemas.microsoft.com/office/word/2010/wordprocessingShape" mc:Ignorable="w14 w15 w16se w16cid w16 w16cex wp14">
-  <w:p>
-    <w:pPr>
-      <w:pStyle w:val="Encabezado"/>
-    </w:pPr>
-  </w:p>
-</w:hdr>
-</file>
-
-<file path=word/header4.xml><?xml version="1.0" encoding="utf-8"?>
+<file path=word/header2.xml><?xml version="1.0" encoding="utf-8"?>
 <w:hdr xmlns:wpc="http://schemas.microsoft.com/office/word/2010/wordprocessingCanvas" xmlns:cx="http://schemas.microsoft.com/office/drawing/2014/chartex" xmlns:cx1="http://schemas.microsoft.com/office/drawing/2015/9/8/chartex" xmlns:cx2="http://schemas.microsoft.com/office/drawing/2015/10/21/chartex" xmlns:cx3="http://schemas.microsoft.com/office/drawing/2016/5/9/chartex" xmlns:cx4="http://schemas.microsoft.com/office/drawing/2016/5/10/chartex" xmlns:cx5="http://schemas.microsoft.com/office/drawing/2016/5/11/chartex" xmlns:cx6="http://schemas.microsoft.com/office/drawing/2016/5/12/chartex" xmlns:cx7="http://schemas.microsoft.com/office/drawing/2016/5/13/chartex" xmlns:cx8="http://schemas.microsoft.com/office/drawing/2016/5/14/chartex" xmlns:mc="http://schemas.openxmlformats.org/markup-compatibility/2006" xmlns:aink="http://schemas.microsoft.com/office/drawing/2016/ink" xmlns:am3d="http://schemas.microsoft.com/office/drawing/2017/model3d" xmlns:o="urn:schemas-microsoft-com:office:office" xmlns:r="http://schemas.openxmlformats.org/officeDocument/2006/relationships" xmlns:m="http://schemas.openxmlformats.org/officeDocument/2006/math" xmlns:v="urn:schemas-microsoft-com:vml" xmlns:wp14="http://schemas.microsoft.com/office/word/2010/wordprocessingDrawing" xmlns:wp="http://schemas.openxmlformats.org/drawingml/2006/wordprocessingDrawing" xmlns:w10="urn:schemas-microsoft-com:office:word" xmlns:w="http://schemas.openxmlformats.org/wordprocessingml/2006/main" xmlns:w14="http://schemas.microsoft.com/office/word/2010/wordml" xmlns:w15="http://schemas.microsoft.com/office/word/2012/wordml" xmlns:w16cex="http://schemas.microsoft.com/office/word/2018/wordml/cex" xmlns:w16cid="http://schemas.microsoft.com/office/word/2016/wordml/cid" xmlns:w16="http://schemas.microsoft.com/office/word/2018/wordml" xmlns:w16se="http://schemas.microsoft.com/office/word/2015/wordml/symex" xmlns:wpg="http://schemas.microsoft.com/office/word/2010/wordprocessingGroup" xmlns:wpi="http://schemas.microsoft.com/office/word/2010/wordprocessingInk" xmlns:wne="http://schemas.microsoft.com/office/word/2006/wordml" xmlns:wps="http://schemas.microsoft.com/office/word/2010/wordprocessingShape" mc:Ignorable="w14 w15 w16se w16cid w16 w16cex wp14">
   <w:tbl>
     <w:tblPr>
@@ -5525,10 +6136,9 @@
             <w:pStyle w:val="Encabezado"/>
             <w:jc w:val="center"/>
             <w:rPr>
-              <w:rFonts w:ascii="Arial Narrow" w:hAnsi="Arial Narrow" w:cs="Tahoma"/>
-              <w:b/>
-              <w:sz w:val="20"/>
-              <w:szCs w:val="20"/>
+              <w:rFonts w:ascii="Arial Narrow" w:hAnsi="Arial Narrow"/>
+              <w:sz w:val="24"/>
+              <w:szCs w:val="24"/>
             </w:rPr>
           </w:pPr>
           <w:r>
@@ -5537,25 +6147,15 @@
               <w:sz w:val="24"/>
               <w:szCs w:val="24"/>
             </w:rPr>
-            <w:t>Documentación de la práctica &lt;</w:t>
+            <w:t xml:space="preserve">Documentación de la práctica </w:t>
           </w:r>
-          <w:proofErr w:type="spellStart"/>
           <w:r>
             <w:rPr>
               <w:rFonts w:ascii="Arial Narrow" w:hAnsi="Arial Narrow"/>
               <w:sz w:val="24"/>
               <w:szCs w:val="24"/>
             </w:rPr>
-            <w:t>nn</w:t>
-          </w:r>
-          <w:proofErr w:type="spellEnd"/>
-          <w:r>
-            <w:rPr>
-              <w:rFonts w:ascii="Arial Narrow" w:hAnsi="Arial Narrow"/>
-              <w:sz w:val="24"/>
-              <w:szCs w:val="24"/>
-            </w:rPr>
-            <w:t>&gt;</w:t>
+            <w:t>1</w:t>
           </w:r>
         </w:p>
       </w:tc>
@@ -7567,6 +8167,119 @@
     </w:lvl>
   </w:abstractNum>
   <w:abstractNum w:abstractNumId="19" w15:restartNumberingAfterBreak="0">
+    <w:nsid w:val="2F2F5C6F"/>
+    <w:multiLevelType w:val="hybridMultilevel"/>
+    <w:tmpl w:val="AF56F01C"/>
+    <w:lvl w:ilvl="0" w:tplc="0C0A0001">
+      <w:start w:val="1"/>
+      <w:numFmt w:val="bullet"/>
+      <w:lvlText w:val=""/>
+      <w:lvlJc w:val="left"/>
+      <w:pPr>
+        <w:ind w:left="720" w:hanging="360"/>
+      </w:pPr>
+      <w:rPr>
+        <w:rFonts w:ascii="Symbol" w:hAnsi="Symbol" w:hint="default"/>
+      </w:rPr>
+    </w:lvl>
+    <w:lvl w:ilvl="1" w:tplc="0C0A0003" w:tentative="1">
+      <w:start w:val="1"/>
+      <w:numFmt w:val="bullet"/>
+      <w:lvlText w:val="o"/>
+      <w:lvlJc w:val="left"/>
+      <w:pPr>
+        <w:ind w:left="1440" w:hanging="360"/>
+      </w:pPr>
+      <w:rPr>
+        <w:rFonts w:ascii="Courier New" w:hAnsi="Courier New" w:cs="Courier New" w:hint="default"/>
+      </w:rPr>
+    </w:lvl>
+    <w:lvl w:ilvl="2" w:tplc="0C0A0005" w:tentative="1">
+      <w:start w:val="1"/>
+      <w:numFmt w:val="bullet"/>
+      <w:lvlText w:val=""/>
+      <w:lvlJc w:val="left"/>
+      <w:pPr>
+        <w:ind w:left="2160" w:hanging="360"/>
+      </w:pPr>
+      <w:rPr>
+        <w:rFonts w:ascii="Wingdings" w:hAnsi="Wingdings" w:hint="default"/>
+      </w:rPr>
+    </w:lvl>
+    <w:lvl w:ilvl="3" w:tplc="0C0A0001" w:tentative="1">
+      <w:start w:val="1"/>
+      <w:numFmt w:val="bullet"/>
+      <w:lvlText w:val=""/>
+      <w:lvlJc w:val="left"/>
+      <w:pPr>
+        <w:ind w:left="2880" w:hanging="360"/>
+      </w:pPr>
+      <w:rPr>
+        <w:rFonts w:ascii="Symbol" w:hAnsi="Symbol" w:hint="default"/>
+      </w:rPr>
+    </w:lvl>
+    <w:lvl w:ilvl="4" w:tplc="0C0A0003" w:tentative="1">
+      <w:start w:val="1"/>
+      <w:numFmt w:val="bullet"/>
+      <w:lvlText w:val="o"/>
+      <w:lvlJc w:val="left"/>
+      <w:pPr>
+        <w:ind w:left="3600" w:hanging="360"/>
+      </w:pPr>
+      <w:rPr>
+        <w:rFonts w:ascii="Courier New" w:hAnsi="Courier New" w:cs="Courier New" w:hint="default"/>
+      </w:rPr>
+    </w:lvl>
+    <w:lvl w:ilvl="5" w:tplc="0C0A0005" w:tentative="1">
+      <w:start w:val="1"/>
+      <w:numFmt w:val="bullet"/>
+      <w:lvlText w:val=""/>
+      <w:lvlJc w:val="left"/>
+      <w:pPr>
+        <w:ind w:left="4320" w:hanging="360"/>
+      </w:pPr>
+      <w:rPr>
+        <w:rFonts w:ascii="Wingdings" w:hAnsi="Wingdings" w:hint="default"/>
+      </w:rPr>
+    </w:lvl>
+    <w:lvl w:ilvl="6" w:tplc="0C0A0001" w:tentative="1">
+      <w:start w:val="1"/>
+      <w:numFmt w:val="bullet"/>
+      <w:lvlText w:val=""/>
+      <w:lvlJc w:val="left"/>
+      <w:pPr>
+        <w:ind w:left="5040" w:hanging="360"/>
+      </w:pPr>
+      <w:rPr>
+        <w:rFonts w:ascii="Symbol" w:hAnsi="Symbol" w:hint="default"/>
+      </w:rPr>
+    </w:lvl>
+    <w:lvl w:ilvl="7" w:tplc="0C0A0003" w:tentative="1">
+      <w:start w:val="1"/>
+      <w:numFmt w:val="bullet"/>
+      <w:lvlText w:val="o"/>
+      <w:lvlJc w:val="left"/>
+      <w:pPr>
+        <w:ind w:left="5760" w:hanging="360"/>
+      </w:pPr>
+      <w:rPr>
+        <w:rFonts w:ascii="Courier New" w:hAnsi="Courier New" w:cs="Courier New" w:hint="default"/>
+      </w:rPr>
+    </w:lvl>
+    <w:lvl w:ilvl="8" w:tplc="0C0A0005" w:tentative="1">
+      <w:start w:val="1"/>
+      <w:numFmt w:val="bullet"/>
+      <w:lvlText w:val=""/>
+      <w:lvlJc w:val="left"/>
+      <w:pPr>
+        <w:ind w:left="6480" w:hanging="360"/>
+      </w:pPr>
+      <w:rPr>
+        <w:rFonts w:ascii="Wingdings" w:hAnsi="Wingdings" w:hint="default"/>
+      </w:rPr>
+    </w:lvl>
+  </w:abstractNum>
+  <w:abstractNum w:abstractNumId="20" w15:restartNumberingAfterBreak="0">
     <w:nsid w:val="35CC11C4"/>
     <w:multiLevelType w:val="hybridMultilevel"/>
     <w:tmpl w:val="7390D772"/>
@@ -7655,7 +8368,7 @@
       </w:pPr>
     </w:lvl>
   </w:abstractNum>
-  <w:abstractNum w:abstractNumId="20" w15:restartNumberingAfterBreak="0">
+  <w:abstractNum w:abstractNumId="21" w15:restartNumberingAfterBreak="0">
     <w:nsid w:val="38317F71"/>
     <w:multiLevelType w:val="hybridMultilevel"/>
     <w:tmpl w:val="CC58FC70"/>
@@ -7741,7 +8454,7 @@
       </w:pPr>
     </w:lvl>
   </w:abstractNum>
-  <w:abstractNum w:abstractNumId="21" w15:restartNumberingAfterBreak="0">
+  <w:abstractNum w:abstractNumId="22" w15:restartNumberingAfterBreak="0">
     <w:nsid w:val="3DEE0371"/>
     <w:multiLevelType w:val="hybridMultilevel"/>
     <w:tmpl w:val="0C02E4B4"/>
@@ -7854,7 +8567,7 @@
       </w:rPr>
     </w:lvl>
   </w:abstractNum>
-  <w:abstractNum w:abstractNumId="22" w15:restartNumberingAfterBreak="0">
+  <w:abstractNum w:abstractNumId="23" w15:restartNumberingAfterBreak="0">
     <w:nsid w:val="41E70CAD"/>
     <w:multiLevelType w:val="multilevel"/>
     <w:tmpl w:val="0C0A001F"/>
@@ -7940,7 +8653,7 @@
       </w:pPr>
     </w:lvl>
   </w:abstractNum>
-  <w:abstractNum w:abstractNumId="23" w15:restartNumberingAfterBreak="0">
+  <w:abstractNum w:abstractNumId="24" w15:restartNumberingAfterBreak="0">
     <w:nsid w:val="451C0C47"/>
     <w:multiLevelType w:val="hybridMultilevel"/>
     <w:tmpl w:val="78F48534"/>
@@ -8029,7 +8742,7 @@
       </w:pPr>
     </w:lvl>
   </w:abstractNum>
-  <w:abstractNum w:abstractNumId="24" w15:restartNumberingAfterBreak="0">
+  <w:abstractNum w:abstractNumId="25" w15:restartNumberingAfterBreak="0">
     <w:nsid w:val="461E379E"/>
     <w:multiLevelType w:val="hybridMultilevel"/>
     <w:tmpl w:val="E744B1A0"/>
@@ -8115,7 +8828,7 @@
       </w:pPr>
     </w:lvl>
   </w:abstractNum>
-  <w:abstractNum w:abstractNumId="25" w15:restartNumberingAfterBreak="0">
+  <w:abstractNum w:abstractNumId="26" w15:restartNumberingAfterBreak="0">
     <w:nsid w:val="469D2562"/>
     <w:multiLevelType w:val="multilevel"/>
     <w:tmpl w:val="395A8B5E"/>
@@ -8238,7 +8951,7 @@
       </w:rPr>
     </w:lvl>
   </w:abstractNum>
-  <w:abstractNum w:abstractNumId="26" w15:restartNumberingAfterBreak="0">
+  <w:abstractNum w:abstractNumId="27" w15:restartNumberingAfterBreak="0">
     <w:nsid w:val="49FE5CCA"/>
     <w:multiLevelType w:val="multilevel"/>
     <w:tmpl w:val="BC20D196"/>
@@ -8356,7 +9069,120 @@
       </w:rPr>
     </w:lvl>
   </w:abstractNum>
-  <w:abstractNum w:abstractNumId="27" w15:restartNumberingAfterBreak="0">
+  <w:abstractNum w:abstractNumId="28" w15:restartNumberingAfterBreak="0">
+    <w:nsid w:val="4E23601B"/>
+    <w:multiLevelType w:val="hybridMultilevel"/>
+    <w:tmpl w:val="5BA64F0A"/>
+    <w:lvl w:ilvl="0" w:tplc="0C0A0001">
+      <w:start w:val="1"/>
+      <w:numFmt w:val="bullet"/>
+      <w:lvlText w:val=""/>
+      <w:lvlJc w:val="left"/>
+      <w:pPr>
+        <w:ind w:left="720" w:hanging="360"/>
+      </w:pPr>
+      <w:rPr>
+        <w:rFonts w:ascii="Symbol" w:hAnsi="Symbol" w:hint="default"/>
+      </w:rPr>
+    </w:lvl>
+    <w:lvl w:ilvl="1" w:tplc="0C0A0003" w:tentative="1">
+      <w:start w:val="1"/>
+      <w:numFmt w:val="bullet"/>
+      <w:lvlText w:val="o"/>
+      <w:lvlJc w:val="left"/>
+      <w:pPr>
+        <w:ind w:left="1440" w:hanging="360"/>
+      </w:pPr>
+      <w:rPr>
+        <w:rFonts w:ascii="Courier New" w:hAnsi="Courier New" w:cs="Courier New" w:hint="default"/>
+      </w:rPr>
+    </w:lvl>
+    <w:lvl w:ilvl="2" w:tplc="0C0A0005" w:tentative="1">
+      <w:start w:val="1"/>
+      <w:numFmt w:val="bullet"/>
+      <w:lvlText w:val=""/>
+      <w:lvlJc w:val="left"/>
+      <w:pPr>
+        <w:ind w:left="2160" w:hanging="360"/>
+      </w:pPr>
+      <w:rPr>
+        <w:rFonts w:ascii="Wingdings" w:hAnsi="Wingdings" w:hint="default"/>
+      </w:rPr>
+    </w:lvl>
+    <w:lvl w:ilvl="3" w:tplc="0C0A0001" w:tentative="1">
+      <w:start w:val="1"/>
+      <w:numFmt w:val="bullet"/>
+      <w:lvlText w:val=""/>
+      <w:lvlJc w:val="left"/>
+      <w:pPr>
+        <w:ind w:left="2880" w:hanging="360"/>
+      </w:pPr>
+      <w:rPr>
+        <w:rFonts w:ascii="Symbol" w:hAnsi="Symbol" w:hint="default"/>
+      </w:rPr>
+    </w:lvl>
+    <w:lvl w:ilvl="4" w:tplc="0C0A0003" w:tentative="1">
+      <w:start w:val="1"/>
+      <w:numFmt w:val="bullet"/>
+      <w:lvlText w:val="o"/>
+      <w:lvlJc w:val="left"/>
+      <w:pPr>
+        <w:ind w:left="3600" w:hanging="360"/>
+      </w:pPr>
+      <w:rPr>
+        <w:rFonts w:ascii="Courier New" w:hAnsi="Courier New" w:cs="Courier New" w:hint="default"/>
+      </w:rPr>
+    </w:lvl>
+    <w:lvl w:ilvl="5" w:tplc="0C0A0005" w:tentative="1">
+      <w:start w:val="1"/>
+      <w:numFmt w:val="bullet"/>
+      <w:lvlText w:val=""/>
+      <w:lvlJc w:val="left"/>
+      <w:pPr>
+        <w:ind w:left="4320" w:hanging="360"/>
+      </w:pPr>
+      <w:rPr>
+        <w:rFonts w:ascii="Wingdings" w:hAnsi="Wingdings" w:hint="default"/>
+      </w:rPr>
+    </w:lvl>
+    <w:lvl w:ilvl="6" w:tplc="0C0A0001" w:tentative="1">
+      <w:start w:val="1"/>
+      <w:numFmt w:val="bullet"/>
+      <w:lvlText w:val=""/>
+      <w:lvlJc w:val="left"/>
+      <w:pPr>
+        <w:ind w:left="5040" w:hanging="360"/>
+      </w:pPr>
+      <w:rPr>
+        <w:rFonts w:ascii="Symbol" w:hAnsi="Symbol" w:hint="default"/>
+      </w:rPr>
+    </w:lvl>
+    <w:lvl w:ilvl="7" w:tplc="0C0A0003" w:tentative="1">
+      <w:start w:val="1"/>
+      <w:numFmt w:val="bullet"/>
+      <w:lvlText w:val="o"/>
+      <w:lvlJc w:val="left"/>
+      <w:pPr>
+        <w:ind w:left="5760" w:hanging="360"/>
+      </w:pPr>
+      <w:rPr>
+        <w:rFonts w:ascii="Courier New" w:hAnsi="Courier New" w:cs="Courier New" w:hint="default"/>
+      </w:rPr>
+    </w:lvl>
+    <w:lvl w:ilvl="8" w:tplc="0C0A0005" w:tentative="1">
+      <w:start w:val="1"/>
+      <w:numFmt w:val="bullet"/>
+      <w:lvlText w:val=""/>
+      <w:lvlJc w:val="left"/>
+      <w:pPr>
+        <w:ind w:left="6480" w:hanging="360"/>
+      </w:pPr>
+      <w:rPr>
+        <w:rFonts w:ascii="Wingdings" w:hAnsi="Wingdings" w:hint="default"/>
+      </w:rPr>
+    </w:lvl>
+  </w:abstractNum>
+  <w:abstractNum w:abstractNumId="29" w15:restartNumberingAfterBreak="0">
     <w:nsid w:val="54975D10"/>
     <w:multiLevelType w:val="hybridMultilevel"/>
     <w:tmpl w:val="17EAD65E"/>
@@ -8473,7 +9299,7 @@
       </w:rPr>
     </w:lvl>
   </w:abstractNum>
-  <w:abstractNum w:abstractNumId="28" w15:restartNumberingAfterBreak="0">
+  <w:abstractNum w:abstractNumId="30" w15:restartNumberingAfterBreak="0">
     <w:nsid w:val="57812FDE"/>
     <w:multiLevelType w:val="hybridMultilevel"/>
     <w:tmpl w:val="EC6230F2"/>
@@ -8587,7 +9413,7 @@
       </w:rPr>
     </w:lvl>
   </w:abstractNum>
-  <w:abstractNum w:abstractNumId="29" w15:restartNumberingAfterBreak="0">
+  <w:abstractNum w:abstractNumId="31" w15:restartNumberingAfterBreak="0">
     <w:nsid w:val="5CD3421A"/>
     <w:multiLevelType w:val="hybridMultilevel"/>
     <w:tmpl w:val="18A86CCC"/>
@@ -8676,7 +9502,7 @@
       </w:pPr>
     </w:lvl>
   </w:abstractNum>
-  <w:abstractNum w:abstractNumId="30" w15:restartNumberingAfterBreak="0">
+  <w:abstractNum w:abstractNumId="32" w15:restartNumberingAfterBreak="0">
     <w:nsid w:val="5E5774C1"/>
     <w:multiLevelType w:val="hybridMultilevel"/>
     <w:tmpl w:val="CABAEFF2"/>
@@ -8789,7 +9615,7 @@
       </w:rPr>
     </w:lvl>
   </w:abstractNum>
-  <w:abstractNum w:abstractNumId="31" w15:restartNumberingAfterBreak="0">
+  <w:abstractNum w:abstractNumId="33" w15:restartNumberingAfterBreak="0">
     <w:nsid w:val="60126221"/>
     <w:multiLevelType w:val="multilevel"/>
     <w:tmpl w:val="12DCFB08"/>
@@ -8904,7 +9730,7 @@
       </w:pPr>
     </w:lvl>
   </w:abstractNum>
-  <w:abstractNum w:abstractNumId="32" w15:restartNumberingAfterBreak="0">
+  <w:abstractNum w:abstractNumId="34" w15:restartNumberingAfterBreak="0">
     <w:nsid w:val="651E70B0"/>
     <w:multiLevelType w:val="multilevel"/>
     <w:tmpl w:val="C37616D0"/>
@@ -9025,7 +9851,7 @@
       </w:rPr>
     </w:lvl>
   </w:abstractNum>
-  <w:abstractNum w:abstractNumId="33" w15:restartNumberingAfterBreak="0">
+  <w:abstractNum w:abstractNumId="35" w15:restartNumberingAfterBreak="0">
     <w:nsid w:val="65A661E9"/>
     <w:multiLevelType w:val="hybridMultilevel"/>
     <w:tmpl w:val="EAFAF666"/>
@@ -9138,7 +9964,7 @@
       </w:rPr>
     </w:lvl>
   </w:abstractNum>
-  <w:abstractNum w:abstractNumId="34" w15:restartNumberingAfterBreak="0">
+  <w:abstractNum w:abstractNumId="36" w15:restartNumberingAfterBreak="0">
     <w:nsid w:val="68EE300B"/>
     <w:multiLevelType w:val="hybridMultilevel"/>
     <w:tmpl w:val="FF12FDD2"/>
@@ -9251,7 +10077,120 @@
       </w:rPr>
     </w:lvl>
   </w:abstractNum>
-  <w:abstractNum w:abstractNumId="35" w15:restartNumberingAfterBreak="0">
+  <w:abstractNum w:abstractNumId="37" w15:restartNumberingAfterBreak="0">
+    <w:nsid w:val="6DD0214B"/>
+    <w:multiLevelType w:val="hybridMultilevel"/>
+    <w:tmpl w:val="F87AE148"/>
+    <w:lvl w:ilvl="0" w:tplc="0C0A0001">
+      <w:start w:val="1"/>
+      <w:numFmt w:val="bullet"/>
+      <w:lvlText w:val=""/>
+      <w:lvlJc w:val="left"/>
+      <w:pPr>
+        <w:ind w:left="720" w:hanging="360"/>
+      </w:pPr>
+      <w:rPr>
+        <w:rFonts w:ascii="Symbol" w:hAnsi="Symbol" w:hint="default"/>
+      </w:rPr>
+    </w:lvl>
+    <w:lvl w:ilvl="1" w:tplc="0C0A0003" w:tentative="1">
+      <w:start w:val="1"/>
+      <w:numFmt w:val="bullet"/>
+      <w:lvlText w:val="o"/>
+      <w:lvlJc w:val="left"/>
+      <w:pPr>
+        <w:ind w:left="1440" w:hanging="360"/>
+      </w:pPr>
+      <w:rPr>
+        <w:rFonts w:ascii="Courier New" w:hAnsi="Courier New" w:cs="Courier New" w:hint="default"/>
+      </w:rPr>
+    </w:lvl>
+    <w:lvl w:ilvl="2" w:tplc="0C0A0005" w:tentative="1">
+      <w:start w:val="1"/>
+      <w:numFmt w:val="bullet"/>
+      <w:lvlText w:val=""/>
+      <w:lvlJc w:val="left"/>
+      <w:pPr>
+        <w:ind w:left="2160" w:hanging="360"/>
+      </w:pPr>
+      <w:rPr>
+        <w:rFonts w:ascii="Wingdings" w:hAnsi="Wingdings" w:hint="default"/>
+      </w:rPr>
+    </w:lvl>
+    <w:lvl w:ilvl="3" w:tplc="0C0A0001" w:tentative="1">
+      <w:start w:val="1"/>
+      <w:numFmt w:val="bullet"/>
+      <w:lvlText w:val=""/>
+      <w:lvlJc w:val="left"/>
+      <w:pPr>
+        <w:ind w:left="2880" w:hanging="360"/>
+      </w:pPr>
+      <w:rPr>
+        <w:rFonts w:ascii="Symbol" w:hAnsi="Symbol" w:hint="default"/>
+      </w:rPr>
+    </w:lvl>
+    <w:lvl w:ilvl="4" w:tplc="0C0A0003" w:tentative="1">
+      <w:start w:val="1"/>
+      <w:numFmt w:val="bullet"/>
+      <w:lvlText w:val="o"/>
+      <w:lvlJc w:val="left"/>
+      <w:pPr>
+        <w:ind w:left="3600" w:hanging="360"/>
+      </w:pPr>
+      <w:rPr>
+        <w:rFonts w:ascii="Courier New" w:hAnsi="Courier New" w:cs="Courier New" w:hint="default"/>
+      </w:rPr>
+    </w:lvl>
+    <w:lvl w:ilvl="5" w:tplc="0C0A0005" w:tentative="1">
+      <w:start w:val="1"/>
+      <w:numFmt w:val="bullet"/>
+      <w:lvlText w:val=""/>
+      <w:lvlJc w:val="left"/>
+      <w:pPr>
+        <w:ind w:left="4320" w:hanging="360"/>
+      </w:pPr>
+      <w:rPr>
+        <w:rFonts w:ascii="Wingdings" w:hAnsi="Wingdings" w:hint="default"/>
+      </w:rPr>
+    </w:lvl>
+    <w:lvl w:ilvl="6" w:tplc="0C0A0001" w:tentative="1">
+      <w:start w:val="1"/>
+      <w:numFmt w:val="bullet"/>
+      <w:lvlText w:val=""/>
+      <w:lvlJc w:val="left"/>
+      <w:pPr>
+        <w:ind w:left="5040" w:hanging="360"/>
+      </w:pPr>
+      <w:rPr>
+        <w:rFonts w:ascii="Symbol" w:hAnsi="Symbol" w:hint="default"/>
+      </w:rPr>
+    </w:lvl>
+    <w:lvl w:ilvl="7" w:tplc="0C0A0003" w:tentative="1">
+      <w:start w:val="1"/>
+      <w:numFmt w:val="bullet"/>
+      <w:lvlText w:val="o"/>
+      <w:lvlJc w:val="left"/>
+      <w:pPr>
+        <w:ind w:left="5760" w:hanging="360"/>
+      </w:pPr>
+      <w:rPr>
+        <w:rFonts w:ascii="Courier New" w:hAnsi="Courier New" w:cs="Courier New" w:hint="default"/>
+      </w:rPr>
+    </w:lvl>
+    <w:lvl w:ilvl="8" w:tplc="0C0A0005" w:tentative="1">
+      <w:start w:val="1"/>
+      <w:numFmt w:val="bullet"/>
+      <w:lvlText w:val=""/>
+      <w:lvlJc w:val="left"/>
+      <w:pPr>
+        <w:ind w:left="6480" w:hanging="360"/>
+      </w:pPr>
+      <w:rPr>
+        <w:rFonts w:ascii="Wingdings" w:hAnsi="Wingdings" w:hint="default"/>
+      </w:rPr>
+    </w:lvl>
+  </w:abstractNum>
+  <w:abstractNum w:abstractNumId="38" w15:restartNumberingAfterBreak="0">
     <w:nsid w:val="6F253E6B"/>
     <w:multiLevelType w:val="hybridMultilevel"/>
     <w:tmpl w:val="4E50CD1C"/>
@@ -9385,7 +10324,7 @@
       </w:pPr>
     </w:lvl>
   </w:abstractNum>
-  <w:abstractNum w:abstractNumId="36" w15:restartNumberingAfterBreak="0">
+  <w:abstractNum w:abstractNumId="39" w15:restartNumberingAfterBreak="0">
     <w:nsid w:val="701E7FA6"/>
     <w:multiLevelType w:val="hybridMultilevel"/>
     <w:tmpl w:val="C000580C"/>
@@ -9498,7 +10437,7 @@
       </w:rPr>
     </w:lvl>
   </w:abstractNum>
-  <w:abstractNum w:abstractNumId="37" w15:restartNumberingAfterBreak="0">
+  <w:abstractNum w:abstractNumId="40" w15:restartNumberingAfterBreak="0">
     <w:nsid w:val="7119154D"/>
     <w:multiLevelType w:val="hybridMultilevel"/>
     <w:tmpl w:val="6E3C8C60"/>
@@ -9638,7 +10577,7 @@
       </w:rPr>
     </w:lvl>
   </w:abstractNum>
-  <w:abstractNum w:abstractNumId="38" w15:restartNumberingAfterBreak="0">
+  <w:abstractNum w:abstractNumId="41" w15:restartNumberingAfterBreak="0">
     <w:nsid w:val="71692B93"/>
     <w:multiLevelType w:val="hybridMultilevel"/>
     <w:tmpl w:val="E2C0A35C"/>
@@ -9751,7 +10690,7 @@
       </w:rPr>
     </w:lvl>
   </w:abstractNum>
-  <w:abstractNum w:abstractNumId="39" w15:restartNumberingAfterBreak="0">
+  <w:abstractNum w:abstractNumId="42" w15:restartNumberingAfterBreak="0">
     <w:nsid w:val="7175650D"/>
     <w:multiLevelType w:val="hybridMultilevel"/>
     <w:tmpl w:val="0DD04392"/>
@@ -9864,7 +10803,7 @@
       </w:rPr>
     </w:lvl>
   </w:abstractNum>
-  <w:abstractNum w:abstractNumId="40" w15:restartNumberingAfterBreak="0">
+  <w:abstractNum w:abstractNumId="43" w15:restartNumberingAfterBreak="0">
     <w:nsid w:val="756151F4"/>
     <w:multiLevelType w:val="hybridMultilevel"/>
     <w:tmpl w:val="9F60B100"/>
@@ -9977,7 +10916,120 @@
       </w:rPr>
     </w:lvl>
   </w:abstractNum>
-  <w:abstractNum w:abstractNumId="41" w15:restartNumberingAfterBreak="0">
+  <w:abstractNum w:abstractNumId="44" w15:restartNumberingAfterBreak="0">
+    <w:nsid w:val="75980ACC"/>
+    <w:multiLevelType w:val="hybridMultilevel"/>
+    <w:tmpl w:val="B348576C"/>
+    <w:lvl w:ilvl="0" w:tplc="0C0A0001">
+      <w:start w:val="1"/>
+      <w:numFmt w:val="bullet"/>
+      <w:lvlText w:val=""/>
+      <w:lvlJc w:val="left"/>
+      <w:pPr>
+        <w:ind w:left="720" w:hanging="360"/>
+      </w:pPr>
+      <w:rPr>
+        <w:rFonts w:ascii="Symbol" w:hAnsi="Symbol" w:hint="default"/>
+      </w:rPr>
+    </w:lvl>
+    <w:lvl w:ilvl="1" w:tplc="0C0A0003" w:tentative="1">
+      <w:start w:val="1"/>
+      <w:numFmt w:val="bullet"/>
+      <w:lvlText w:val="o"/>
+      <w:lvlJc w:val="left"/>
+      <w:pPr>
+        <w:ind w:left="1440" w:hanging="360"/>
+      </w:pPr>
+      <w:rPr>
+        <w:rFonts w:ascii="Courier New" w:hAnsi="Courier New" w:cs="Courier New" w:hint="default"/>
+      </w:rPr>
+    </w:lvl>
+    <w:lvl w:ilvl="2" w:tplc="0C0A0005" w:tentative="1">
+      <w:start w:val="1"/>
+      <w:numFmt w:val="bullet"/>
+      <w:lvlText w:val=""/>
+      <w:lvlJc w:val="left"/>
+      <w:pPr>
+        <w:ind w:left="2160" w:hanging="360"/>
+      </w:pPr>
+      <w:rPr>
+        <w:rFonts w:ascii="Wingdings" w:hAnsi="Wingdings" w:hint="default"/>
+      </w:rPr>
+    </w:lvl>
+    <w:lvl w:ilvl="3" w:tplc="0C0A0001" w:tentative="1">
+      <w:start w:val="1"/>
+      <w:numFmt w:val="bullet"/>
+      <w:lvlText w:val=""/>
+      <w:lvlJc w:val="left"/>
+      <w:pPr>
+        <w:ind w:left="2880" w:hanging="360"/>
+      </w:pPr>
+      <w:rPr>
+        <w:rFonts w:ascii="Symbol" w:hAnsi="Symbol" w:hint="default"/>
+      </w:rPr>
+    </w:lvl>
+    <w:lvl w:ilvl="4" w:tplc="0C0A0003" w:tentative="1">
+      <w:start w:val="1"/>
+      <w:numFmt w:val="bullet"/>
+      <w:lvlText w:val="o"/>
+      <w:lvlJc w:val="left"/>
+      <w:pPr>
+        <w:ind w:left="3600" w:hanging="360"/>
+      </w:pPr>
+      <w:rPr>
+        <w:rFonts w:ascii="Courier New" w:hAnsi="Courier New" w:cs="Courier New" w:hint="default"/>
+      </w:rPr>
+    </w:lvl>
+    <w:lvl w:ilvl="5" w:tplc="0C0A0005" w:tentative="1">
+      <w:start w:val="1"/>
+      <w:numFmt w:val="bullet"/>
+      <w:lvlText w:val=""/>
+      <w:lvlJc w:val="left"/>
+      <w:pPr>
+        <w:ind w:left="4320" w:hanging="360"/>
+      </w:pPr>
+      <w:rPr>
+        <w:rFonts w:ascii="Wingdings" w:hAnsi="Wingdings" w:hint="default"/>
+      </w:rPr>
+    </w:lvl>
+    <w:lvl w:ilvl="6" w:tplc="0C0A0001" w:tentative="1">
+      <w:start w:val="1"/>
+      <w:numFmt w:val="bullet"/>
+      <w:lvlText w:val=""/>
+      <w:lvlJc w:val="left"/>
+      <w:pPr>
+        <w:ind w:left="5040" w:hanging="360"/>
+      </w:pPr>
+      <w:rPr>
+        <w:rFonts w:ascii="Symbol" w:hAnsi="Symbol" w:hint="default"/>
+      </w:rPr>
+    </w:lvl>
+    <w:lvl w:ilvl="7" w:tplc="0C0A0003" w:tentative="1">
+      <w:start w:val="1"/>
+      <w:numFmt w:val="bullet"/>
+      <w:lvlText w:val="o"/>
+      <w:lvlJc w:val="left"/>
+      <w:pPr>
+        <w:ind w:left="5760" w:hanging="360"/>
+      </w:pPr>
+      <w:rPr>
+        <w:rFonts w:ascii="Courier New" w:hAnsi="Courier New" w:cs="Courier New" w:hint="default"/>
+      </w:rPr>
+    </w:lvl>
+    <w:lvl w:ilvl="8" w:tplc="0C0A0005" w:tentative="1">
+      <w:start w:val="1"/>
+      <w:numFmt w:val="bullet"/>
+      <w:lvlText w:val=""/>
+      <w:lvlJc w:val="left"/>
+      <w:pPr>
+        <w:ind w:left="6480" w:hanging="360"/>
+      </w:pPr>
+      <w:rPr>
+        <w:rFonts w:ascii="Wingdings" w:hAnsi="Wingdings" w:hint="default"/>
+      </w:rPr>
+    </w:lvl>
+  </w:abstractNum>
+  <w:abstractNum w:abstractNumId="45" w15:restartNumberingAfterBreak="0">
     <w:nsid w:val="770A07BA"/>
     <w:multiLevelType w:val="hybridMultilevel"/>
     <w:tmpl w:val="9162EB8A"/>
@@ -10117,7 +11169,7 @@
       </w:rPr>
     </w:lvl>
   </w:abstractNum>
-  <w:abstractNum w:abstractNumId="42" w15:restartNumberingAfterBreak="0">
+  <w:abstractNum w:abstractNumId="46" w15:restartNumberingAfterBreak="0">
     <w:nsid w:val="79CB3D16"/>
     <w:multiLevelType w:val="hybridMultilevel"/>
     <w:tmpl w:val="80AEF1E8"/>
@@ -10230,26 +11282,139 @@
       </w:rPr>
     </w:lvl>
   </w:abstractNum>
+  <w:abstractNum w:abstractNumId="47" w15:restartNumberingAfterBreak="0">
+    <w:nsid w:val="7FED7F46"/>
+    <w:multiLevelType w:val="hybridMultilevel"/>
+    <w:tmpl w:val="0F4A07DE"/>
+    <w:lvl w:ilvl="0" w:tplc="0C0A0001">
+      <w:start w:val="1"/>
+      <w:numFmt w:val="bullet"/>
+      <w:lvlText w:val=""/>
+      <w:lvlJc w:val="left"/>
+      <w:pPr>
+        <w:ind w:left="720" w:hanging="360"/>
+      </w:pPr>
+      <w:rPr>
+        <w:rFonts w:ascii="Symbol" w:hAnsi="Symbol" w:hint="default"/>
+      </w:rPr>
+    </w:lvl>
+    <w:lvl w:ilvl="1" w:tplc="0C0A0003" w:tentative="1">
+      <w:start w:val="1"/>
+      <w:numFmt w:val="bullet"/>
+      <w:lvlText w:val="o"/>
+      <w:lvlJc w:val="left"/>
+      <w:pPr>
+        <w:ind w:left="1440" w:hanging="360"/>
+      </w:pPr>
+      <w:rPr>
+        <w:rFonts w:ascii="Courier New" w:hAnsi="Courier New" w:cs="Courier New" w:hint="default"/>
+      </w:rPr>
+    </w:lvl>
+    <w:lvl w:ilvl="2" w:tplc="0C0A0005" w:tentative="1">
+      <w:start w:val="1"/>
+      <w:numFmt w:val="bullet"/>
+      <w:lvlText w:val=""/>
+      <w:lvlJc w:val="left"/>
+      <w:pPr>
+        <w:ind w:left="2160" w:hanging="360"/>
+      </w:pPr>
+      <w:rPr>
+        <w:rFonts w:ascii="Wingdings" w:hAnsi="Wingdings" w:hint="default"/>
+      </w:rPr>
+    </w:lvl>
+    <w:lvl w:ilvl="3" w:tplc="0C0A0001" w:tentative="1">
+      <w:start w:val="1"/>
+      <w:numFmt w:val="bullet"/>
+      <w:lvlText w:val=""/>
+      <w:lvlJc w:val="left"/>
+      <w:pPr>
+        <w:ind w:left="2880" w:hanging="360"/>
+      </w:pPr>
+      <w:rPr>
+        <w:rFonts w:ascii="Symbol" w:hAnsi="Symbol" w:hint="default"/>
+      </w:rPr>
+    </w:lvl>
+    <w:lvl w:ilvl="4" w:tplc="0C0A0003" w:tentative="1">
+      <w:start w:val="1"/>
+      <w:numFmt w:val="bullet"/>
+      <w:lvlText w:val="o"/>
+      <w:lvlJc w:val="left"/>
+      <w:pPr>
+        <w:ind w:left="3600" w:hanging="360"/>
+      </w:pPr>
+      <w:rPr>
+        <w:rFonts w:ascii="Courier New" w:hAnsi="Courier New" w:cs="Courier New" w:hint="default"/>
+      </w:rPr>
+    </w:lvl>
+    <w:lvl w:ilvl="5" w:tplc="0C0A0005" w:tentative="1">
+      <w:start w:val="1"/>
+      <w:numFmt w:val="bullet"/>
+      <w:lvlText w:val=""/>
+      <w:lvlJc w:val="left"/>
+      <w:pPr>
+        <w:ind w:left="4320" w:hanging="360"/>
+      </w:pPr>
+      <w:rPr>
+        <w:rFonts w:ascii="Wingdings" w:hAnsi="Wingdings" w:hint="default"/>
+      </w:rPr>
+    </w:lvl>
+    <w:lvl w:ilvl="6" w:tplc="0C0A0001" w:tentative="1">
+      <w:start w:val="1"/>
+      <w:numFmt w:val="bullet"/>
+      <w:lvlText w:val=""/>
+      <w:lvlJc w:val="left"/>
+      <w:pPr>
+        <w:ind w:left="5040" w:hanging="360"/>
+      </w:pPr>
+      <w:rPr>
+        <w:rFonts w:ascii="Symbol" w:hAnsi="Symbol" w:hint="default"/>
+      </w:rPr>
+    </w:lvl>
+    <w:lvl w:ilvl="7" w:tplc="0C0A0003" w:tentative="1">
+      <w:start w:val="1"/>
+      <w:numFmt w:val="bullet"/>
+      <w:lvlText w:val="o"/>
+      <w:lvlJc w:val="left"/>
+      <w:pPr>
+        <w:ind w:left="5760" w:hanging="360"/>
+      </w:pPr>
+      <w:rPr>
+        <w:rFonts w:ascii="Courier New" w:hAnsi="Courier New" w:cs="Courier New" w:hint="default"/>
+      </w:rPr>
+    </w:lvl>
+    <w:lvl w:ilvl="8" w:tplc="0C0A0005" w:tentative="1">
+      <w:start w:val="1"/>
+      <w:numFmt w:val="bullet"/>
+      <w:lvlText w:val=""/>
+      <w:lvlJc w:val="left"/>
+      <w:pPr>
+        <w:ind w:left="6480" w:hanging="360"/>
+      </w:pPr>
+      <w:rPr>
+        <w:rFonts w:ascii="Wingdings" w:hAnsi="Wingdings" w:hint="default"/>
+      </w:rPr>
+    </w:lvl>
+  </w:abstractNum>
   <w:num w:numId="1">
-    <w:abstractNumId w:val="37"/>
+    <w:abstractNumId w:val="40"/>
   </w:num>
   <w:num w:numId="2">
-    <w:abstractNumId w:val="41"/>
+    <w:abstractNumId w:val="45"/>
   </w:num>
   <w:num w:numId="3">
     <w:abstractNumId w:val="0"/>
   </w:num>
   <w:num w:numId="4">
-    <w:abstractNumId w:val="38"/>
+    <w:abstractNumId w:val="41"/>
   </w:num>
   <w:num w:numId="5">
-    <w:abstractNumId w:val="25"/>
+    <w:abstractNumId w:val="26"/>
   </w:num>
   <w:num w:numId="6">
     <w:abstractNumId w:val="2"/>
   </w:num>
   <w:num w:numId="7">
-    <w:abstractNumId w:val="26"/>
+    <w:abstractNumId w:val="27"/>
   </w:num>
   <w:num w:numId="8">
     <w:abstractNumId w:val="12"/>
@@ -10258,37 +11423,37 @@
     <w:abstractNumId w:val="18"/>
   </w:num>
   <w:num w:numId="10">
-    <w:abstractNumId w:val="34"/>
+    <w:abstractNumId w:val="36"/>
   </w:num>
   <w:num w:numId="11">
-    <w:abstractNumId w:val="42"/>
+    <w:abstractNumId w:val="46"/>
   </w:num>
   <w:num w:numId="12">
-    <w:abstractNumId w:val="19"/>
+    <w:abstractNumId w:val="20"/>
   </w:num>
   <w:num w:numId="13">
-    <w:abstractNumId w:val="29"/>
+    <w:abstractNumId w:val="31"/>
   </w:num>
   <w:num w:numId="14">
     <w:abstractNumId w:val="8"/>
   </w:num>
   <w:num w:numId="15">
-    <w:abstractNumId w:val="23"/>
+    <w:abstractNumId w:val="24"/>
   </w:num>
   <w:num w:numId="16">
-    <w:abstractNumId w:val="24"/>
+    <w:abstractNumId w:val="25"/>
   </w:num>
   <w:num w:numId="17">
-    <w:abstractNumId w:val="33"/>
+    <w:abstractNumId w:val="35"/>
   </w:num>
   <w:num w:numId="18">
-    <w:abstractNumId w:val="28"/>
+    <w:abstractNumId w:val="30"/>
   </w:num>
   <w:num w:numId="19">
     <w:abstractNumId w:val="4"/>
   </w:num>
   <w:num w:numId="20">
-    <w:abstractNumId w:val="40"/>
+    <w:abstractNumId w:val="43"/>
   </w:num>
   <w:num w:numId="21">
     <w:abstractNumId w:val="15"/>
@@ -10303,40 +11468,40 @@
     <w:abstractNumId w:val="10"/>
   </w:num>
   <w:num w:numId="25">
-    <w:abstractNumId w:val="27"/>
+    <w:abstractNumId w:val="29"/>
   </w:num>
   <w:num w:numId="26">
     <w:abstractNumId w:val="17"/>
   </w:num>
   <w:num w:numId="27">
-    <w:abstractNumId w:val="31"/>
+    <w:abstractNumId w:val="33"/>
   </w:num>
   <w:num w:numId="28">
     <w:abstractNumId w:val="6"/>
   </w:num>
   <w:num w:numId="29">
-    <w:abstractNumId w:val="39"/>
+    <w:abstractNumId w:val="42"/>
   </w:num>
   <w:num w:numId="30">
-    <w:abstractNumId w:val="30"/>
+    <w:abstractNumId w:val="32"/>
   </w:num>
   <w:num w:numId="31">
     <w:abstractNumId w:val="13"/>
   </w:num>
   <w:num w:numId="32">
-    <w:abstractNumId w:val="21"/>
+    <w:abstractNumId w:val="22"/>
   </w:num>
   <w:num w:numId="33">
     <w:abstractNumId w:val="14"/>
   </w:num>
   <w:num w:numId="34">
-    <w:abstractNumId w:val="35"/>
+    <w:abstractNumId w:val="38"/>
   </w:num>
   <w:num w:numId="35">
     <w:abstractNumId w:val="11"/>
   </w:num>
   <w:num w:numId="36">
-    <w:abstractNumId w:val="36"/>
+    <w:abstractNumId w:val="39"/>
   </w:num>
   <w:num w:numId="37">
     <w:abstractNumId w:val="7"/>
@@ -10345,19 +11510,34 @@
     <w:abstractNumId w:val="9"/>
   </w:num>
   <w:num w:numId="39">
-    <w:abstractNumId w:val="32"/>
+    <w:abstractNumId w:val="34"/>
   </w:num>
   <w:num w:numId="40">
-    <w:abstractNumId w:val="22"/>
+    <w:abstractNumId w:val="23"/>
   </w:num>
   <w:num w:numId="41">
-    <w:abstractNumId w:val="20"/>
+    <w:abstractNumId w:val="21"/>
   </w:num>
   <w:num w:numId="42">
     <w:abstractNumId w:val="16"/>
   </w:num>
   <w:num w:numId="43">
     <w:abstractNumId w:val="3"/>
+  </w:num>
+  <w:num w:numId="44">
+    <w:abstractNumId w:val="28"/>
+  </w:num>
+  <w:num w:numId="45">
+    <w:abstractNumId w:val="19"/>
+  </w:num>
+  <w:num w:numId="46">
+    <w:abstractNumId w:val="44"/>
+  </w:num>
+  <w:num w:numId="47">
+    <w:abstractNumId w:val="47"/>
+  </w:num>
+  <w:num w:numId="48">
+    <w:abstractNumId w:val="37"/>
   </w:num>
   <w:numIdMacAtCleanup w:val="31"/>
 </w:numbering>
@@ -10486,6 +11666,7 @@
     <w:lsdException w:name="HTML Sample" w:semiHidden="1" w:unhideWhenUsed="1"/>
     <w:lsdException w:name="HTML Typewriter" w:semiHidden="1" w:unhideWhenUsed="1"/>
     <w:lsdException w:name="HTML Variable" w:semiHidden="1" w:unhideWhenUsed="1"/>
+    <w:lsdException w:name="Normal Table" w:semiHidden="1" w:unhideWhenUsed="1"/>
     <w:lsdException w:name="annotation subject" w:semiHidden="1" w:unhideWhenUsed="1"/>
     <w:lsdException w:name="No List" w:semiHidden="1" w:unhideWhenUsed="1"/>
     <w:lsdException w:name="Outline List 1" w:semiHidden="1" w:unhideWhenUsed="1"/>
@@ -10528,8 +11709,11 @@
     <w:lsdException w:name="Table Contemporary" w:semiHidden="1" w:unhideWhenUsed="1"/>
     <w:lsdException w:name="Table Elegant" w:semiHidden="1" w:unhideWhenUsed="1"/>
     <w:lsdException w:name="Table Professional" w:semiHidden="1" w:unhideWhenUsed="1"/>
+    <w:lsdException w:name="Table Subtle 1" w:semiHidden="1" w:unhideWhenUsed="1"/>
     <w:lsdException w:name="Table Subtle 2" w:semiHidden="1" w:unhideWhenUsed="1"/>
     <w:lsdException w:name="Table Web 1" w:semiHidden="1" w:unhideWhenUsed="1"/>
+    <w:lsdException w:name="Table Web 2" w:semiHidden="1" w:unhideWhenUsed="1"/>
+    <w:lsdException w:name="Table Web 3" w:semiHidden="1" w:unhideWhenUsed="1"/>
     <w:lsdException w:name="Balloon Text" w:semiHidden="1" w:unhideWhenUsed="1"/>
     <w:lsdException w:name="Table Grid" w:uiPriority="39"/>
     <w:lsdException w:name="Table Theme" w:semiHidden="1" w:unhideWhenUsed="1"/>
@@ -12324,9 +13508,8 @@
     <w:panose1 w:val="020B0502040204020203"/>
     <w:charset w:val="00"/>
     <w:family w:val="swiss"/>
-    <w:notTrueType/>
     <w:pitch w:val="variable"/>
-    <w:sig w:usb0="00000003" w:usb1="00000000" w:usb2="00000000" w:usb3="00000000" w:csb0="00000001" w:csb1="00000000"/>
+    <w:sig w:usb0="E4002EFF" w:usb1="C000E47F" w:usb2="00000009" w:usb3="00000000" w:csb0="000001FF" w:csb1="00000000"/>
   </w:font>
   <w:font w:name="Tahoma">
     <w:panose1 w:val="020B0604030504040204"/>
@@ -12365,6 +13548,7 @@
     <w:rsid w:val="00B51B10"/>
     <w:rsid w:val="00BC5390"/>
     <w:rsid w:val="00D618B6"/>
+    <w:rsid w:val="00F76BD9"/>
   </w:rsids>
   <m:mathPr>
     <m:mathFont m:val="Cambria Math"/>
@@ -12510,6 +13694,7 @@
     <w:lsdException w:name="HTML Sample" w:semiHidden="1" w:unhideWhenUsed="1"/>
     <w:lsdException w:name="HTML Typewriter" w:semiHidden="1" w:unhideWhenUsed="1"/>
     <w:lsdException w:name="HTML Variable" w:semiHidden="1" w:unhideWhenUsed="1"/>
+    <w:lsdException w:name="Normal Table" w:semiHidden="1" w:unhideWhenUsed="1"/>
     <w:lsdException w:name="annotation subject" w:semiHidden="1" w:unhideWhenUsed="1"/>
     <w:lsdException w:name="No List" w:semiHidden="1" w:unhideWhenUsed="1"/>
     <w:lsdException w:name="Outline List 1" w:semiHidden="1" w:unhideWhenUsed="1"/>
@@ -12552,8 +13737,11 @@
     <w:lsdException w:name="Table Contemporary" w:semiHidden="1" w:unhideWhenUsed="1"/>
     <w:lsdException w:name="Table Elegant" w:semiHidden="1" w:unhideWhenUsed="1"/>
     <w:lsdException w:name="Table Professional" w:semiHidden="1" w:unhideWhenUsed="1"/>
+    <w:lsdException w:name="Table Subtle 1" w:semiHidden="1" w:unhideWhenUsed="1"/>
     <w:lsdException w:name="Table Subtle 2" w:semiHidden="1" w:unhideWhenUsed="1"/>
     <w:lsdException w:name="Table Web 1" w:semiHidden="1" w:unhideWhenUsed="1"/>
+    <w:lsdException w:name="Table Web 2" w:semiHidden="1" w:unhideWhenUsed="1"/>
+    <w:lsdException w:name="Table Web 3" w:semiHidden="1" w:unhideWhenUsed="1"/>
     <w:lsdException w:name="Balloon Text" w:semiHidden="1" w:unhideWhenUsed="1"/>
     <w:lsdException w:name="Table Grid" w:uiPriority="39"/>
     <w:lsdException w:name="Table Theme" w:semiHidden="1" w:unhideWhenUsed="1"/>
@@ -12808,22 +13996,6 @@
     <w:uiPriority w:val="99"/>
     <w:semiHidden/>
     <w:unhideWhenUsed/>
-  </w:style>
-  <w:style w:type="paragraph" w:customStyle="1" w:styleId="C411394B2F8C438BA90499E625E6CE21">
-    <w:name w:val="C411394B2F8C438BA90499E625E6CE21"/>
-    <w:rsid w:val="00A10673"/>
-  </w:style>
-  <w:style w:type="paragraph" w:customStyle="1" w:styleId="328FB847607E499DA1337BE2B58C2E4A">
-    <w:name w:val="328FB847607E499DA1337BE2B58C2E4A"/>
-    <w:rsid w:val="00A10673"/>
-  </w:style>
-  <w:style w:type="paragraph" w:customStyle="1" w:styleId="65CC651E6062453ABB6C0C7032A8DE0D">
-    <w:name w:val="65CC651E6062453ABB6C0C7032A8DE0D"/>
-    <w:rsid w:val="00A10673"/>
-  </w:style>
-  <w:style w:type="paragraph" w:customStyle="1" w:styleId="C0F65400D6AC4449BC982AEF14C372BA">
-    <w:name w:val="C0F65400D6AC4449BC982AEF14C372BA"/>
-    <w:rsid w:val="00A10673"/>
   </w:style>
   <w:style w:type="paragraph" w:customStyle="1" w:styleId="F19EB9DFDFCE46D394BC0629BF74B5D9">
     <w:name w:val="F19EB9DFDFCE46D394BC0629BF74B5D9"/>

</xml_diff>

<commit_message>
Continuación y finalización de la sesión 1
Hemos realizado la identificación de objetivos y escrito la descripción de 4 personas. Hemos trabajado 2 horas.
</commit_message>
<xml_diff>
--- a/Práctica 1/Plantilla Documentación  de Prácticas2021.docx
+++ b/Práctica 1/Plantilla Documentación  de Prácticas2021.docx
@@ -528,16 +528,26 @@
                 <w:sz w:val="32"/>
                 <w:szCs w:val="32"/>
               </w:rPr>
-              <w:t>V0.</w:t>
-            </w:r>
+              <w:t>V</w:t>
+            </w:r>
+            <w:proofErr w:type="gramStart"/>
             <w:r>
               <w:rPr>
                 <w:rFonts w:ascii="Arial Narrow" w:hAnsi="Arial Narrow"/>
                 <w:sz w:val="32"/>
                 <w:szCs w:val="32"/>
               </w:rPr>
+              <w:t>0.</w:t>
+            </w:r>
+            <w:r>
+              <w:rPr>
+                <w:rFonts w:ascii="Arial Narrow" w:hAnsi="Arial Narrow"/>
+                <w:sz w:val="32"/>
+                <w:szCs w:val="32"/>
+              </w:rPr>
               <w:t>r</w:t>
             </w:r>
+            <w:proofErr w:type="gramEnd"/>
             <w:r>
               <w:rPr>
                 <w:rFonts w:ascii="Arial Narrow" w:hAnsi="Arial Narrow"/>
@@ -4096,16 +4106,7 @@
                 <w:sz w:val="44"/>
                 <w:szCs w:val="44"/>
               </w:rPr>
-              <w:t>IS</w:t>
-            </w:r>
-            <w:r>
-              <w:rPr>
-                <w:b/>
-                <w:bCs/>
-                <w:sz w:val="44"/>
-                <w:szCs w:val="44"/>
-              </w:rPr>
-              <w:t xml:space="preserve"> NOT</w:t>
+              <w:t>IS NOT</w:t>
             </w:r>
           </w:p>
           <w:p>
@@ -4211,10 +4212,7 @@
               <w:jc w:val="left"/>
             </w:pPr>
             <w:r>
-              <w:t>Geolocalizar el terreno y puntos de venta cercanos</w:t>
-            </w:r>
-            <w:r>
-              <w:t xml:space="preserve"> </w:t>
+              <w:t xml:space="preserve">Geolocalizar el terreno y puntos de venta cercanos </w:t>
             </w:r>
           </w:p>
           <w:p>
@@ -4227,6 +4225,7 @@
               <w:spacing w:after="0"/>
               <w:jc w:val="left"/>
             </w:pPr>
+            <w:bookmarkStart w:id="4" w:name="_Hlk54799279"/>
             <w:r>
               <w:t>Detectar</w:t>
             </w:r>
@@ -4235,6 +4234,21 @@
             </w:r>
             <w:r>
               <w:t xml:space="preserve"> plagas</w:t>
+            </w:r>
+          </w:p>
+          <w:bookmarkEnd w:id="4"/>
+          <w:p>
+            <w:pPr>
+              <w:pStyle w:val="Prrafodelista"/>
+              <w:numPr>
+                <w:ilvl w:val="0"/>
+                <w:numId w:val="46"/>
+              </w:numPr>
+              <w:spacing w:after="0"/>
+              <w:jc w:val="left"/>
+            </w:pPr>
+            <w:r>
+              <w:t>Ofertar empleo</w:t>
             </w:r>
           </w:p>
           <w:p>
@@ -4248,7 +4262,7 @@
               <w:jc w:val="left"/>
             </w:pPr>
             <w:r>
-              <w:t>Ofertar empleo</w:t>
+              <w:t>Notificar ayudas/subvenciones del Gobierno</w:t>
             </w:r>
           </w:p>
           <w:p>
@@ -4262,7 +4276,7 @@
               <w:jc w:val="left"/>
             </w:pPr>
             <w:r>
-              <w:t>Notificar ayudas/subvenciones del Gobierno</w:t>
+              <w:t>Almacenar datos de las plantaciones anteriores</w:t>
             </w:r>
           </w:p>
           <w:p>
@@ -4276,7 +4290,7 @@
               <w:jc w:val="left"/>
             </w:pPr>
             <w:r>
-              <w:t>Almacenar datos de las plantaciones anteriores</w:t>
+              <w:t>Aconsejar temporadas de cultivos</w:t>
             </w:r>
           </w:p>
           <w:p>
@@ -4290,7 +4304,7 @@
               <w:jc w:val="left"/>
             </w:pPr>
             <w:r>
-              <w:t>Aconsejar temporadas de cultivos</w:t>
+              <w:t>Mostrar información sobre diferentes tipos de cultivos</w:t>
             </w:r>
           </w:p>
           <w:p>
@@ -4410,6 +4424,1154 @@
     </w:tbl>
     <w:p/>
     <w:p/>
+    <w:p/>
+    <w:p/>
+    <w:p>
+      <w:pPr>
+        <w:ind w:firstLine="0"/>
+        <w:rPr>
+          <w:b/>
+          <w:bCs/>
+        </w:rPr>
+      </w:pPr>
+      <w:r>
+        <w:rPr>
+          <w:b/>
+          <w:bCs/>
+        </w:rPr>
+        <w:t>·</w:t>
+      </w:r>
+      <w:proofErr w:type="spellStart"/>
+      <w:r>
+        <w:rPr>
+          <w:b/>
+          <w:bCs/>
+        </w:rPr>
+        <w:t>Understanding</w:t>
+      </w:r>
+      <w:proofErr w:type="spellEnd"/>
+      <w:r>
+        <w:rPr>
+          <w:b/>
+          <w:bCs/>
+        </w:rPr>
+        <w:t xml:space="preserve"> </w:t>
+      </w:r>
+      <w:proofErr w:type="spellStart"/>
+      <w:r>
+        <w:rPr>
+          <w:b/>
+          <w:bCs/>
+        </w:rPr>
+        <w:t>Goals</w:t>
+      </w:r>
+      <w:proofErr w:type="spellEnd"/>
+    </w:p>
+    <w:p>
+      <w:r>
+        <w:t>- Incentivar el empleo agrícola</w:t>
+      </w:r>
+    </w:p>
+    <w:p>
+      <w:r>
+        <w:t xml:space="preserve">- Gestionar </w:t>
+      </w:r>
+      <w:r>
+        <w:t xml:space="preserve">e informar detalladamente de los </w:t>
+      </w:r>
+      <w:r>
+        <w:t>terrenos</w:t>
+      </w:r>
+    </w:p>
+    <w:p>
+      <w:r>
+        <w:t xml:space="preserve">- </w:t>
+      </w:r>
+      <w:r>
+        <w:t>Ayudar al agricultor en la venta de sus productos</w:t>
+      </w:r>
+    </w:p>
+    <w:p>
+      <w:r>
+        <w:t>- Ofrecer información de interés</w:t>
+      </w:r>
+      <w:r>
+        <w:t xml:space="preserve"> (plagas activas, subvenciones, temporadas de siembra)</w:t>
+      </w:r>
+    </w:p>
+    <w:p>
+      <w:pPr>
+        <w:ind w:firstLine="0"/>
+        <w:rPr>
+          <w:b/>
+          <w:bCs/>
+        </w:rPr>
+      </w:pPr>
+      <w:r>
+        <w:rPr>
+          <w:b/>
+          <w:bCs/>
+        </w:rPr>
+        <w:t xml:space="preserve">·Describe </w:t>
+      </w:r>
+      <w:proofErr w:type="spellStart"/>
+      <w:r>
+        <w:rPr>
+          <w:b/>
+          <w:bCs/>
+        </w:rPr>
+        <w:t>the</w:t>
+      </w:r>
+      <w:proofErr w:type="spellEnd"/>
+      <w:r>
+        <w:rPr>
+          <w:b/>
+          <w:bCs/>
+        </w:rPr>
+        <w:t xml:space="preserve"> </w:t>
+      </w:r>
+      <w:proofErr w:type="spellStart"/>
+      <w:r>
+        <w:rPr>
+          <w:b/>
+          <w:bCs/>
+        </w:rPr>
+        <w:t>persons</w:t>
+      </w:r>
+      <w:proofErr w:type="spellEnd"/>
+    </w:p>
+    <w:tbl>
+      <w:tblPr>
+        <w:tblStyle w:val="Tablaconcuadrcula"/>
+        <w:tblW w:w="0" w:type="auto"/>
+        <w:tblLook w:val="04A0" w:firstRow="1" w:lastRow="0" w:firstColumn="1" w:lastColumn="0" w:noHBand="0" w:noVBand="1"/>
+      </w:tblPr>
+      <w:tblGrid>
+        <w:gridCol w:w="4211"/>
+        <w:gridCol w:w="4211"/>
+      </w:tblGrid>
+      <w:tr>
+        <w:trPr>
+          <w:trHeight w:val="1634"/>
+        </w:trPr>
+        <w:tc>
+          <w:tcPr>
+            <w:tcW w:w="4211" w:type="dxa"/>
+          </w:tcPr>
+          <w:p>
+            <w:pPr>
+              <w:ind w:firstLine="0"/>
+              <w:rPr>
+                <w:b/>
+                <w:bCs/>
+                <w:sz w:val="24"/>
+                <w:szCs w:val="24"/>
+              </w:rPr>
+            </w:pPr>
+            <w:r>
+              <w:rPr>
+                <w:b/>
+                <w:bCs/>
+                <w:sz w:val="24"/>
+                <w:szCs w:val="24"/>
+              </w:rPr>
+              <w:t>Nombre y Foto:</w:t>
+            </w:r>
+          </w:p>
+          <w:p>
+            <w:pPr>
+              <w:ind w:firstLine="0"/>
+              <w:rPr>
+                <w:noProof/>
+              </w:rPr>
+            </w:pPr>
+          </w:p>
+          <w:p>
+            <w:pPr>
+              <w:ind w:firstLine="0"/>
+            </w:pPr>
+            <w:r>
+              <w:rPr>
+                <w:noProof/>
+              </w:rPr>
+              <w:drawing>
+                <wp:anchor distT="0" distB="0" distL="114300" distR="114300" simplePos="0" relativeHeight="251661312" behindDoc="0" locked="0" layoutInCell="1" allowOverlap="1" wp14:anchorId="198E85A6" wp14:editId="7B9CE437">
+                  <wp:simplePos x="0" y="0"/>
+                  <wp:positionH relativeFrom="column">
+                    <wp:posOffset>1687830</wp:posOffset>
+                  </wp:positionH>
+                  <wp:positionV relativeFrom="paragraph">
+                    <wp:posOffset>86995</wp:posOffset>
+                  </wp:positionV>
+                  <wp:extent cx="912495" cy="929005"/>
+                  <wp:effectExtent l="0" t="0" r="1905" b="4445"/>
+                  <wp:wrapSquare wrapText="bothSides"/>
+                  <wp:docPr id="5" name="Imagen 5"/>
+                  <wp:cNvGraphicFramePr>
+                    <a:graphicFrameLocks xmlns:a="http://schemas.openxmlformats.org/drawingml/2006/main" noChangeAspect="1"/>
+                  </wp:cNvGraphicFramePr>
+                  <a:graphic xmlns:a="http://schemas.openxmlformats.org/drawingml/2006/main">
+                    <a:graphicData uri="http://schemas.openxmlformats.org/drawingml/2006/picture">
+                      <pic:pic xmlns:pic="http://schemas.openxmlformats.org/drawingml/2006/picture">
+                        <pic:nvPicPr>
+                          <pic:cNvPr id="0" name="Picture 2"/>
+                          <pic:cNvPicPr>
+                            <a:picLocks noChangeAspect="1" noChangeArrowheads="1"/>
+                          </pic:cNvPicPr>
+                        </pic:nvPicPr>
+                        <pic:blipFill rotWithShape="1">
+                          <a:blip r:embed="rId11" cstate="print">
+                            <a:extLst>
+                              <a:ext uri="{28A0092B-C50C-407E-A947-70E740481C1C}">
+                                <a14:useLocalDpi xmlns:a14="http://schemas.microsoft.com/office/drawing/2010/main" val="0"/>
+                              </a:ext>
+                            </a:extLst>
+                          </a:blip>
+                          <a:srcRect l="23830" t="19481" r="28943" b="8441"/>
+                          <a:stretch/>
+                        </pic:blipFill>
+                        <pic:spPr bwMode="auto">
+                          <a:xfrm>
+                            <a:off x="0" y="0"/>
+                            <a:ext cx="912495" cy="929005"/>
+                          </a:xfrm>
+                          <a:prstGeom prst="rect">
+                            <a:avLst/>
+                          </a:prstGeom>
+                          <a:noFill/>
+                          <a:ln>
+                            <a:noFill/>
+                          </a:ln>
+                          <a:extLst>
+                            <a:ext uri="{53640926-AAD7-44D8-BBD7-CCE9431645EC}">
+                              <a14:shadowObscured xmlns:a14="http://schemas.microsoft.com/office/drawing/2010/main"/>
+                            </a:ext>
+                          </a:extLst>
+                        </pic:spPr>
+                      </pic:pic>
+                    </a:graphicData>
+                  </a:graphic>
+                  <wp14:sizeRelH relativeFrom="page">
+                    <wp14:pctWidth>0</wp14:pctWidth>
+                  </wp14:sizeRelH>
+                  <wp14:sizeRelV relativeFrom="page">
+                    <wp14:pctHeight>0</wp14:pctHeight>
+                  </wp14:sizeRelV>
+                </wp:anchor>
+              </w:drawing>
+            </w:r>
+            <w:r>
+              <w:t>Antonio Gómez</w:t>
+            </w:r>
+          </w:p>
+        </w:tc>
+        <w:tc>
+          <w:tcPr>
+            <w:tcW w:w="4211" w:type="dxa"/>
+          </w:tcPr>
+          <w:p>
+            <w:pPr>
+              <w:ind w:firstLine="0"/>
+              <w:rPr>
+                <w:b/>
+                <w:bCs/>
+                <w:sz w:val="24"/>
+                <w:szCs w:val="24"/>
+              </w:rPr>
+            </w:pPr>
+            <w:r>
+              <w:rPr>
+                <w:b/>
+                <w:bCs/>
+                <w:sz w:val="24"/>
+                <w:szCs w:val="24"/>
+              </w:rPr>
+              <w:t>Perfil:</w:t>
+            </w:r>
+          </w:p>
+          <w:p>
+            <w:pPr>
+              <w:ind w:firstLine="0"/>
+            </w:pPr>
+            <w:r>
+              <w:t>66</w:t>
+            </w:r>
+            <w:r>
+              <w:t xml:space="preserve"> </w:t>
+            </w:r>
+            <w:r>
+              <w:t>años, agricultor desde los 16 años,</w:t>
+            </w:r>
+          </w:p>
+          <w:p>
+            <w:pPr>
+              <w:ind w:firstLine="0"/>
+            </w:pPr>
+            <w:r>
+              <w:t>a</w:t>
+            </w:r>
+            <w:r>
+              <w:t xml:space="preserve"> su edad ya no puede ocuparse por </w:t>
+            </w:r>
+            <w:proofErr w:type="spellStart"/>
+            <w:r>
+              <w:t>s</w:t>
+            </w:r>
+            <w:r>
+              <w:t>i</w:t>
+            </w:r>
+            <w:proofErr w:type="spellEnd"/>
+            <w:r>
+              <w:t xml:space="preserve"> </w:t>
+            </w:r>
+            <w:r>
+              <w:t>solo de sus tierras</w:t>
+            </w:r>
+          </w:p>
+        </w:tc>
+      </w:tr>
+      <w:tr>
+        <w:trPr>
+          <w:trHeight w:val="1699"/>
+        </w:trPr>
+        <w:tc>
+          <w:tcPr>
+            <w:tcW w:w="4211" w:type="dxa"/>
+          </w:tcPr>
+          <w:p>
+            <w:pPr>
+              <w:ind w:firstLine="0"/>
+              <w:rPr>
+                <w:b/>
+                <w:bCs/>
+                <w:sz w:val="24"/>
+                <w:szCs w:val="24"/>
+              </w:rPr>
+            </w:pPr>
+            <w:r>
+              <w:rPr>
+                <w:b/>
+                <w:bCs/>
+                <w:sz w:val="24"/>
+                <w:szCs w:val="24"/>
+              </w:rPr>
+              <w:t>Comportamiento:</w:t>
+            </w:r>
+          </w:p>
+          <w:p>
+            <w:pPr>
+              <w:ind w:firstLine="0"/>
+            </w:pPr>
+            <w:r>
+              <w:t>Persona que se esfuerza y dedica muchas horas a su trabajo. Orgulloso de la labor que realiza</w:t>
+            </w:r>
+          </w:p>
+        </w:tc>
+        <w:tc>
+          <w:tcPr>
+            <w:tcW w:w="4211" w:type="dxa"/>
+          </w:tcPr>
+          <w:p>
+            <w:pPr>
+              <w:ind w:firstLine="0"/>
+              <w:rPr>
+                <w:b/>
+                <w:bCs/>
+                <w:sz w:val="24"/>
+                <w:szCs w:val="24"/>
+              </w:rPr>
+            </w:pPr>
+            <w:r>
+              <w:rPr>
+                <w:b/>
+                <w:bCs/>
+                <w:sz w:val="24"/>
+                <w:szCs w:val="24"/>
+              </w:rPr>
+              <w:t>Necesidades:</w:t>
+            </w:r>
+          </w:p>
+          <w:p>
+            <w:pPr>
+              <w:ind w:firstLine="0"/>
+            </w:pPr>
+            <w:r>
+              <w:t>Conocer</w:t>
+            </w:r>
+            <w:r>
+              <w:t xml:space="preserve"> </w:t>
+            </w:r>
+            <w:r>
+              <w:t>los plazos</w:t>
+            </w:r>
+            <w:r>
+              <w:t xml:space="preserve"> </w:t>
+            </w:r>
+            <w:r>
+              <w:t xml:space="preserve">de las </w:t>
+            </w:r>
+            <w:r>
+              <w:t>subvenciones del gobierno</w:t>
+            </w:r>
+            <w:r>
+              <w:t xml:space="preserve">, </w:t>
+            </w:r>
+            <w:r>
+              <w:t>buscar nuevos puntos de venta</w:t>
+            </w:r>
+            <w:r>
+              <w:t xml:space="preserve">, recordar </w:t>
+            </w:r>
+            <w:r>
+              <w:t>la cantidad de sustancias utilizadas anteriormente</w:t>
+            </w:r>
+          </w:p>
+        </w:tc>
+      </w:tr>
+    </w:tbl>
+    <w:p>
+      <w:pPr>
+        <w:ind w:firstLine="0"/>
+      </w:pPr>
+    </w:p>
+    <w:tbl>
+      <w:tblPr>
+        <w:tblStyle w:val="Tablaconcuadrcula"/>
+        <w:tblW w:w="0" w:type="auto"/>
+        <w:tblLook w:val="04A0" w:firstRow="1" w:lastRow="0" w:firstColumn="1" w:lastColumn="0" w:noHBand="0" w:noVBand="1"/>
+      </w:tblPr>
+      <w:tblGrid>
+        <w:gridCol w:w="4211"/>
+        <w:gridCol w:w="4211"/>
+      </w:tblGrid>
+      <w:tr>
+        <w:trPr>
+          <w:trHeight w:val="1634"/>
+        </w:trPr>
+        <w:tc>
+          <w:tcPr>
+            <w:tcW w:w="4211" w:type="dxa"/>
+          </w:tcPr>
+          <w:p>
+            <w:pPr>
+              <w:ind w:firstLine="0"/>
+              <w:rPr>
+                <w:b/>
+                <w:bCs/>
+                <w:sz w:val="24"/>
+                <w:szCs w:val="24"/>
+              </w:rPr>
+            </w:pPr>
+            <w:r>
+              <w:rPr>
+                <w:noProof/>
+              </w:rPr>
+              <w:drawing>
+                <wp:anchor distT="0" distB="0" distL="114300" distR="114300" simplePos="0" relativeHeight="251662336" behindDoc="0" locked="0" layoutInCell="1" allowOverlap="1" wp14:anchorId="2A377640" wp14:editId="7D313800">
+                  <wp:simplePos x="0" y="0"/>
+                  <wp:positionH relativeFrom="column">
+                    <wp:posOffset>1854200</wp:posOffset>
+                  </wp:positionH>
+                  <wp:positionV relativeFrom="paragraph">
+                    <wp:posOffset>0</wp:posOffset>
+                  </wp:positionV>
+                  <wp:extent cx="748030" cy="1118235"/>
+                  <wp:effectExtent l="0" t="0" r="0" b="5715"/>
+                  <wp:wrapSquare wrapText="bothSides"/>
+                  <wp:docPr id="6" name="Imagen 6" descr="Imagen que contiene pasto, exterior, invernadero, cerca&#10;&#10;Descripción generada automáticamente"/>
+                  <wp:cNvGraphicFramePr>
+                    <a:graphicFrameLocks xmlns:a="http://schemas.openxmlformats.org/drawingml/2006/main" noChangeAspect="1"/>
+                  </wp:cNvGraphicFramePr>
+                  <a:graphic xmlns:a="http://schemas.openxmlformats.org/drawingml/2006/main">
+                    <a:graphicData uri="http://schemas.openxmlformats.org/drawingml/2006/picture">
+                      <pic:pic xmlns:pic="http://schemas.openxmlformats.org/drawingml/2006/picture">
+                        <pic:nvPicPr>
+                          <pic:cNvPr id="6" name="Imagen 6" descr="Imagen que contiene pasto, exterior, invernadero, cerca&#10;&#10;Descripción generada automáticamente"/>
+                          <pic:cNvPicPr/>
+                        </pic:nvPicPr>
+                        <pic:blipFill>
+                          <a:blip r:embed="rId12" cstate="print">
+                            <a:extLst>
+                              <a:ext uri="{28A0092B-C50C-407E-A947-70E740481C1C}">
+                                <a14:useLocalDpi xmlns:a14="http://schemas.microsoft.com/office/drawing/2010/main" val="0"/>
+                              </a:ext>
+                            </a:extLst>
+                          </a:blip>
+                          <a:stretch>
+                            <a:fillRect/>
+                          </a:stretch>
+                        </pic:blipFill>
+                        <pic:spPr>
+                          <a:xfrm>
+                            <a:off x="0" y="0"/>
+                            <a:ext cx="748030" cy="1118235"/>
+                          </a:xfrm>
+                          <a:prstGeom prst="rect">
+                            <a:avLst/>
+                          </a:prstGeom>
+                        </pic:spPr>
+                      </pic:pic>
+                    </a:graphicData>
+                  </a:graphic>
+                  <wp14:sizeRelH relativeFrom="page">
+                    <wp14:pctWidth>0</wp14:pctWidth>
+                  </wp14:sizeRelH>
+                  <wp14:sizeRelV relativeFrom="page">
+                    <wp14:pctHeight>0</wp14:pctHeight>
+                  </wp14:sizeRelV>
+                </wp:anchor>
+              </w:drawing>
+            </w:r>
+            <w:r>
+              <w:rPr>
+                <w:b/>
+                <w:bCs/>
+                <w:sz w:val="24"/>
+                <w:szCs w:val="24"/>
+              </w:rPr>
+              <w:t>Nombre y Foto:</w:t>
+            </w:r>
+          </w:p>
+          <w:p>
+            <w:pPr>
+              <w:ind w:firstLine="0"/>
+            </w:pPr>
+            <w:r>
+              <w:t>María García</w:t>
+            </w:r>
+          </w:p>
+        </w:tc>
+        <w:tc>
+          <w:tcPr>
+            <w:tcW w:w="4211" w:type="dxa"/>
+          </w:tcPr>
+          <w:p>
+            <w:pPr>
+              <w:ind w:firstLine="0"/>
+              <w:rPr>
+                <w:b/>
+                <w:bCs/>
+                <w:sz w:val="24"/>
+                <w:szCs w:val="24"/>
+              </w:rPr>
+            </w:pPr>
+            <w:r>
+              <w:rPr>
+                <w:b/>
+                <w:bCs/>
+                <w:sz w:val="24"/>
+                <w:szCs w:val="24"/>
+              </w:rPr>
+              <w:t>Perfil:</w:t>
+            </w:r>
+          </w:p>
+          <w:p>
+            <w:pPr>
+              <w:tabs>
+                <w:tab w:val="left" w:pos="2940"/>
+              </w:tabs>
+              <w:ind w:firstLine="0"/>
+            </w:pPr>
+            <w:r>
+              <w:t>48 años,</w:t>
+            </w:r>
+            <w:r>
+              <w:t xml:space="preserve"> </w:t>
+            </w:r>
+            <w:r>
+              <w:t xml:space="preserve">tras perder su trabajo ha adquirido un invernadero </w:t>
+            </w:r>
+            <w:r>
+              <w:t>y está ilusionada con su nuevo proyecto</w:t>
+            </w:r>
+          </w:p>
+        </w:tc>
+      </w:tr>
+      <w:tr>
+        <w:trPr>
+          <w:trHeight w:val="1699"/>
+        </w:trPr>
+        <w:tc>
+          <w:tcPr>
+            <w:tcW w:w="4211" w:type="dxa"/>
+          </w:tcPr>
+          <w:p>
+            <w:pPr>
+              <w:ind w:firstLine="0"/>
+              <w:rPr>
+                <w:b/>
+                <w:bCs/>
+                <w:sz w:val="24"/>
+                <w:szCs w:val="24"/>
+              </w:rPr>
+            </w:pPr>
+            <w:r>
+              <w:rPr>
+                <w:b/>
+                <w:bCs/>
+                <w:sz w:val="24"/>
+                <w:szCs w:val="24"/>
+              </w:rPr>
+              <w:t>Comportamiento:</w:t>
+            </w:r>
+          </w:p>
+          <w:p>
+            <w:pPr>
+              <w:ind w:firstLine="0"/>
+            </w:pPr>
+            <w:r>
+              <w:t>Despistada, con problemas para orientarse</w:t>
+            </w:r>
+            <w:r>
+              <w:t>, amante de las barbacoas y de la fiesta con amigos</w:t>
+            </w:r>
+          </w:p>
+        </w:tc>
+        <w:tc>
+          <w:tcPr>
+            <w:tcW w:w="4211" w:type="dxa"/>
+          </w:tcPr>
+          <w:p>
+            <w:pPr>
+              <w:ind w:firstLine="0"/>
+              <w:rPr>
+                <w:b/>
+                <w:bCs/>
+                <w:sz w:val="24"/>
+                <w:szCs w:val="24"/>
+              </w:rPr>
+            </w:pPr>
+            <w:r>
+              <w:rPr>
+                <w:b/>
+                <w:bCs/>
+                <w:sz w:val="24"/>
+                <w:szCs w:val="24"/>
+              </w:rPr>
+              <w:t>Necesidades:</w:t>
+            </w:r>
+          </w:p>
+          <w:p>
+            <w:pPr>
+              <w:ind w:firstLine="0"/>
+            </w:pPr>
+            <w:r>
+              <w:t xml:space="preserve">Encontrar donde vender sus productos, guardar los tipos de cultivos que ha tenido plantados, poder advertir de las infecciones </w:t>
+            </w:r>
+            <w:r>
+              <w:t>de sus cosechas</w:t>
+            </w:r>
+          </w:p>
+        </w:tc>
+      </w:tr>
+    </w:tbl>
+    <w:p>
+      <w:pPr>
+        <w:ind w:firstLine="0"/>
+      </w:pPr>
+    </w:p>
+    <w:p>
+      <w:pPr>
+        <w:ind w:firstLine="0"/>
+      </w:pPr>
+    </w:p>
+    <w:tbl>
+      <w:tblPr>
+        <w:tblStyle w:val="Tablaconcuadrcula"/>
+        <w:tblW w:w="0" w:type="auto"/>
+        <w:tblLook w:val="04A0" w:firstRow="1" w:lastRow="0" w:firstColumn="1" w:lastColumn="0" w:noHBand="0" w:noVBand="1"/>
+      </w:tblPr>
+      <w:tblGrid>
+        <w:gridCol w:w="4211"/>
+        <w:gridCol w:w="4211"/>
+      </w:tblGrid>
+      <w:tr>
+        <w:trPr>
+          <w:trHeight w:val="1634"/>
+        </w:trPr>
+        <w:tc>
+          <w:tcPr>
+            <w:tcW w:w="4211" w:type="dxa"/>
+          </w:tcPr>
+          <w:p>
+            <w:pPr>
+              <w:ind w:firstLine="0"/>
+              <w:rPr>
+                <w:b/>
+                <w:bCs/>
+                <w:sz w:val="24"/>
+                <w:szCs w:val="24"/>
+              </w:rPr>
+            </w:pPr>
+            <w:r>
+              <w:rPr>
+                <w:b/>
+                <w:bCs/>
+                <w:sz w:val="24"/>
+                <w:szCs w:val="24"/>
+              </w:rPr>
+              <w:t>Nombre y Foto:</w:t>
+            </w:r>
+          </w:p>
+          <w:p>
+            <w:pPr>
+              <w:ind w:firstLine="0"/>
+            </w:pPr>
+            <w:r>
+              <w:rPr>
+                <w:noProof/>
+              </w:rPr>
+              <w:drawing>
+                <wp:anchor distT="0" distB="0" distL="114300" distR="114300" simplePos="0" relativeHeight="251660288" behindDoc="0" locked="0" layoutInCell="1" allowOverlap="1" wp14:anchorId="725DBD2A" wp14:editId="72B0214E">
+                  <wp:simplePos x="0" y="0"/>
+                  <wp:positionH relativeFrom="column">
+                    <wp:posOffset>1478894</wp:posOffset>
+                  </wp:positionH>
+                  <wp:positionV relativeFrom="paragraph">
+                    <wp:posOffset>45720</wp:posOffset>
+                  </wp:positionV>
+                  <wp:extent cx="1119505" cy="807528"/>
+                  <wp:effectExtent l="0" t="0" r="4445" b="0"/>
+                  <wp:wrapSquare wrapText="bothSides"/>
+                  <wp:docPr id="2" name="Imagen 2"/>
+                  <wp:cNvGraphicFramePr>
+                    <a:graphicFrameLocks xmlns:a="http://schemas.openxmlformats.org/drawingml/2006/main" noChangeAspect="1"/>
+                  </wp:cNvGraphicFramePr>
+                  <a:graphic xmlns:a="http://schemas.openxmlformats.org/drawingml/2006/main">
+                    <a:graphicData uri="http://schemas.openxmlformats.org/drawingml/2006/picture">
+                      <pic:pic xmlns:pic="http://schemas.openxmlformats.org/drawingml/2006/picture">
+                        <pic:nvPicPr>
+                          <pic:cNvPr id="0" name="Picture 1"/>
+                          <pic:cNvPicPr>
+                            <a:picLocks noChangeAspect="1" noChangeArrowheads="1"/>
+                          </pic:cNvPicPr>
+                        </pic:nvPicPr>
+                        <pic:blipFill>
+                          <a:blip r:embed="rId13" cstate="print">
+                            <a:extLst>
+                              <a:ext uri="{28A0092B-C50C-407E-A947-70E740481C1C}">
+                                <a14:useLocalDpi xmlns:a14="http://schemas.microsoft.com/office/drawing/2010/main" val="0"/>
+                              </a:ext>
+                            </a:extLst>
+                          </a:blip>
+                          <a:srcRect/>
+                          <a:stretch>
+                            <a:fillRect/>
+                          </a:stretch>
+                        </pic:blipFill>
+                        <pic:spPr bwMode="auto">
+                          <a:xfrm>
+                            <a:off x="0" y="0"/>
+                            <a:ext cx="1119505" cy="807528"/>
+                          </a:xfrm>
+                          <a:prstGeom prst="rect">
+                            <a:avLst/>
+                          </a:prstGeom>
+                          <a:noFill/>
+                          <a:ln>
+                            <a:noFill/>
+                          </a:ln>
+                        </pic:spPr>
+                      </pic:pic>
+                    </a:graphicData>
+                  </a:graphic>
+                  <wp14:sizeRelH relativeFrom="page">
+                    <wp14:pctWidth>0</wp14:pctWidth>
+                  </wp14:sizeRelH>
+                  <wp14:sizeRelV relativeFrom="page">
+                    <wp14:pctHeight>0</wp14:pctHeight>
+                  </wp14:sizeRelV>
+                </wp:anchor>
+              </w:drawing>
+            </w:r>
+            <w:r>
+              <w:t>Carlos López</w:t>
+            </w:r>
+          </w:p>
+        </w:tc>
+        <w:tc>
+          <w:tcPr>
+            <w:tcW w:w="4211" w:type="dxa"/>
+          </w:tcPr>
+          <w:p>
+            <w:pPr>
+              <w:ind w:firstLine="0"/>
+              <w:rPr>
+                <w:b/>
+                <w:bCs/>
+                <w:sz w:val="24"/>
+                <w:szCs w:val="24"/>
+              </w:rPr>
+            </w:pPr>
+            <w:r>
+              <w:rPr>
+                <w:b/>
+                <w:bCs/>
+                <w:sz w:val="24"/>
+                <w:szCs w:val="24"/>
+              </w:rPr>
+              <w:t>Perfil:</w:t>
+            </w:r>
+          </w:p>
+          <w:p>
+            <w:pPr>
+              <w:ind w:firstLine="0"/>
+            </w:pPr>
+            <w:r>
+              <w:t>24</w:t>
+            </w:r>
+            <w:r>
+              <w:t xml:space="preserve"> años</w:t>
+            </w:r>
+            <w:r>
+              <w:t>, después de estudiar un grado de Ingeniería Química, se propone gestionar los terrenos que ha heredado de su madre</w:t>
+            </w:r>
+          </w:p>
+          <w:p>
+            <w:pPr>
+              <w:ind w:firstLine="0"/>
+            </w:pPr>
+          </w:p>
+        </w:tc>
+      </w:tr>
+      <w:tr>
+        <w:trPr>
+          <w:trHeight w:val="1699"/>
+        </w:trPr>
+        <w:tc>
+          <w:tcPr>
+            <w:tcW w:w="4211" w:type="dxa"/>
+          </w:tcPr>
+          <w:p>
+            <w:pPr>
+              <w:ind w:firstLine="0"/>
+              <w:rPr>
+                <w:b/>
+                <w:bCs/>
+                <w:sz w:val="24"/>
+                <w:szCs w:val="24"/>
+              </w:rPr>
+            </w:pPr>
+            <w:r>
+              <w:rPr>
+                <w:b/>
+                <w:bCs/>
+                <w:sz w:val="24"/>
+                <w:szCs w:val="24"/>
+              </w:rPr>
+              <w:t>Comportamiento:</w:t>
+            </w:r>
+          </w:p>
+          <w:p>
+            <w:pPr>
+              <w:ind w:firstLine="0"/>
+            </w:pPr>
+            <w:r>
+              <w:t>Emprendedor al que le gusta estar informado sobre cultivos poco comunes, se pasa el día leyendo.</w:t>
+            </w:r>
+          </w:p>
+        </w:tc>
+        <w:tc>
+          <w:tcPr>
+            <w:tcW w:w="4211" w:type="dxa"/>
+          </w:tcPr>
+          <w:p>
+            <w:pPr>
+              <w:ind w:firstLine="0"/>
+              <w:rPr>
+                <w:b/>
+                <w:bCs/>
+                <w:sz w:val="24"/>
+                <w:szCs w:val="24"/>
+              </w:rPr>
+            </w:pPr>
+            <w:r>
+              <w:rPr>
+                <w:b/>
+                <w:bCs/>
+                <w:sz w:val="24"/>
+                <w:szCs w:val="24"/>
+              </w:rPr>
+              <w:t>Necesidades:</w:t>
+            </w:r>
+          </w:p>
+          <w:p>
+            <w:pPr>
+              <w:ind w:firstLine="0"/>
+            </w:pPr>
+            <w:r>
+              <w:t>Saber cuándo plantar los diferentes cultivos</w:t>
+            </w:r>
+            <w:r>
+              <w:t xml:space="preserve">, </w:t>
+            </w:r>
+            <w:r>
+              <w:t>c</w:t>
+            </w:r>
+            <w:r>
+              <w:t xml:space="preserve">onocer </w:t>
+            </w:r>
+            <w:r>
+              <w:t xml:space="preserve">la cuantía </w:t>
+            </w:r>
+            <w:r>
+              <w:t>de las subvenciones del gobierno</w:t>
+            </w:r>
+            <w:r>
+              <w:t xml:space="preserve">, </w:t>
+            </w:r>
+            <w:r>
+              <w:t>estar al tanto de las plagas activas</w:t>
+            </w:r>
+          </w:p>
+        </w:tc>
+      </w:tr>
+    </w:tbl>
+    <w:p>
+      <w:pPr>
+        <w:ind w:firstLine="0"/>
+      </w:pPr>
+    </w:p>
+    <w:tbl>
+      <w:tblPr>
+        <w:tblStyle w:val="Tablaconcuadrcula"/>
+        <w:tblW w:w="0" w:type="auto"/>
+        <w:tblLook w:val="04A0" w:firstRow="1" w:lastRow="0" w:firstColumn="1" w:lastColumn="0" w:noHBand="0" w:noVBand="1"/>
+      </w:tblPr>
+      <w:tblGrid>
+        <w:gridCol w:w="4211"/>
+        <w:gridCol w:w="4211"/>
+      </w:tblGrid>
+      <w:tr>
+        <w:trPr>
+          <w:trHeight w:val="1634"/>
+        </w:trPr>
+        <w:tc>
+          <w:tcPr>
+            <w:tcW w:w="4211" w:type="dxa"/>
+          </w:tcPr>
+          <w:p>
+            <w:pPr>
+              <w:ind w:firstLine="0"/>
+              <w:rPr>
+                <w:b/>
+                <w:bCs/>
+                <w:sz w:val="24"/>
+                <w:szCs w:val="24"/>
+              </w:rPr>
+            </w:pPr>
+            <w:r>
+              <w:rPr>
+                <w:b/>
+                <w:bCs/>
+                <w:sz w:val="24"/>
+                <w:szCs w:val="24"/>
+              </w:rPr>
+              <w:t>Nombre y Foto:</w:t>
+            </w:r>
+          </w:p>
+          <w:p>
+            <w:pPr>
+              <w:tabs>
+                <w:tab w:val="center" w:pos="1997"/>
+              </w:tabs>
+              <w:ind w:firstLine="0"/>
+              <w:rPr>
+                <w:noProof/>
+              </w:rPr>
+            </w:pPr>
+            <w:r>
+              <w:rPr>
+                <w:noProof/>
+              </w:rPr>
+              <w:drawing>
+                <wp:anchor distT="0" distB="0" distL="114300" distR="114300" simplePos="0" relativeHeight="251663360" behindDoc="0" locked="0" layoutInCell="1" allowOverlap="1" wp14:anchorId="1AE20B7F" wp14:editId="3D9ECB0D">
+                  <wp:simplePos x="0" y="0"/>
+                  <wp:positionH relativeFrom="column">
+                    <wp:posOffset>1173480</wp:posOffset>
+                  </wp:positionH>
+                  <wp:positionV relativeFrom="paragraph">
+                    <wp:posOffset>93980</wp:posOffset>
+                  </wp:positionV>
+                  <wp:extent cx="1422400" cy="775970"/>
+                  <wp:effectExtent l="0" t="0" r="6350" b="5080"/>
+                  <wp:wrapSquare wrapText="bothSides"/>
+                  <wp:docPr id="7" name="Imagen 7" descr="Imagen que contiene persona, exterior, hombre, sostener&#10;&#10;Descripción generada automáticamente"/>
+                  <wp:cNvGraphicFramePr>
+                    <a:graphicFrameLocks xmlns:a="http://schemas.openxmlformats.org/drawingml/2006/main" noChangeAspect="1"/>
+                  </wp:cNvGraphicFramePr>
+                  <a:graphic xmlns:a="http://schemas.openxmlformats.org/drawingml/2006/main">
+                    <a:graphicData uri="http://schemas.openxmlformats.org/drawingml/2006/picture">
+                      <pic:pic xmlns:pic="http://schemas.openxmlformats.org/drawingml/2006/picture">
+                        <pic:nvPicPr>
+                          <pic:cNvPr id="7" name="Imagen 7" descr="Imagen que contiene persona, exterior, hombre, sostener&#10;&#10;Descripción generada automáticamente"/>
+                          <pic:cNvPicPr/>
+                        </pic:nvPicPr>
+                        <pic:blipFill rotWithShape="1">
+                          <a:blip r:embed="rId14" cstate="print">
+                            <a:extLst>
+                              <a:ext uri="{28A0092B-C50C-407E-A947-70E740481C1C}">
+                                <a14:useLocalDpi xmlns:a14="http://schemas.microsoft.com/office/drawing/2010/main" val="0"/>
+                              </a:ext>
+                            </a:extLst>
+                          </a:blip>
+                          <a:srcRect t="13170" b="14080"/>
+                          <a:stretch/>
+                        </pic:blipFill>
+                        <pic:spPr bwMode="auto">
+                          <a:xfrm>
+                            <a:off x="0" y="0"/>
+                            <a:ext cx="1422400" cy="775970"/>
+                          </a:xfrm>
+                          <a:prstGeom prst="rect">
+                            <a:avLst/>
+                          </a:prstGeom>
+                          <a:ln>
+                            <a:noFill/>
+                          </a:ln>
+                          <a:extLst>
+                            <a:ext uri="{53640926-AAD7-44D8-BBD7-CCE9431645EC}">
+                              <a14:shadowObscured xmlns:a14="http://schemas.microsoft.com/office/drawing/2010/main"/>
+                            </a:ext>
+                          </a:extLst>
+                        </pic:spPr>
+                      </pic:pic>
+                    </a:graphicData>
+                  </a:graphic>
+                  <wp14:sizeRelH relativeFrom="page">
+                    <wp14:pctWidth>0</wp14:pctWidth>
+                  </wp14:sizeRelH>
+                  <wp14:sizeRelV relativeFrom="page">
+                    <wp14:pctHeight>0</wp14:pctHeight>
+                  </wp14:sizeRelV>
+                </wp:anchor>
+              </w:drawing>
+            </w:r>
+            <w:r>
+              <w:t>Miguel Montes</w:t>
+            </w:r>
+          </w:p>
+          <w:p>
+            <w:pPr>
+              <w:tabs>
+                <w:tab w:val="center" w:pos="1997"/>
+              </w:tabs>
+              <w:ind w:firstLine="0"/>
+            </w:pPr>
+          </w:p>
+        </w:tc>
+        <w:tc>
+          <w:tcPr>
+            <w:tcW w:w="4211" w:type="dxa"/>
+          </w:tcPr>
+          <w:p>
+            <w:pPr>
+              <w:ind w:firstLine="0"/>
+              <w:rPr>
+                <w:b/>
+                <w:bCs/>
+                <w:sz w:val="24"/>
+                <w:szCs w:val="24"/>
+              </w:rPr>
+            </w:pPr>
+            <w:r>
+              <w:rPr>
+                <w:b/>
+                <w:bCs/>
+                <w:sz w:val="24"/>
+                <w:szCs w:val="24"/>
+              </w:rPr>
+              <w:t>Perfil:</w:t>
+            </w:r>
+          </w:p>
+          <w:p>
+            <w:pPr>
+              <w:ind w:firstLine="0"/>
+            </w:pPr>
+            <w:r>
+              <w:t xml:space="preserve">16 años, estudiante perezoso, </w:t>
+            </w:r>
+            <w:r>
+              <w:t>le atrae el campo, pero desconoce el sector. Su padre le sugiere trabajar</w:t>
+            </w:r>
+          </w:p>
+        </w:tc>
+      </w:tr>
+      <w:tr>
+        <w:trPr>
+          <w:trHeight w:val="1699"/>
+        </w:trPr>
+        <w:tc>
+          <w:tcPr>
+            <w:tcW w:w="4211" w:type="dxa"/>
+          </w:tcPr>
+          <w:p>
+            <w:pPr>
+              <w:ind w:firstLine="0"/>
+              <w:rPr>
+                <w:b/>
+                <w:bCs/>
+                <w:sz w:val="24"/>
+                <w:szCs w:val="24"/>
+              </w:rPr>
+            </w:pPr>
+            <w:r>
+              <w:rPr>
+                <w:b/>
+                <w:bCs/>
+                <w:sz w:val="24"/>
+                <w:szCs w:val="24"/>
+              </w:rPr>
+              <w:t>Comportamiento:</w:t>
+            </w:r>
+          </w:p>
+          <w:p>
+            <w:pPr>
+              <w:ind w:firstLine="0"/>
+            </w:pPr>
+            <w:r>
+              <w:t>Le gusta la buena comida, no le gusta el deporte y se ve todos los documentales de La 2</w:t>
+            </w:r>
+          </w:p>
+        </w:tc>
+        <w:tc>
+          <w:tcPr>
+            <w:tcW w:w="4211" w:type="dxa"/>
+          </w:tcPr>
+          <w:p>
+            <w:pPr>
+              <w:ind w:firstLine="0"/>
+              <w:rPr>
+                <w:b/>
+                <w:bCs/>
+                <w:sz w:val="24"/>
+                <w:szCs w:val="24"/>
+              </w:rPr>
+            </w:pPr>
+            <w:r>
+              <w:rPr>
+                <w:b/>
+                <w:bCs/>
+                <w:sz w:val="24"/>
+                <w:szCs w:val="24"/>
+              </w:rPr>
+              <w:t>Necesidades:</w:t>
+            </w:r>
+          </w:p>
+          <w:p>
+            <w:pPr>
+              <w:ind w:firstLine="0"/>
+            </w:pPr>
+            <w:r>
+              <w:t>Conocer las ofertas de empleo, comparar los diferentes salarios</w:t>
+            </w:r>
+            <w:r>
+              <w:t>, ubicar los terrenos de esos posibles trabajos</w:t>
+            </w:r>
+          </w:p>
+        </w:tc>
+      </w:tr>
+    </w:tbl>
     <w:p>
       <w:pPr>
         <w:ind w:firstLine="0"/>
@@ -4428,17 +5590,16 @@
           <w:szCs w:val="24"/>
         </w:rPr>
       </w:pPr>
-      <w:bookmarkStart w:id="4" w:name="_Toc441436838"/>
+      <w:bookmarkStart w:id="5" w:name="_Toc441436838"/>
       <w:r>
         <w:rPr>
           <w:rFonts w:ascii="Arial Narrow" w:hAnsi="Arial Narrow"/>
           <w:b/>
           <w:szCs w:val="24"/>
         </w:rPr>
-        <w:lastRenderedPageBreak/>
         <w:t>Sección1</w:t>
       </w:r>
-      <w:bookmarkEnd w:id="4"/>
+      <w:bookmarkEnd w:id="5"/>
     </w:p>
     <w:p>
       <w:pPr>
@@ -4485,7 +5646,7 @@
           <w:szCs w:val="20"/>
         </w:rPr>
       </w:pPr>
-      <w:bookmarkStart w:id="5" w:name="_Toc441437180"/>
+      <w:bookmarkStart w:id="6" w:name="_Toc441437180"/>
       <w:r>
         <w:rPr>
           <w:rFonts w:ascii="Arial Narrow" w:hAnsi="Arial Narrow"/>
@@ -4549,7 +5710,7 @@
         </w:rPr>
         <w:t>. Título de la tabla 1</w:t>
       </w:r>
-      <w:bookmarkEnd w:id="5"/>
+      <w:bookmarkEnd w:id="6"/>
     </w:p>
     <w:tbl>
       <w:tblPr>
@@ -4792,7 +5953,7 @@
           <w:szCs w:val="24"/>
         </w:rPr>
       </w:pPr>
-      <w:bookmarkStart w:id="6" w:name="_Toc441436839"/>
+      <w:bookmarkStart w:id="7" w:name="_Toc441436839"/>
       <w:r>
         <w:rPr>
           <w:rFonts w:ascii="Arial Narrow" w:hAnsi="Arial Narrow"/>
@@ -4801,7 +5962,7 @@
         </w:rPr>
         <w:t>Sección 2</w:t>
       </w:r>
-      <w:bookmarkEnd w:id="6"/>
+      <w:bookmarkEnd w:id="7"/>
     </w:p>
     <w:p>
       <w:pPr>
@@ -4850,13 +6011,14 @@
           <w:szCs w:val="24"/>
         </w:rPr>
       </w:pPr>
-      <w:bookmarkStart w:id="7" w:name="_Toc441436840"/>
+      <w:bookmarkStart w:id="8" w:name="_Toc441436840"/>
       <w:r>
         <w:rPr>
           <w:rFonts w:ascii="Arial Narrow" w:hAnsi="Arial Narrow"/>
           <w:b/>
           <w:szCs w:val="24"/>
         </w:rPr>
+        <w:lastRenderedPageBreak/>
         <w:t>Conclusio</w:t>
       </w:r>
       <w:r>
@@ -4875,7 +6037,7 @@
         </w:rPr>
         <w:t>es</w:t>
       </w:r>
-      <w:bookmarkEnd w:id="7"/>
+      <w:bookmarkEnd w:id="8"/>
     </w:p>
     <w:p>
       <w:pPr>
@@ -4932,7 +6094,7 @@
           <w:szCs w:val="24"/>
         </w:rPr>
       </w:pPr>
-      <w:bookmarkStart w:id="8" w:name="_Toc441436841"/>
+      <w:bookmarkStart w:id="9" w:name="_Toc441436841"/>
       <w:r>
         <w:rPr>
           <w:rFonts w:ascii="Arial Narrow" w:hAnsi="Arial Narrow"/>
@@ -4941,7 +6103,7 @@
         </w:rPr>
         <w:t>Referencias</w:t>
       </w:r>
-      <w:bookmarkEnd w:id="8"/>
+      <w:bookmarkEnd w:id="9"/>
     </w:p>
     <w:p>
       <w:pPr>
@@ -5140,7 +6302,7 @@
           <w:b/>
         </w:rPr>
       </w:pPr>
-      <w:bookmarkStart w:id="9" w:name="_Toc441436842"/>
+      <w:bookmarkStart w:id="10" w:name="_Toc441436842"/>
       <w:r>
         <w:rPr>
           <w:rFonts w:ascii="Arial Narrow" w:hAnsi="Arial Narrow"/>
@@ -5155,7 +6317,7 @@
         </w:rPr>
         <w:t>s</w:t>
       </w:r>
-      <w:bookmarkEnd w:id="9"/>
+      <w:bookmarkEnd w:id="10"/>
     </w:p>
     <w:tbl>
       <w:tblPr>
@@ -5412,7 +6574,7 @@
           <w:szCs w:val="24"/>
         </w:rPr>
       </w:pPr>
-      <w:bookmarkStart w:id="10" w:name="_Toc441436843"/>
+      <w:bookmarkStart w:id="11" w:name="_Toc441436843"/>
       <w:r>
         <w:rPr>
           <w:rFonts w:ascii="Arial Narrow" w:hAnsi="Arial Narrow"/>
@@ -5429,7 +6591,7 @@
         </w:rPr>
         <w:t>nexos</w:t>
       </w:r>
-      <w:bookmarkEnd w:id="10"/>
+      <w:bookmarkEnd w:id="11"/>
     </w:p>
     <w:p>
       <w:pPr>
@@ -5444,7 +6606,7 @@
           <w:szCs w:val="24"/>
         </w:rPr>
       </w:pPr>
-      <w:bookmarkStart w:id="11" w:name="_Toc441436844"/>
+      <w:bookmarkStart w:id="12" w:name="_Toc441436844"/>
       <w:r>
         <w:rPr>
           <w:rFonts w:ascii="Arial Narrow" w:hAnsi="Arial Narrow"/>
@@ -5453,7 +6615,7 @@
         </w:rPr>
         <w:t>Anexo</w:t>
       </w:r>
-      <w:bookmarkEnd w:id="11"/>
+      <w:bookmarkEnd w:id="12"/>
     </w:p>
     <w:p>
       <w:pPr>
@@ -5484,17 +6646,16 @@
           <w:szCs w:val="24"/>
         </w:rPr>
       </w:pPr>
-      <w:bookmarkStart w:id="12" w:name="_Toc441436845"/>
+      <w:bookmarkStart w:id="13" w:name="_Toc441436845"/>
       <w:r>
         <w:rPr>
           <w:rFonts w:ascii="Arial Narrow" w:hAnsi="Arial Narrow"/>
           <w:b/>
           <w:szCs w:val="24"/>
         </w:rPr>
-        <w:lastRenderedPageBreak/>
         <w:t>Anexo</w:t>
       </w:r>
-      <w:bookmarkEnd w:id="12"/>
+      <w:bookmarkEnd w:id="13"/>
     </w:p>
     <w:p>
       <w:pPr>
@@ -5525,7 +6686,7 @@
           <w:szCs w:val="24"/>
         </w:rPr>
       </w:pPr>
-      <w:bookmarkStart w:id="13" w:name="_Toc441436846"/>
+      <w:bookmarkStart w:id="14" w:name="_Toc441436846"/>
       <w:r>
         <w:rPr>
           <w:rFonts w:ascii="Arial Narrow" w:hAnsi="Arial Narrow"/>
@@ -5534,7 +6695,7 @@
         </w:rPr>
         <w:t>Anexo</w:t>
       </w:r>
-      <w:bookmarkEnd w:id="13"/>
+      <w:bookmarkEnd w:id="14"/>
     </w:p>
     <w:p>
       <w:pPr>
@@ -5605,6 +6766,7 @@
           <w:sz w:val="24"/>
           <w:szCs w:val="24"/>
         </w:rPr>
+        <w:lastRenderedPageBreak/>
         <w:t xml:space="preserve">En caso necesario se pueden añadir nuevos capítulos </w:t>
       </w:r>
       <w:r>
@@ -5663,8 +6825,8 @@
       </w:r>
     </w:p>
     <w:sectPr>
-      <w:headerReference w:type="default" r:id="rId11"/>
-      <w:footerReference w:type="default" r:id="rId12"/>
+      <w:headerReference w:type="default" r:id="rId15"/>
+      <w:footerReference w:type="default" r:id="rId16"/>
       <w:type w:val="continuous"/>
       <w:pgSz w:w="11906" w:h="16838"/>
       <w:pgMar w:top="1417" w:right="1701" w:bottom="1417" w:left="1701" w:header="708" w:footer="708" w:gutter="0"/>
@@ -13405,6 +14567,18 @@
       <w:lang w:val="es-ES_tradnl" w:eastAsia="es-ES"/>
     </w:rPr>
   </w:style>
+  <w:style w:type="character" w:styleId="Mencinsinresolver">
+    <w:name w:val="Unresolved Mention"/>
+    <w:basedOn w:val="Fuentedeprrafopredeter"/>
+    <w:uiPriority w:val="99"/>
+    <w:semiHidden/>
+    <w:unhideWhenUsed/>
+    <w:rsid w:val="00813031"/>
+    <w:rPr>
+      <w:color w:val="605E5C"/>
+      <w:shd w:val="clear" w:color="auto" w:fill="E1DFDD"/>
+    </w:rPr>
+  </w:style>
 </w:styles>
 </file>
 
@@ -13491,7 +14665,7 @@
     <w:sig w:usb0="E0002EFF" w:usb1="C000785B" w:usb2="00000009" w:usb3="00000000" w:csb0="000001FF" w:csb1="00000000"/>
   </w:font>
   <w:font w:name="Arial Narrow">
-    <w:panose1 w:val="020B0606020202030204"/>
+    <w:altName w:val="Arial Narrow"/>
     <w:charset w:val="00"/>
     <w:family w:val="swiss"/>
     <w:pitch w:val="variable"/>
@@ -13543,6 +14717,7 @@
     <w:rsid w:val="003D5373"/>
     <w:rsid w:val="006A3BAF"/>
     <w:rsid w:val="00827A29"/>
+    <w:rsid w:val="008D21A1"/>
     <w:rsid w:val="00A10673"/>
     <w:rsid w:val="00A52E80"/>
     <w:rsid w:val="00B51B10"/>

</xml_diff>

<commit_message>
Terminado Discover the Features
</commit_message>
<xml_diff>
--- a/Práctica 1/Plantilla Documentación  de Prácticas2021.docx
+++ b/Práctica 1/Plantilla Documentación  de Prácticas2021.docx
@@ -85,6 +85,7 @@
           <w:dataBinding w:prefixMappings="xmlns:ns0='http://schemas.openxmlformats.org/package/2006/metadata/core-properties' xmlns:ns1='http://purl.org/dc/elements/1.1/'" w:xpath="/ns0:coreProperties[1]/ns1:title[1]" w:storeItemID="{6C3C8BC8-F283-45AE-878A-BAB7291924A1}"/>
           <w:text/>
         </w:sdtPr>
+        <w:sdtEndPr/>
         <w:sdtContent>
           <w:r>
             <w:rPr>
@@ -527,16 +528,26 @@
                 <w:sz w:val="32"/>
                 <w:szCs w:val="32"/>
               </w:rPr>
-              <w:t>V0.</w:t>
-            </w:r>
+              <w:t>V</w:t>
+            </w:r>
+            <w:proofErr w:type="gramStart"/>
             <w:r>
               <w:rPr>
                 <w:rFonts w:ascii="Arial Narrow" w:hAnsi="Arial Narrow"/>
                 <w:sz w:val="32"/>
                 <w:szCs w:val="32"/>
               </w:rPr>
+              <w:t>0.</w:t>
+            </w:r>
+            <w:r>
+              <w:rPr>
+                <w:rFonts w:ascii="Arial Narrow" w:hAnsi="Arial Narrow"/>
+                <w:sz w:val="32"/>
+                <w:szCs w:val="32"/>
+              </w:rPr>
               <w:t>r</w:t>
             </w:r>
+            <w:proofErr w:type="gramEnd"/>
             <w:r>
               <w:rPr>
                 <w:rFonts w:ascii="Arial Narrow" w:hAnsi="Arial Narrow"/>
@@ -839,7 +850,7 @@
                 <w:sz w:val="32"/>
                 <w:szCs w:val="24"/>
               </w:rPr>
-              <w:t>Desarrollador</w:t>
+              <w:t>Jefe de Proyecto</w:t>
             </w:r>
           </w:p>
         </w:tc>
@@ -960,19 +971,11 @@
     <w:p>
       <w:pPr>
         <w:ind w:firstLine="0"/>
-        <w:jc w:val="center"/>
         <w:rPr>
           <w:rFonts w:ascii="Arial Narrow" w:hAnsi="Arial Narrow"/>
           <w:sz w:val="28"/>
         </w:rPr>
       </w:pPr>
-      <w:r>
-        <w:rPr>
-          <w:rFonts w:ascii="Arial Narrow" w:hAnsi="Arial Narrow"/>
-          <w:sz w:val="28"/>
-        </w:rPr>
-        <w:t xml:space="preserve">: </w:t>
-      </w:r>
     </w:p>
     <w:p>
       <w:pPr>
@@ -1559,7 +1562,7 @@
             </w:rPr>
             <w:fldChar w:fldCharType="separate"/>
           </w:r>
-          <w:hyperlink w:anchor="_Toc55403732" w:history="1">
+          <w:hyperlink w:anchor="_Toc55410118" w:history="1">
             <w:r>
               <w:rPr>
                 <w:rStyle w:val="Hipervnculo"/>
@@ -1603,7 +1606,7 @@
                 <w:noProof/>
                 <w:webHidden/>
               </w:rPr>
-              <w:instrText xml:space="preserve"> PAGEREF _Toc55403732 \h </w:instrText>
+              <w:instrText xml:space="preserve"> PAGEREF _Toc55410118 \h </w:instrText>
             </w:r>
             <w:r>
               <w:rPr>
@@ -1643,7 +1646,7 @@
               <w:lang w:eastAsia="es-ES"/>
             </w:rPr>
           </w:pPr>
-          <w:hyperlink w:anchor="_Toc55403733" w:history="1">
+          <w:hyperlink w:anchor="_Toc55410119" w:history="1">
             <w:r>
               <w:rPr>
                 <w:rStyle w:val="Hipervnculo"/>
@@ -1687,7 +1690,7 @@
                 <w:noProof/>
                 <w:webHidden/>
               </w:rPr>
-              <w:instrText xml:space="preserve"> PAGEREF _Toc55403733 \h </w:instrText>
+              <w:instrText xml:space="preserve"> PAGEREF _Toc55410119 \h </w:instrText>
             </w:r>
             <w:r>
               <w:rPr>
@@ -1727,7 +1730,7 @@
               <w:lang w:eastAsia="es-ES"/>
             </w:rPr>
           </w:pPr>
-          <w:hyperlink w:anchor="_Toc55403734" w:history="1">
+          <w:hyperlink w:anchor="_Toc55410120" w:history="1">
             <w:r>
               <w:rPr>
                 <w:rStyle w:val="Hipervnculo"/>
@@ -1771,7 +1774,7 @@
                 <w:noProof/>
                 <w:webHidden/>
               </w:rPr>
-              <w:instrText xml:space="preserve"> PAGEREF _Toc55403734 \h </w:instrText>
+              <w:instrText xml:space="preserve"> PAGEREF _Toc55410120 \h </w:instrText>
             </w:r>
             <w:r>
               <w:rPr>
@@ -1815,7 +1818,7 @@
               <w:lang w:eastAsia="es-ES"/>
             </w:rPr>
           </w:pPr>
-          <w:hyperlink w:anchor="_Toc55403735" w:history="1">
+          <w:hyperlink w:anchor="_Toc55410121" w:history="1">
             <w:r>
               <w:rPr>
                 <w:rStyle w:val="Hipervnculo"/>
@@ -1858,7 +1861,7 @@
                 <w:noProof/>
                 <w:webHidden/>
               </w:rPr>
-              <w:instrText xml:space="preserve"> PAGEREF _Toc55403735 \h </w:instrText>
+              <w:instrText xml:space="preserve"> PAGEREF _Toc55410121 \h </w:instrText>
             </w:r>
             <w:r>
               <w:rPr>
@@ -1902,7 +1905,7 @@
               <w:lang w:eastAsia="es-ES"/>
             </w:rPr>
           </w:pPr>
-          <w:hyperlink w:anchor="_Toc55403736" w:history="1">
+          <w:hyperlink w:anchor="_Toc55410122" w:history="1">
             <w:r>
               <w:rPr>
                 <w:rStyle w:val="Hipervnculo"/>
@@ -1945,7 +1948,7 @@
                 <w:noProof/>
                 <w:webHidden/>
               </w:rPr>
-              <w:instrText xml:space="preserve"> PAGEREF _Toc55403736 \h </w:instrText>
+              <w:instrText xml:space="preserve"> PAGEREF _Toc55410122 \h </w:instrText>
             </w:r>
             <w:r>
               <w:rPr>
@@ -1989,7 +1992,7 @@
               <w:lang w:eastAsia="es-ES"/>
             </w:rPr>
           </w:pPr>
-          <w:hyperlink w:anchor="_Toc55403737" w:history="1">
+          <w:hyperlink w:anchor="_Toc55410123" w:history="1">
             <w:r>
               <w:rPr>
                 <w:rStyle w:val="Hipervnculo"/>
@@ -2032,7 +2035,7 @@
                 <w:noProof/>
                 <w:webHidden/>
               </w:rPr>
-              <w:instrText xml:space="preserve"> PAGEREF _Toc55403737 \h </w:instrText>
+              <w:instrText xml:space="preserve"> PAGEREF _Toc55410123 \h </w:instrText>
             </w:r>
             <w:r>
               <w:rPr>
@@ -2076,7 +2079,7 @@
               <w:lang w:eastAsia="es-ES"/>
             </w:rPr>
           </w:pPr>
-          <w:hyperlink w:anchor="_Toc55403738" w:history="1">
+          <w:hyperlink w:anchor="_Toc55410124" w:history="1">
             <w:r>
               <w:rPr>
                 <w:rStyle w:val="Hipervnculo"/>
@@ -2119,7 +2122,7 @@
                 <w:noProof/>
                 <w:webHidden/>
               </w:rPr>
-              <w:instrText xml:space="preserve"> PAGEREF _Toc55403738 \h </w:instrText>
+              <w:instrText xml:space="preserve"> PAGEREF _Toc55410124 \h </w:instrText>
             </w:r>
             <w:r>
               <w:rPr>
@@ -2140,6 +2143,93 @@
                 <w:webHidden/>
               </w:rPr>
               <w:t>4</w:t>
+            </w:r>
+            <w:r>
+              <w:rPr>
+                <w:noProof/>
+                <w:webHidden/>
+              </w:rPr>
+              <w:fldChar w:fldCharType="end"/>
+            </w:r>
+          </w:hyperlink>
+        </w:p>
+        <w:p>
+          <w:pPr>
+            <w:pStyle w:val="TDC2"/>
+            <w:tabs>
+              <w:tab w:val="left" w:pos="1100"/>
+              <w:tab w:val="right" w:leader="dot" w:pos="8494"/>
+            </w:tabs>
+            <w:rPr>
+              <w:rFonts w:asciiTheme="minorHAnsi" w:hAnsiTheme="minorHAnsi"/>
+              <w:noProof/>
+              <w:lang w:eastAsia="es-ES"/>
+            </w:rPr>
+          </w:pPr>
+          <w:hyperlink w:anchor="_Toc55410125" w:history="1">
+            <w:r>
+              <w:rPr>
+                <w:rStyle w:val="Hipervnculo"/>
+                <w:bCs/>
+                <w:noProof/>
+              </w:rPr>
+              <w:t>3.5.</w:t>
+            </w:r>
+            <w:r>
+              <w:rPr>
+                <w:rFonts w:asciiTheme="minorHAnsi" w:hAnsiTheme="minorHAnsi"/>
+                <w:noProof/>
+                <w:lang w:eastAsia="es-ES"/>
+              </w:rPr>
+              <w:tab/>
+            </w:r>
+            <w:r>
+              <w:rPr>
+                <w:rStyle w:val="Hipervnculo"/>
+                <w:noProof/>
+              </w:rPr>
+              <w:t>Discovering features</w:t>
+            </w:r>
+            <w:r>
+              <w:rPr>
+                <w:noProof/>
+                <w:webHidden/>
+              </w:rPr>
+              <w:tab/>
+            </w:r>
+            <w:r>
+              <w:rPr>
+                <w:noProof/>
+                <w:webHidden/>
+              </w:rPr>
+              <w:fldChar w:fldCharType="begin"/>
+            </w:r>
+            <w:r>
+              <w:rPr>
+                <w:noProof/>
+                <w:webHidden/>
+              </w:rPr>
+              <w:instrText xml:space="preserve"> PAGEREF _Toc55410125 \h </w:instrText>
+            </w:r>
+            <w:r>
+              <w:rPr>
+                <w:noProof/>
+                <w:webHidden/>
+              </w:rPr>
+            </w:r>
+            <w:r>
+              <w:rPr>
+                <w:noProof/>
+                <w:webHidden/>
+              </w:rPr>
+              <w:fldChar w:fldCharType="separate"/>
+            </w:r>
+            <w:r>
+              <w:rPr>
+                <w:noProof/>
+                <w:webHidden/>
+              </w:rPr>
+              <w:t>6</w:t>
             </w:r>
             <w:r>
               <w:rPr>
@@ -2162,7 +2252,7 @@
               <w:lang w:eastAsia="es-ES"/>
             </w:rPr>
           </w:pPr>
-          <w:hyperlink w:anchor="_Toc55403739" w:history="1">
+          <w:hyperlink w:anchor="_Toc55410126" w:history="1">
             <w:r>
               <w:rPr>
                 <w:rStyle w:val="Hipervnculo"/>
@@ -2208,7 +2298,7 @@
                 <w:noProof/>
                 <w:webHidden/>
               </w:rPr>
-              <w:instrText xml:space="preserve"> PAGEREF _Toc55403739 \h </w:instrText>
+              <w:instrText xml:space="preserve"> PAGEREF _Toc55410126 \h </w:instrText>
             </w:r>
             <w:r>
               <w:rPr>
@@ -2251,7 +2341,7 @@
               <w:lang w:eastAsia="es-ES"/>
             </w:rPr>
           </w:pPr>
-          <w:hyperlink w:anchor="_Toc55403740" w:history="1">
+          <w:hyperlink w:anchor="_Toc55410127" w:history="1">
             <w:r>
               <w:rPr>
                 <w:rStyle w:val="Hipervnculo"/>
@@ -2297,7 +2387,7 @@
                 <w:noProof/>
                 <w:webHidden/>
               </w:rPr>
-              <w:instrText xml:space="preserve"> PAGEREF _Toc55403740 \h </w:instrText>
+              <w:instrText xml:space="preserve"> PAGEREF _Toc55410127 \h </w:instrText>
             </w:r>
             <w:r>
               <w:rPr>
@@ -2337,7 +2427,7 @@
               <w:lang w:eastAsia="es-ES"/>
             </w:rPr>
           </w:pPr>
-          <w:hyperlink w:anchor="_Toc55403741" w:history="1">
+          <w:hyperlink w:anchor="_Toc55410128" w:history="1">
             <w:r>
               <w:rPr>
                 <w:rStyle w:val="Hipervnculo"/>
@@ -2383,7 +2473,7 @@
                 <w:noProof/>
                 <w:webHidden/>
               </w:rPr>
-              <w:instrText xml:space="preserve"> PAGEREF _Toc55403741 \h </w:instrText>
+              <w:instrText xml:space="preserve"> PAGEREF _Toc55410128 \h </w:instrText>
             </w:r>
             <w:r>
               <w:rPr>
@@ -2423,7 +2513,7 @@
               <w:lang w:eastAsia="es-ES"/>
             </w:rPr>
           </w:pPr>
-          <w:hyperlink w:anchor="_Toc55403742" w:history="1">
+          <w:hyperlink w:anchor="_Toc55410129" w:history="1">
             <w:r>
               <w:rPr>
                 <w:rStyle w:val="Hipervnculo"/>
@@ -2469,7 +2559,7 @@
                 <w:noProof/>
                 <w:webHidden/>
               </w:rPr>
-              <w:instrText xml:space="preserve"> PAGEREF _Toc55403742 \h </w:instrText>
+              <w:instrText xml:space="preserve"> PAGEREF _Toc55410129 \h </w:instrText>
             </w:r>
             <w:r>
               <w:rPr>
@@ -2489,7 +2579,7 @@
                 <w:noProof/>
                 <w:webHidden/>
               </w:rPr>
-              <w:t>7</w:t>
+              <w:t>8</w:t>
             </w:r>
             <w:r>
               <w:rPr>
@@ -2509,7 +2599,7 @@
               <w:lang w:eastAsia="es-ES"/>
             </w:rPr>
           </w:pPr>
-          <w:hyperlink w:anchor="_Toc55403743" w:history="1">
+          <w:hyperlink w:anchor="_Toc55410130" w:history="1">
             <w:r>
               <w:rPr>
                 <w:rStyle w:val="Hipervnculo"/>
@@ -2538,7 +2628,7 @@
                 <w:noProof/>
                 <w:webHidden/>
               </w:rPr>
-              <w:instrText xml:space="preserve"> PAGEREF _Toc55403743 \h </w:instrText>
+              <w:instrText xml:space="preserve"> PAGEREF _Toc55410130 \h </w:instrText>
             </w:r>
             <w:r>
               <w:rPr>
@@ -2558,7 +2648,7 @@
                 <w:noProof/>
                 <w:webHidden/>
               </w:rPr>
-              <w:t>7</w:t>
+              <w:t>8</w:t>
             </w:r>
             <w:r>
               <w:rPr>
@@ -2578,7 +2668,7 @@
               <w:lang w:eastAsia="es-ES"/>
             </w:rPr>
           </w:pPr>
-          <w:hyperlink w:anchor="_Toc55403744" w:history="1">
+          <w:hyperlink w:anchor="_Toc55410131" w:history="1">
             <w:r>
               <w:rPr>
                 <w:rStyle w:val="Hipervnculo"/>
@@ -2607,7 +2697,7 @@
                 <w:noProof/>
                 <w:webHidden/>
               </w:rPr>
-              <w:instrText xml:space="preserve"> PAGEREF _Toc55403744 \h </w:instrText>
+              <w:instrText xml:space="preserve"> PAGEREF _Toc55410131 \h </w:instrText>
             </w:r>
             <w:r>
               <w:rPr>
@@ -2627,7 +2717,7 @@
                 <w:noProof/>
                 <w:webHidden/>
               </w:rPr>
-              <w:t>7</w:t>
+              <w:t>8</w:t>
             </w:r>
             <w:r>
               <w:rPr>
@@ -2647,7 +2737,7 @@
               <w:lang w:eastAsia="es-ES"/>
             </w:rPr>
           </w:pPr>
-          <w:hyperlink w:anchor="_Toc55403745" w:history="1">
+          <w:hyperlink w:anchor="_Toc55410132" w:history="1">
             <w:r>
               <w:rPr>
                 <w:rStyle w:val="Hipervnculo"/>
@@ -2693,7 +2783,7 @@
                 <w:noProof/>
                 <w:webHidden/>
               </w:rPr>
-              <w:instrText xml:space="preserve"> PAGEREF _Toc55403745 \h </w:instrText>
+              <w:instrText xml:space="preserve"> PAGEREF _Toc55410132 \h </w:instrText>
             </w:r>
             <w:r>
               <w:rPr>
@@ -2713,7 +2803,7 @@
                 <w:noProof/>
                 <w:webHidden/>
               </w:rPr>
-              <w:t>7</w:t>
+              <w:t>8</w:t>
             </w:r>
             <w:r>
               <w:rPr>
@@ -2733,7 +2823,7 @@
               <w:lang w:eastAsia="es-ES"/>
             </w:rPr>
           </w:pPr>
-          <w:hyperlink w:anchor="_Toc55403746" w:history="1">
+          <w:hyperlink w:anchor="_Toc55410133" w:history="1">
             <w:r>
               <w:rPr>
                 <w:rStyle w:val="Hipervnculo"/>
@@ -2779,7 +2869,7 @@
                 <w:noProof/>
                 <w:webHidden/>
               </w:rPr>
-              <w:instrText xml:space="preserve"> PAGEREF _Toc55403746 \h </w:instrText>
+              <w:instrText xml:space="preserve"> PAGEREF _Toc55410133 \h </w:instrText>
             </w:r>
             <w:r>
               <w:rPr>
@@ -2819,7 +2909,7 @@
               <w:lang w:eastAsia="es-ES"/>
             </w:rPr>
           </w:pPr>
-          <w:hyperlink w:anchor="_Toc55403747" w:history="1">
+          <w:hyperlink w:anchor="_Toc55410134" w:history="1">
             <w:r>
               <w:rPr>
                 <w:rStyle w:val="Hipervnculo"/>
@@ -2865,7 +2955,7 @@
                 <w:noProof/>
                 <w:webHidden/>
               </w:rPr>
-              <w:instrText xml:space="preserve"> PAGEREF _Toc55403747 \h </w:instrText>
+              <w:instrText xml:space="preserve"> PAGEREF _Toc55410134 \h </w:instrText>
             </w:r>
             <w:r>
               <w:rPr>
@@ -3001,30 +3091,6 @@
     </w:p>
     <w:p>
       <w:pPr>
-        <w:ind w:firstLine="0"/>
-        <w:rPr>
-          <w:rFonts w:ascii="Arial Narrow" w:hAnsi="Arial Narrow"/>
-        </w:rPr>
-      </w:pPr>
-    </w:p>
-    <w:p>
-      <w:pPr>
-        <w:ind w:firstLine="0"/>
-        <w:rPr>
-          <w:rFonts w:ascii="Arial Narrow" w:hAnsi="Arial Narrow"/>
-        </w:rPr>
-      </w:pPr>
-    </w:p>
-    <w:p>
-      <w:pPr>
-        <w:ind w:firstLine="0"/>
-        <w:rPr>
-          <w:rFonts w:ascii="Arial Narrow" w:hAnsi="Arial Narrow"/>
-        </w:rPr>
-      </w:pPr>
-    </w:p>
-    <w:p>
-      <w:pPr>
         <w:pStyle w:val="Ttulo1"/>
         <w:numPr>
           <w:ilvl w:val="0"/>
@@ -3035,12 +3101,13 @@
           <w:szCs w:val="24"/>
         </w:rPr>
       </w:pPr>
-      <w:bookmarkStart w:id="0" w:name="_Toc55403732"/>
+      <w:bookmarkStart w:id="0" w:name="_Toc55410118"/>
       <w:r>
         <w:rPr>
           <w:b/>
           <w:szCs w:val="24"/>
         </w:rPr>
+        <w:lastRenderedPageBreak/>
         <w:t>Introducción</w:t>
       </w:r>
       <w:bookmarkEnd w:id="0"/>
@@ -3101,7 +3168,7 @@
           <w:szCs w:val="24"/>
         </w:rPr>
       </w:pPr>
-      <w:bookmarkStart w:id="1" w:name="_Toc55403733"/>
+      <w:bookmarkStart w:id="1" w:name="_Toc55410119"/>
       <w:r>
         <w:rPr>
           <w:b/>
@@ -3167,7 +3234,7 @@
           <w:szCs w:val="24"/>
         </w:rPr>
       </w:pPr>
-      <w:bookmarkStart w:id="2" w:name="_Toc55403734"/>
+      <w:bookmarkStart w:id="2" w:name="_Toc55410120"/>
       <w:r>
         <w:rPr>
           <w:b/>
@@ -3188,7 +3255,7 @@
           <w:b w:val="0"/>
         </w:rPr>
       </w:pPr>
-      <w:bookmarkStart w:id="3" w:name="_Toc55403735"/>
+      <w:bookmarkStart w:id="3" w:name="_Toc55410121"/>
       <w:proofErr w:type="spellStart"/>
       <w:r>
         <w:t>Write</w:t>
@@ -3418,7 +3485,7 @@
           <w:numId w:val="4"/>
         </w:numPr>
       </w:pPr>
-      <w:bookmarkStart w:id="4" w:name="_Toc55403736"/>
+      <w:bookmarkStart w:id="4" w:name="_Toc55410122"/>
       <w:proofErr w:type="spellStart"/>
       <w:r>
         <w:t>The</w:t>
@@ -3988,7 +4055,7 @@
           <w:numId w:val="4"/>
         </w:numPr>
       </w:pPr>
-      <w:bookmarkStart w:id="6" w:name="_Toc55403737"/>
+      <w:bookmarkStart w:id="6" w:name="_Toc55410123"/>
       <w:proofErr w:type="spellStart"/>
       <w:r>
         <w:t>Understanding</w:t>
@@ -4013,7 +4080,14 @@
         </w:numPr>
       </w:pPr>
       <w:r>
-        <w:t>G1:</w:t>
+        <w:rPr>
+          <w:b/>
+          <w:bCs/>
+        </w:rPr>
+        <w:t>G1</w:t>
+      </w:r>
+      <w:r>
+        <w:t>:</w:t>
       </w:r>
       <w:r>
         <w:t xml:space="preserve"> </w:t>
@@ -4029,123 +4103,6 @@
       </w:r>
       <w:r>
         <w:t>ara así completar la plantilla de trabajadores. Así mismo, permite a personas desempleadas encontrar trabajo en el sector de forma rápida y sencilla.</w:t>
-      </w:r>
-    </w:p>
-    <w:p/>
-    <w:p/>
-    <w:p>
-      <w:pPr>
-        <w:pStyle w:val="Prrafodelista"/>
-        <w:numPr>
-          <w:ilvl w:val="0"/>
-          <w:numId w:val="18"/>
-        </w:numPr>
-      </w:pPr>
-      <w:r>
-        <w:lastRenderedPageBreak/>
-        <w:t>G2:</w:t>
-      </w:r>
-      <w:r>
-        <w:t xml:space="preserve"> Evitar errores anteriores e intentar conseguir el mayor beneficio,</w:t>
-      </w:r>
-      <w:r>
-        <w:t xml:space="preserve"> </w:t>
-      </w:r>
-      <w:r>
-        <w:t>l</w:t>
-      </w:r>
-      <w:r>
-        <w:t>leva</w:t>
-      </w:r>
-      <w:r>
-        <w:t>ndo</w:t>
-      </w:r>
-      <w:r>
-        <w:t xml:space="preserve"> un registro detallado de los cultivos presentes y de resultados pasados, incluyendo todas las actividades realizadas en ellos (riego, abono, cosecha…)</w:t>
-      </w:r>
-      <w:r>
-        <w:t>.</w:t>
-      </w:r>
-    </w:p>
-    <w:p>
-      <w:pPr>
-        <w:pStyle w:val="Prrafodelista"/>
-        <w:numPr>
-          <w:ilvl w:val="0"/>
-          <w:numId w:val="18"/>
-        </w:numPr>
-      </w:pPr>
-      <w:r>
-        <w:t>G3: Facilitar y agilizar la venta de los productos cosechados por el agricultor, mostrando los distintos puntos de venta por producto y dando la posibilidad de elegir el más conveniente según distancia y precio pagado.</w:t>
-      </w:r>
-    </w:p>
-    <w:p>
-      <w:pPr>
-        <w:pStyle w:val="Prrafodelista"/>
-        <w:numPr>
-          <w:ilvl w:val="0"/>
-          <w:numId w:val="18"/>
-        </w:numPr>
-      </w:pPr>
-      <w:r>
-        <w:t>G4</w:t>
-      </w:r>
-      <w:r>
-        <w:t xml:space="preserve">: Prevenir la pérdida </w:t>
-      </w:r>
-      <w:r>
-        <w:t xml:space="preserve">tanto </w:t>
-      </w:r>
-      <w:r>
-        <w:t>de subvencione</w:t>
-      </w:r>
-      <w:r>
-        <w:t xml:space="preserve">s, como </w:t>
-      </w:r>
-      <w:r>
-        <w:t xml:space="preserve">de cultivos </w:t>
-      </w:r>
-      <w:r>
-        <w:t>debido a</w:t>
-      </w:r>
-      <w:r>
-        <w:t xml:space="preserve"> infecci</w:t>
-      </w:r>
-      <w:r>
-        <w:t>o</w:t>
-      </w:r>
-      <w:r>
-        <w:t>n</w:t>
-      </w:r>
-      <w:r>
-        <w:t>es</w:t>
-      </w:r>
-      <w:r>
-        <w:t>,</w:t>
-      </w:r>
-      <w:r>
-        <w:t xml:space="preserve"> alertando al agricultor y</w:t>
-      </w:r>
-      <w:r>
-        <w:t xml:space="preserve"> ofreciendo </w:t>
-      </w:r>
-      <w:r>
-        <w:t>información relativa.</w:t>
-      </w:r>
-    </w:p>
-    <w:p>
-      <w:pPr>
-        <w:pStyle w:val="Prrafodelista"/>
-        <w:numPr>
-          <w:ilvl w:val="0"/>
-          <w:numId w:val="18"/>
-        </w:numPr>
-      </w:pPr>
-      <w:r>
-        <w:t>G5: Aprender o mejorar las técnicas utilizadas</w:t>
-      </w:r>
-      <w:r>
-        <w:t xml:space="preserve"> en los distintos cultivos, ofreciendo información detallada acerca de las diferentes temporadas de siembra (sistema de labrado, forma de riego, productos a utilizar…).</w:t>
       </w:r>
     </w:p>
     <w:p>
@@ -4160,13 +4117,189 @@
     </w:p>
     <w:p>
       <w:pPr>
+        <w:pStyle w:val="Prrafodelista"/>
+        <w:numPr>
+          <w:ilvl w:val="0"/>
+          <w:numId w:val="18"/>
+        </w:numPr>
+      </w:pPr>
+      <w:r>
+        <w:rPr>
+          <w:b/>
+          <w:bCs/>
+        </w:rPr>
+        <w:t>G2</w:t>
+      </w:r>
+      <w:r>
+        <w:t>:</w:t>
+      </w:r>
+      <w:r>
+        <w:t xml:space="preserve"> Evitar errores anteriores e intentar conseguir el mayor beneficio,</w:t>
+      </w:r>
+      <w:r>
+        <w:t xml:space="preserve"> </w:t>
+      </w:r>
+      <w:r>
+        <w:t>l</w:t>
+      </w:r>
+      <w:r>
+        <w:t>leva</w:t>
+      </w:r>
+      <w:r>
+        <w:t>ndo</w:t>
+      </w:r>
+      <w:r>
+        <w:t xml:space="preserve"> un registro detallado </w:t>
+      </w:r>
+      <w:r>
+        <w:t xml:space="preserve">de los terrenos, </w:t>
+      </w:r>
+      <w:r>
+        <w:t>los cultivos presentes y de resultados pasados, incluyendo todas las actividades realizadas en ellos (riego, abono, cosecha…)</w:t>
+      </w:r>
+      <w:r>
+        <w:t>.</w:t>
+      </w:r>
+    </w:p>
+    <w:p>
+      <w:pPr>
+        <w:pStyle w:val="Prrafodelista"/>
+        <w:numPr>
+          <w:ilvl w:val="0"/>
+          <w:numId w:val="18"/>
+        </w:numPr>
+      </w:pPr>
+      <w:r>
+        <w:rPr>
+          <w:b/>
+          <w:bCs/>
+        </w:rPr>
+        <w:lastRenderedPageBreak/>
+        <w:t>G3</w:t>
+      </w:r>
+      <w:r>
+        <w:t>: Facilitar y agilizar la venta de los productos cosechados por el agricultor, mostrando los distintos puntos de venta por producto y dando la posibilidad de elegir el más conveniente según distancia y precio pagado.</w:t>
+      </w:r>
+    </w:p>
+    <w:p>
+      <w:pPr>
+        <w:pStyle w:val="Prrafodelista"/>
+        <w:numPr>
+          <w:ilvl w:val="0"/>
+          <w:numId w:val="0"/>
+        </w:numPr>
+        <w:ind w:left="1004"/>
+      </w:pPr>
+    </w:p>
+    <w:p>
+      <w:pPr>
+        <w:pStyle w:val="Prrafodelista"/>
+        <w:numPr>
+          <w:ilvl w:val="0"/>
+          <w:numId w:val="18"/>
+        </w:numPr>
+      </w:pPr>
+      <w:r>
+        <w:rPr>
+          <w:b/>
+          <w:bCs/>
+        </w:rPr>
+        <w:t>G4</w:t>
+      </w:r>
+      <w:r>
+        <w:t xml:space="preserve">: Prevenir la pérdida </w:t>
+      </w:r>
+      <w:r>
+        <w:t xml:space="preserve">tanto </w:t>
+      </w:r>
+      <w:r>
+        <w:t>de subvencione</w:t>
+      </w:r>
+      <w:r>
+        <w:t xml:space="preserve">s, como </w:t>
+      </w:r>
+      <w:r>
+        <w:t xml:space="preserve">de cultivos </w:t>
+      </w:r>
+      <w:r>
+        <w:t>debido a</w:t>
+      </w:r>
+      <w:r>
+        <w:t xml:space="preserve"> infecci</w:t>
+      </w:r>
+      <w:r>
+        <w:t>o</w:t>
+      </w:r>
+      <w:r>
+        <w:t>n</w:t>
+      </w:r>
+      <w:r>
+        <w:t>es</w:t>
+      </w:r>
+      <w:r>
+        <w:t>,</w:t>
+      </w:r>
+      <w:r>
+        <w:t xml:space="preserve"> alertando al agricultor y</w:t>
+      </w:r>
+      <w:r>
+        <w:t xml:space="preserve"> ofreciendo </w:t>
+      </w:r>
+      <w:r>
+        <w:t>información relativa.</w:t>
+      </w:r>
+    </w:p>
+    <w:p>
+      <w:pPr>
+        <w:pStyle w:val="Prrafodelista"/>
+        <w:numPr>
+          <w:ilvl w:val="0"/>
+          <w:numId w:val="0"/>
+        </w:numPr>
+        <w:ind w:left="1004"/>
+      </w:pPr>
+    </w:p>
+    <w:p>
+      <w:pPr>
+        <w:pStyle w:val="Prrafodelista"/>
+        <w:numPr>
+          <w:ilvl w:val="0"/>
+          <w:numId w:val="18"/>
+        </w:numPr>
+      </w:pPr>
+      <w:r>
+        <w:rPr>
+          <w:b/>
+          <w:bCs/>
+        </w:rPr>
+        <w:t>G5</w:t>
+      </w:r>
+      <w:r>
+        <w:t>: Aprender o mejorar las técnicas utilizadas</w:t>
+      </w:r>
+      <w:r>
+        <w:t xml:space="preserve"> en los distintos cultivos, ofreciendo información detallada acerca de las diferentes temporadas de siembra (sistema de labrado, forma de riego, productos a utilizar…).</w:t>
+      </w:r>
+    </w:p>
+    <w:p>
+      <w:pPr>
+        <w:pStyle w:val="Prrafodelista"/>
+        <w:numPr>
+          <w:ilvl w:val="0"/>
+          <w:numId w:val="0"/>
+        </w:numPr>
+        <w:ind w:left="1004"/>
+      </w:pPr>
+    </w:p>
+    <w:p>
+      <w:pPr>
         <w:pStyle w:val="Ttulo2"/>
         <w:numPr>
           <w:ilvl w:val="1"/>
           <w:numId w:val="4"/>
         </w:numPr>
       </w:pPr>
-      <w:bookmarkStart w:id="7" w:name="_Toc55403738"/>
+      <w:bookmarkStart w:id="7" w:name="_Toc55410124"/>
       <w:r>
         <w:t xml:space="preserve">Describe </w:t>
       </w:r>
@@ -4196,6 +4329,38 @@
         <w:gridCol w:w="4211"/>
         <w:gridCol w:w="4211"/>
       </w:tblGrid>
+      <w:tr>
+        <w:trPr>
+          <w:trHeight w:val="282"/>
+        </w:trPr>
+        <w:tc>
+          <w:tcPr>
+            <w:tcW w:w="8422" w:type="dxa"/>
+            <w:gridSpan w:val="2"/>
+          </w:tcPr>
+          <w:p>
+            <w:pPr>
+              <w:ind w:firstLine="0"/>
+              <w:jc w:val="center"/>
+              <w:rPr>
+                <w:b/>
+                <w:bCs/>
+                <w:sz w:val="24"/>
+                <w:szCs w:val="24"/>
+              </w:rPr>
+            </w:pPr>
+            <w:r>
+              <w:rPr>
+                <w:b/>
+                <w:bCs/>
+                <w:sz w:val="24"/>
+                <w:szCs w:val="24"/>
+              </w:rPr>
+              <w:t>P1</w:t>
+            </w:r>
+          </w:p>
+        </w:tc>
+      </w:tr>
       <w:tr>
         <w:trPr>
           <w:trHeight w:val="1634"/>
@@ -4497,6 +4662,11 @@
         <w:ind w:firstLine="0"/>
       </w:pPr>
     </w:p>
+    <w:p>
+      <w:pPr>
+        <w:ind w:firstLine="0"/>
+      </w:pPr>
+    </w:p>
     <w:tbl>
       <w:tblPr>
         <w:tblStyle w:val="Tablaconcuadrcula"/>
@@ -4509,6 +4679,39 @@
       </w:tblGrid>
       <w:tr>
         <w:trPr>
+          <w:trHeight w:val="260"/>
+        </w:trPr>
+        <w:tc>
+          <w:tcPr>
+            <w:tcW w:w="8422" w:type="dxa"/>
+            <w:gridSpan w:val="2"/>
+          </w:tcPr>
+          <w:p>
+            <w:pPr>
+              <w:ind w:firstLine="0"/>
+              <w:jc w:val="center"/>
+              <w:rPr>
+                <w:b/>
+                <w:bCs/>
+                <w:sz w:val="24"/>
+                <w:szCs w:val="24"/>
+              </w:rPr>
+            </w:pPr>
+            <w:r>
+              <w:rPr>
+                <w:b/>
+                <w:bCs/>
+                <w:sz w:val="24"/>
+                <w:szCs w:val="24"/>
+              </w:rPr>
+              <w:lastRenderedPageBreak/>
+              <w:t>P2</w:t>
+            </w:r>
+          </w:p>
+        </w:tc>
+      </w:tr>
+      <w:tr>
+        <w:trPr>
           <w:trHeight w:val="1634"/>
         </w:trPr>
         <w:tc>
@@ -4529,7 +4732,6 @@
               <w:rPr>
                 <w:noProof/>
               </w:rPr>
-              <w:lastRenderedPageBreak/>
               <w:drawing>
                 <wp:anchor distT="0" distB="0" distL="114300" distR="114300" simplePos="0" relativeHeight="251662336" behindDoc="0" locked="0" layoutInCell="1" allowOverlap="1" wp14:anchorId="2A377640" wp14:editId="7D313800">
                   <wp:simplePos x="0" y="0"/>
@@ -4720,7 +4922,19 @@
               <w:ind w:firstLine="0"/>
             </w:pPr>
             <w:r>
-              <w:t xml:space="preserve">Encontrar donde vender sus productos, guardar los tipos de cultivos que ha tenido plantados, poder advertir de las infecciones </w:t>
+              <w:t>Encontrar d</w:t>
+            </w:r>
+            <w:r>
+              <w:t>ó</w:t>
+            </w:r>
+            <w:r>
+              <w:t>nde vender sus productos</w:t>
+            </w:r>
+            <w:r>
+              <w:t xml:space="preserve"> al mejor precio</w:t>
+            </w:r>
+            <w:r>
+              <w:t xml:space="preserve">, guardar los tipos de cultivos que ha tenido plantados, poder advertir de las infecciones </w:t>
             </w:r>
             <w:r>
               <w:t>de sus cosechas</w:t>
@@ -4744,6 +4958,38 @@
         <w:gridCol w:w="4211"/>
         <w:gridCol w:w="4211"/>
       </w:tblGrid>
+      <w:tr>
+        <w:trPr>
+          <w:trHeight w:val="194"/>
+        </w:trPr>
+        <w:tc>
+          <w:tcPr>
+            <w:tcW w:w="8422" w:type="dxa"/>
+            <w:gridSpan w:val="2"/>
+          </w:tcPr>
+          <w:p>
+            <w:pPr>
+              <w:ind w:firstLine="0"/>
+              <w:jc w:val="center"/>
+              <w:rPr>
+                <w:b/>
+                <w:bCs/>
+                <w:sz w:val="24"/>
+                <w:szCs w:val="24"/>
+              </w:rPr>
+            </w:pPr>
+            <w:r>
+              <w:rPr>
+                <w:b/>
+                <w:bCs/>
+                <w:sz w:val="24"/>
+                <w:szCs w:val="24"/>
+              </w:rPr>
+              <w:t>P3</w:t>
+            </w:r>
+          </w:p>
+        </w:tc>
+      </w:tr>
       <w:tr>
         <w:trPr>
           <w:trHeight w:val="1634"/>
@@ -4877,10 +5123,25 @@
               <w:ind w:firstLine="0"/>
             </w:pPr>
             <w:r>
+              <w:t xml:space="preserve">Emprendedor </w:t>
+            </w:r>
+            <w:r>
+              <w:t>de</w:t>
+            </w:r>
+            <w:r>
+              <w:t xml:space="preserve"> </w:t>
+            </w:r>
+            <w:r>
               <w:t>24 años</w:t>
             </w:r>
             <w:r>
-              <w:t>, después de estudiar un grado de Ingeniería Química, se propone gestionar los terrenos que ha heredado de su madre</w:t>
+              <w:t>, después de estudiar un grado de Ingeniería Química,</w:t>
+            </w:r>
+            <w:r>
+              <w:t xml:space="preserve"> </w:t>
+            </w:r>
+            <w:r>
+              <w:t>se propone gestionar los terrenos que ha heredado de su madre</w:t>
             </w:r>
           </w:p>
           <w:p>
@@ -4923,7 +5184,10 @@
               <w:ind w:firstLine="0"/>
             </w:pPr>
             <w:r>
-              <w:t>Emprendedor al que le gusta estar informado sobre cultivos poco comunes, se pasa el día leyendo.</w:t>
+              <w:t>L</w:t>
+            </w:r>
+            <w:r>
+              <w:t>e gusta estar informado sobre cultivos poco comunes, se pasa el día leyendo</w:t>
             </w:r>
           </w:p>
         </w:tc>
@@ -4986,6 +5250,38 @@
         <w:gridCol w:w="4211"/>
         <w:gridCol w:w="4211"/>
       </w:tblGrid>
+      <w:tr>
+        <w:trPr>
+          <w:trHeight w:val="255"/>
+        </w:trPr>
+        <w:tc>
+          <w:tcPr>
+            <w:tcW w:w="8422" w:type="dxa"/>
+            <w:gridSpan w:val="2"/>
+          </w:tcPr>
+          <w:p>
+            <w:pPr>
+              <w:ind w:firstLine="0"/>
+              <w:jc w:val="center"/>
+              <w:rPr>
+                <w:b/>
+                <w:bCs/>
+                <w:sz w:val="24"/>
+                <w:szCs w:val="24"/>
+              </w:rPr>
+            </w:pPr>
+            <w:r>
+              <w:rPr>
+                <w:b/>
+                <w:bCs/>
+                <w:sz w:val="24"/>
+                <w:szCs w:val="24"/>
+              </w:rPr>
+              <w:t>P4</w:t>
+            </w:r>
+          </w:p>
+        </w:tc>
+      </w:tr>
       <w:tr>
         <w:trPr>
           <w:trHeight w:val="1634"/>
@@ -5174,7 +5470,13 @@
               <w:ind w:firstLine="0"/>
             </w:pPr>
             <w:r>
-              <w:t>Le gusta la buena comida, no le gusta el deporte y se ve todos los documentales de La 2</w:t>
+              <w:t xml:space="preserve">Le gusta la buena comida, </w:t>
+            </w:r>
+            <w:r>
+              <w:t xml:space="preserve">ver vídeos sobre el campo y </w:t>
+            </w:r>
+            <w:r>
+              <w:t>los documentales de La 2</w:t>
             </w:r>
           </w:p>
         </w:tc>
@@ -5228,59 +5530,51 @@
     </w:p>
     <w:p>
       <w:pPr>
-        <w:ind w:firstLine="0"/>
-      </w:pPr>
-    </w:p>
-    <w:p>
-      <w:pPr>
-        <w:ind w:firstLine="0"/>
-        <w:rPr>
-          <w:b/>
-          <w:bCs/>
-        </w:rPr>
-      </w:pPr>
-      <w:r>
-        <w:rPr>
-          <w:b/>
-          <w:bCs/>
-        </w:rPr>
+        <w:pStyle w:val="Ttulo2"/>
+        <w:numPr>
+          <w:ilvl w:val="1"/>
+          <w:numId w:val="4"/>
+        </w:numPr>
+      </w:pPr>
+      <w:bookmarkStart w:id="8" w:name="_Toc55410125"/>
+      <w:proofErr w:type="spellStart"/>
+      <w:r>
         <w:lastRenderedPageBreak/>
-        <w:t xml:space="preserve">DISCOVERING </w:t>
-      </w:r>
-      <w:r>
-        <w:rPr>
-          <w:b/>
-          <w:bCs/>
-        </w:rPr>
-        <w:t>FEATURE</w:t>
-      </w:r>
-      <w:r>
-        <w:rPr>
-          <w:b/>
-          <w:bCs/>
-        </w:rPr>
-        <w:t>S</w:t>
-      </w:r>
+        <w:t>D</w:t>
+      </w:r>
+      <w:r>
+        <w:t>iscovering</w:t>
+      </w:r>
+      <w:proofErr w:type="spellEnd"/>
+      <w:r>
+        <w:t xml:space="preserve"> </w:t>
+      </w:r>
+      <w:proofErr w:type="spellStart"/>
+      <w:r>
+        <w:t>features</w:t>
+      </w:r>
+      <w:bookmarkEnd w:id="8"/>
+      <w:proofErr w:type="spellEnd"/>
     </w:p>
     <w:tbl>
       <w:tblPr>
         <w:tblStyle w:val="Tablaconcuadrcula"/>
-        <w:tblW w:w="9067" w:type="dxa"/>
+        <w:tblW w:w="9351" w:type="dxa"/>
         <w:tblLook w:val="04A0" w:firstRow="1" w:lastRow="0" w:firstColumn="1" w:lastColumn="0" w:noHBand="0" w:noVBand="1"/>
       </w:tblPr>
       <w:tblGrid>
-        <w:gridCol w:w="562"/>
-        <w:gridCol w:w="567"/>
-        <w:gridCol w:w="1843"/>
-        <w:gridCol w:w="1701"/>
-        <w:gridCol w:w="1559"/>
-        <w:gridCol w:w="1418"/>
-        <w:gridCol w:w="1417"/>
+        <w:gridCol w:w="482"/>
+        <w:gridCol w:w="505"/>
+        <w:gridCol w:w="1688"/>
+        <w:gridCol w:w="1839"/>
+        <w:gridCol w:w="1557"/>
+        <w:gridCol w:w="1598"/>
+        <w:gridCol w:w="1682"/>
       </w:tblGrid>
       <w:tr>
         <w:tc>
           <w:tcPr>
-            <w:tcW w:w="562" w:type="dxa"/>
+            <w:tcW w:w="482" w:type="dxa"/>
             <w:textDirection w:val="btLr"/>
           </w:tcPr>
           <w:p>
@@ -5295,7 +5589,7 @@
         </w:tc>
         <w:tc>
           <w:tcPr>
-            <w:tcW w:w="8505" w:type="dxa"/>
+            <w:tcW w:w="8869" w:type="dxa"/>
             <w:gridSpan w:val="6"/>
           </w:tcPr>
           <w:p>
@@ -5323,7 +5617,7 @@
         </w:trPr>
         <w:tc>
           <w:tcPr>
-            <w:tcW w:w="562" w:type="dxa"/>
+            <w:tcW w:w="482" w:type="dxa"/>
             <w:vMerge w:val="restart"/>
             <w:textDirection w:val="btLr"/>
           </w:tcPr>
@@ -5347,11 +5641,12 @@
         </w:tc>
         <w:tc>
           <w:tcPr>
-            <w:tcW w:w="567" w:type="dxa"/>
+            <w:tcW w:w="505" w:type="dxa"/>
           </w:tcPr>
           <w:p>
             <w:pPr>
               <w:ind w:firstLine="0"/>
+              <w:jc w:val="center"/>
               <w:rPr>
                 <w:b/>
                 <w:bCs/>
@@ -5361,11 +5656,12 @@
         </w:tc>
         <w:tc>
           <w:tcPr>
-            <w:tcW w:w="1843" w:type="dxa"/>
+            <w:tcW w:w="1688" w:type="dxa"/>
           </w:tcPr>
           <w:p>
             <w:pPr>
               <w:ind w:firstLine="0"/>
+              <w:jc w:val="center"/>
               <w:rPr>
                 <w:b/>
                 <w:bCs/>
@@ -5382,11 +5678,12 @@
         </w:tc>
         <w:tc>
           <w:tcPr>
-            <w:tcW w:w="1701" w:type="dxa"/>
+            <w:tcW w:w="1839" w:type="dxa"/>
           </w:tcPr>
           <w:p>
             <w:pPr>
               <w:ind w:firstLine="0"/>
+              <w:jc w:val="center"/>
               <w:rPr>
                 <w:b/>
                 <w:bCs/>
@@ -5403,11 +5700,12 @@
         </w:tc>
         <w:tc>
           <w:tcPr>
-            <w:tcW w:w="1559" w:type="dxa"/>
+            <w:tcW w:w="1557" w:type="dxa"/>
           </w:tcPr>
           <w:p>
             <w:pPr>
               <w:ind w:firstLine="0"/>
+              <w:jc w:val="center"/>
               <w:rPr>
                 <w:b/>
                 <w:bCs/>
@@ -5424,11 +5722,12 @@
         </w:tc>
         <w:tc>
           <w:tcPr>
-            <w:tcW w:w="1418" w:type="dxa"/>
+            <w:tcW w:w="1598" w:type="dxa"/>
           </w:tcPr>
           <w:p>
             <w:pPr>
               <w:ind w:firstLine="0"/>
+              <w:jc w:val="center"/>
               <w:rPr>
                 <w:b/>
                 <w:bCs/>
@@ -5445,11 +5744,12 @@
         </w:tc>
         <w:tc>
           <w:tcPr>
-            <w:tcW w:w="1417" w:type="dxa"/>
+            <w:tcW w:w="1682" w:type="dxa"/>
           </w:tcPr>
           <w:p>
             <w:pPr>
               <w:ind w:firstLine="0"/>
+              <w:jc w:val="center"/>
               <w:rPr>
                 <w:b/>
                 <w:bCs/>
@@ -5471,7 +5771,7 @@
         </w:trPr>
         <w:tc>
           <w:tcPr>
-            <w:tcW w:w="562" w:type="dxa"/>
+            <w:tcW w:w="482" w:type="dxa"/>
             <w:vMerge/>
           </w:tcPr>
           <w:p>
@@ -5486,11 +5786,12 @@
         </w:tc>
         <w:tc>
           <w:tcPr>
-            <w:tcW w:w="567" w:type="dxa"/>
+            <w:tcW w:w="505" w:type="dxa"/>
           </w:tcPr>
           <w:p>
             <w:pPr>
               <w:ind w:firstLine="0"/>
+              <w:jc w:val="center"/>
               <w:rPr>
                 <w:b/>
                 <w:bCs/>
@@ -5507,6 +5808,7 @@
           <w:p>
             <w:pPr>
               <w:ind w:firstLine="0"/>
+              <w:jc w:val="center"/>
               <w:rPr>
                 <w:b/>
                 <w:bCs/>
@@ -5516,21 +5818,114 @@
         </w:tc>
         <w:tc>
           <w:tcPr>
-            <w:tcW w:w="1843" w:type="dxa"/>
+            <w:tcW w:w="1688" w:type="dxa"/>
           </w:tcPr>
           <w:p>
             <w:pPr>
               <w:ind w:firstLine="0"/>
-            </w:pPr>
+              <w:jc w:val="left"/>
+              <w:rPr>
+                <w:sz w:val="20"/>
+                <w:szCs w:val="20"/>
+              </w:rPr>
+            </w:pPr>
+            <w:r>
+              <w:rPr>
+                <w:sz w:val="20"/>
+                <w:szCs w:val="20"/>
+              </w:rPr>
+              <w:t xml:space="preserve">- </w:t>
+            </w:r>
+            <w:r>
+              <w:rPr>
+                <w:sz w:val="20"/>
+                <w:szCs w:val="20"/>
+              </w:rPr>
+              <w:t>Crear anuncios de trabajo</w:t>
+            </w:r>
+          </w:p>
+          <w:p>
+            <w:pPr>
+              <w:ind w:firstLine="0"/>
+              <w:jc w:val="left"/>
+            </w:pPr>
+            <w:r>
+              <w:rPr>
+                <w:sz w:val="20"/>
+                <w:szCs w:val="20"/>
+              </w:rPr>
+              <w:t xml:space="preserve">- </w:t>
+            </w:r>
+            <w:r>
+              <w:rPr>
+                <w:sz w:val="20"/>
+                <w:szCs w:val="20"/>
+              </w:rPr>
+              <w:t>Cerrar anuncios de trabajo</w:t>
+            </w:r>
           </w:p>
         </w:tc>
         <w:tc>
           <w:tcPr>
-            <w:tcW w:w="1701" w:type="dxa"/>
+            <w:tcW w:w="1839" w:type="dxa"/>
           </w:tcPr>
           <w:p>
             <w:pPr>
               <w:ind w:firstLine="0"/>
+              <w:jc w:val="left"/>
+              <w:rPr>
+                <w:sz w:val="20"/>
+                <w:szCs w:val="20"/>
+              </w:rPr>
+            </w:pPr>
+            <w:r>
+              <w:rPr>
+                <w:b/>
+                <w:bCs/>
+                <w:sz w:val="20"/>
+                <w:szCs w:val="20"/>
+              </w:rPr>
+              <w:t xml:space="preserve">- </w:t>
+            </w:r>
+            <w:r>
+              <w:rPr>
+                <w:sz w:val="20"/>
+                <w:szCs w:val="20"/>
+              </w:rPr>
+              <w:t>Historial de cultivos</w:t>
+            </w:r>
+            <w:r>
+              <w:rPr>
+                <w:sz w:val="20"/>
+                <w:szCs w:val="20"/>
+              </w:rPr>
+              <w:t xml:space="preserve"> con filtro</w:t>
+            </w:r>
+          </w:p>
+          <w:p>
+            <w:pPr>
+              <w:ind w:firstLine="0"/>
+              <w:jc w:val="left"/>
+            </w:pPr>
+            <w:r>
+              <w:rPr>
+                <w:sz w:val="20"/>
+                <w:szCs w:val="20"/>
+              </w:rPr>
+              <w:t xml:space="preserve">- </w:t>
+            </w:r>
+            <w:r>
+              <w:rPr>
+                <w:sz w:val="20"/>
+                <w:szCs w:val="20"/>
+              </w:rPr>
+              <w:t>Añadir/Modificar datos a una siembra (abono, pesticida, riego…)</w:t>
+            </w:r>
+          </w:p>
+          <w:p>
+            <w:pPr>
+              <w:ind w:firstLine="0"/>
+              <w:jc w:val="left"/>
               <w:rPr>
                 <w:b/>
                 <w:bCs/>
@@ -5540,39 +5935,142 @@
         </w:tc>
         <w:tc>
           <w:tcPr>
-            <w:tcW w:w="1559" w:type="dxa"/>
+            <w:tcW w:w="1557" w:type="dxa"/>
           </w:tcPr>
           <w:p>
             <w:pPr>
               <w:ind w:firstLine="0"/>
-              <w:rPr>
-                <w:b/>
-                <w:bCs/>
-              </w:rPr>
-            </w:pPr>
+              <w:jc w:val="left"/>
+              <w:rPr>
+                <w:sz w:val="20"/>
+                <w:szCs w:val="20"/>
+              </w:rPr>
+            </w:pPr>
+            <w:r>
+              <w:rPr>
+                <w:sz w:val="20"/>
+                <w:szCs w:val="20"/>
+              </w:rPr>
+              <w:t>- Filtrar puntos de venta</w:t>
+            </w:r>
+            <w:r>
+              <w:rPr>
+                <w:sz w:val="20"/>
+                <w:szCs w:val="20"/>
+              </w:rPr>
+              <w:t xml:space="preserve"> </w:t>
+            </w:r>
+            <w:r>
+              <w:rPr>
+                <w:sz w:val="20"/>
+                <w:szCs w:val="20"/>
+              </w:rPr>
+              <w:t>(tipo de producto, distancia…)</w:t>
+            </w:r>
+          </w:p>
+          <w:p>
+            <w:pPr>
+              <w:ind w:firstLine="0"/>
+              <w:jc w:val="left"/>
+            </w:pPr>
+            <w:r>
+              <w:t xml:space="preserve">- </w:t>
+            </w:r>
+            <w:r>
+              <w:rPr>
+                <w:sz w:val="20"/>
+                <w:szCs w:val="20"/>
+              </w:rPr>
+              <w:t>Visualización de puntos de venta</w:t>
+            </w:r>
           </w:p>
         </w:tc>
         <w:tc>
           <w:tcPr>
-            <w:tcW w:w="1418" w:type="dxa"/>
+            <w:tcW w:w="1598" w:type="dxa"/>
           </w:tcPr>
           <w:p>
             <w:pPr>
               <w:ind w:firstLine="0"/>
+              <w:jc w:val="left"/>
+              <w:rPr>
+                <w:sz w:val="20"/>
+                <w:szCs w:val="20"/>
+              </w:rPr>
+            </w:pPr>
+            <w:r>
               <w:rPr>
                 <w:b/>
                 <w:bCs/>
-              </w:rPr>
-            </w:pPr>
+                <w:sz w:val="20"/>
+                <w:szCs w:val="20"/>
+              </w:rPr>
+              <w:t xml:space="preserve">- </w:t>
+            </w:r>
+            <w:r>
+              <w:rPr>
+                <w:sz w:val="20"/>
+                <w:szCs w:val="20"/>
+              </w:rPr>
+              <w:t xml:space="preserve">Notificaciones </w:t>
+            </w:r>
+            <w:r>
+              <w:rPr>
+                <w:sz w:val="20"/>
+                <w:szCs w:val="20"/>
+              </w:rPr>
+              <w:t>sobre</w:t>
+            </w:r>
+            <w:r>
+              <w:rPr>
+                <w:sz w:val="20"/>
+                <w:szCs w:val="20"/>
+              </w:rPr>
+              <w:t xml:space="preserve"> ayudas financieras</w:t>
+            </w:r>
+          </w:p>
+          <w:p>
+            <w:pPr>
+              <w:ind w:firstLine="0"/>
+              <w:jc w:val="left"/>
+              <w:rPr>
+                <w:sz w:val="20"/>
+                <w:szCs w:val="20"/>
+              </w:rPr>
+            </w:pPr>
+            <w:r>
+              <w:rPr>
+                <w:sz w:val="20"/>
+                <w:szCs w:val="20"/>
+              </w:rPr>
+              <w:t>- Silenciar notificaciones (</w:t>
+            </w:r>
+            <w:proofErr w:type="spellStart"/>
+            <w:r>
+              <w:rPr>
+                <w:sz w:val="20"/>
+                <w:szCs w:val="20"/>
+              </w:rPr>
+              <w:t>on</w:t>
+            </w:r>
+            <w:proofErr w:type="spellEnd"/>
+            <w:r>
+              <w:rPr>
+                <w:sz w:val="20"/>
+                <w:szCs w:val="20"/>
+              </w:rPr>
+              <w:t>/off)</w:t>
+            </w:r>
           </w:p>
         </w:tc>
         <w:tc>
           <w:tcPr>
-            <w:tcW w:w="1417" w:type="dxa"/>
+            <w:tcW w:w="1682" w:type="dxa"/>
           </w:tcPr>
           <w:p>
             <w:pPr>
               <w:ind w:firstLine="0"/>
+              <w:jc w:val="left"/>
               <w:rPr>
                 <w:b/>
                 <w:bCs/>
@@ -5587,7 +6085,7 @@
         </w:trPr>
         <w:tc>
           <w:tcPr>
-            <w:tcW w:w="562" w:type="dxa"/>
+            <w:tcW w:w="482" w:type="dxa"/>
             <w:vMerge/>
           </w:tcPr>
           <w:p>
@@ -5602,11 +6100,12 @@
         </w:tc>
         <w:tc>
           <w:tcPr>
-            <w:tcW w:w="567" w:type="dxa"/>
+            <w:tcW w:w="505" w:type="dxa"/>
           </w:tcPr>
           <w:p>
             <w:pPr>
               <w:ind w:firstLine="0"/>
+              <w:jc w:val="center"/>
               <w:rPr>
                 <w:b/>
                 <w:bCs/>
@@ -5623,7 +6122,7 @@
         </w:tc>
         <w:tc>
           <w:tcPr>
-            <w:tcW w:w="1843" w:type="dxa"/>
+            <w:tcW w:w="1688" w:type="dxa"/>
           </w:tcPr>
           <w:p>
             <w:pPr>
@@ -5634,39 +6133,220 @@
         </w:tc>
         <w:tc>
           <w:tcPr>
-            <w:tcW w:w="1701" w:type="dxa"/>
+            <w:tcW w:w="1839" w:type="dxa"/>
           </w:tcPr>
           <w:p>
             <w:pPr>
               <w:ind w:firstLine="0"/>
+              <w:jc w:val="left"/>
+              <w:rPr>
+                <w:sz w:val="20"/>
+                <w:szCs w:val="20"/>
+              </w:rPr>
+            </w:pPr>
+            <w:r>
+              <w:rPr>
+                <w:sz w:val="20"/>
+                <w:szCs w:val="20"/>
+              </w:rPr>
+              <w:t xml:space="preserve">- </w:t>
+            </w:r>
+            <w:r>
+              <w:rPr>
+                <w:sz w:val="20"/>
+                <w:szCs w:val="20"/>
+              </w:rPr>
+              <w:t>Registro de la ubicación del terreno</w:t>
+            </w:r>
+          </w:p>
+          <w:p>
+            <w:pPr>
+              <w:ind w:firstLine="0"/>
+              <w:jc w:val="left"/>
+              <w:rPr>
+                <w:sz w:val="20"/>
+                <w:szCs w:val="20"/>
+              </w:rPr>
+            </w:pPr>
+            <w:r>
+              <w:rPr>
+                <w:sz w:val="20"/>
+                <w:szCs w:val="20"/>
+              </w:rPr>
+              <w:t>-</w:t>
+            </w:r>
+            <w:r>
+              <w:rPr>
+                <w:sz w:val="20"/>
+                <w:szCs w:val="20"/>
+              </w:rPr>
+              <w:t xml:space="preserve"> </w:t>
+            </w:r>
+            <w:r>
+              <w:rPr>
+                <w:sz w:val="20"/>
+                <w:szCs w:val="20"/>
+              </w:rPr>
+              <w:t>Añadir</w:t>
+            </w:r>
+            <w:r>
+              <w:rPr>
+                <w:sz w:val="20"/>
+                <w:szCs w:val="20"/>
+              </w:rPr>
+              <w:t xml:space="preserve"> y guardar</w:t>
+            </w:r>
+            <w:r>
+              <w:rPr>
+                <w:sz w:val="20"/>
+                <w:szCs w:val="20"/>
+              </w:rPr>
+              <w:t xml:space="preserve"> nuevas siembras</w:t>
+            </w:r>
+          </w:p>
+          <w:p>
+            <w:pPr>
+              <w:ind w:firstLine="0"/>
+              <w:jc w:val="left"/>
+            </w:pPr>
+            <w:r>
+              <w:rPr>
+                <w:sz w:val="20"/>
+                <w:szCs w:val="20"/>
+              </w:rPr>
+              <w:t>- Mostrar lugares de interés en un mapa</w:t>
+            </w:r>
+          </w:p>
+          <w:p>
+            <w:pPr>
+              <w:ind w:firstLine="0"/>
+              <w:jc w:val="left"/>
               <w:rPr>
                 <w:b/>
                 <w:bCs/>
+                <w:sz w:val="20"/>
+                <w:szCs w:val="20"/>
               </w:rPr>
             </w:pPr>
           </w:p>
         </w:tc>
         <w:tc>
           <w:tcPr>
-            <w:tcW w:w="1559" w:type="dxa"/>
+            <w:tcW w:w="1557" w:type="dxa"/>
           </w:tcPr>
           <w:p>
             <w:pPr>
               <w:ind w:firstLine="0"/>
+              <w:jc w:val="left"/>
+              <w:rPr>
+                <w:sz w:val="20"/>
+                <w:szCs w:val="20"/>
+              </w:rPr>
+            </w:pPr>
+            <w:r>
+              <w:rPr>
+                <w:sz w:val="20"/>
+                <w:szCs w:val="20"/>
+              </w:rPr>
+              <w:t xml:space="preserve">- </w:t>
+            </w:r>
+            <w:r>
+              <w:rPr>
+                <w:sz w:val="20"/>
+                <w:szCs w:val="20"/>
+              </w:rPr>
+              <w:t>Visualización de puntos de venta</w:t>
+            </w:r>
+          </w:p>
+          <w:p>
+            <w:pPr>
+              <w:ind w:firstLine="0"/>
+              <w:jc w:val="left"/>
+              <w:rPr>
+                <w:sz w:val="20"/>
+                <w:szCs w:val="20"/>
+              </w:rPr>
+            </w:pPr>
+            <w:r>
+              <w:t xml:space="preserve">- </w:t>
+            </w:r>
+            <w:r>
+              <w:rPr>
+                <w:sz w:val="20"/>
+                <w:szCs w:val="20"/>
+              </w:rPr>
+              <w:t>Mostrar precio ofrecido por puntos de venta</w:t>
+            </w:r>
+          </w:p>
+          <w:p>
+            <w:pPr>
+              <w:ind w:firstLine="0"/>
+              <w:jc w:val="left"/>
               <w:rPr>
                 <w:b/>
                 <w:bCs/>
+                <w:sz w:val="20"/>
+                <w:szCs w:val="20"/>
               </w:rPr>
             </w:pPr>
           </w:p>
         </w:tc>
         <w:tc>
           <w:tcPr>
-            <w:tcW w:w="1418" w:type="dxa"/>
+            <w:tcW w:w="1598" w:type="dxa"/>
           </w:tcPr>
           <w:p>
             <w:pPr>
               <w:ind w:firstLine="0"/>
+              <w:jc w:val="left"/>
+              <w:rPr>
+                <w:sz w:val="20"/>
+                <w:szCs w:val="20"/>
+              </w:rPr>
+            </w:pPr>
+            <w:r>
+              <w:rPr>
+                <w:sz w:val="20"/>
+                <w:szCs w:val="20"/>
+              </w:rPr>
+              <w:t xml:space="preserve">- </w:t>
+            </w:r>
+            <w:r>
+              <w:rPr>
+                <w:sz w:val="20"/>
+                <w:szCs w:val="20"/>
+              </w:rPr>
+              <w:t xml:space="preserve">Registrar </w:t>
+            </w:r>
+            <w:r>
+              <w:rPr>
+                <w:sz w:val="20"/>
+                <w:szCs w:val="20"/>
+              </w:rPr>
+              <w:t>infecciones</w:t>
+            </w:r>
+            <w:r>
+              <w:rPr>
+                <w:sz w:val="20"/>
+                <w:szCs w:val="20"/>
+              </w:rPr>
+              <w:t xml:space="preserve"> en cultivos</w:t>
+            </w:r>
+          </w:p>
+          <w:p>
+            <w:pPr>
+              <w:ind w:firstLine="0"/>
+              <w:jc w:val="left"/>
+              <w:rPr>
+                <w:b/>
+                <w:bCs/>
+              </w:rPr>
+            </w:pPr>
+          </w:p>
+          <w:p>
+            <w:pPr>
+              <w:ind w:firstLine="0"/>
+              <w:jc w:val="left"/>
               <w:rPr>
                 <w:b/>
                 <w:bCs/>
@@ -5676,11 +6356,12 @@
         </w:tc>
         <w:tc>
           <w:tcPr>
-            <w:tcW w:w="1417" w:type="dxa"/>
+            <w:tcW w:w="1682" w:type="dxa"/>
           </w:tcPr>
           <w:p>
             <w:pPr>
               <w:ind w:firstLine="0"/>
+              <w:jc w:val="left"/>
               <w:rPr>
                 <w:b/>
                 <w:bCs/>
@@ -5691,11 +6372,11 @@
       </w:tr>
       <w:tr>
         <w:trPr>
-          <w:trHeight w:val="1693"/>
+          <w:trHeight w:val="2600"/>
         </w:trPr>
         <w:tc>
           <w:tcPr>
-            <w:tcW w:w="562" w:type="dxa"/>
+            <w:tcW w:w="482" w:type="dxa"/>
             <w:vMerge/>
           </w:tcPr>
           <w:p>
@@ -5710,11 +6391,12 @@
         </w:tc>
         <w:tc>
           <w:tcPr>
-            <w:tcW w:w="567" w:type="dxa"/>
+            <w:tcW w:w="505" w:type="dxa"/>
           </w:tcPr>
           <w:p>
             <w:pPr>
               <w:ind w:firstLine="0"/>
+              <w:jc w:val="center"/>
               <w:rPr>
                 <w:b/>
                 <w:bCs/>
@@ -5731,11 +6413,12 @@
         </w:tc>
         <w:tc>
           <w:tcPr>
-            <w:tcW w:w="1843" w:type="dxa"/>
+            <w:tcW w:w="1688" w:type="dxa"/>
           </w:tcPr>
           <w:p>
             <w:pPr>
               <w:ind w:firstLine="0"/>
+              <w:jc w:val="left"/>
               <w:rPr>
                 <w:b/>
                 <w:bCs/>
@@ -5745,25 +6428,23 @@
         </w:tc>
         <w:tc>
           <w:tcPr>
-            <w:tcW w:w="1701" w:type="dxa"/>
+            <w:tcW w:w="1839" w:type="dxa"/>
           </w:tcPr>
           <w:p>
             <w:pPr>
               <w:ind w:firstLine="0"/>
-              <w:rPr>
-                <w:b/>
-                <w:bCs/>
-              </w:rPr>
+              <w:jc w:val="left"/>
             </w:pPr>
           </w:p>
         </w:tc>
         <w:tc>
           <w:tcPr>
-            <w:tcW w:w="1559" w:type="dxa"/>
+            <w:tcW w:w="1557" w:type="dxa"/>
           </w:tcPr>
           <w:p>
             <w:pPr>
               <w:ind w:firstLine="0"/>
+              <w:jc w:val="left"/>
               <w:rPr>
                 <w:b/>
                 <w:bCs/>
@@ -5773,40 +6454,158 @@
         </w:tc>
         <w:tc>
           <w:tcPr>
-            <w:tcW w:w="1418" w:type="dxa"/>
+            <w:tcW w:w="1598" w:type="dxa"/>
           </w:tcPr>
           <w:p>
             <w:pPr>
               <w:ind w:firstLine="0"/>
-              <w:rPr>
-                <w:b/>
-                <w:bCs/>
-              </w:rPr>
-            </w:pPr>
+              <w:jc w:val="left"/>
+              <w:rPr>
+                <w:sz w:val="20"/>
+                <w:szCs w:val="20"/>
+              </w:rPr>
+            </w:pPr>
+            <w:r>
+              <w:rPr>
+                <w:sz w:val="20"/>
+                <w:szCs w:val="20"/>
+              </w:rPr>
+              <w:t xml:space="preserve">- </w:t>
+            </w:r>
+            <w:r>
+              <w:rPr>
+                <w:sz w:val="20"/>
+                <w:szCs w:val="20"/>
+              </w:rPr>
+              <w:t>Detalles económicos sobre subvenciones</w:t>
+            </w:r>
+          </w:p>
+          <w:p>
+            <w:pPr>
+              <w:ind w:firstLine="0"/>
+              <w:jc w:val="left"/>
+              <w:rPr>
+                <w:sz w:val="18"/>
+                <w:szCs w:val="18"/>
+              </w:rPr>
+            </w:pPr>
+            <w:r>
+              <w:rPr>
+                <w:sz w:val="20"/>
+                <w:szCs w:val="20"/>
+              </w:rPr>
+              <w:t xml:space="preserve">- </w:t>
+            </w:r>
+            <w:r>
+              <w:rPr>
+                <w:sz w:val="20"/>
+                <w:szCs w:val="20"/>
+              </w:rPr>
+              <w:t>Recibir alertas sobre plagas cercanas</w:t>
+            </w:r>
+          </w:p>
+          <w:p>
+            <w:pPr>
+              <w:ind w:firstLine="0"/>
+              <w:jc w:val="left"/>
+              <w:rPr>
+                <w:sz w:val="20"/>
+                <w:szCs w:val="20"/>
+              </w:rPr>
+            </w:pPr>
+            <w:r>
+              <w:rPr>
+                <w:sz w:val="20"/>
+                <w:szCs w:val="20"/>
+              </w:rPr>
+              <w:t>- Silenciar notificaciones (</w:t>
+            </w:r>
+            <w:proofErr w:type="spellStart"/>
+            <w:r>
+              <w:rPr>
+                <w:sz w:val="20"/>
+                <w:szCs w:val="20"/>
+              </w:rPr>
+              <w:t>on</w:t>
+            </w:r>
+            <w:proofErr w:type="spellEnd"/>
+            <w:r>
+              <w:rPr>
+                <w:sz w:val="20"/>
+                <w:szCs w:val="20"/>
+              </w:rPr>
+              <w:t>/off)</w:t>
+            </w:r>
           </w:p>
         </w:tc>
         <w:tc>
           <w:tcPr>
-            <w:tcW w:w="1417" w:type="dxa"/>
+            <w:tcW w:w="1682" w:type="dxa"/>
           </w:tcPr>
           <w:p>
             <w:pPr>
               <w:ind w:firstLine="0"/>
-              <w:rPr>
-                <w:b/>
-                <w:bCs/>
-              </w:rPr>
-            </w:pPr>
+              <w:jc w:val="left"/>
+              <w:rPr>
+                <w:sz w:val="20"/>
+                <w:szCs w:val="20"/>
+              </w:rPr>
+            </w:pPr>
+            <w:r>
+              <w:rPr>
+                <w:sz w:val="20"/>
+                <w:szCs w:val="20"/>
+              </w:rPr>
+              <w:t xml:space="preserve">- </w:t>
+            </w:r>
+            <w:r>
+              <w:rPr>
+                <w:sz w:val="20"/>
+                <w:szCs w:val="20"/>
+              </w:rPr>
+              <w:t>Detalles de cada</w:t>
+            </w:r>
+            <w:r>
+              <w:rPr>
+                <w:sz w:val="20"/>
+                <w:szCs w:val="20"/>
+              </w:rPr>
+              <w:t xml:space="preserve"> </w:t>
+            </w:r>
+            <w:r>
+              <w:rPr>
+                <w:sz w:val="20"/>
+                <w:szCs w:val="20"/>
+              </w:rPr>
+              <w:t>cultivo (clima, riego…)</w:t>
+            </w:r>
+          </w:p>
+          <w:p>
+            <w:pPr>
+              <w:ind w:firstLine="0"/>
+              <w:jc w:val="left"/>
+              <w:rPr>
+                <w:sz w:val="20"/>
+                <w:szCs w:val="20"/>
+              </w:rPr>
+            </w:pPr>
+            <w:r>
+              <w:rPr>
+                <w:sz w:val="20"/>
+                <w:szCs w:val="20"/>
+              </w:rPr>
+              <w:t>- Informar temporadas de siembra (fechas)</w:t>
+            </w:r>
           </w:p>
         </w:tc>
       </w:tr>
       <w:tr>
         <w:trPr>
-          <w:trHeight w:val="2113"/>
+          <w:trHeight w:val="1830"/>
         </w:trPr>
         <w:tc>
           <w:tcPr>
-            <w:tcW w:w="562" w:type="dxa"/>
+            <w:tcW w:w="482" w:type="dxa"/>
             <w:vMerge/>
           </w:tcPr>
           <w:p>
@@ -5821,11 +6620,12 @@
         </w:tc>
         <w:tc>
           <w:tcPr>
-            <w:tcW w:w="567" w:type="dxa"/>
+            <w:tcW w:w="505" w:type="dxa"/>
           </w:tcPr>
           <w:p>
             <w:pPr>
               <w:ind w:firstLine="0"/>
+              <w:jc w:val="center"/>
               <w:rPr>
                 <w:b/>
                 <w:bCs/>
@@ -5842,25 +6642,73 @@
         </w:tc>
         <w:tc>
           <w:tcPr>
-            <w:tcW w:w="1843" w:type="dxa"/>
+            <w:tcW w:w="1688" w:type="dxa"/>
           </w:tcPr>
           <w:p>
             <w:pPr>
               <w:ind w:firstLine="0"/>
+              <w:jc w:val="left"/>
+              <w:rPr>
+                <w:sz w:val="20"/>
+                <w:szCs w:val="20"/>
+              </w:rPr>
+            </w:pPr>
+            <w:r>
+              <w:rPr>
+                <w:sz w:val="20"/>
+                <w:szCs w:val="20"/>
+              </w:rPr>
+              <w:t xml:space="preserve">- </w:t>
+            </w:r>
+            <w:r>
+              <w:rPr>
+                <w:sz w:val="20"/>
+                <w:szCs w:val="20"/>
+              </w:rPr>
+              <w:t>Filtrar ofertas de empleo</w:t>
+            </w:r>
+          </w:p>
+          <w:p>
+            <w:pPr>
+              <w:ind w:firstLine="0"/>
+              <w:jc w:val="left"/>
+            </w:pPr>
+            <w:r>
+              <w:rPr>
+                <w:sz w:val="20"/>
+                <w:szCs w:val="20"/>
+              </w:rPr>
+              <w:t xml:space="preserve">- </w:t>
+            </w:r>
+            <w:r>
+              <w:rPr>
+                <w:sz w:val="20"/>
+                <w:szCs w:val="20"/>
+              </w:rPr>
+              <w:t>Mostrar lugares de interés en un mapa</w:t>
+            </w:r>
+          </w:p>
+          <w:p>
+            <w:pPr>
+              <w:ind w:firstLine="0"/>
+              <w:jc w:val="left"/>
               <w:rPr>
                 <w:b/>
                 <w:bCs/>
+                <w:sz w:val="20"/>
+                <w:szCs w:val="20"/>
               </w:rPr>
             </w:pPr>
           </w:p>
         </w:tc>
         <w:tc>
           <w:tcPr>
-            <w:tcW w:w="1701" w:type="dxa"/>
+            <w:tcW w:w="1839" w:type="dxa"/>
           </w:tcPr>
           <w:p>
             <w:pPr>
               <w:ind w:firstLine="0"/>
+              <w:jc w:val="left"/>
               <w:rPr>
                 <w:b/>
                 <w:bCs/>
@@ -5870,11 +6718,12 @@
         </w:tc>
         <w:tc>
           <w:tcPr>
-            <w:tcW w:w="1559" w:type="dxa"/>
+            <w:tcW w:w="1557" w:type="dxa"/>
           </w:tcPr>
           <w:p>
             <w:pPr>
               <w:ind w:firstLine="0"/>
+              <w:jc w:val="left"/>
               <w:rPr>
                 <w:b/>
                 <w:bCs/>
@@ -5884,11 +6733,12 @@
         </w:tc>
         <w:tc>
           <w:tcPr>
-            <w:tcW w:w="1418" w:type="dxa"/>
+            <w:tcW w:w="1598" w:type="dxa"/>
           </w:tcPr>
           <w:p>
             <w:pPr>
               <w:ind w:firstLine="0"/>
+              <w:jc w:val="left"/>
               <w:rPr>
                 <w:b/>
                 <w:bCs/>
@@ -5898,16 +6748,55 @@
         </w:tc>
         <w:tc>
           <w:tcPr>
-            <w:tcW w:w="1417" w:type="dxa"/>
+            <w:tcW w:w="1682" w:type="dxa"/>
           </w:tcPr>
           <w:p>
             <w:pPr>
               <w:ind w:firstLine="0"/>
-              <w:rPr>
-                <w:b/>
-                <w:bCs/>
-              </w:rPr>
-            </w:pPr>
+              <w:jc w:val="left"/>
+              <w:rPr>
+                <w:sz w:val="20"/>
+                <w:szCs w:val="20"/>
+              </w:rPr>
+            </w:pPr>
+            <w:r>
+              <w:rPr>
+                <w:sz w:val="20"/>
+                <w:szCs w:val="20"/>
+              </w:rPr>
+              <w:t>- Detalles de cada</w:t>
+            </w:r>
+            <w:r>
+              <w:rPr>
+                <w:sz w:val="20"/>
+                <w:szCs w:val="20"/>
+              </w:rPr>
+              <w:t xml:space="preserve"> </w:t>
+            </w:r>
+            <w:r>
+              <w:rPr>
+                <w:sz w:val="20"/>
+                <w:szCs w:val="20"/>
+              </w:rPr>
+              <w:t>cultivo (clima, riego…)</w:t>
+            </w:r>
+          </w:p>
+          <w:p>
+            <w:pPr>
+              <w:ind w:firstLine="0"/>
+              <w:jc w:val="left"/>
+              <w:rPr>
+                <w:sz w:val="20"/>
+                <w:szCs w:val="20"/>
+              </w:rPr>
+            </w:pPr>
+            <w:r>
+              <w:rPr>
+                <w:sz w:val="20"/>
+                <w:szCs w:val="20"/>
+              </w:rPr>
+              <w:t>- Videotutoriales sobre métodos de cultivo</w:t>
+            </w:r>
           </w:p>
         </w:tc>
       </w:tr>
@@ -5916,8 +6805,8 @@
       <w:pPr>
         <w:ind w:firstLine="0"/>
         <w:rPr>
-          <w:b/>
-          <w:bCs/>
+          <w:sz w:val="20"/>
+          <w:szCs w:val="20"/>
         </w:rPr>
       </w:pPr>
     </w:p>
@@ -5925,884 +6814,79 @@
       <w:pPr>
         <w:ind w:firstLine="0"/>
         <w:rPr>
-          <w:b/>
-          <w:bCs/>
-        </w:rPr>
-      </w:pPr>
+          <w:sz w:val="18"/>
+          <w:szCs w:val="18"/>
+        </w:rPr>
+      </w:pPr>
+      <w:r>
+        <w:rPr>
+          <w:sz w:val="18"/>
+          <w:szCs w:val="18"/>
+        </w:rPr>
+        <w:t xml:space="preserve">- </w:t>
+      </w:r>
+      <w:r>
+        <w:rPr>
+          <w:sz w:val="20"/>
+          <w:szCs w:val="20"/>
+        </w:rPr>
+        <w:t>Registro de usuario</w:t>
+      </w:r>
     </w:p>
     <w:p>
       <w:pPr>
-        <w:pStyle w:val="Prrafodelista"/>
-        <w:numPr>
-          <w:ilvl w:val="0"/>
-          <w:numId w:val="14"/>
-        </w:numPr>
-        <w:rPr>
-          <w:b/>
-          <w:bCs/>
-        </w:rPr>
-      </w:pPr>
-      <w:r>
-        <w:t>Registro de usuario.</w:t>
-      </w:r>
-      <w:r>
-        <w:t xml:space="preserve"> ----</w:t>
+        <w:ind w:firstLine="0"/>
+        <w:rPr>
+          <w:sz w:val="20"/>
+          <w:szCs w:val="20"/>
+        </w:rPr>
+      </w:pPr>
+      <w:r>
+        <w:rPr>
+          <w:sz w:val="20"/>
+          <w:szCs w:val="20"/>
+        </w:rPr>
+        <w:t xml:space="preserve">- </w:t>
+      </w:r>
+      <w:r>
+        <w:rPr>
+          <w:sz w:val="20"/>
+          <w:szCs w:val="20"/>
+        </w:rPr>
+        <w:t>Modificar datos del usuario</w:t>
       </w:r>
     </w:p>
     <w:p>
       <w:pPr>
-        <w:pStyle w:val="Prrafodelista"/>
-        <w:numPr>
-          <w:ilvl w:val="0"/>
-          <w:numId w:val="14"/>
-        </w:numPr>
-        <w:rPr>
-          <w:b/>
-          <w:bCs/>
-        </w:rPr>
-      </w:pPr>
-      <w:r>
-        <w:t>Modificar datos del usuario</w:t>
-      </w:r>
-      <w:r>
-        <w:t xml:space="preserve"> ----</w:t>
-      </w:r>
-    </w:p>
-    <w:p>
-      <w:pPr>
-        <w:pStyle w:val="Prrafodelista"/>
-        <w:numPr>
-          <w:ilvl w:val="0"/>
-          <w:numId w:val="13"/>
-        </w:numPr>
-        <w:rPr>
-          <w:b/>
-          <w:bCs/>
-        </w:rPr>
-      </w:pPr>
-      <w:r>
-        <w:t>Registro de la ubicación del terreno.</w:t>
-      </w:r>
-      <w:r>
-        <w:t xml:space="preserve"> (2)</w:t>
-      </w:r>
-    </w:p>
-    <w:p>
-      <w:pPr>
-        <w:pStyle w:val="Prrafodelista"/>
-        <w:numPr>
-          <w:ilvl w:val="0"/>
-          <w:numId w:val="12"/>
-        </w:numPr>
-        <w:rPr>
-          <w:b/>
-          <w:bCs/>
-        </w:rPr>
-      </w:pPr>
-      <w:r>
-        <w:t>Visualización de puntos de venta.</w:t>
-      </w:r>
-      <w:r>
-        <w:t xml:space="preserve"> (1) (2)</w:t>
-      </w:r>
-    </w:p>
-    <w:p>
-      <w:pPr>
-        <w:pStyle w:val="Prrafodelista"/>
-        <w:numPr>
-          <w:ilvl w:val="0"/>
-          <w:numId w:val="12"/>
-        </w:numPr>
-        <w:rPr>
-          <w:b/>
-          <w:bCs/>
-        </w:rPr>
-      </w:pPr>
-      <w:r>
-        <w:t xml:space="preserve">Filtrar puntos de venta (tipo de producto, distancia …). (1) </w:t>
-      </w:r>
-    </w:p>
-    <w:p>
-      <w:pPr>
-        <w:pStyle w:val="Prrafodelista"/>
-        <w:numPr>
-          <w:ilvl w:val="0"/>
-          <w:numId w:val="12"/>
-        </w:numPr>
-        <w:rPr>
-          <w:b/>
-          <w:bCs/>
-        </w:rPr>
-      </w:pPr>
-      <w:r>
-        <w:t>Registrar</w:t>
-      </w:r>
-      <w:r>
-        <w:t xml:space="preserve"> plagas.</w:t>
-      </w:r>
-      <w:r>
-        <w:t xml:space="preserve"> (2)</w:t>
-      </w:r>
-    </w:p>
-    <w:p>
-      <w:pPr>
-        <w:pStyle w:val="Prrafodelista"/>
-        <w:numPr>
-          <w:ilvl w:val="0"/>
-          <w:numId w:val="12"/>
-        </w:numPr>
-      </w:pPr>
-      <w:r>
-        <w:t>Recibir a</w:t>
-      </w:r>
-      <w:r>
-        <w:t>lerta</w:t>
-      </w:r>
-      <w:r>
-        <w:t>s</w:t>
-      </w:r>
-      <w:r>
-        <w:t xml:space="preserve"> sobre plagas cercanas.</w:t>
-      </w:r>
-    </w:p>
-    <w:p>
-      <w:pPr>
-        <w:pStyle w:val="Prrafodelista"/>
-        <w:numPr>
-          <w:ilvl w:val="0"/>
-          <w:numId w:val="12"/>
-        </w:numPr>
-      </w:pPr>
-      <w:r>
-        <w:t xml:space="preserve">Crear </w:t>
-      </w:r>
-      <w:r>
-        <w:t>anuncios</w:t>
-      </w:r>
-      <w:r>
-        <w:t xml:space="preserve"> de </w:t>
-      </w:r>
-      <w:r>
-        <w:t>trabajo</w:t>
-      </w:r>
-      <w:r>
-        <w:t>.</w:t>
-      </w:r>
-      <w:r>
-        <w:t xml:space="preserve"> (1)</w:t>
-      </w:r>
-    </w:p>
-    <w:p>
-      <w:pPr>
-        <w:pStyle w:val="Prrafodelista"/>
-        <w:numPr>
-          <w:ilvl w:val="0"/>
-          <w:numId w:val="12"/>
-        </w:numPr>
-      </w:pPr>
-      <w:r>
-        <w:t>Filtrar ofertas de empleo.</w:t>
-      </w:r>
-      <w:r>
-        <w:t xml:space="preserve"> (4)</w:t>
-      </w:r>
-    </w:p>
-    <w:p>
-      <w:pPr>
-        <w:pStyle w:val="Prrafodelista"/>
-        <w:numPr>
-          <w:ilvl w:val="0"/>
-          <w:numId w:val="12"/>
-        </w:numPr>
-      </w:pPr>
-      <w:r>
-        <w:lastRenderedPageBreak/>
-        <w:t>Cerrar anuncios de trabajo.</w:t>
-      </w:r>
-      <w:r>
-        <w:t xml:space="preserve"> </w:t>
-      </w:r>
-      <w:r>
-        <w:t>(1)</w:t>
-      </w:r>
-    </w:p>
-    <w:p>
-      <w:pPr>
-        <w:pStyle w:val="Prrafodelista"/>
-        <w:numPr>
-          <w:ilvl w:val="0"/>
-          <w:numId w:val="12"/>
-        </w:numPr>
-      </w:pPr>
-      <w:r>
-        <w:t>Notificaciones de ayudas financieras.</w:t>
-      </w:r>
-      <w:r>
-        <w:t xml:space="preserve"> (1)</w:t>
-      </w:r>
-    </w:p>
-    <w:p>
-      <w:pPr>
-        <w:pStyle w:val="Prrafodelista"/>
-        <w:numPr>
-          <w:ilvl w:val="0"/>
-          <w:numId w:val="12"/>
-        </w:numPr>
-      </w:pPr>
-      <w:r>
-        <w:t xml:space="preserve">Detalles </w:t>
-      </w:r>
-      <w:r>
-        <w:t xml:space="preserve">económicos </w:t>
-      </w:r>
-      <w:r>
-        <w:t>sobre subvenciones.</w:t>
-      </w:r>
-    </w:p>
-    <w:p>
-      <w:pPr>
-        <w:pStyle w:val="Prrafodelista"/>
-        <w:numPr>
-          <w:ilvl w:val="0"/>
-          <w:numId w:val="12"/>
-        </w:numPr>
-      </w:pPr>
-      <w:r>
-        <w:t>Historial de cultivos</w:t>
-      </w:r>
-      <w:r>
-        <w:t>.</w:t>
-      </w:r>
-      <w:r>
-        <w:t xml:space="preserve"> (1)</w:t>
-      </w:r>
-    </w:p>
-    <w:p>
-      <w:pPr>
-        <w:pStyle w:val="Prrafodelista"/>
-        <w:numPr>
-          <w:ilvl w:val="0"/>
-          <w:numId w:val="12"/>
-        </w:numPr>
-      </w:pPr>
-      <w:r>
-        <w:t>Añadir nuevas siembras.</w:t>
-      </w:r>
-    </w:p>
-    <w:p>
-      <w:pPr>
-        <w:pStyle w:val="Prrafodelista"/>
-        <w:numPr>
-          <w:ilvl w:val="0"/>
-          <w:numId w:val="12"/>
-        </w:numPr>
-      </w:pPr>
-      <w:r>
-        <w:t>Añadir</w:t>
-      </w:r>
-      <w:r>
-        <w:t>/Modificar</w:t>
-      </w:r>
-      <w:r>
-        <w:t xml:space="preserve"> datos </w:t>
-      </w:r>
-      <w:r>
-        <w:t>a una</w:t>
-      </w:r>
-      <w:r>
-        <w:t xml:space="preserve"> </w:t>
-      </w:r>
-      <w:r>
-        <w:t>siembra</w:t>
-      </w:r>
-      <w:r>
-        <w:t xml:space="preserve"> (abono,</w:t>
-      </w:r>
-      <w:r>
-        <w:t xml:space="preserve"> pesticida, riego…</w:t>
-      </w:r>
-      <w:r>
-        <w:t>)</w:t>
-      </w:r>
-      <w:r>
-        <w:t>.</w:t>
-      </w:r>
-    </w:p>
-    <w:p>
-      <w:pPr>
-        <w:pStyle w:val="Prrafodelista"/>
-        <w:numPr>
-          <w:ilvl w:val="0"/>
-          <w:numId w:val="12"/>
-        </w:numPr>
-      </w:pPr>
-      <w:r>
-        <w:t>Filtro detallado del historial de cultivo.</w:t>
-      </w:r>
-      <w:r>
-        <w:t xml:space="preserve"> </w:t>
-      </w:r>
-      <w:r>
-        <w:t>(fecha, siembra …) (1)</w:t>
-      </w:r>
-    </w:p>
-    <w:p>
-      <w:pPr>
-        <w:pStyle w:val="Prrafodelista"/>
-        <w:numPr>
-          <w:ilvl w:val="0"/>
-          <w:numId w:val="12"/>
-        </w:numPr>
-      </w:pPr>
-      <w:r>
-        <w:t>Informar temporadas de siembra (fecha).</w:t>
-      </w:r>
-    </w:p>
-    <w:p>
-      <w:pPr>
-        <w:pStyle w:val="Prrafodelista"/>
-        <w:numPr>
-          <w:ilvl w:val="0"/>
-          <w:numId w:val="12"/>
-        </w:numPr>
-      </w:pPr>
-      <w:r>
-        <w:t>Silenciar notificaciones (</w:t>
-      </w:r>
-      <w:proofErr w:type="spellStart"/>
-      <w:r>
-        <w:t>on</w:t>
-      </w:r>
-      <w:proofErr w:type="spellEnd"/>
-      <w:r>
-        <w:t>/off)</w:t>
-      </w:r>
-    </w:p>
-    <w:p>
-      <w:pPr>
-        <w:pStyle w:val="Prrafodelista"/>
-        <w:numPr>
-          <w:ilvl w:val="0"/>
-          <w:numId w:val="12"/>
-        </w:numPr>
-      </w:pPr>
-      <w:r>
-        <w:t>Detalles de cada cultivo (clima, riego …).</w:t>
-      </w:r>
-    </w:p>
-    <w:p>
-      <w:pPr>
-        <w:pStyle w:val="Prrafodelista"/>
-        <w:numPr>
-          <w:ilvl w:val="0"/>
-          <w:numId w:val="12"/>
-        </w:numPr>
-      </w:pPr>
-      <w:r>
-        <w:t>Buscada concreta de cultivo.</w:t>
-      </w:r>
-    </w:p>
-    <w:p>
-      <w:pPr>
         <w:ind w:firstLine="0"/>
         <w:rPr>
-          <w:b/>
-          <w:bCs/>
-        </w:rPr>
-      </w:pPr>
-    </w:p>
-    <w:p>
-      <w:pPr>
-        <w:ind w:firstLine="0"/>
-        <w:rPr>
-          <w:b/>
-          <w:bCs/>
-        </w:rPr>
-      </w:pPr>
-    </w:p>
-    <w:p>
-      <w:pPr>
-        <w:ind w:firstLine="0"/>
-        <w:rPr>
-          <w:b/>
-          <w:bCs/>
-        </w:rPr>
-      </w:pPr>
-    </w:p>
-    <w:p>
-      <w:pPr>
-        <w:ind w:firstLine="0"/>
-        <w:rPr>
-          <w:b/>
-          <w:bCs/>
-        </w:rPr>
-      </w:pPr>
-    </w:p>
-    <w:p>
-      <w:pPr>
-        <w:ind w:firstLine="0"/>
-        <w:rPr>
-          <w:b/>
-          <w:bCs/>
-        </w:rPr>
-      </w:pPr>
-    </w:p>
-    <w:p>
-      <w:pPr>
-        <w:ind w:firstLine="0"/>
-        <w:rPr>
-          <w:b/>
-          <w:bCs/>
-        </w:rPr>
-      </w:pPr>
-    </w:p>
-    <w:p>
-      <w:pPr>
-        <w:ind w:firstLine="0"/>
-        <w:rPr>
-          <w:b/>
-          <w:bCs/>
-        </w:rPr>
-      </w:pPr>
-    </w:p>
-    <w:p>
-      <w:pPr>
-        <w:ind w:firstLine="0"/>
-        <w:rPr>
-          <w:b/>
-          <w:bCs/>
-        </w:rPr>
-      </w:pPr>
-    </w:p>
-    <w:p>
-      <w:pPr>
-        <w:ind w:firstLine="0"/>
-        <w:rPr>
-          <w:b/>
-          <w:bCs/>
-        </w:rPr>
-      </w:pPr>
-    </w:p>
-    <w:p>
-      <w:pPr>
-        <w:pStyle w:val="Ttulo1"/>
-        <w:numPr>
-          <w:ilvl w:val="1"/>
-          <w:numId w:val="16"/>
-        </w:numPr>
-        <w:rPr>
-          <w:rFonts w:ascii="Arial Narrow" w:hAnsi="Arial Narrow"/>
-          <w:b/>
-          <w:szCs w:val="24"/>
-        </w:rPr>
-      </w:pPr>
-      <w:bookmarkStart w:id="8" w:name="_Toc55403739"/>
-      <w:r>
-        <w:rPr>
-          <w:rFonts w:ascii="Arial Narrow" w:hAnsi="Arial Narrow"/>
-          <w:b/>
-          <w:szCs w:val="24"/>
-        </w:rPr>
-        <w:t>Sección1</w:t>
-      </w:r>
-      <w:bookmarkEnd w:id="8"/>
-    </w:p>
-    <w:p>
-      <w:pPr>
-        <w:ind w:firstLine="0"/>
-        <w:rPr>
-          <w:rFonts w:ascii="Arial Narrow" w:hAnsi="Arial Narrow"/>
-          <w:sz w:val="24"/>
-          <w:szCs w:val="24"/>
-        </w:rPr>
-      </w:pPr>
-      <w:r>
-        <w:rPr>
-          <w:rFonts w:ascii="Arial Narrow" w:hAnsi="Arial Narrow"/>
-          <w:sz w:val="24"/>
-          <w:szCs w:val="24"/>
-        </w:rPr>
-        <w:t>&lt;</w:t>
-      </w:r>
-      <w:r>
-        <w:rPr>
-          <w:rFonts w:ascii="Arial Narrow" w:hAnsi="Arial Narrow"/>
-          <w:sz w:val="24"/>
-          <w:szCs w:val="24"/>
-        </w:rPr>
-        <w:t>Descripción de la sección 1</w:t>
-      </w:r>
-      <w:r>
-        <w:rPr>
-          <w:rFonts w:ascii="Arial Narrow" w:hAnsi="Arial Narrow"/>
-          <w:sz w:val="24"/>
-          <w:szCs w:val="24"/>
-        </w:rPr>
-        <w:t>&gt;</w:t>
-      </w:r>
-    </w:p>
-    <w:p>
-      <w:pPr>
-        <w:pStyle w:val="Sinespaciado"/>
-        <w:jc w:val="left"/>
-        <w:rPr>
-          <w:rFonts w:ascii="Arial Narrow" w:hAnsi="Arial Narrow"/>
-          <w:i/>
           <w:sz w:val="20"/>
           <w:szCs w:val="20"/>
         </w:rPr>
       </w:pPr>
-      <w:bookmarkStart w:id="9" w:name="_Toc441437180"/>
-      <w:r>
-        <w:rPr>
-          <w:rFonts w:ascii="Arial Narrow" w:hAnsi="Arial Narrow"/>
-          <w:i/>
+      <w:r>
+        <w:t xml:space="preserve">- </w:t>
+      </w:r>
+      <w:r>
+        <w:rPr>
           <w:sz w:val="20"/>
           <w:szCs w:val="20"/>
         </w:rPr>
-        <w:t xml:space="preserve">Tabla </w:t>
-      </w:r>
-      <w:r>
-        <w:rPr>
-          <w:rFonts w:ascii="Arial Narrow" w:hAnsi="Arial Narrow"/>
-          <w:i/>
+        <w:t xml:space="preserve">Mostrar </w:t>
+      </w:r>
+      <w:r>
+        <w:rPr>
           <w:sz w:val="20"/>
           <w:szCs w:val="20"/>
         </w:rPr>
-        <w:fldChar w:fldCharType="begin"/>
-      </w:r>
-      <w:r>
-        <w:rPr>
-          <w:rFonts w:ascii="Arial Narrow" w:hAnsi="Arial Narrow"/>
-          <w:i/>
+        <w:t xml:space="preserve">precio ofrecido por </w:t>
+      </w:r>
+      <w:r>
+        <w:rPr>
           <w:sz w:val="20"/>
           <w:szCs w:val="20"/>
         </w:rPr>
-        <w:instrText xml:space="preserve"> SEQ Tabla \* ARABIC </w:instrText>
-      </w:r>
-      <w:r>
-        <w:rPr>
-          <w:rFonts w:ascii="Arial Narrow" w:hAnsi="Arial Narrow"/>
-          <w:i/>
-          <w:sz w:val="20"/>
-          <w:szCs w:val="20"/>
-        </w:rPr>
-        <w:fldChar w:fldCharType="separate"/>
-      </w:r>
-      <w:r>
-        <w:rPr>
-          <w:rFonts w:ascii="Arial Narrow" w:hAnsi="Arial Narrow"/>
-          <w:i/>
-          <w:sz w:val="20"/>
-          <w:szCs w:val="20"/>
-        </w:rPr>
-        <w:t>1</w:t>
-      </w:r>
-      <w:r>
-        <w:rPr>
-          <w:rFonts w:ascii="Arial Narrow" w:hAnsi="Arial Narrow"/>
-          <w:i/>
-          <w:sz w:val="20"/>
-          <w:szCs w:val="20"/>
-        </w:rPr>
-        <w:fldChar w:fldCharType="end"/>
-      </w:r>
-      <w:r>
-        <w:rPr>
-          <w:rFonts w:ascii="Arial Narrow" w:hAnsi="Arial Narrow"/>
-          <w:i/>
-          <w:sz w:val="20"/>
-          <w:szCs w:val="20"/>
-        </w:rPr>
-        <w:t>. Título de la tabla 1</w:t>
-      </w:r>
-      <w:bookmarkEnd w:id="9"/>
-    </w:p>
-    <w:tbl>
-      <w:tblPr>
-        <w:tblStyle w:val="Tablaconcuadrcula"/>
-        <w:tblW w:w="0" w:type="auto"/>
-        <w:tblLook w:val="04A0" w:firstRow="1" w:lastRow="0" w:firstColumn="1" w:lastColumn="0" w:noHBand="0" w:noVBand="1"/>
-      </w:tblPr>
-      <w:tblGrid>
-        <w:gridCol w:w="1698"/>
-        <w:gridCol w:w="1699"/>
-        <w:gridCol w:w="1699"/>
-        <w:gridCol w:w="1699"/>
-        <w:gridCol w:w="1699"/>
-      </w:tblGrid>
-      <w:tr>
-        <w:tc>
-          <w:tcPr>
-            <w:tcW w:w="1698" w:type="dxa"/>
-            <w:shd w:val="clear" w:color="auto" w:fill="D9D9D9" w:themeFill="background1" w:themeFillShade="D9"/>
-          </w:tcPr>
-          <w:p>
-            <w:pPr>
-              <w:ind w:firstLine="0"/>
-              <w:rPr>
-                <w:rFonts w:ascii="Arial Narrow" w:hAnsi="Arial Narrow"/>
-              </w:rPr>
-            </w:pPr>
-          </w:p>
-        </w:tc>
-        <w:tc>
-          <w:tcPr>
-            <w:tcW w:w="1699" w:type="dxa"/>
-            <w:shd w:val="clear" w:color="auto" w:fill="D9D9D9" w:themeFill="background1" w:themeFillShade="D9"/>
-          </w:tcPr>
-          <w:p>
-            <w:pPr>
-              <w:ind w:firstLine="0"/>
-              <w:rPr>
-                <w:rFonts w:ascii="Arial Narrow" w:hAnsi="Arial Narrow"/>
-              </w:rPr>
-            </w:pPr>
-          </w:p>
-        </w:tc>
-        <w:tc>
-          <w:tcPr>
-            <w:tcW w:w="1699" w:type="dxa"/>
-            <w:shd w:val="clear" w:color="auto" w:fill="D9D9D9" w:themeFill="background1" w:themeFillShade="D9"/>
-          </w:tcPr>
-          <w:p>
-            <w:pPr>
-              <w:ind w:firstLine="0"/>
-              <w:rPr>
-                <w:rFonts w:ascii="Arial Narrow" w:hAnsi="Arial Narrow"/>
-              </w:rPr>
-            </w:pPr>
-          </w:p>
-        </w:tc>
-        <w:tc>
-          <w:tcPr>
-            <w:tcW w:w="1699" w:type="dxa"/>
-            <w:shd w:val="clear" w:color="auto" w:fill="D9D9D9" w:themeFill="background1" w:themeFillShade="D9"/>
-          </w:tcPr>
-          <w:p>
-            <w:pPr>
-              <w:ind w:firstLine="0"/>
-              <w:rPr>
-                <w:rFonts w:ascii="Arial Narrow" w:hAnsi="Arial Narrow"/>
-              </w:rPr>
-            </w:pPr>
-          </w:p>
-        </w:tc>
-        <w:tc>
-          <w:tcPr>
-            <w:tcW w:w="1699" w:type="dxa"/>
-            <w:shd w:val="clear" w:color="auto" w:fill="D9D9D9" w:themeFill="background1" w:themeFillShade="D9"/>
-          </w:tcPr>
-          <w:p>
-            <w:pPr>
-              <w:ind w:firstLine="0"/>
-              <w:rPr>
-                <w:rFonts w:ascii="Arial Narrow" w:hAnsi="Arial Narrow"/>
-              </w:rPr>
-            </w:pPr>
-          </w:p>
-        </w:tc>
-      </w:tr>
-      <w:tr>
-        <w:tc>
-          <w:tcPr>
-            <w:tcW w:w="1698" w:type="dxa"/>
-          </w:tcPr>
-          <w:p>
-            <w:pPr>
-              <w:ind w:firstLine="0"/>
-              <w:rPr>
-                <w:rFonts w:ascii="Arial Narrow" w:hAnsi="Arial Narrow"/>
-              </w:rPr>
-            </w:pPr>
-          </w:p>
-        </w:tc>
-        <w:tc>
-          <w:tcPr>
-            <w:tcW w:w="1699" w:type="dxa"/>
-          </w:tcPr>
-          <w:p>
-            <w:pPr>
-              <w:ind w:firstLine="0"/>
-              <w:rPr>
-                <w:rFonts w:ascii="Arial Narrow" w:hAnsi="Arial Narrow"/>
-              </w:rPr>
-            </w:pPr>
-          </w:p>
-        </w:tc>
-        <w:tc>
-          <w:tcPr>
-            <w:tcW w:w="1699" w:type="dxa"/>
-          </w:tcPr>
-          <w:p>
-            <w:pPr>
-              <w:ind w:firstLine="0"/>
-              <w:rPr>
-                <w:rFonts w:ascii="Arial Narrow" w:hAnsi="Arial Narrow"/>
-              </w:rPr>
-            </w:pPr>
-          </w:p>
-        </w:tc>
-        <w:tc>
-          <w:tcPr>
-            <w:tcW w:w="1699" w:type="dxa"/>
-          </w:tcPr>
-          <w:p>
-            <w:pPr>
-              <w:ind w:firstLine="0"/>
-              <w:rPr>
-                <w:rFonts w:ascii="Arial Narrow" w:hAnsi="Arial Narrow"/>
-              </w:rPr>
-            </w:pPr>
-          </w:p>
-        </w:tc>
-        <w:tc>
-          <w:tcPr>
-            <w:tcW w:w="1699" w:type="dxa"/>
-          </w:tcPr>
-          <w:p>
-            <w:pPr>
-              <w:ind w:firstLine="0"/>
-              <w:rPr>
-                <w:rFonts w:ascii="Arial Narrow" w:hAnsi="Arial Narrow"/>
-              </w:rPr>
-            </w:pPr>
-          </w:p>
-        </w:tc>
-      </w:tr>
-      <w:tr>
-        <w:tc>
-          <w:tcPr>
-            <w:tcW w:w="1698" w:type="dxa"/>
-          </w:tcPr>
-          <w:p>
-            <w:pPr>
-              <w:ind w:firstLine="0"/>
-              <w:rPr>
-                <w:rFonts w:ascii="Arial Narrow" w:hAnsi="Arial Narrow"/>
-              </w:rPr>
-            </w:pPr>
-          </w:p>
-        </w:tc>
-        <w:tc>
-          <w:tcPr>
-            <w:tcW w:w="1699" w:type="dxa"/>
-          </w:tcPr>
-          <w:p>
-            <w:pPr>
-              <w:ind w:firstLine="0"/>
-              <w:rPr>
-                <w:rFonts w:ascii="Arial Narrow" w:hAnsi="Arial Narrow"/>
-              </w:rPr>
-            </w:pPr>
-          </w:p>
-        </w:tc>
-        <w:tc>
-          <w:tcPr>
-            <w:tcW w:w="1699" w:type="dxa"/>
-          </w:tcPr>
-          <w:p>
-            <w:pPr>
-              <w:ind w:firstLine="0"/>
-              <w:rPr>
-                <w:rFonts w:ascii="Arial Narrow" w:hAnsi="Arial Narrow"/>
-              </w:rPr>
-            </w:pPr>
-          </w:p>
-        </w:tc>
-        <w:tc>
-          <w:tcPr>
-            <w:tcW w:w="1699" w:type="dxa"/>
-          </w:tcPr>
-          <w:p>
-            <w:pPr>
-              <w:ind w:firstLine="0"/>
-              <w:rPr>
-                <w:rFonts w:ascii="Arial Narrow" w:hAnsi="Arial Narrow"/>
-              </w:rPr>
-            </w:pPr>
-          </w:p>
-        </w:tc>
-        <w:tc>
-          <w:tcPr>
-            <w:tcW w:w="1699" w:type="dxa"/>
-          </w:tcPr>
-          <w:p>
-            <w:pPr>
-              <w:ind w:firstLine="0"/>
-              <w:rPr>
-                <w:rFonts w:ascii="Arial Narrow" w:hAnsi="Arial Narrow"/>
-              </w:rPr>
-            </w:pPr>
-          </w:p>
-        </w:tc>
-      </w:tr>
-    </w:tbl>
-    <w:p>
-      <w:pPr>
-        <w:ind w:firstLine="0"/>
-        <w:rPr>
-          <w:rFonts w:ascii="Arial Narrow" w:hAnsi="Arial Narrow"/>
-        </w:rPr>
-      </w:pPr>
-    </w:p>
-    <w:p>
-      <w:pPr>
-        <w:pStyle w:val="Ttulo1"/>
-        <w:numPr>
-          <w:ilvl w:val="1"/>
-          <w:numId w:val="16"/>
-        </w:numPr>
-        <w:rPr>
-          <w:rFonts w:ascii="Arial Narrow" w:hAnsi="Arial Narrow"/>
-          <w:b/>
-          <w:szCs w:val="24"/>
-        </w:rPr>
-      </w:pPr>
-      <w:bookmarkStart w:id="10" w:name="_Toc55403740"/>
-      <w:r>
-        <w:rPr>
-          <w:rFonts w:ascii="Arial Narrow" w:hAnsi="Arial Narrow"/>
-          <w:b/>
-          <w:szCs w:val="24"/>
-        </w:rPr>
-        <w:lastRenderedPageBreak/>
-        <w:t>Sección 2</w:t>
-      </w:r>
-      <w:bookmarkEnd w:id="10"/>
-    </w:p>
-    <w:p>
-      <w:pPr>
-        <w:ind w:firstLine="0"/>
-        <w:rPr>
-          <w:rFonts w:ascii="Arial Narrow" w:hAnsi="Arial Narrow"/>
-          <w:sz w:val="24"/>
-          <w:szCs w:val="24"/>
-        </w:rPr>
-      </w:pPr>
-      <w:r>
-        <w:rPr>
-          <w:rFonts w:ascii="Arial Narrow" w:hAnsi="Arial Narrow"/>
-          <w:sz w:val="24"/>
-          <w:szCs w:val="24"/>
-        </w:rPr>
-        <w:t>&lt;</w:t>
-      </w:r>
-      <w:r>
-        <w:rPr>
-          <w:rFonts w:ascii="Arial Narrow" w:hAnsi="Arial Narrow"/>
-          <w:sz w:val="24"/>
-          <w:szCs w:val="24"/>
-        </w:rPr>
-        <w:t>Descripción de la sección 2</w:t>
-      </w:r>
-      <w:r>
-        <w:rPr>
-          <w:rFonts w:ascii="Arial Narrow" w:hAnsi="Arial Narrow"/>
-          <w:sz w:val="24"/>
-          <w:szCs w:val="24"/>
-        </w:rPr>
-        <w:t>&gt;</w:t>
+        <w:t>puntos de venta</w:t>
       </w:r>
     </w:p>
     <w:p>
@@ -6818,7 +6902,7 @@
           <w:szCs w:val="24"/>
         </w:rPr>
       </w:pPr>
-      <w:bookmarkStart w:id="11" w:name="_Toc55403741"/>
+      <w:bookmarkStart w:id="9" w:name="_Toc55410128"/>
       <w:r>
         <w:rPr>
           <w:rFonts w:ascii="Arial Narrow" w:hAnsi="Arial Narrow"/>
@@ -6843,7 +6927,7 @@
         </w:rPr>
         <w:t>es</w:t>
       </w:r>
-      <w:bookmarkEnd w:id="11"/>
+      <w:bookmarkEnd w:id="9"/>
     </w:p>
     <w:p>
       <w:pPr>
@@ -6900,16 +6984,17 @@
           <w:szCs w:val="24"/>
         </w:rPr>
       </w:pPr>
-      <w:bookmarkStart w:id="12" w:name="_Toc55403742"/>
+      <w:bookmarkStart w:id="10" w:name="_Toc55410129"/>
       <w:r>
         <w:rPr>
           <w:rFonts w:ascii="Arial Narrow" w:hAnsi="Arial Narrow"/>
           <w:b/>
           <w:szCs w:val="24"/>
         </w:rPr>
+        <w:lastRenderedPageBreak/>
         <w:t>Referencias</w:t>
       </w:r>
-      <w:bookmarkEnd w:id="12"/>
+      <w:bookmarkEnd w:id="10"/>
     </w:p>
     <w:p>
       <w:pPr>
@@ -7108,7 +7193,7 @@
           <w:b/>
         </w:rPr>
       </w:pPr>
-      <w:bookmarkStart w:id="13" w:name="_Toc55403743"/>
+      <w:bookmarkStart w:id="11" w:name="_Toc55410130"/>
       <w:r>
         <w:rPr>
           <w:rFonts w:ascii="Arial Narrow" w:hAnsi="Arial Narrow"/>
@@ -7123,7 +7208,7 @@
         </w:rPr>
         <w:t>s</w:t>
       </w:r>
-      <w:bookmarkEnd w:id="13"/>
+      <w:bookmarkEnd w:id="11"/>
     </w:p>
     <w:tbl>
       <w:tblPr>
@@ -7380,7 +7465,7 @@
           <w:szCs w:val="24"/>
         </w:rPr>
       </w:pPr>
-      <w:bookmarkStart w:id="14" w:name="_Toc55403744"/>
+      <w:bookmarkStart w:id="12" w:name="_Toc55410131"/>
       <w:r>
         <w:rPr>
           <w:rFonts w:ascii="Arial Narrow" w:hAnsi="Arial Narrow"/>
@@ -7397,7 +7482,7 @@
         </w:rPr>
         <w:t>nexos</w:t>
       </w:r>
-      <w:bookmarkEnd w:id="14"/>
+      <w:bookmarkEnd w:id="12"/>
     </w:p>
     <w:p>
       <w:pPr>
@@ -7412,7 +7497,7 @@
           <w:szCs w:val="24"/>
         </w:rPr>
       </w:pPr>
-      <w:bookmarkStart w:id="15" w:name="_Toc55403745"/>
+      <w:bookmarkStart w:id="13" w:name="_Toc55410132"/>
       <w:r>
         <w:rPr>
           <w:rFonts w:ascii="Arial Narrow" w:hAnsi="Arial Narrow"/>
@@ -7421,7 +7506,7 @@
         </w:rPr>
         <w:t>Anexo</w:t>
       </w:r>
-      <w:bookmarkEnd w:id="15"/>
+      <w:bookmarkEnd w:id="13"/>
     </w:p>
     <w:p>
       <w:pPr>
@@ -7452,7 +7537,7 @@
           <w:szCs w:val="24"/>
         </w:rPr>
       </w:pPr>
-      <w:bookmarkStart w:id="16" w:name="_Toc55403746"/>
+      <w:bookmarkStart w:id="14" w:name="_Toc55410133"/>
       <w:r>
         <w:rPr>
           <w:rFonts w:ascii="Arial Narrow" w:hAnsi="Arial Narrow"/>
@@ -7461,7 +7546,7 @@
         </w:rPr>
         <w:t>Anexo</w:t>
       </w:r>
-      <w:bookmarkEnd w:id="16"/>
+      <w:bookmarkEnd w:id="14"/>
     </w:p>
     <w:p>
       <w:pPr>
@@ -7492,7 +7577,7 @@
           <w:szCs w:val="24"/>
         </w:rPr>
       </w:pPr>
-      <w:bookmarkStart w:id="17" w:name="_Toc55403747"/>
+      <w:bookmarkStart w:id="15" w:name="_Toc55410134"/>
       <w:r>
         <w:rPr>
           <w:rFonts w:ascii="Arial Narrow" w:hAnsi="Arial Narrow"/>
@@ -7501,7 +7586,7 @@
         </w:rPr>
         <w:t>Anexo</w:t>
       </w:r>
-      <w:bookmarkEnd w:id="17"/>
+      <w:bookmarkEnd w:id="15"/>
     </w:p>
     <w:p>
       <w:pPr>
@@ -7708,6 +7793,7 @@
           <w:docPartUnique/>
         </w:docPartObj>
       </w:sdtPr>
+      <w:sdtEndPr/>
       <w:sdtContent>
         <w:r>
           <w:rPr>
@@ -9231,6 +9317,119 @@
     </w:lvl>
   </w:abstractNum>
   <w:abstractNum w:abstractNumId="10" w15:restartNumberingAfterBreak="0">
+    <w:nsid w:val="34084D06"/>
+    <w:multiLevelType w:val="hybridMultilevel"/>
+    <w:tmpl w:val="C79E9A70"/>
+    <w:lvl w:ilvl="0" w:tplc="735E7234">
+      <w:numFmt w:val="bullet"/>
+      <w:lvlText w:val="-"/>
+      <w:lvlJc w:val="left"/>
+      <w:pPr>
+        <w:ind w:left="720" w:hanging="360"/>
+      </w:pPr>
+      <w:rPr>
+        <w:rFonts w:ascii="Arial" w:eastAsiaTheme="minorEastAsia" w:hAnsi="Arial" w:cs="Arial" w:hint="default"/>
+        <w:b w:val="0"/>
+      </w:rPr>
+    </w:lvl>
+    <w:lvl w:ilvl="1" w:tplc="0C0A0003" w:tentative="1">
+      <w:start w:val="1"/>
+      <w:numFmt w:val="bullet"/>
+      <w:lvlText w:val="o"/>
+      <w:lvlJc w:val="left"/>
+      <w:pPr>
+        <w:ind w:left="1440" w:hanging="360"/>
+      </w:pPr>
+      <w:rPr>
+        <w:rFonts w:ascii="Courier New" w:hAnsi="Courier New" w:cs="Courier New" w:hint="default"/>
+      </w:rPr>
+    </w:lvl>
+    <w:lvl w:ilvl="2" w:tplc="0C0A0005" w:tentative="1">
+      <w:start w:val="1"/>
+      <w:numFmt w:val="bullet"/>
+      <w:lvlText w:val=""/>
+      <w:lvlJc w:val="left"/>
+      <w:pPr>
+        <w:ind w:left="2160" w:hanging="360"/>
+      </w:pPr>
+      <w:rPr>
+        <w:rFonts w:ascii="Wingdings" w:hAnsi="Wingdings" w:hint="default"/>
+      </w:rPr>
+    </w:lvl>
+    <w:lvl w:ilvl="3" w:tplc="0C0A0001" w:tentative="1">
+      <w:start w:val="1"/>
+      <w:numFmt w:val="bullet"/>
+      <w:lvlText w:val=""/>
+      <w:lvlJc w:val="left"/>
+      <w:pPr>
+        <w:ind w:left="2880" w:hanging="360"/>
+      </w:pPr>
+      <w:rPr>
+        <w:rFonts w:ascii="Symbol" w:hAnsi="Symbol" w:hint="default"/>
+      </w:rPr>
+    </w:lvl>
+    <w:lvl w:ilvl="4" w:tplc="0C0A0003" w:tentative="1">
+      <w:start w:val="1"/>
+      <w:numFmt w:val="bullet"/>
+      <w:lvlText w:val="o"/>
+      <w:lvlJc w:val="left"/>
+      <w:pPr>
+        <w:ind w:left="3600" w:hanging="360"/>
+      </w:pPr>
+      <w:rPr>
+        <w:rFonts w:ascii="Courier New" w:hAnsi="Courier New" w:cs="Courier New" w:hint="default"/>
+      </w:rPr>
+    </w:lvl>
+    <w:lvl w:ilvl="5" w:tplc="0C0A0005" w:tentative="1">
+      <w:start w:val="1"/>
+      <w:numFmt w:val="bullet"/>
+      <w:lvlText w:val=""/>
+      <w:lvlJc w:val="left"/>
+      <w:pPr>
+        <w:ind w:left="4320" w:hanging="360"/>
+      </w:pPr>
+      <w:rPr>
+        <w:rFonts w:ascii="Wingdings" w:hAnsi="Wingdings" w:hint="default"/>
+      </w:rPr>
+    </w:lvl>
+    <w:lvl w:ilvl="6" w:tplc="0C0A0001" w:tentative="1">
+      <w:start w:val="1"/>
+      <w:numFmt w:val="bullet"/>
+      <w:lvlText w:val=""/>
+      <w:lvlJc w:val="left"/>
+      <w:pPr>
+        <w:ind w:left="5040" w:hanging="360"/>
+      </w:pPr>
+      <w:rPr>
+        <w:rFonts w:ascii="Symbol" w:hAnsi="Symbol" w:hint="default"/>
+      </w:rPr>
+    </w:lvl>
+    <w:lvl w:ilvl="7" w:tplc="0C0A0003" w:tentative="1">
+      <w:start w:val="1"/>
+      <w:numFmt w:val="bullet"/>
+      <w:lvlText w:val="o"/>
+      <w:lvlJc w:val="left"/>
+      <w:pPr>
+        <w:ind w:left="5760" w:hanging="360"/>
+      </w:pPr>
+      <w:rPr>
+        <w:rFonts w:ascii="Courier New" w:hAnsi="Courier New" w:cs="Courier New" w:hint="default"/>
+      </w:rPr>
+    </w:lvl>
+    <w:lvl w:ilvl="8" w:tplc="0C0A0005" w:tentative="1">
+      <w:start w:val="1"/>
+      <w:numFmt w:val="bullet"/>
+      <w:lvlText w:val=""/>
+      <w:lvlJc w:val="left"/>
+      <w:pPr>
+        <w:ind w:left="6480" w:hanging="360"/>
+      </w:pPr>
+      <w:rPr>
+        <w:rFonts w:ascii="Wingdings" w:hAnsi="Wingdings" w:hint="default"/>
+      </w:rPr>
+    </w:lvl>
+  </w:abstractNum>
+  <w:abstractNum w:abstractNumId="11" w15:restartNumberingAfterBreak="0">
     <w:nsid w:val="38317F71"/>
     <w:multiLevelType w:val="hybridMultilevel"/>
     <w:tmpl w:val="CC58FC70"/>
@@ -9316,7 +9515,7 @@
       </w:pPr>
     </w:lvl>
   </w:abstractNum>
-  <w:abstractNum w:abstractNumId="11" w15:restartNumberingAfterBreak="0">
+  <w:abstractNum w:abstractNumId="12" w15:restartNumberingAfterBreak="0">
     <w:nsid w:val="41E70CAD"/>
     <w:multiLevelType w:val="multilevel"/>
     <w:tmpl w:val="D70C6EFA"/>
@@ -9406,7 +9605,7 @@
       </w:pPr>
     </w:lvl>
   </w:abstractNum>
-  <w:abstractNum w:abstractNumId="12" w15:restartNumberingAfterBreak="0">
+  <w:abstractNum w:abstractNumId="13" w15:restartNumberingAfterBreak="0">
     <w:nsid w:val="45A340DF"/>
     <w:multiLevelType w:val="hybridMultilevel"/>
     <w:tmpl w:val="C7046AD6"/>
@@ -9519,7 +9718,7 @@
       </w:rPr>
     </w:lvl>
   </w:abstractNum>
-  <w:abstractNum w:abstractNumId="13" w15:restartNumberingAfterBreak="0">
+  <w:abstractNum w:abstractNumId="14" w15:restartNumberingAfterBreak="0">
     <w:nsid w:val="469D2562"/>
     <w:multiLevelType w:val="multilevel"/>
     <w:tmpl w:val="395A8B5E"/>
@@ -9642,7 +9841,7 @@
       </w:rPr>
     </w:lvl>
   </w:abstractNum>
-  <w:abstractNum w:abstractNumId="14" w15:restartNumberingAfterBreak="0">
+  <w:abstractNum w:abstractNumId="15" w15:restartNumberingAfterBreak="0">
     <w:nsid w:val="49FE5CCA"/>
     <w:multiLevelType w:val="multilevel"/>
     <w:tmpl w:val="BC20D196"/>
@@ -9760,7 +9959,7 @@
       </w:rPr>
     </w:lvl>
   </w:abstractNum>
-  <w:abstractNum w:abstractNumId="15" w15:restartNumberingAfterBreak="0">
+  <w:abstractNum w:abstractNumId="16" w15:restartNumberingAfterBreak="0">
     <w:nsid w:val="4E23601B"/>
     <w:multiLevelType w:val="hybridMultilevel"/>
     <w:tmpl w:val="5BA64F0A"/>
@@ -9873,7 +10072,7 @@
       </w:rPr>
     </w:lvl>
   </w:abstractNum>
-  <w:abstractNum w:abstractNumId="16" w15:restartNumberingAfterBreak="0">
+  <w:abstractNum w:abstractNumId="17" w15:restartNumberingAfterBreak="0">
     <w:nsid w:val="51A32FEA"/>
     <w:multiLevelType w:val="hybridMultilevel"/>
     <w:tmpl w:val="BE9018DE"/>
@@ -9986,7 +10185,7 @@
       </w:rPr>
     </w:lvl>
   </w:abstractNum>
-  <w:abstractNum w:abstractNumId="17" w15:restartNumberingAfterBreak="0">
+  <w:abstractNum w:abstractNumId="18" w15:restartNumberingAfterBreak="0">
     <w:nsid w:val="57812FDE"/>
     <w:multiLevelType w:val="hybridMultilevel"/>
     <w:tmpl w:val="EC6230F2"/>
@@ -10100,7 +10299,7 @@
       </w:rPr>
     </w:lvl>
   </w:abstractNum>
-  <w:abstractNum w:abstractNumId="18" w15:restartNumberingAfterBreak="0">
+  <w:abstractNum w:abstractNumId="19" w15:restartNumberingAfterBreak="0">
     <w:nsid w:val="67393265"/>
     <w:multiLevelType w:val="hybridMultilevel"/>
     <w:tmpl w:val="F10C074C"/>
@@ -10213,7 +10412,7 @@
       </w:rPr>
     </w:lvl>
   </w:abstractNum>
-  <w:abstractNum w:abstractNumId="19" w15:restartNumberingAfterBreak="0">
+  <w:abstractNum w:abstractNumId="20" w15:restartNumberingAfterBreak="0">
     <w:nsid w:val="6DD0214B"/>
     <w:multiLevelType w:val="hybridMultilevel"/>
     <w:tmpl w:val="F87AE148"/>
@@ -10326,7 +10525,7 @@
       </w:rPr>
     </w:lvl>
   </w:abstractNum>
-  <w:abstractNum w:abstractNumId="20" w15:restartNumberingAfterBreak="0">
+  <w:abstractNum w:abstractNumId="21" w15:restartNumberingAfterBreak="0">
     <w:nsid w:val="6FD755A2"/>
     <w:multiLevelType w:val="hybridMultilevel"/>
     <w:tmpl w:val="BC0226CC"/>
@@ -10439,7 +10638,7 @@
       </w:rPr>
     </w:lvl>
   </w:abstractNum>
-  <w:abstractNum w:abstractNumId="21" w15:restartNumberingAfterBreak="0">
+  <w:abstractNum w:abstractNumId="22" w15:restartNumberingAfterBreak="0">
     <w:nsid w:val="75980ACC"/>
     <w:multiLevelType w:val="hybridMultilevel"/>
     <w:tmpl w:val="B348576C"/>
@@ -10553,19 +10752,19 @@
     </w:lvl>
   </w:abstractNum>
   <w:num w:numId="1">
-    <w:abstractNumId w:val="13"/>
+    <w:abstractNumId w:val="14"/>
   </w:num>
   <w:num w:numId="2">
-    <w:abstractNumId w:val="14"/>
+    <w:abstractNumId w:val="15"/>
   </w:num>
   <w:num w:numId="3">
-    <w:abstractNumId w:val="17"/>
+    <w:abstractNumId w:val="18"/>
   </w:num>
   <w:num w:numId="4">
-    <w:abstractNumId w:val="11"/>
+    <w:abstractNumId w:val="12"/>
   </w:num>
   <w:num w:numId="5">
-    <w:abstractNumId w:val="10"/>
+    <w:abstractNumId w:val="11"/>
   </w:num>
   <w:num w:numId="6">
     <w:abstractNumId w:val="7"/>
@@ -10574,25 +10773,25 @@
     <w:abstractNumId w:val="1"/>
   </w:num>
   <w:num w:numId="8">
-    <w:abstractNumId w:val="15"/>
+    <w:abstractNumId w:val="16"/>
   </w:num>
   <w:num w:numId="9">
     <w:abstractNumId w:val="9"/>
   </w:num>
   <w:num w:numId="10">
+    <w:abstractNumId w:val="22"/>
+  </w:num>
+  <w:num w:numId="11">
+    <w:abstractNumId w:val="20"/>
+  </w:num>
+  <w:num w:numId="12">
     <w:abstractNumId w:val="21"/>
   </w:num>
-  <w:num w:numId="11">
-    <w:abstractNumId w:val="19"/>
-  </w:num>
-  <w:num w:numId="12">
-    <w:abstractNumId w:val="20"/>
-  </w:num>
   <w:num w:numId="13">
-    <w:abstractNumId w:val="12"/>
+    <w:abstractNumId w:val="13"/>
   </w:num>
   <w:num w:numId="14">
-    <w:abstractNumId w:val="16"/>
+    <w:abstractNumId w:val="17"/>
   </w:num>
   <w:num w:numId="15">
     <w:abstractNumId w:val="0"/>
@@ -10604,7 +10803,7 @@
     <w:abstractNumId w:val="6"/>
   </w:num>
   <w:num w:numId="18">
-    <w:abstractNumId w:val="18"/>
+    <w:abstractNumId w:val="19"/>
   </w:num>
   <w:num w:numId="19">
     <w:abstractNumId w:val="4"/>
@@ -10617,6 +10816,9 @@
   </w:num>
   <w:num w:numId="22">
     <w:abstractNumId w:val="8"/>
+  </w:num>
+  <w:num w:numId="23">
+    <w:abstractNumId w:val="10"/>
   </w:num>
   <w:numIdMacAtCleanup w:val="14"/>
 </w:numbering>
@@ -12633,6 +12835,7 @@
     <w:rsidRoot w:val="00A10673"/>
     <w:rsid w:val="00052987"/>
     <w:rsid w:val="00080C09"/>
+    <w:rsid w:val="00270A64"/>
     <w:rsid w:val="003D5373"/>
     <w:rsid w:val="006A3BAF"/>
     <w:rsid w:val="00827819"/>

</xml_diff>

<commit_message>
Solucionado discover the features
Se han corregido funcionalidades repetidas.
</commit_message>
<xml_diff>
--- a/Práctica 1/Plantilla Documentación  de Prácticas2021.docx
+++ b/Práctica 1/Plantilla Documentación  de Prácticas2021.docx
@@ -5123,13 +5123,7 @@
               <w:ind w:firstLine="0"/>
             </w:pPr>
             <w:r>
-              <w:t xml:space="preserve">Emprendedor </w:t>
-            </w:r>
-            <w:r>
-              <w:t>de</w:t>
-            </w:r>
-            <w:r>
-              <w:t xml:space="preserve"> </w:t>
+              <w:t xml:space="preserve">Emprendedor de </w:t>
             </w:r>
             <w:r>
               <w:t>24 años</w:t>
@@ -5854,14 +5848,7 @@
                 <w:sz w:val="20"/>
                 <w:szCs w:val="20"/>
               </w:rPr>
-              <w:t xml:space="preserve">- </w:t>
-            </w:r>
-            <w:r>
-              <w:rPr>
-                <w:sz w:val="20"/>
-                <w:szCs w:val="20"/>
-              </w:rPr>
-              <w:t>Cerrar anuncios de trabajo</w:t>
+              <w:t>- Cerrar anuncios de trabajo</w:t>
             </w:r>
           </w:p>
         </w:tc>
@@ -6038,29 +6025,6 @@
                 <w:szCs w:val="20"/>
               </w:rPr>
             </w:pPr>
-            <w:r>
-              <w:rPr>
-                <w:sz w:val="20"/>
-                <w:szCs w:val="20"/>
-              </w:rPr>
-              <w:t>- Silenciar notificaciones (</w:t>
-            </w:r>
-            <w:proofErr w:type="spellStart"/>
-            <w:r>
-              <w:rPr>
-                <w:sz w:val="20"/>
-                <w:szCs w:val="20"/>
-              </w:rPr>
-              <w:t>on</w:t>
-            </w:r>
-            <w:proofErr w:type="spellEnd"/>
-            <w:r>
-              <w:rPr>
-                <w:sz w:val="20"/>
-                <w:szCs w:val="20"/>
-              </w:rPr>
-              <w:t>/off)</w:t>
-            </w:r>
           </w:p>
         </w:tc>
         <w:tc>
@@ -6214,7 +6178,21 @@
                 <w:sz w:val="20"/>
                 <w:szCs w:val="20"/>
               </w:rPr>
-              <w:t>- Mostrar lugares de interés en un mapa</w:t>
+              <w:t>- Mostrar</w:t>
+            </w:r>
+            <w:r>
+              <w:rPr>
+                <w:sz w:val="20"/>
+                <w:szCs w:val="20"/>
+              </w:rPr>
+              <w:t xml:space="preserve"> ubicación del terreno</w:t>
+            </w:r>
+            <w:r>
+              <w:rPr>
+                <w:sz w:val="20"/>
+                <w:szCs w:val="20"/>
+              </w:rPr>
+              <w:t xml:space="preserve"> en un mapa</w:t>
             </w:r>
           </w:p>
           <w:p>
@@ -6309,14 +6287,7 @@
                 <w:sz w:val="20"/>
                 <w:szCs w:val="20"/>
               </w:rPr>
-              <w:t xml:space="preserve">- </w:t>
-            </w:r>
-            <w:r>
-              <w:rPr>
-                <w:sz w:val="20"/>
-                <w:szCs w:val="20"/>
-              </w:rPr>
-              <w:t xml:space="preserve">Registrar </w:t>
+              <w:t xml:space="preserve">- Registrar </w:t>
             </w:r>
             <w:r>
               <w:rPr>
@@ -6563,21 +6534,21 @@
                 <w:sz w:val="20"/>
                 <w:szCs w:val="20"/>
               </w:rPr>
-              <w:t>Detalles de cada</w:t>
+              <w:t>Buscador</w:t>
             </w:r>
             <w:r>
               <w:rPr>
                 <w:sz w:val="20"/>
                 <w:szCs w:val="20"/>
               </w:rPr>
-              <w:t xml:space="preserve"> </w:t>
+              <w:t xml:space="preserve"> de cultivo</w:t>
             </w:r>
             <w:r>
               <w:rPr>
                 <w:sz w:val="20"/>
                 <w:szCs w:val="20"/>
               </w:rPr>
-              <w:t>cultivo (clima, riego…)</w:t>
+              <w:t>s</w:t>
             </w:r>
           </w:p>
           <w:p>
@@ -6685,7 +6656,21 @@
                 <w:sz w:val="20"/>
                 <w:szCs w:val="20"/>
               </w:rPr>
-              <w:t>Mostrar lugares de interés en un mapa</w:t>
+              <w:t xml:space="preserve">Mostrar lugares de </w:t>
+            </w:r>
+            <w:r>
+              <w:rPr>
+                <w:sz w:val="20"/>
+                <w:szCs w:val="20"/>
+              </w:rPr>
+              <w:t>trabajo</w:t>
+            </w:r>
+            <w:r>
+              <w:rPr>
+                <w:sz w:val="20"/>
+                <w:szCs w:val="20"/>
+              </w:rPr>
+              <w:t xml:space="preserve"> en un mapa</w:t>
             </w:r>
           </w:p>
           <w:p>
@@ -6846,14 +6831,7 @@
           <w:sz w:val="20"/>
           <w:szCs w:val="20"/>
         </w:rPr>
-        <w:t xml:space="preserve">- </w:t>
-      </w:r>
-      <w:r>
-        <w:rPr>
-          <w:sz w:val="20"/>
-          <w:szCs w:val="20"/>
-        </w:rPr>
-        <w:t>Modificar datos del usuario</w:t>
+        <w:t>- Modificar datos del usuario</w:t>
       </w:r>
     </w:p>
     <w:p>
@@ -12834,6 +12812,7 @@
   <w:rsids>
     <w:rsidRoot w:val="00A10673"/>
     <w:rsid w:val="00052987"/>
+    <w:rsid w:val="00060EEF"/>
     <w:rsid w:val="00080C09"/>
     <w:rsid w:val="00270A64"/>
     <w:rsid w:val="003D5373"/>

</xml_diff>

<commit_message>
Creación de Technical, UX and Business review
</commit_message>
<xml_diff>
--- a/Práctica 1/Plantilla Documentación  de Prácticas2021.docx
+++ b/Práctica 1/Plantilla Documentación  de Prácticas2021.docx
@@ -1,6 +1,6 @@
 
 <file path=word/document.xml><?xml version="1.0" encoding="utf-8"?>
-<w:document xmlns:wpc="http://schemas.microsoft.com/office/word/2010/wordprocessingCanvas" xmlns:cx="http://schemas.microsoft.com/office/drawing/2014/chartex" xmlns:cx1="http://schemas.microsoft.com/office/drawing/2015/9/8/chartex" xmlns:cx2="http://schemas.microsoft.com/office/drawing/2015/10/21/chartex" xmlns:cx3="http://schemas.microsoft.com/office/drawing/2016/5/9/chartex" xmlns:cx4="http://schemas.microsoft.com/office/drawing/2016/5/10/chartex" xmlns:cx5="http://schemas.microsoft.com/office/drawing/2016/5/11/chartex" xmlns:cx6="http://schemas.microsoft.com/office/drawing/2016/5/12/chartex" xmlns:cx7="http://schemas.microsoft.com/office/drawing/2016/5/13/chartex" xmlns:cx8="http://schemas.microsoft.com/office/drawing/2016/5/14/chartex" xmlns:mc="http://schemas.openxmlformats.org/markup-compatibility/2006" xmlns:aink="http://schemas.microsoft.com/office/drawing/2016/ink" xmlns:am3d="http://schemas.microsoft.com/office/drawing/2017/model3d" xmlns:o="urn:schemas-microsoft-com:office:office" xmlns:r="http://schemas.openxmlformats.org/officeDocument/2006/relationships" xmlns:m="http://schemas.openxmlformats.org/officeDocument/2006/math" xmlns:v="urn:schemas-microsoft-com:vml" xmlns:wp14="http://schemas.microsoft.com/office/word/2010/wordprocessingDrawing" xmlns:wp="http://schemas.openxmlformats.org/drawingml/2006/wordprocessingDrawing" xmlns:w10="urn:schemas-microsoft-com:office:word" xmlns:w="http://schemas.openxmlformats.org/wordprocessingml/2006/main" xmlns:w14="http://schemas.microsoft.com/office/word/2010/wordml" xmlns:w15="http://schemas.microsoft.com/office/word/2012/wordml" xmlns:w16cex="http://schemas.microsoft.com/office/word/2018/wordml/cex" xmlns:w16cid="http://schemas.microsoft.com/office/word/2016/wordml/cid" xmlns:w16="http://schemas.microsoft.com/office/word/2018/wordml" xmlns:w16se="http://schemas.microsoft.com/office/word/2015/wordml/symex" xmlns:wpg="http://schemas.microsoft.com/office/word/2010/wordprocessingGroup" xmlns:wpi="http://schemas.microsoft.com/office/word/2010/wordprocessingInk" xmlns:wne="http://schemas.microsoft.com/office/word/2006/wordml" xmlns:wps="http://schemas.microsoft.com/office/word/2010/wordprocessingShape" mc:Ignorable="w14 w15 w16se w16cid w16 w16cex wp14">
+<w:document xmlns:wpc="http://schemas.microsoft.com/office/word/2010/wordprocessingCanvas" xmlns:cx="http://schemas.microsoft.com/office/drawing/2014/chartex" xmlns:cx1="http://schemas.microsoft.com/office/drawing/2015/9/8/chartex" xmlns:cx2="http://schemas.microsoft.com/office/drawing/2015/10/21/chartex" xmlns:cx3="http://schemas.microsoft.com/office/drawing/2016/5/9/chartex" xmlns:cx4="http://schemas.microsoft.com/office/drawing/2016/5/10/chartex" xmlns:cx5="http://schemas.microsoft.com/office/drawing/2016/5/11/chartex" xmlns:cx6="http://schemas.microsoft.com/office/drawing/2016/5/12/chartex" xmlns:cx7="http://schemas.microsoft.com/office/drawing/2016/5/13/chartex" xmlns:cx8="http://schemas.microsoft.com/office/drawing/2016/5/14/chartex" xmlns:mc="http://schemas.openxmlformats.org/markup-compatibility/2006" xmlns:aink="http://schemas.microsoft.com/office/drawing/2016/ink" xmlns:am3d="http://schemas.microsoft.com/office/drawing/2017/model3d" xmlns:o="urn:schemas-microsoft-com:office:office" xmlns:r="http://schemas.openxmlformats.org/officeDocument/2006/relationships" xmlns:m="http://schemas.openxmlformats.org/officeDocument/2006/math" xmlns:v="urn:schemas-microsoft-com:vml" xmlns:wp14="http://schemas.microsoft.com/office/word/2010/wordprocessingDrawing" xmlns:wp="http://schemas.openxmlformats.org/drawingml/2006/wordprocessingDrawing" xmlns:w10="urn:schemas-microsoft-com:office:word" xmlns:w="http://schemas.openxmlformats.org/wordprocessingml/2006/main" xmlns:w14="http://schemas.microsoft.com/office/word/2010/wordml" xmlns:w15="http://schemas.microsoft.com/office/word/2012/wordml" xmlns:w16cid="http://schemas.microsoft.com/office/word/2016/wordml/cid" xmlns:w16se="http://schemas.microsoft.com/office/word/2015/wordml/symex" xmlns:wpg="http://schemas.microsoft.com/office/word/2010/wordprocessingGroup" xmlns:wpi="http://schemas.microsoft.com/office/word/2010/wordprocessingInk" xmlns:wne="http://schemas.microsoft.com/office/word/2006/wordml" xmlns:wps="http://schemas.microsoft.com/office/word/2010/wordprocessingShape" mc:Ignorable="w14 w15 w16se w16cid wp14">
   <w:body>
     <w:p>
       <w:pPr>
@@ -85,7 +85,6 @@
           <w:dataBinding w:prefixMappings="xmlns:ns0='http://schemas.openxmlformats.org/package/2006/metadata/core-properties' xmlns:ns1='http://purl.org/dc/elements/1.1/'" w:xpath="/ns0:coreProperties[1]/ns1:title[1]" w:storeItemID="{6C3C8BC8-F283-45AE-878A-BAB7291924A1}"/>
           <w:text/>
         </w:sdtPr>
-        <w:sdtEndPr/>
         <w:sdtContent>
           <w:r>
             <w:rPr>
@@ -3359,8 +3358,13 @@
       </w:r>
       <w:proofErr w:type="spellEnd"/>
       <w:r>
-        <w:t>] Agro-Engine</w:t>
-      </w:r>
+        <w:t>] Agro-</w:t>
+      </w:r>
+      <w:proofErr w:type="spellStart"/>
+      <w:r>
+        <w:t>Engine</w:t>
+      </w:r>
+      <w:proofErr w:type="spellEnd"/>
     </w:p>
     <w:p>
       <w:pPr>
@@ -6790,8 +6794,8 @@
       <w:pPr>
         <w:ind w:firstLine="0"/>
         <w:rPr>
-          <w:sz w:val="20"/>
-          <w:szCs w:val="20"/>
+          <w:sz w:val="18"/>
+          <w:szCs w:val="18"/>
         </w:rPr>
       </w:pPr>
     </w:p>
@@ -6803,69 +6807,3847 @@
           <w:szCs w:val="18"/>
         </w:rPr>
       </w:pPr>
-      <w:r>
+    </w:p>
+    <w:p>
+      <w:pPr>
+        <w:ind w:firstLine="0"/>
         <w:rPr>
           <w:sz w:val="18"/>
           <w:szCs w:val="18"/>
         </w:rPr>
-        <w:t xml:space="preserve">- </w:t>
-      </w:r>
-      <w:r>
+      </w:pPr>
+    </w:p>
+    <w:p>
+      <w:pPr>
+        <w:ind w:firstLine="0"/>
+        <w:rPr>
+          <w:sz w:val="18"/>
+          <w:szCs w:val="18"/>
+        </w:rPr>
+      </w:pPr>
+    </w:p>
+    <w:p>
+      <w:pPr>
+        <w:ind w:firstLine="0"/>
+        <w:rPr>
+          <w:sz w:val="18"/>
+          <w:szCs w:val="18"/>
+        </w:rPr>
+      </w:pPr>
+    </w:p>
+    <w:p>
+      <w:pPr>
+        <w:ind w:firstLine="0"/>
+        <w:rPr>
+          <w:sz w:val="18"/>
+          <w:szCs w:val="18"/>
+        </w:rPr>
+      </w:pPr>
+    </w:p>
+    <w:p>
+      <w:pPr>
+        <w:pStyle w:val="Ttulo2"/>
+        <w:numPr>
+          <w:ilvl w:val="1"/>
+          <w:numId w:val="4"/>
+        </w:numPr>
+      </w:pPr>
+      <w:proofErr w:type="spellStart"/>
+      <w:r>
+        <w:lastRenderedPageBreak/>
+        <w:t>Technical</w:t>
+      </w:r>
+      <w:proofErr w:type="spellEnd"/>
+      <w:r>
+        <w:t xml:space="preserve">, UX and Business </w:t>
+      </w:r>
+      <w:proofErr w:type="spellStart"/>
+      <w:r>
+        <w:t>Review</w:t>
+      </w:r>
+      <w:proofErr w:type="spellEnd"/>
+    </w:p>
+    <w:tbl>
+      <w:tblPr>
+        <w:tblStyle w:val="Tablaconcuadrcula"/>
+        <w:tblW w:w="8636" w:type="dxa"/>
+        <w:tblInd w:w="137" w:type="dxa"/>
+        <w:tblLook w:val="04A0" w:firstRow="1" w:lastRow="0" w:firstColumn="1" w:lastColumn="0" w:noHBand="0" w:noVBand="1"/>
+      </w:tblPr>
+      <w:tblGrid>
+        <w:gridCol w:w="495"/>
+        <w:gridCol w:w="832"/>
+        <w:gridCol w:w="2240"/>
+        <w:gridCol w:w="2461"/>
+        <w:gridCol w:w="2608"/>
+      </w:tblGrid>
+      <w:tr>
+        <w:trPr>
+          <w:cantSplit/>
+          <w:trHeight w:val="1270"/>
+        </w:trPr>
+        <w:tc>
+          <w:tcPr>
+            <w:tcW w:w="495" w:type="dxa"/>
+            <w:vMerge w:val="restart"/>
+            <w:tcBorders>
+              <w:top w:val="nil"/>
+            </w:tcBorders>
+            <w:textDirection w:val="btLr"/>
+          </w:tcPr>
+          <w:p>
+            <w:pPr>
+              <w:ind w:left="113" w:right="113" w:firstLine="0"/>
+              <w:jc w:val="center"/>
+            </w:pPr>
+            <w:r>
+              <w:t>Acuerdo sobre el Negocio</w:t>
+            </w:r>
+          </w:p>
+        </w:tc>
+        <w:tc>
+          <w:tcPr>
+            <w:tcW w:w="832" w:type="dxa"/>
+            <w:tcBorders>
+              <w:top w:val="nil"/>
+            </w:tcBorders>
+            <w:textDirection w:val="btLr"/>
+          </w:tcPr>
+          <w:p>
+            <w:pPr>
+              <w:ind w:left="113" w:right="113" w:firstLine="0"/>
+              <w:jc w:val="center"/>
+            </w:pPr>
+            <w:r>
+              <w:t>Alto</w:t>
+            </w:r>
+          </w:p>
+        </w:tc>
+        <w:tc>
+          <w:tcPr>
+            <w:tcW w:w="2240" w:type="dxa"/>
+            <w:tcBorders>
+              <w:top w:val="nil"/>
+              <w:bottom w:val="single" w:sz="4" w:space="0" w:color="auto"/>
+            </w:tcBorders>
+            <w:shd w:val="clear" w:color="auto" w:fill="FFD9D9"/>
+          </w:tcPr>
+          <w:p>
+            <w:pPr>
+              <w:ind w:firstLine="0"/>
+              <w:jc w:val="left"/>
+            </w:pPr>
+            <w:r>
+              <w:rPr>
+                <w:sz w:val="20"/>
+                <w:szCs w:val="20"/>
+              </w:rPr>
+              <w:t>-</w:t>
+            </w:r>
+            <w:r>
+              <w:rPr>
+                <w:b/>
+                <w:bCs/>
+                <w:sz w:val="20"/>
+                <w:szCs w:val="20"/>
+              </w:rPr>
+              <w:t xml:space="preserve"> </w:t>
+            </w:r>
+            <w:r>
+              <w:rPr>
+                <w:sz w:val="20"/>
+                <w:szCs w:val="20"/>
+              </w:rPr>
+              <w:t>Historial de cultivos</w:t>
+            </w:r>
+            <w:r>
+              <w:rPr>
+                <w:sz w:val="20"/>
+                <w:szCs w:val="20"/>
+              </w:rPr>
+              <w:t xml:space="preserve"> con filtro</w:t>
+            </w:r>
+          </w:p>
+          <w:p>
+            <w:pPr>
+              <w:ind w:firstLine="0"/>
+              <w:jc w:val="left"/>
+              <w:rPr>
+                <w:sz w:val="20"/>
+                <w:szCs w:val="20"/>
+              </w:rPr>
+            </w:pPr>
+            <w:r>
+              <w:t xml:space="preserve">- </w:t>
+            </w:r>
+            <w:r>
+              <w:rPr>
+                <w:sz w:val="20"/>
+                <w:szCs w:val="20"/>
+              </w:rPr>
+              <w:t>Mostrar precio ofrecido por puntos de venta</w:t>
+            </w:r>
+          </w:p>
+          <w:p>
+            <w:pPr>
+              <w:ind w:firstLine="0"/>
+              <w:jc w:val="left"/>
+              <w:rPr>
+                <w:sz w:val="18"/>
+                <w:szCs w:val="18"/>
+              </w:rPr>
+            </w:pPr>
+            <w:r>
+              <w:rPr>
+                <w:sz w:val="20"/>
+                <w:szCs w:val="20"/>
+              </w:rPr>
+              <w:t xml:space="preserve">- </w:t>
+            </w:r>
+            <w:r>
+              <w:rPr>
+                <w:sz w:val="20"/>
+                <w:szCs w:val="20"/>
+              </w:rPr>
+              <w:t>Recibir alertas sobre plagas cercanas</w:t>
+            </w:r>
+          </w:p>
+        </w:tc>
+        <w:tc>
+          <w:tcPr>
+            <w:tcW w:w="2461" w:type="dxa"/>
+            <w:tcBorders>
+              <w:top w:val="nil"/>
+            </w:tcBorders>
+            <w:shd w:val="clear" w:color="auto" w:fill="FFFFD9"/>
+          </w:tcPr>
+          <w:p>
+            <w:pPr>
+              <w:ind w:firstLine="0"/>
+              <w:jc w:val="left"/>
+              <w:rPr>
+                <w:sz w:val="20"/>
+                <w:szCs w:val="20"/>
+              </w:rPr>
+            </w:pPr>
+            <w:r>
+              <w:rPr>
+                <w:sz w:val="20"/>
+                <w:szCs w:val="20"/>
+              </w:rPr>
+              <w:t xml:space="preserve">- </w:t>
+            </w:r>
+            <w:r>
+              <w:rPr>
+                <w:sz w:val="20"/>
+                <w:szCs w:val="20"/>
+              </w:rPr>
+              <w:t>Crear anuncios de trabajo</w:t>
+            </w:r>
+          </w:p>
+          <w:p>
+            <w:pPr>
+              <w:spacing w:after="160" w:line="360" w:lineRule="auto"/>
+              <w:ind w:firstLine="0"/>
+              <w:jc w:val="left"/>
+              <w:rPr>
+                <w:sz w:val="20"/>
+                <w:szCs w:val="20"/>
+              </w:rPr>
+            </w:pPr>
+            <w:r>
+              <w:rPr>
+                <w:sz w:val="20"/>
+                <w:szCs w:val="20"/>
+              </w:rPr>
+              <w:t>- Cerrar anuncios de trabajo</w:t>
+            </w:r>
+          </w:p>
+          <w:p>
+            <w:pPr>
+              <w:spacing w:after="160" w:line="360" w:lineRule="auto"/>
+              <w:ind w:firstLine="0"/>
+              <w:jc w:val="left"/>
+              <w:rPr>
+                <w:sz w:val="20"/>
+                <w:szCs w:val="20"/>
+              </w:rPr>
+            </w:pPr>
+            <w:r>
+              <w:rPr>
+                <w:sz w:val="20"/>
+                <w:szCs w:val="20"/>
+              </w:rPr>
+              <w:t>-</w:t>
+            </w:r>
+            <w:r>
+              <w:rPr>
+                <w:sz w:val="20"/>
+                <w:szCs w:val="20"/>
+              </w:rPr>
+              <w:t xml:space="preserve"> </w:t>
+            </w:r>
+            <w:r>
+              <w:rPr>
+                <w:sz w:val="20"/>
+                <w:szCs w:val="20"/>
+              </w:rPr>
+              <w:t xml:space="preserve">Notificaciones </w:t>
+            </w:r>
+            <w:r>
+              <w:rPr>
+                <w:sz w:val="20"/>
+                <w:szCs w:val="20"/>
+              </w:rPr>
+              <w:t>sobre</w:t>
+            </w:r>
+            <w:r>
+              <w:rPr>
+                <w:sz w:val="20"/>
+                <w:szCs w:val="20"/>
+              </w:rPr>
+              <w:t xml:space="preserve"> ayudas financieras</w:t>
+            </w:r>
+          </w:p>
+          <w:p>
+            <w:pPr>
+              <w:ind w:firstLine="0"/>
+              <w:jc w:val="left"/>
+              <w:rPr>
+                <w:sz w:val="20"/>
+                <w:szCs w:val="20"/>
+              </w:rPr>
+            </w:pPr>
+            <w:r>
+              <w:rPr>
+                <w:sz w:val="20"/>
+                <w:szCs w:val="20"/>
+              </w:rPr>
+              <w:t xml:space="preserve">- </w:t>
+            </w:r>
+            <w:r>
+              <w:rPr>
+                <w:sz w:val="20"/>
+                <w:szCs w:val="20"/>
+              </w:rPr>
+              <w:t>Filtrar ofertas de empleo</w:t>
+            </w:r>
+          </w:p>
+        </w:tc>
+        <w:tc>
+          <w:tcPr>
+            <w:tcW w:w="2607" w:type="dxa"/>
+            <w:tcBorders>
+              <w:top w:val="nil"/>
+            </w:tcBorders>
+            <w:shd w:val="clear" w:color="auto" w:fill="E1F2CE"/>
+          </w:tcPr>
+          <w:p>
+            <w:pPr>
+              <w:ind w:firstLine="0"/>
+              <w:jc w:val="left"/>
+              <w:rPr>
+                <w:sz w:val="20"/>
+                <w:szCs w:val="20"/>
+              </w:rPr>
+            </w:pPr>
+            <w:r>
+              <w:rPr>
+                <w:sz w:val="20"/>
+                <w:szCs w:val="20"/>
+              </w:rPr>
+              <w:t xml:space="preserve">- </w:t>
+            </w:r>
+            <w:r>
+              <w:rPr>
+                <w:sz w:val="20"/>
+                <w:szCs w:val="20"/>
+              </w:rPr>
+              <w:t>Añadir/Modificar datos a una siembra (abono, pesticida, riego…)</w:t>
+            </w:r>
+          </w:p>
+          <w:p>
+            <w:pPr>
+              <w:ind w:firstLine="0"/>
+              <w:jc w:val="left"/>
+              <w:rPr>
+                <w:sz w:val="20"/>
+                <w:szCs w:val="20"/>
+              </w:rPr>
+            </w:pPr>
+            <w:r>
+              <w:rPr>
+                <w:sz w:val="20"/>
+                <w:szCs w:val="20"/>
+              </w:rPr>
+              <w:t>-</w:t>
+            </w:r>
+            <w:r>
+              <w:rPr>
+                <w:sz w:val="20"/>
+                <w:szCs w:val="20"/>
+              </w:rPr>
+              <w:t xml:space="preserve"> </w:t>
+            </w:r>
+            <w:r>
+              <w:rPr>
+                <w:sz w:val="20"/>
+                <w:szCs w:val="20"/>
+              </w:rPr>
+              <w:t>Añadir</w:t>
+            </w:r>
+            <w:r>
+              <w:rPr>
+                <w:sz w:val="20"/>
+                <w:szCs w:val="20"/>
+              </w:rPr>
+              <w:t xml:space="preserve"> y guardar</w:t>
+            </w:r>
+            <w:r>
+              <w:rPr>
+                <w:sz w:val="20"/>
+                <w:szCs w:val="20"/>
+              </w:rPr>
+              <w:t xml:space="preserve"> nuevas siembras</w:t>
+            </w:r>
+          </w:p>
+          <w:p>
+            <w:pPr>
+              <w:ind w:firstLine="0"/>
+              <w:jc w:val="left"/>
+              <w:rPr>
+                <w:sz w:val="20"/>
+                <w:szCs w:val="20"/>
+              </w:rPr>
+            </w:pPr>
+            <w:r>
+              <w:rPr>
+                <w:sz w:val="20"/>
+                <w:szCs w:val="20"/>
+              </w:rPr>
+              <w:t xml:space="preserve">- </w:t>
+            </w:r>
+            <w:r>
+              <w:rPr>
+                <w:sz w:val="20"/>
+                <w:szCs w:val="20"/>
+              </w:rPr>
+              <w:t>Detalles económicos sobre subvenciones</w:t>
+            </w:r>
+          </w:p>
+          <w:p>
+            <w:pPr>
+              <w:spacing w:after="160" w:line="360" w:lineRule="auto"/>
+              <w:ind w:firstLine="0"/>
+              <w:jc w:val="left"/>
+              <w:rPr>
+                <w:sz w:val="20"/>
+                <w:szCs w:val="20"/>
+              </w:rPr>
+            </w:pPr>
+            <w:r>
+              <w:t xml:space="preserve">- </w:t>
+            </w:r>
+            <w:r>
+              <w:rPr>
+                <w:sz w:val="20"/>
+                <w:szCs w:val="20"/>
+              </w:rPr>
+              <w:t>Visualización de puntos</w:t>
+            </w:r>
+            <w:r>
+              <w:rPr>
+                <w:sz w:val="20"/>
+                <w:szCs w:val="20"/>
+              </w:rPr>
+              <w:t xml:space="preserve"> </w:t>
+            </w:r>
+            <w:r>
+              <w:rPr>
+                <w:sz w:val="20"/>
+                <w:szCs w:val="20"/>
+              </w:rPr>
+              <w:t>de venta</w:t>
+            </w:r>
+          </w:p>
+          <w:p>
+            <w:pPr>
+              <w:ind w:firstLine="0"/>
+              <w:jc w:val="left"/>
+              <w:rPr>
+                <w:sz w:val="20"/>
+                <w:szCs w:val="20"/>
+              </w:rPr>
+            </w:pPr>
+            <w:r>
+              <w:rPr>
+                <w:sz w:val="20"/>
+                <w:szCs w:val="20"/>
+              </w:rPr>
+              <w:t>- Detalles de cada</w:t>
+            </w:r>
+            <w:r>
+              <w:rPr>
+                <w:sz w:val="20"/>
+                <w:szCs w:val="20"/>
+              </w:rPr>
+              <w:t xml:space="preserve"> </w:t>
+            </w:r>
+            <w:r>
+              <w:rPr>
+                <w:sz w:val="20"/>
+                <w:szCs w:val="20"/>
+              </w:rPr>
+              <w:t>cultivo (clima, riego…)</w:t>
+            </w:r>
+          </w:p>
+        </w:tc>
+      </w:tr>
+      <w:tr>
+        <w:trPr>
+          <w:cantSplit/>
+          <w:trHeight w:val="2127"/>
+        </w:trPr>
+        <w:tc>
+          <w:tcPr>
+            <w:tcW w:w="495" w:type="dxa"/>
+            <w:vMerge/>
+          </w:tcPr>
+          <w:p>
+            <w:pPr>
+              <w:ind w:firstLine="0"/>
+            </w:pPr>
+          </w:p>
+        </w:tc>
+        <w:tc>
+          <w:tcPr>
+            <w:tcW w:w="832" w:type="dxa"/>
+            <w:textDirection w:val="btLr"/>
+          </w:tcPr>
+          <w:p>
+            <w:pPr>
+              <w:ind w:left="113" w:right="113" w:firstLine="0"/>
+              <w:jc w:val="center"/>
+            </w:pPr>
+            <w:r>
+              <w:t>Medio</w:t>
+            </w:r>
+          </w:p>
+        </w:tc>
+        <w:tc>
+          <w:tcPr>
+            <w:tcW w:w="2240" w:type="dxa"/>
+            <w:tcBorders>
+              <w:bottom w:val="single" w:sz="4" w:space="0" w:color="auto"/>
+              <w:tl2br w:val="single" w:sz="4" w:space="0" w:color="auto"/>
+              <w:tr2bl w:val="single" w:sz="4" w:space="0" w:color="auto"/>
+            </w:tcBorders>
+          </w:tcPr>
+          <w:p>
+            <w:pPr>
+              <w:ind w:firstLine="0"/>
+              <w:jc w:val="left"/>
+            </w:pPr>
+          </w:p>
+        </w:tc>
+        <w:tc>
+          <w:tcPr>
+            <w:tcW w:w="2461" w:type="dxa"/>
+            <w:tcBorders>
+              <w:bottom w:val="single" w:sz="4" w:space="0" w:color="auto"/>
+            </w:tcBorders>
+            <w:shd w:val="clear" w:color="auto" w:fill="FFD9D9"/>
+          </w:tcPr>
+          <w:p>
+            <w:pPr>
+              <w:ind w:firstLine="0"/>
+              <w:jc w:val="left"/>
+              <w:rPr>
+                <w:sz w:val="20"/>
+                <w:szCs w:val="20"/>
+              </w:rPr>
+            </w:pPr>
+            <w:r>
+              <w:rPr>
+                <w:sz w:val="20"/>
+                <w:szCs w:val="20"/>
+              </w:rPr>
+              <w:t>- Filtrar puntos de venta</w:t>
+            </w:r>
+            <w:r>
+              <w:rPr>
+                <w:sz w:val="20"/>
+                <w:szCs w:val="20"/>
+              </w:rPr>
+              <w:t xml:space="preserve"> </w:t>
+            </w:r>
+            <w:r>
+              <w:rPr>
+                <w:sz w:val="20"/>
+                <w:szCs w:val="20"/>
+              </w:rPr>
+              <w:t>(tipo de producto, distancia…)</w:t>
+            </w:r>
+          </w:p>
+          <w:p>
+            <w:pPr>
+              <w:ind w:firstLine="0"/>
+              <w:jc w:val="left"/>
+              <w:rPr>
+                <w:sz w:val="20"/>
+                <w:szCs w:val="20"/>
+              </w:rPr>
+            </w:pPr>
+            <w:r>
+              <w:rPr>
+                <w:sz w:val="20"/>
+                <w:szCs w:val="20"/>
+              </w:rPr>
+              <w:t xml:space="preserve">- Registrar </w:t>
+            </w:r>
+            <w:r>
+              <w:rPr>
+                <w:sz w:val="20"/>
+                <w:szCs w:val="20"/>
+              </w:rPr>
+              <w:t>infecciones en cultivos</w:t>
+            </w:r>
+          </w:p>
+        </w:tc>
+        <w:tc>
+          <w:tcPr>
+            <w:tcW w:w="2607" w:type="dxa"/>
+            <w:shd w:val="clear" w:color="auto" w:fill="FFFFD9"/>
+          </w:tcPr>
+          <w:p>
+            <w:pPr>
+              <w:ind w:firstLine="0"/>
+              <w:jc w:val="left"/>
+              <w:rPr>
+                <w:sz w:val="20"/>
+                <w:szCs w:val="20"/>
+              </w:rPr>
+            </w:pPr>
+            <w:r>
+              <w:rPr>
+                <w:sz w:val="20"/>
+                <w:szCs w:val="20"/>
+              </w:rPr>
+              <w:t xml:space="preserve">- </w:t>
+            </w:r>
+            <w:r>
+              <w:rPr>
+                <w:sz w:val="20"/>
+                <w:szCs w:val="20"/>
+              </w:rPr>
+              <w:t>Registro de la ubicación del terreno</w:t>
+            </w:r>
+          </w:p>
+          <w:p>
+            <w:pPr>
+              <w:ind w:firstLine="0"/>
+              <w:jc w:val="left"/>
+              <w:rPr>
+                <w:sz w:val="20"/>
+                <w:szCs w:val="20"/>
+              </w:rPr>
+            </w:pPr>
+            <w:r>
+              <w:rPr>
+                <w:sz w:val="20"/>
+                <w:szCs w:val="20"/>
+              </w:rPr>
+              <w:t xml:space="preserve">- </w:t>
+            </w:r>
+            <w:r>
+              <w:rPr>
+                <w:sz w:val="20"/>
+                <w:szCs w:val="20"/>
+              </w:rPr>
+              <w:t>Buscador</w:t>
+            </w:r>
+            <w:r>
+              <w:rPr>
+                <w:sz w:val="20"/>
+                <w:szCs w:val="20"/>
+              </w:rPr>
+              <w:t xml:space="preserve"> de cultivo</w:t>
+            </w:r>
+            <w:r>
+              <w:rPr>
+                <w:sz w:val="20"/>
+                <w:szCs w:val="20"/>
+              </w:rPr>
+              <w:t>s</w:t>
+            </w:r>
+          </w:p>
+          <w:p>
+            <w:pPr>
+              <w:spacing w:after="160" w:line="360" w:lineRule="auto"/>
+              <w:ind w:firstLine="0"/>
+              <w:jc w:val="left"/>
+              <w:rPr>
+                <w:sz w:val="20"/>
+                <w:szCs w:val="20"/>
+              </w:rPr>
+            </w:pPr>
+            <w:r>
+              <w:rPr>
+                <w:sz w:val="20"/>
+                <w:szCs w:val="20"/>
+              </w:rPr>
+              <w:t>- Informar temporadas de siembra (fechas)</w:t>
+            </w:r>
+          </w:p>
+          <w:p>
+            <w:pPr>
+              <w:ind w:firstLine="0"/>
+              <w:jc w:val="left"/>
+            </w:pPr>
+            <w:r>
+              <w:rPr>
+                <w:sz w:val="20"/>
+                <w:szCs w:val="20"/>
+              </w:rPr>
+              <w:t>- Mostrar lugares de trabajo en un mapa</w:t>
+            </w:r>
+          </w:p>
+        </w:tc>
+      </w:tr>
+      <w:tr>
+        <w:trPr>
+          <w:cantSplit/>
+          <w:trHeight w:val="1741"/>
+        </w:trPr>
+        <w:tc>
+          <w:tcPr>
+            <w:tcW w:w="495" w:type="dxa"/>
+            <w:vMerge/>
+          </w:tcPr>
+          <w:p>
+            <w:pPr>
+              <w:ind w:firstLine="0"/>
+            </w:pPr>
+          </w:p>
+        </w:tc>
+        <w:tc>
+          <w:tcPr>
+            <w:tcW w:w="832" w:type="dxa"/>
+            <w:textDirection w:val="btLr"/>
+          </w:tcPr>
+          <w:p>
+            <w:pPr>
+              <w:ind w:left="113" w:right="113" w:firstLine="0"/>
+              <w:jc w:val="center"/>
+            </w:pPr>
+            <w:r>
+              <w:t>Bajo</w:t>
+            </w:r>
+          </w:p>
+        </w:tc>
+        <w:tc>
+          <w:tcPr>
+            <w:tcW w:w="2240" w:type="dxa"/>
+            <w:tcBorders>
+              <w:tl2br w:val="single" w:sz="4" w:space="0" w:color="auto"/>
+              <w:tr2bl w:val="single" w:sz="4" w:space="0" w:color="auto"/>
+            </w:tcBorders>
+          </w:tcPr>
+          <w:p>
+            <w:pPr>
+              <w:ind w:firstLine="0"/>
+              <w:jc w:val="left"/>
+            </w:pPr>
+          </w:p>
+        </w:tc>
+        <w:tc>
+          <w:tcPr>
+            <w:tcW w:w="2461" w:type="dxa"/>
+            <w:tcBorders>
+              <w:tl2br w:val="single" w:sz="4" w:space="0" w:color="auto"/>
+              <w:tr2bl w:val="single" w:sz="4" w:space="0" w:color="auto"/>
+            </w:tcBorders>
+          </w:tcPr>
+          <w:p>
+            <w:pPr>
+              <w:ind w:firstLine="0"/>
+              <w:jc w:val="left"/>
+            </w:pPr>
+          </w:p>
+        </w:tc>
+        <w:tc>
+          <w:tcPr>
+            <w:tcW w:w="2607" w:type="dxa"/>
+            <w:shd w:val="clear" w:color="auto" w:fill="FFD9D9"/>
+          </w:tcPr>
+          <w:p>
+            <w:pPr>
+              <w:ind w:firstLine="0"/>
+              <w:jc w:val="left"/>
+            </w:pPr>
+            <w:r>
+              <w:rPr>
+                <w:sz w:val="20"/>
+                <w:szCs w:val="20"/>
+              </w:rPr>
+              <w:t>- Mostrar ubicación del terreno en un mapa</w:t>
+            </w:r>
+          </w:p>
+          <w:p>
+            <w:pPr>
+              <w:spacing w:after="160" w:line="360" w:lineRule="auto"/>
+              <w:ind w:firstLine="0"/>
+              <w:jc w:val="left"/>
+              <w:rPr>
+                <w:sz w:val="20"/>
+                <w:szCs w:val="20"/>
+              </w:rPr>
+            </w:pPr>
+            <w:r>
+              <w:rPr>
+                <w:sz w:val="20"/>
+                <w:szCs w:val="20"/>
+              </w:rPr>
+              <w:t>- Silenciar notificaciones (</w:t>
+            </w:r>
+            <w:proofErr w:type="spellStart"/>
+            <w:r>
+              <w:rPr>
+                <w:sz w:val="20"/>
+                <w:szCs w:val="20"/>
+              </w:rPr>
+              <w:t>on</w:t>
+            </w:r>
+            <w:proofErr w:type="spellEnd"/>
+            <w:r>
+              <w:rPr>
+                <w:sz w:val="20"/>
+                <w:szCs w:val="20"/>
+              </w:rPr>
+              <w:t>/off)</w:t>
+            </w:r>
+          </w:p>
+          <w:p>
+            <w:pPr>
+              <w:ind w:firstLine="0"/>
+              <w:jc w:val="left"/>
+              <w:rPr>
+                <w:sz w:val="20"/>
+                <w:szCs w:val="20"/>
+              </w:rPr>
+            </w:pPr>
+            <w:r>
+              <w:rPr>
+                <w:sz w:val="20"/>
+                <w:szCs w:val="20"/>
+              </w:rPr>
+              <w:t>- Videotutoriales sobre métodos de cultivo</w:t>
+            </w:r>
+          </w:p>
+        </w:tc>
+      </w:tr>
+      <w:tr>
+        <w:trPr>
+          <w:trHeight w:val="414"/>
+        </w:trPr>
+        <w:tc>
+          <w:tcPr>
+            <w:tcW w:w="495" w:type="dxa"/>
+            <w:vMerge/>
+          </w:tcPr>
+          <w:p>
+            <w:pPr>
+              <w:ind w:firstLine="0"/>
+            </w:pPr>
+          </w:p>
+        </w:tc>
+        <w:tc>
+          <w:tcPr>
+            <w:tcW w:w="832" w:type="dxa"/>
+          </w:tcPr>
+          <w:p>
+            <w:pPr>
+              <w:ind w:firstLine="0"/>
+            </w:pPr>
+          </w:p>
+        </w:tc>
+        <w:tc>
+          <w:tcPr>
+            <w:tcW w:w="2240" w:type="dxa"/>
+          </w:tcPr>
+          <w:p>
+            <w:pPr>
+              <w:ind w:firstLine="0"/>
+              <w:jc w:val="center"/>
+            </w:pPr>
+            <w:r>
+              <w:t>Bajo</w:t>
+            </w:r>
+          </w:p>
+        </w:tc>
+        <w:tc>
+          <w:tcPr>
+            <w:tcW w:w="2461" w:type="dxa"/>
+          </w:tcPr>
+          <w:p>
+            <w:pPr>
+              <w:ind w:firstLine="0"/>
+              <w:jc w:val="center"/>
+            </w:pPr>
+            <w:r>
+              <w:t>Medio</w:t>
+            </w:r>
+          </w:p>
+        </w:tc>
+        <w:tc>
+          <w:tcPr>
+            <w:tcW w:w="2607" w:type="dxa"/>
+          </w:tcPr>
+          <w:p>
+            <w:pPr>
+              <w:ind w:firstLine="0"/>
+              <w:jc w:val="center"/>
+            </w:pPr>
+            <w:r>
+              <w:t>Alto</w:t>
+            </w:r>
+          </w:p>
+        </w:tc>
+      </w:tr>
+      <w:tr>
+        <w:trPr>
+          <w:trHeight w:val="376"/>
+        </w:trPr>
+        <w:tc>
+          <w:tcPr>
+            <w:tcW w:w="495" w:type="dxa"/>
+          </w:tcPr>
+          <w:p>
+            <w:pPr>
+              <w:ind w:firstLine="0"/>
+            </w:pPr>
+          </w:p>
+        </w:tc>
+        <w:tc>
+          <w:tcPr>
+            <w:tcW w:w="8141" w:type="dxa"/>
+            <w:gridSpan w:val="4"/>
+          </w:tcPr>
+          <w:p>
+            <w:pPr>
+              <w:ind w:firstLine="0"/>
+              <w:jc w:val="center"/>
+            </w:pPr>
+            <w:r>
+              <w:t>Certidumbre sobre la tecnología</w:t>
+            </w:r>
+          </w:p>
+        </w:tc>
+      </w:tr>
+    </w:tbl>
+    <w:p>
+      <w:pPr>
+        <w:ind w:firstLine="0"/>
+      </w:pPr>
+    </w:p>
+    <w:p>
+      <w:pPr>
+        <w:ind w:firstLine="0"/>
+      </w:pPr>
+    </w:p>
+    <w:p>
+      <w:pPr>
+        <w:ind w:firstLine="0"/>
+      </w:pPr>
+    </w:p>
+    <w:p>
+      <w:pPr>
+        <w:ind w:firstLine="0"/>
+      </w:pPr>
+    </w:p>
+    <w:p>
+      <w:pPr>
+        <w:ind w:firstLine="0"/>
+      </w:pPr>
+    </w:p>
+    <w:p>
+      <w:pPr>
+        <w:ind w:firstLine="0"/>
+      </w:pPr>
+    </w:p>
+    <w:p>
+      <w:pPr>
+        <w:ind w:firstLine="0"/>
+      </w:pPr>
+    </w:p>
+    <w:p>
+      <w:pPr>
+        <w:ind w:firstLine="0"/>
+      </w:pPr>
+    </w:p>
+    <w:p>
+      <w:pPr>
+        <w:ind w:firstLine="0"/>
+      </w:pPr>
+    </w:p>
+    <w:tbl>
+      <w:tblPr>
+        <w:tblStyle w:val="Tablaconcuadrcula"/>
+        <w:tblW w:w="9014" w:type="dxa"/>
+        <w:tblLook w:val="04A0" w:firstRow="1" w:lastRow="0" w:firstColumn="1" w:lastColumn="0" w:noHBand="0" w:noVBand="1"/>
+      </w:tblPr>
+      <w:tblGrid>
+        <w:gridCol w:w="482"/>
+        <w:gridCol w:w="482"/>
+        <w:gridCol w:w="2708"/>
+        <w:gridCol w:w="2708"/>
+        <w:gridCol w:w="2708"/>
+      </w:tblGrid>
+      <w:tr>
+        <w:trPr>
+          <w:cantSplit/>
+          <w:trHeight w:val="2001"/>
+        </w:trPr>
+        <w:tc>
+          <w:tcPr>
+            <w:tcW w:w="460" w:type="dxa"/>
+            <w:vMerge w:val="restart"/>
+            <w:tcBorders>
+              <w:top w:val="nil"/>
+            </w:tcBorders>
+            <w:textDirection w:val="btLr"/>
+          </w:tcPr>
+          <w:p>
+            <w:pPr>
+              <w:ind w:left="113" w:right="113" w:firstLine="0"/>
+              <w:jc w:val="center"/>
+            </w:pPr>
+            <w:r>
+              <w:lastRenderedPageBreak/>
+              <w:t>Valor para el negocio</w:t>
+            </w:r>
+          </w:p>
+        </w:tc>
+        <w:tc>
+          <w:tcPr>
+            <w:tcW w:w="460" w:type="dxa"/>
+            <w:tcBorders>
+              <w:top w:val="nil"/>
+            </w:tcBorders>
+            <w:textDirection w:val="btLr"/>
+          </w:tcPr>
+          <w:p>
+            <w:pPr>
+              <w:ind w:left="113" w:right="113" w:firstLine="0"/>
+              <w:jc w:val="center"/>
+            </w:pPr>
+            <w:r>
+              <w:t>$$$</w:t>
+            </w:r>
+          </w:p>
+        </w:tc>
+        <w:tc>
+          <w:tcPr>
+            <w:tcW w:w="2698" w:type="dxa"/>
+            <w:tcBorders>
+              <w:top w:val="nil"/>
+            </w:tcBorders>
+          </w:tcPr>
+          <w:tbl>
+            <w:tblPr>
+              <w:tblStyle w:val="Tablaconcuadrcula"/>
+              <w:tblW w:w="2482" w:type="dxa"/>
+              <w:tblLook w:val="04A0" w:firstRow="1" w:lastRow="0" w:firstColumn="1" w:lastColumn="0" w:noHBand="0" w:noVBand="1"/>
+            </w:tblPr>
+            <w:tblGrid>
+              <w:gridCol w:w="825"/>
+              <w:gridCol w:w="826"/>
+              <w:gridCol w:w="831"/>
+            </w:tblGrid>
+            <w:tr>
+              <w:trPr>
+                <w:trHeight w:val="219"/>
+              </w:trPr>
+              <w:tc>
+                <w:tcPr>
+                  <w:tcW w:w="825" w:type="dxa"/>
+                </w:tcPr>
+                <w:p>
+                  <w:pPr>
+                    <w:ind w:firstLine="0"/>
+                    <w:jc w:val="center"/>
+                  </w:pPr>
+                  <w:r>
+                    <w:t>E</w:t>
+                  </w:r>
+                </w:p>
+              </w:tc>
+              <w:tc>
+                <w:tcPr>
+                  <w:tcW w:w="826" w:type="dxa"/>
+                </w:tcPr>
+                <w:p>
+                  <w:pPr>
+                    <w:ind w:firstLine="0"/>
+                    <w:jc w:val="center"/>
+                  </w:pPr>
+                </w:p>
+              </w:tc>
+              <w:tc>
+                <w:tcPr>
+                  <w:tcW w:w="829" w:type="dxa"/>
+                </w:tcPr>
+                <w:p>
+                  <w:pPr>
+                    <w:ind w:firstLine="0"/>
+                    <w:jc w:val="center"/>
+                  </w:pPr>
+                  <w:r>
+                    <w:t>$$$</w:t>
+                  </w:r>
+                </w:p>
+              </w:tc>
+            </w:tr>
+            <w:tr>
+              <w:trPr>
+                <w:trHeight w:val="704"/>
+              </w:trPr>
+              <w:tc>
+                <w:tcPr>
+                  <w:tcW w:w="2482" w:type="dxa"/>
+                  <w:gridSpan w:val="3"/>
+                </w:tcPr>
+                <w:p>
+                  <w:pPr>
+                    <w:ind w:firstLine="0"/>
+                    <w:jc w:val="left"/>
+                  </w:pPr>
+                </w:p>
+              </w:tc>
+            </w:tr>
+          </w:tbl>
+          <w:p>
+            <w:pPr>
+              <w:ind w:firstLine="0"/>
+            </w:pPr>
+          </w:p>
+        </w:tc>
+        <w:tc>
+          <w:tcPr>
+            <w:tcW w:w="2698" w:type="dxa"/>
+            <w:tcBorders>
+              <w:top w:val="nil"/>
+            </w:tcBorders>
+          </w:tcPr>
+          <w:tbl>
+            <w:tblPr>
+              <w:tblStyle w:val="Tablaconcuadrcula"/>
+              <w:tblW w:w="2482" w:type="dxa"/>
+              <w:tblLook w:val="04A0" w:firstRow="1" w:lastRow="0" w:firstColumn="1" w:lastColumn="0" w:noHBand="0" w:noVBand="1"/>
+            </w:tblPr>
+            <w:tblGrid>
+              <w:gridCol w:w="825"/>
+              <w:gridCol w:w="826"/>
+              <w:gridCol w:w="831"/>
+            </w:tblGrid>
+            <w:tr>
+              <w:trPr>
+                <w:trHeight w:val="219"/>
+              </w:trPr>
+              <w:tc>
+                <w:tcPr>
+                  <w:tcW w:w="825" w:type="dxa"/>
+                  <w:shd w:val="clear" w:color="auto" w:fill="FFFFD9"/>
+                </w:tcPr>
+                <w:p>
+                  <w:pPr>
+                    <w:ind w:firstLine="0"/>
+                    <w:jc w:val="center"/>
+                  </w:pPr>
+                  <w:r>
+                    <w:t>EE</w:t>
+                  </w:r>
+                </w:p>
+              </w:tc>
+              <w:tc>
+                <w:tcPr>
+                  <w:tcW w:w="826" w:type="dxa"/>
+                  <w:shd w:val="clear" w:color="auto" w:fill="FFFFD9"/>
+                </w:tcPr>
+                <w:p>
+                  <w:pPr>
+                    <w:ind w:firstLine="0"/>
+                    <w:jc w:val="center"/>
+                  </w:pPr>
+                  <w:r>
+                    <w:t>♥♥♥</w:t>
+                  </w:r>
+                </w:p>
+              </w:tc>
+              <w:tc>
+                <w:tcPr>
+                  <w:tcW w:w="829" w:type="dxa"/>
+                  <w:shd w:val="clear" w:color="auto" w:fill="FFFFD9"/>
+                </w:tcPr>
+                <w:p>
+                  <w:pPr>
+                    <w:ind w:firstLine="0"/>
+                    <w:jc w:val="center"/>
+                  </w:pPr>
+                  <w:r>
+                    <w:t>$$$</w:t>
+                  </w:r>
+                </w:p>
+              </w:tc>
+            </w:tr>
+            <w:tr>
+              <w:trPr>
+                <w:trHeight w:val="682"/>
+              </w:trPr>
+              <w:tc>
+                <w:tcPr>
+                  <w:tcW w:w="2482" w:type="dxa"/>
+                  <w:gridSpan w:val="3"/>
+                  <w:shd w:val="clear" w:color="auto" w:fill="FFFFD9"/>
+                </w:tcPr>
+                <w:p>
+                  <w:pPr>
+                    <w:spacing w:after="160" w:line="360" w:lineRule="auto"/>
+                    <w:ind w:firstLine="0"/>
+                    <w:jc w:val="left"/>
+                    <w:rPr>
+                      <w:rFonts w:eastAsiaTheme="minorHAnsi"/>
+                      <w:sz w:val="20"/>
+                      <w:szCs w:val="20"/>
+                    </w:rPr>
+                  </w:pPr>
+                  <w:r>
+                    <w:rPr>
+                      <w:sz w:val="20"/>
+                      <w:szCs w:val="20"/>
+                    </w:rPr>
+                    <w:t>Crear anuncios de trabajo</w:t>
+                  </w:r>
+                </w:p>
+                <w:p>
+                  <w:pPr>
+                    <w:ind w:firstLine="0"/>
+                    <w:jc w:val="left"/>
+                  </w:pPr>
+                </w:p>
+              </w:tc>
+            </w:tr>
+            <w:tr>
+              <w:trPr>
+                <w:trHeight w:val="219"/>
+              </w:trPr>
+              <w:tc>
+                <w:tcPr>
+                  <w:tcW w:w="825" w:type="dxa"/>
+                  <w:shd w:val="clear" w:color="auto" w:fill="FFD9D9"/>
+                </w:tcPr>
+                <w:p>
+                  <w:pPr>
+                    <w:ind w:firstLine="0"/>
+                    <w:jc w:val="center"/>
+                  </w:pPr>
+                  <w:r>
+                    <w:t>EE</w:t>
+                  </w:r>
+                </w:p>
+              </w:tc>
+              <w:tc>
+                <w:tcPr>
+                  <w:tcW w:w="826" w:type="dxa"/>
+                  <w:shd w:val="clear" w:color="auto" w:fill="FFD9D9"/>
+                </w:tcPr>
+                <w:p>
+                  <w:pPr>
+                    <w:ind w:firstLine="0"/>
+                    <w:jc w:val="center"/>
+                  </w:pPr>
+                  <w:r>
+                    <w:t>♥♥♥</w:t>
+                  </w:r>
+                </w:p>
+              </w:tc>
+              <w:tc>
+                <w:tcPr>
+                  <w:tcW w:w="829" w:type="dxa"/>
+                  <w:shd w:val="clear" w:color="auto" w:fill="FFD9D9"/>
+                </w:tcPr>
+                <w:p>
+                  <w:pPr>
+                    <w:ind w:firstLine="0"/>
+                    <w:jc w:val="center"/>
+                  </w:pPr>
+                  <w:r>
+                    <w:t>$$</w:t>
+                  </w:r>
+                  <w:r>
+                    <w:t>$</w:t>
+                  </w:r>
+                </w:p>
+              </w:tc>
+            </w:tr>
+            <w:tr>
+              <w:trPr>
+                <w:trHeight w:val="704"/>
+              </w:trPr>
+              <w:tc>
+                <w:tcPr>
+                  <w:tcW w:w="2482" w:type="dxa"/>
+                  <w:gridSpan w:val="3"/>
+                  <w:shd w:val="clear" w:color="auto" w:fill="FFD9D9"/>
+                </w:tcPr>
+                <w:p>
+                  <w:pPr>
+                    <w:ind w:firstLine="0"/>
+                    <w:jc w:val="left"/>
+                    <w:rPr>
+                      <w:sz w:val="20"/>
+                      <w:szCs w:val="20"/>
+                    </w:rPr>
+                  </w:pPr>
+                  <w:r>
+                    <w:rPr>
+                      <w:sz w:val="20"/>
+                      <w:szCs w:val="20"/>
+                    </w:rPr>
+                    <w:t>Filtrar puntos de venta</w:t>
+                  </w:r>
+                </w:p>
+              </w:tc>
+            </w:tr>
+          </w:tbl>
+          <w:p>
+            <w:pPr>
+              <w:ind w:firstLine="0"/>
+            </w:pPr>
+          </w:p>
+        </w:tc>
+        <w:tc>
+          <w:tcPr>
+            <w:tcW w:w="2698" w:type="dxa"/>
+            <w:tcBorders>
+              <w:top w:val="nil"/>
+            </w:tcBorders>
+          </w:tcPr>
+          <w:tbl>
+            <w:tblPr>
+              <w:tblStyle w:val="Tablaconcuadrcula"/>
+              <w:tblW w:w="2482" w:type="dxa"/>
+              <w:tblLook w:val="04A0" w:firstRow="1" w:lastRow="0" w:firstColumn="1" w:lastColumn="0" w:noHBand="0" w:noVBand="1"/>
+            </w:tblPr>
+            <w:tblGrid>
+              <w:gridCol w:w="825"/>
+              <w:gridCol w:w="826"/>
+              <w:gridCol w:w="831"/>
+            </w:tblGrid>
+            <w:tr>
+              <w:trPr>
+                <w:trHeight w:val="219"/>
+              </w:trPr>
+              <w:tc>
+                <w:tcPr>
+                  <w:tcW w:w="825" w:type="dxa"/>
+                </w:tcPr>
+                <w:p>
+                  <w:pPr>
+                    <w:ind w:firstLine="0"/>
+                    <w:jc w:val="center"/>
+                  </w:pPr>
+                  <w:r>
+                    <w:t>EEE</w:t>
+                  </w:r>
+                </w:p>
+              </w:tc>
+              <w:tc>
+                <w:tcPr>
+                  <w:tcW w:w="826" w:type="dxa"/>
+                </w:tcPr>
+                <w:p>
+                  <w:pPr>
+                    <w:ind w:firstLine="0"/>
+                    <w:jc w:val="center"/>
+                  </w:pPr>
+                </w:p>
+              </w:tc>
+              <w:tc>
+                <w:tcPr>
+                  <w:tcW w:w="829" w:type="dxa"/>
+                </w:tcPr>
+                <w:p>
+                  <w:pPr>
+                    <w:ind w:firstLine="0"/>
+                    <w:jc w:val="center"/>
+                  </w:pPr>
+                  <w:r>
+                    <w:t>$$$</w:t>
+                  </w:r>
+                </w:p>
+              </w:tc>
+            </w:tr>
+            <w:tr>
+              <w:trPr>
+                <w:trHeight w:val="704"/>
+              </w:trPr>
+              <w:tc>
+                <w:tcPr>
+                  <w:tcW w:w="2482" w:type="dxa"/>
+                  <w:gridSpan w:val="3"/>
+                </w:tcPr>
+                <w:p>
+                  <w:pPr>
+                    <w:ind w:firstLine="0"/>
+                    <w:jc w:val="left"/>
+                  </w:pPr>
+                </w:p>
+              </w:tc>
+            </w:tr>
+          </w:tbl>
+          <w:p>
+            <w:pPr>
+              <w:ind w:firstLine="0"/>
+            </w:pPr>
+          </w:p>
+        </w:tc>
+      </w:tr>
+      <w:tr>
+        <w:trPr>
+          <w:cantSplit/>
+          <w:trHeight w:val="2001"/>
+        </w:trPr>
+        <w:tc>
+          <w:tcPr>
+            <w:tcW w:w="460" w:type="dxa"/>
+            <w:vMerge/>
+          </w:tcPr>
+          <w:p>
+            <w:pPr>
+              <w:ind w:firstLine="0"/>
+            </w:pPr>
+          </w:p>
+        </w:tc>
+        <w:tc>
+          <w:tcPr>
+            <w:tcW w:w="460" w:type="dxa"/>
+            <w:textDirection w:val="btLr"/>
+          </w:tcPr>
+          <w:p>
+            <w:pPr>
+              <w:ind w:left="113" w:right="113" w:firstLine="0"/>
+              <w:jc w:val="center"/>
+            </w:pPr>
+            <w:r>
+              <w:t>$$</w:t>
+            </w:r>
+          </w:p>
+        </w:tc>
+        <w:tc>
+          <w:tcPr>
+            <w:tcW w:w="2698" w:type="dxa"/>
+          </w:tcPr>
+          <w:tbl>
+            <w:tblPr>
+              <w:tblStyle w:val="Tablaconcuadrcula"/>
+              <w:tblW w:w="2482" w:type="dxa"/>
+              <w:tblLook w:val="04A0" w:firstRow="1" w:lastRow="0" w:firstColumn="1" w:lastColumn="0" w:noHBand="0" w:noVBand="1"/>
+            </w:tblPr>
+            <w:tblGrid>
+              <w:gridCol w:w="825"/>
+              <w:gridCol w:w="826"/>
+              <w:gridCol w:w="831"/>
+            </w:tblGrid>
+            <w:tr>
+              <w:trPr>
+                <w:trHeight w:val="219"/>
+              </w:trPr>
+              <w:tc>
+                <w:tcPr>
+                  <w:tcW w:w="825" w:type="dxa"/>
+                  <w:shd w:val="clear" w:color="auto" w:fill="E1F2CE"/>
+                </w:tcPr>
+                <w:p>
+                  <w:pPr>
+                    <w:ind w:firstLine="0"/>
+                    <w:jc w:val="center"/>
+                  </w:pPr>
+                  <w:r>
+                    <w:t>E</w:t>
+                  </w:r>
+                </w:p>
+              </w:tc>
+              <w:tc>
+                <w:tcPr>
+                  <w:tcW w:w="826" w:type="dxa"/>
+                  <w:shd w:val="clear" w:color="auto" w:fill="E1F2CE"/>
+                </w:tcPr>
+                <w:p>
+                  <w:pPr>
+                    <w:ind w:firstLine="0"/>
+                    <w:jc w:val="center"/>
+                  </w:pPr>
+                  <w:r>
+                    <w:t>♥♥</w:t>
+                  </w:r>
+                </w:p>
+              </w:tc>
+              <w:tc>
+                <w:tcPr>
+                  <w:tcW w:w="829" w:type="dxa"/>
+                  <w:shd w:val="clear" w:color="auto" w:fill="E1F2CE"/>
+                </w:tcPr>
+                <w:p>
+                  <w:pPr>
+                    <w:ind w:firstLine="0"/>
+                    <w:jc w:val="center"/>
+                  </w:pPr>
+                  <w:r>
+                    <w:t>$$</w:t>
+                  </w:r>
+                </w:p>
+              </w:tc>
+            </w:tr>
+            <w:tr>
+              <w:trPr>
+                <w:trHeight w:val="704"/>
+              </w:trPr>
+              <w:tc>
+                <w:tcPr>
+                  <w:tcW w:w="2482" w:type="dxa"/>
+                  <w:gridSpan w:val="3"/>
+                  <w:shd w:val="clear" w:color="auto" w:fill="E1F2CE"/>
+                </w:tcPr>
+                <w:p>
+                  <w:pPr>
+                    <w:ind w:firstLine="0"/>
+                    <w:jc w:val="left"/>
+                  </w:pPr>
+                  <w:r>
+                    <w:rPr>
+                      <w:sz w:val="20"/>
+                      <w:szCs w:val="20"/>
+                    </w:rPr>
+                    <w:t>Añadir/Modificar datos a una siembra</w:t>
+                  </w:r>
+                </w:p>
+                <w:p>
+                  <w:pPr>
+                    <w:ind w:firstLine="0"/>
+                    <w:jc w:val="left"/>
+                  </w:pPr>
+                </w:p>
+              </w:tc>
+            </w:tr>
+            <w:tr>
+              <w:trPr>
+                <w:trHeight w:val="219"/>
+              </w:trPr>
+              <w:tc>
+                <w:tcPr>
+                  <w:tcW w:w="825" w:type="dxa"/>
+                  <w:shd w:val="clear" w:color="auto" w:fill="E1F2CE"/>
+                </w:tcPr>
+                <w:p>
+                  <w:pPr>
+                    <w:ind w:firstLine="0"/>
+                    <w:jc w:val="center"/>
+                  </w:pPr>
+                  <w:r>
+                    <w:t>E</w:t>
+                  </w:r>
+                </w:p>
+              </w:tc>
+              <w:tc>
+                <w:tcPr>
+                  <w:tcW w:w="826" w:type="dxa"/>
+                  <w:shd w:val="clear" w:color="auto" w:fill="E1F2CE"/>
+                </w:tcPr>
+                <w:p>
+                  <w:pPr>
+                    <w:ind w:firstLine="0"/>
+                    <w:jc w:val="center"/>
+                  </w:pPr>
+                  <w:r>
+                    <w:t>♥</w:t>
+                  </w:r>
+                </w:p>
+              </w:tc>
+              <w:tc>
+                <w:tcPr>
+                  <w:tcW w:w="829" w:type="dxa"/>
+                  <w:shd w:val="clear" w:color="auto" w:fill="E1F2CE"/>
+                </w:tcPr>
+                <w:p>
+                  <w:pPr>
+                    <w:ind w:firstLine="0"/>
+                    <w:jc w:val="center"/>
+                  </w:pPr>
+                  <w:r>
+                    <w:t>$$</w:t>
+                  </w:r>
+                </w:p>
+              </w:tc>
+            </w:tr>
+            <w:tr>
+              <w:trPr>
+                <w:trHeight w:val="704"/>
+              </w:trPr>
+              <w:tc>
+                <w:tcPr>
+                  <w:tcW w:w="2482" w:type="dxa"/>
+                  <w:gridSpan w:val="3"/>
+                  <w:shd w:val="clear" w:color="auto" w:fill="E1F2CE"/>
+                </w:tcPr>
+                <w:p>
+                  <w:pPr>
+                    <w:spacing w:after="160" w:line="360" w:lineRule="auto"/>
+                    <w:ind w:firstLine="0"/>
+                    <w:jc w:val="left"/>
+                    <w:rPr>
+                      <w:rFonts w:eastAsiaTheme="minorHAnsi"/>
+                    </w:rPr>
+                  </w:pPr>
+                  <w:r>
+                    <w:rPr>
+                      <w:sz w:val="20"/>
+                      <w:szCs w:val="20"/>
+                    </w:rPr>
+                    <w:t>Visualización de puntos de venta</w:t>
+                  </w:r>
+                </w:p>
+                <w:p>
+                  <w:pPr>
+                    <w:ind w:firstLine="0"/>
+                    <w:jc w:val="left"/>
+                  </w:pPr>
+                </w:p>
+              </w:tc>
+            </w:tr>
+          </w:tbl>
+          <w:p>
+            <w:pPr>
+              <w:ind w:firstLine="0"/>
+            </w:pPr>
+          </w:p>
+        </w:tc>
+        <w:tc>
+          <w:tcPr>
+            <w:tcW w:w="2698" w:type="dxa"/>
+          </w:tcPr>
+          <w:tbl>
+            <w:tblPr>
+              <w:tblStyle w:val="Tablaconcuadrcula"/>
+              <w:tblW w:w="2482" w:type="dxa"/>
+              <w:tblLook w:val="04A0" w:firstRow="1" w:lastRow="0" w:firstColumn="1" w:lastColumn="0" w:noHBand="0" w:noVBand="1"/>
+            </w:tblPr>
+            <w:tblGrid>
+              <w:gridCol w:w="825"/>
+              <w:gridCol w:w="826"/>
+              <w:gridCol w:w="831"/>
+            </w:tblGrid>
+            <w:tr>
+              <w:trPr>
+                <w:trHeight w:val="219"/>
+              </w:trPr>
+              <w:tc>
+                <w:tcPr>
+                  <w:tcW w:w="825" w:type="dxa"/>
+                  <w:shd w:val="clear" w:color="auto" w:fill="FFD9D9"/>
+                </w:tcPr>
+                <w:p>
+                  <w:pPr>
+                    <w:ind w:firstLine="0"/>
+                    <w:jc w:val="center"/>
+                  </w:pPr>
+                  <w:r>
+                    <w:t>EE</w:t>
+                  </w:r>
+                </w:p>
+              </w:tc>
+              <w:tc>
+                <w:tcPr>
+                  <w:tcW w:w="826" w:type="dxa"/>
+                  <w:shd w:val="clear" w:color="auto" w:fill="FFD9D9"/>
+                </w:tcPr>
+                <w:p>
+                  <w:pPr>
+                    <w:ind w:firstLine="0"/>
+                    <w:jc w:val="center"/>
+                  </w:pPr>
+                  <w:r>
+                    <w:t>♥♥</w:t>
+                  </w:r>
+                </w:p>
+              </w:tc>
+              <w:tc>
+                <w:tcPr>
+                  <w:tcW w:w="829" w:type="dxa"/>
+                  <w:shd w:val="clear" w:color="auto" w:fill="FFD9D9"/>
+                </w:tcPr>
+                <w:p>
+                  <w:pPr>
+                    <w:ind w:firstLine="0"/>
+                    <w:jc w:val="center"/>
+                  </w:pPr>
+                  <w:r>
+                    <w:t>$$</w:t>
+                  </w:r>
+                </w:p>
+              </w:tc>
+            </w:tr>
+            <w:tr>
+              <w:trPr>
+                <w:trHeight w:val="704"/>
+              </w:trPr>
+              <w:tc>
+                <w:tcPr>
+                  <w:tcW w:w="2482" w:type="dxa"/>
+                  <w:gridSpan w:val="3"/>
+                  <w:shd w:val="clear" w:color="auto" w:fill="FFD9D9"/>
+                </w:tcPr>
+                <w:p>
+                  <w:pPr>
+                    <w:ind w:firstLine="0"/>
+                    <w:jc w:val="left"/>
+                  </w:pPr>
+                  <w:r>
+                    <w:rPr>
+                      <w:sz w:val="20"/>
+                      <w:szCs w:val="20"/>
+                    </w:rPr>
+                    <w:t>Historial de cultivos</w:t>
+                  </w:r>
+                  <w:r>
+                    <w:rPr>
+                      <w:sz w:val="20"/>
+                      <w:szCs w:val="20"/>
+                    </w:rPr>
+                    <w:t xml:space="preserve"> con filtro</w:t>
+                  </w:r>
+                </w:p>
+                <w:p>
+                  <w:pPr>
+                    <w:ind w:firstLine="0"/>
+                    <w:jc w:val="left"/>
+                  </w:pPr>
+                </w:p>
+              </w:tc>
+            </w:tr>
+          </w:tbl>
+          <w:p>
+            <w:pPr>
+              <w:ind w:firstLine="0"/>
+            </w:pPr>
+          </w:p>
+        </w:tc>
+        <w:tc>
+          <w:tcPr>
+            <w:tcW w:w="2698" w:type="dxa"/>
+          </w:tcPr>
+          <w:tbl>
+            <w:tblPr>
+              <w:tblStyle w:val="Tablaconcuadrcula"/>
+              <w:tblW w:w="2482" w:type="dxa"/>
+              <w:tblLook w:val="04A0" w:firstRow="1" w:lastRow="0" w:firstColumn="1" w:lastColumn="0" w:noHBand="0" w:noVBand="1"/>
+            </w:tblPr>
+            <w:tblGrid>
+              <w:gridCol w:w="825"/>
+              <w:gridCol w:w="826"/>
+              <w:gridCol w:w="831"/>
+            </w:tblGrid>
+            <w:tr>
+              <w:trPr>
+                <w:trHeight w:val="219"/>
+              </w:trPr>
+              <w:tc>
+                <w:tcPr>
+                  <w:tcW w:w="825" w:type="dxa"/>
+                </w:tcPr>
+                <w:p>
+                  <w:pPr>
+                    <w:ind w:firstLine="0"/>
+                    <w:jc w:val="center"/>
+                  </w:pPr>
+                  <w:r>
+                    <w:t>EEE</w:t>
+                  </w:r>
+                </w:p>
+              </w:tc>
+              <w:tc>
+                <w:tcPr>
+                  <w:tcW w:w="826" w:type="dxa"/>
+                </w:tcPr>
+                <w:p>
+                  <w:pPr>
+                    <w:ind w:firstLine="0"/>
+                    <w:jc w:val="center"/>
+                  </w:pPr>
+                </w:p>
+              </w:tc>
+              <w:tc>
+                <w:tcPr>
+                  <w:tcW w:w="829" w:type="dxa"/>
+                </w:tcPr>
+                <w:p>
+                  <w:pPr>
+                    <w:ind w:firstLine="0"/>
+                    <w:jc w:val="center"/>
+                  </w:pPr>
+                  <w:r>
+                    <w:t>$$</w:t>
+                  </w:r>
+                </w:p>
+              </w:tc>
+            </w:tr>
+            <w:tr>
+              <w:trPr>
+                <w:trHeight w:val="704"/>
+              </w:trPr>
+              <w:tc>
+                <w:tcPr>
+                  <w:tcW w:w="2482" w:type="dxa"/>
+                  <w:gridSpan w:val="3"/>
+                </w:tcPr>
+                <w:p>
+                  <w:pPr>
+                    <w:ind w:firstLine="0"/>
+                    <w:jc w:val="left"/>
+                  </w:pPr>
+                </w:p>
+              </w:tc>
+            </w:tr>
+          </w:tbl>
+          <w:p>
+            <w:pPr>
+              <w:ind w:firstLine="0"/>
+            </w:pPr>
+          </w:p>
+        </w:tc>
+      </w:tr>
+      <w:tr>
+        <w:trPr>
+          <w:cantSplit/>
+          <w:trHeight w:val="2001"/>
+        </w:trPr>
+        <w:tc>
+          <w:tcPr>
+            <w:tcW w:w="460" w:type="dxa"/>
+            <w:vMerge/>
+          </w:tcPr>
+          <w:p>
+            <w:pPr>
+              <w:ind w:firstLine="0"/>
+            </w:pPr>
+          </w:p>
+        </w:tc>
+        <w:tc>
+          <w:tcPr>
+            <w:tcW w:w="460" w:type="dxa"/>
+            <w:textDirection w:val="btLr"/>
+          </w:tcPr>
+          <w:p>
+            <w:pPr>
+              <w:ind w:left="113" w:right="113" w:firstLine="0"/>
+              <w:jc w:val="center"/>
+            </w:pPr>
+            <w:r>
+              <w:t>$</w:t>
+            </w:r>
+          </w:p>
+        </w:tc>
+        <w:tc>
+          <w:tcPr>
+            <w:tcW w:w="2698" w:type="dxa"/>
+          </w:tcPr>
+          <w:tbl>
+            <w:tblPr>
+              <w:tblStyle w:val="Tablaconcuadrcula"/>
+              <w:tblW w:w="2482" w:type="dxa"/>
+              <w:tblLook w:val="04A0" w:firstRow="1" w:lastRow="0" w:firstColumn="1" w:lastColumn="0" w:noHBand="0" w:noVBand="1"/>
+            </w:tblPr>
+            <w:tblGrid>
+              <w:gridCol w:w="825"/>
+              <w:gridCol w:w="826"/>
+              <w:gridCol w:w="831"/>
+            </w:tblGrid>
+            <w:tr>
+              <w:trPr>
+                <w:trHeight w:val="219"/>
+              </w:trPr>
+              <w:tc>
+                <w:tcPr>
+                  <w:tcW w:w="825" w:type="dxa"/>
+                  <w:shd w:val="clear" w:color="auto" w:fill="FFFFD9"/>
+                </w:tcPr>
+                <w:p>
+                  <w:pPr>
+                    <w:ind w:firstLine="0"/>
+                    <w:jc w:val="center"/>
+                  </w:pPr>
+                  <w:r>
+                    <w:t>E</w:t>
+                  </w:r>
+                </w:p>
+              </w:tc>
+              <w:tc>
+                <w:tcPr>
+                  <w:tcW w:w="826" w:type="dxa"/>
+                  <w:shd w:val="clear" w:color="auto" w:fill="FFFFD9"/>
+                </w:tcPr>
+                <w:p>
+                  <w:pPr>
+                    <w:ind w:firstLine="0"/>
+                    <w:jc w:val="center"/>
+                  </w:pPr>
+                  <w:r>
+                    <w:rPr>
+                      <w:rFonts w:cs="Arial"/>
+                      <w:color w:val="424242"/>
+                      <w:shd w:val="clear" w:color="auto" w:fill="FFFFFF"/>
+                    </w:rPr>
+                    <w:t>♥</w:t>
+                  </w:r>
+                </w:p>
+              </w:tc>
+              <w:tc>
+                <w:tcPr>
+                  <w:tcW w:w="829" w:type="dxa"/>
+                  <w:shd w:val="clear" w:color="auto" w:fill="FFFFD9"/>
+                </w:tcPr>
+                <w:p>
+                  <w:pPr>
+                    <w:ind w:firstLine="0"/>
+                    <w:jc w:val="center"/>
+                  </w:pPr>
+                  <w:r>
+                    <w:t>$</w:t>
+                  </w:r>
+                </w:p>
+              </w:tc>
+            </w:tr>
+            <w:tr>
+              <w:trPr>
+                <w:trHeight w:val="704"/>
+              </w:trPr>
+              <w:tc>
+                <w:tcPr>
+                  <w:tcW w:w="2482" w:type="dxa"/>
+                  <w:gridSpan w:val="3"/>
+                  <w:shd w:val="clear" w:color="auto" w:fill="FFFFD9"/>
+                </w:tcPr>
+                <w:p>
+                  <w:pPr>
+                    <w:spacing w:after="160" w:line="360" w:lineRule="auto"/>
+                    <w:ind w:firstLine="0"/>
+                    <w:jc w:val="left"/>
+                    <w:rPr>
+                      <w:rFonts w:eastAsiaTheme="minorHAnsi"/>
+                    </w:rPr>
+                  </w:pPr>
+                  <w:r>
+                    <w:rPr>
+                      <w:sz w:val="20"/>
+                      <w:szCs w:val="20"/>
+                    </w:rPr>
+                    <w:t>Cerrar anuncios de trabajo</w:t>
+                  </w:r>
+                </w:p>
+                <w:p>
+                  <w:pPr>
+                    <w:ind w:firstLine="0"/>
+                    <w:jc w:val="left"/>
+                  </w:pPr>
+                </w:p>
+              </w:tc>
+            </w:tr>
+            <w:tr>
+              <w:trPr>
+                <w:trHeight w:val="219"/>
+              </w:trPr>
+              <w:tc>
+                <w:tcPr>
+                  <w:tcW w:w="825" w:type="dxa"/>
+                  <w:shd w:val="clear" w:color="auto" w:fill="FFFFD9"/>
+                </w:tcPr>
+                <w:p>
+                  <w:pPr>
+                    <w:ind w:firstLine="0"/>
+                    <w:jc w:val="center"/>
+                  </w:pPr>
+                  <w:r>
+                    <w:t>E</w:t>
+                  </w:r>
+                </w:p>
+              </w:tc>
+              <w:tc>
+                <w:tcPr>
+                  <w:tcW w:w="826" w:type="dxa"/>
+                  <w:shd w:val="clear" w:color="auto" w:fill="FFFFD9"/>
+                </w:tcPr>
+                <w:p>
+                  <w:pPr>
+                    <w:ind w:firstLine="0"/>
+                    <w:jc w:val="center"/>
+                  </w:pPr>
+                  <w:r>
+                    <w:rPr>
+                      <w:rFonts w:cs="Arial"/>
+                      <w:color w:val="424242"/>
+                      <w:shd w:val="clear" w:color="auto" w:fill="FFFFFF"/>
+                    </w:rPr>
+                    <w:t>♥</w:t>
+                  </w:r>
+                  <w:r>
+                    <w:rPr>
+                      <w:rFonts w:cs="Arial"/>
+                      <w:color w:val="424242"/>
+                      <w:shd w:val="clear" w:color="auto" w:fill="FFFFFF"/>
+                    </w:rPr>
+                    <w:t>♥♥</w:t>
+                  </w:r>
+                </w:p>
+              </w:tc>
+              <w:tc>
+                <w:tcPr>
+                  <w:tcW w:w="829" w:type="dxa"/>
+                  <w:shd w:val="clear" w:color="auto" w:fill="FFFFD9"/>
+                </w:tcPr>
+                <w:p>
+                  <w:pPr>
+                    <w:ind w:firstLine="0"/>
+                    <w:jc w:val="center"/>
+                  </w:pPr>
+                  <w:r>
+                    <w:t>$</w:t>
+                  </w:r>
+                </w:p>
+              </w:tc>
+            </w:tr>
+            <w:tr>
+              <w:trPr>
+                <w:trHeight w:val="704"/>
+              </w:trPr>
+              <w:tc>
+                <w:tcPr>
+                  <w:tcW w:w="2482" w:type="dxa"/>
+                  <w:gridSpan w:val="3"/>
+                  <w:shd w:val="clear" w:color="auto" w:fill="FFFFD9"/>
+                </w:tcPr>
+                <w:p>
+                  <w:pPr>
+                    <w:ind w:firstLine="0"/>
+                    <w:jc w:val="left"/>
+                  </w:pPr>
+                  <w:r>
+                    <w:rPr>
+                      <w:sz w:val="20"/>
+                      <w:szCs w:val="20"/>
+                    </w:rPr>
+                    <w:t xml:space="preserve">Notificaciones </w:t>
+                  </w:r>
+                  <w:r>
+                    <w:rPr>
+                      <w:sz w:val="20"/>
+                      <w:szCs w:val="20"/>
+                    </w:rPr>
+                    <w:t>sobre</w:t>
+                  </w:r>
+                  <w:r>
+                    <w:rPr>
+                      <w:sz w:val="20"/>
+                      <w:szCs w:val="20"/>
+                    </w:rPr>
+                    <w:t xml:space="preserve"> ayudas financieras</w:t>
+                  </w:r>
+                </w:p>
+                <w:p>
+                  <w:pPr>
+                    <w:ind w:firstLine="0"/>
+                    <w:jc w:val="left"/>
+                  </w:pPr>
+                </w:p>
+              </w:tc>
+            </w:tr>
+          </w:tbl>
+          <w:p>
+            <w:pPr>
+              <w:ind w:firstLine="0"/>
+            </w:pPr>
+          </w:p>
+        </w:tc>
+        <w:tc>
+          <w:tcPr>
+            <w:tcW w:w="2698" w:type="dxa"/>
+          </w:tcPr>
+          <w:tbl>
+            <w:tblPr>
+              <w:tblStyle w:val="Tablaconcuadrcula"/>
+              <w:tblW w:w="2482" w:type="dxa"/>
+              <w:tblLook w:val="04A0" w:firstRow="1" w:lastRow="0" w:firstColumn="1" w:lastColumn="0" w:noHBand="0" w:noVBand="1"/>
+            </w:tblPr>
+            <w:tblGrid>
+              <w:gridCol w:w="825"/>
+              <w:gridCol w:w="826"/>
+              <w:gridCol w:w="831"/>
+            </w:tblGrid>
+            <w:tr>
+              <w:trPr>
+                <w:trHeight w:val="219"/>
+              </w:trPr>
+              <w:tc>
+                <w:tcPr>
+                  <w:tcW w:w="825" w:type="dxa"/>
+                  <w:shd w:val="clear" w:color="auto" w:fill="FFFFD9"/>
+                </w:tcPr>
+                <w:p>
+                  <w:pPr>
+                    <w:ind w:firstLine="0"/>
+                    <w:jc w:val="center"/>
+                  </w:pPr>
+                  <w:r>
+                    <w:t>EE</w:t>
+                  </w:r>
+                </w:p>
+              </w:tc>
+              <w:tc>
+                <w:tcPr>
+                  <w:tcW w:w="826" w:type="dxa"/>
+                  <w:shd w:val="clear" w:color="auto" w:fill="FFFFD9"/>
+                </w:tcPr>
+                <w:p>
+                  <w:pPr>
+                    <w:ind w:firstLine="0"/>
+                    <w:jc w:val="center"/>
+                  </w:pPr>
+                  <w:r>
+                    <w:t>♥</w:t>
+                  </w:r>
+                </w:p>
+              </w:tc>
+              <w:tc>
+                <w:tcPr>
+                  <w:tcW w:w="829" w:type="dxa"/>
+                  <w:shd w:val="clear" w:color="auto" w:fill="FFFFD9"/>
+                </w:tcPr>
+                <w:p>
+                  <w:pPr>
+                    <w:ind w:firstLine="0"/>
+                    <w:jc w:val="center"/>
+                  </w:pPr>
+                  <w:r>
+                    <w:t>$</w:t>
+                  </w:r>
+                </w:p>
+              </w:tc>
+            </w:tr>
+            <w:tr>
+              <w:trPr>
+                <w:trHeight w:val="704"/>
+              </w:trPr>
+              <w:tc>
+                <w:tcPr>
+                  <w:tcW w:w="2482" w:type="dxa"/>
+                  <w:gridSpan w:val="3"/>
+                  <w:shd w:val="clear" w:color="auto" w:fill="FFFFD9"/>
+                </w:tcPr>
+                <w:p>
+                  <w:pPr>
+                    <w:ind w:firstLine="0"/>
+                    <w:jc w:val="left"/>
+                    <w:rPr>
+                      <w:sz w:val="20"/>
+                      <w:szCs w:val="20"/>
+                    </w:rPr>
+                  </w:pPr>
+                  <w:r>
+                    <w:rPr>
+                      <w:sz w:val="20"/>
+                      <w:szCs w:val="20"/>
+                    </w:rPr>
+                    <w:t>Registro de la ubicación del terreno</w:t>
+                  </w:r>
+                </w:p>
+                <w:p>
+                  <w:pPr>
+                    <w:ind w:firstLine="0"/>
+                    <w:jc w:val="left"/>
+                  </w:pPr>
+                </w:p>
+              </w:tc>
+            </w:tr>
+          </w:tbl>
+          <w:p>
+            <w:pPr>
+              <w:ind w:firstLine="0"/>
+            </w:pPr>
+          </w:p>
+        </w:tc>
+        <w:tc>
+          <w:tcPr>
+            <w:tcW w:w="2698" w:type="dxa"/>
+          </w:tcPr>
+          <w:tbl>
+            <w:tblPr>
+              <w:tblStyle w:val="Tablaconcuadrcula"/>
+              <w:tblW w:w="2482" w:type="dxa"/>
+              <w:tblLook w:val="04A0" w:firstRow="1" w:lastRow="0" w:firstColumn="1" w:lastColumn="0" w:noHBand="0" w:noVBand="1"/>
+            </w:tblPr>
+            <w:tblGrid>
+              <w:gridCol w:w="825"/>
+              <w:gridCol w:w="826"/>
+              <w:gridCol w:w="831"/>
+            </w:tblGrid>
+            <w:tr>
+              <w:trPr>
+                <w:trHeight w:val="219"/>
+              </w:trPr>
+              <w:tc>
+                <w:tcPr>
+                  <w:tcW w:w="825" w:type="dxa"/>
+                </w:tcPr>
+                <w:p>
+                  <w:pPr>
+                    <w:ind w:firstLine="0"/>
+                    <w:jc w:val="center"/>
+                  </w:pPr>
+                  <w:r>
+                    <w:t>EEE</w:t>
+                  </w:r>
+                </w:p>
+              </w:tc>
+              <w:tc>
+                <w:tcPr>
+                  <w:tcW w:w="826" w:type="dxa"/>
+                </w:tcPr>
+                <w:p>
+                  <w:pPr>
+                    <w:ind w:firstLine="0"/>
+                    <w:jc w:val="center"/>
+                  </w:pPr>
+                </w:p>
+              </w:tc>
+              <w:tc>
+                <w:tcPr>
+                  <w:tcW w:w="829" w:type="dxa"/>
+                </w:tcPr>
+                <w:p>
+                  <w:pPr>
+                    <w:ind w:firstLine="0"/>
+                    <w:jc w:val="center"/>
+                  </w:pPr>
+                  <w:r>
+                    <w:t>$</w:t>
+                  </w:r>
+                </w:p>
+              </w:tc>
+            </w:tr>
+            <w:tr>
+              <w:trPr>
+                <w:trHeight w:val="704"/>
+              </w:trPr>
+              <w:tc>
+                <w:tcPr>
+                  <w:tcW w:w="2482" w:type="dxa"/>
+                  <w:gridSpan w:val="3"/>
+                </w:tcPr>
+                <w:p>
+                  <w:pPr>
+                    <w:ind w:firstLine="0"/>
+                    <w:jc w:val="left"/>
+                  </w:pPr>
+                </w:p>
+              </w:tc>
+            </w:tr>
+          </w:tbl>
+          <w:p>
+            <w:pPr>
+              <w:ind w:firstLine="0"/>
+            </w:pPr>
+          </w:p>
+        </w:tc>
+      </w:tr>
+      <w:tr>
+        <w:trPr>
+          <w:trHeight w:val="630"/>
+        </w:trPr>
+        <w:tc>
+          <w:tcPr>
+            <w:tcW w:w="460" w:type="dxa"/>
+            <w:vMerge/>
+          </w:tcPr>
+          <w:p>
+            <w:pPr>
+              <w:ind w:firstLine="0"/>
+            </w:pPr>
+          </w:p>
+        </w:tc>
+        <w:tc>
+          <w:tcPr>
+            <w:tcW w:w="460" w:type="dxa"/>
+          </w:tcPr>
+          <w:p>
+            <w:pPr>
+              <w:ind w:firstLine="0"/>
+            </w:pPr>
+          </w:p>
+        </w:tc>
+        <w:tc>
+          <w:tcPr>
+            <w:tcW w:w="2698" w:type="dxa"/>
+          </w:tcPr>
+          <w:p>
+            <w:pPr>
+              <w:ind w:firstLine="0"/>
+              <w:jc w:val="center"/>
+            </w:pPr>
+            <w:r>
+              <w:t>E</w:t>
+            </w:r>
+          </w:p>
+        </w:tc>
+        <w:tc>
+          <w:tcPr>
+            <w:tcW w:w="2698" w:type="dxa"/>
+          </w:tcPr>
+          <w:p>
+            <w:pPr>
+              <w:ind w:firstLine="0"/>
+              <w:jc w:val="center"/>
+            </w:pPr>
+            <w:r>
+              <w:t>EE</w:t>
+            </w:r>
+          </w:p>
+        </w:tc>
+        <w:tc>
+          <w:tcPr>
+            <w:tcW w:w="2698" w:type="dxa"/>
+          </w:tcPr>
+          <w:p>
+            <w:pPr>
+              <w:ind w:firstLine="0"/>
+              <w:jc w:val="center"/>
+            </w:pPr>
+            <w:r>
+              <w:t>EEE</w:t>
+            </w:r>
+          </w:p>
+        </w:tc>
+      </w:tr>
+      <w:tr>
+        <w:trPr>
+          <w:trHeight w:val="515"/>
+        </w:trPr>
+        <w:tc>
+          <w:tcPr>
+            <w:tcW w:w="460" w:type="dxa"/>
+          </w:tcPr>
+          <w:p>
+            <w:pPr>
+              <w:ind w:firstLine="0"/>
+            </w:pPr>
+          </w:p>
+        </w:tc>
+        <w:tc>
+          <w:tcPr>
+            <w:tcW w:w="8554" w:type="dxa"/>
+            <w:gridSpan w:val="4"/>
+          </w:tcPr>
+          <w:p>
+            <w:pPr>
+              <w:ind w:firstLine="0"/>
+              <w:jc w:val="center"/>
+            </w:pPr>
+            <w:r>
+              <w:t>Esfuerzo</w:t>
+            </w:r>
+          </w:p>
+        </w:tc>
+      </w:tr>
+    </w:tbl>
+    <w:p>
+      <w:pPr>
+        <w:ind w:firstLine="0"/>
+        <w:rPr>
+          <w:rFonts w:cs="Arial"/>
+          <w:color w:val="424242"/>
+          <w:shd w:val="clear" w:color="auto" w:fill="FFFFFF"/>
+        </w:rPr>
+      </w:pPr>
+      <w:bookmarkStart w:id="9" w:name="_GoBack"/>
+      <w:bookmarkEnd w:id="9"/>
+    </w:p>
+    <w:tbl>
+      <w:tblPr>
+        <w:tblStyle w:val="Tablaconcuadrcula"/>
+        <w:tblW w:w="2482" w:type="dxa"/>
+        <w:tblLook w:val="04A0" w:firstRow="1" w:lastRow="0" w:firstColumn="1" w:lastColumn="0" w:noHBand="0" w:noVBand="1"/>
+      </w:tblPr>
+      <w:tblGrid>
+        <w:gridCol w:w="825"/>
+        <w:gridCol w:w="826"/>
+        <w:gridCol w:w="831"/>
+      </w:tblGrid>
+      <w:tr>
+        <w:trPr>
+          <w:trHeight w:val="219"/>
+        </w:trPr>
+        <w:tc>
+          <w:tcPr>
+            <w:tcW w:w="825" w:type="dxa"/>
+            <w:shd w:val="clear" w:color="auto" w:fill="FFD9D9"/>
+          </w:tcPr>
+          <w:p>
+            <w:pPr>
+              <w:ind w:firstLine="0"/>
+              <w:jc w:val="center"/>
+            </w:pPr>
+            <w:r>
+              <w:t>EE</w:t>
+            </w:r>
+          </w:p>
+        </w:tc>
+        <w:tc>
+          <w:tcPr>
+            <w:tcW w:w="826" w:type="dxa"/>
+            <w:shd w:val="clear" w:color="auto" w:fill="FFD9D9"/>
+          </w:tcPr>
+          <w:p>
+            <w:pPr>
+              <w:ind w:firstLine="0"/>
+              <w:jc w:val="center"/>
+            </w:pPr>
+            <w:r>
+              <w:t>♥♥</w:t>
+            </w:r>
+          </w:p>
+        </w:tc>
+        <w:tc>
+          <w:tcPr>
+            <w:tcW w:w="829" w:type="dxa"/>
+            <w:shd w:val="clear" w:color="auto" w:fill="FFD9D9"/>
+          </w:tcPr>
+          <w:p>
+            <w:pPr>
+              <w:ind w:firstLine="0"/>
+              <w:jc w:val="center"/>
+            </w:pPr>
+            <w:r>
+              <w:t>$$</w:t>
+            </w:r>
+          </w:p>
+        </w:tc>
+      </w:tr>
+      <w:tr>
+        <w:trPr>
+          <w:trHeight w:val="704"/>
+        </w:trPr>
+        <w:tc>
+          <w:tcPr>
+            <w:tcW w:w="2482" w:type="dxa"/>
+            <w:gridSpan w:val="3"/>
+            <w:shd w:val="clear" w:color="auto" w:fill="FFD9D9"/>
+          </w:tcPr>
+          <w:p>
+            <w:pPr>
+              <w:ind w:firstLine="0"/>
+              <w:jc w:val="left"/>
+            </w:pPr>
+            <w:r>
+              <w:rPr>
+                <w:sz w:val="20"/>
+                <w:szCs w:val="20"/>
+              </w:rPr>
+              <w:t>Historial de cultivos</w:t>
+            </w:r>
+            <w:r>
+              <w:rPr>
+                <w:sz w:val="20"/>
+                <w:szCs w:val="20"/>
+              </w:rPr>
+              <w:t xml:space="preserve"> con filtro</w:t>
+            </w:r>
+          </w:p>
+          <w:p>
+            <w:pPr>
+              <w:ind w:firstLine="0"/>
+              <w:jc w:val="left"/>
+            </w:pPr>
+          </w:p>
+        </w:tc>
+      </w:tr>
+    </w:tbl>
+    <w:p>
+      <w:pPr>
+        <w:ind w:firstLine="0"/>
+      </w:pPr>
+    </w:p>
+    <w:tbl>
+      <w:tblPr>
+        <w:tblStyle w:val="Tablaconcuadrcula"/>
+        <w:tblW w:w="2482" w:type="dxa"/>
+        <w:tblLook w:val="04A0" w:firstRow="1" w:lastRow="0" w:firstColumn="1" w:lastColumn="0" w:noHBand="0" w:noVBand="1"/>
+      </w:tblPr>
+      <w:tblGrid>
+        <w:gridCol w:w="825"/>
+        <w:gridCol w:w="826"/>
+        <w:gridCol w:w="831"/>
+      </w:tblGrid>
+      <w:tr>
+        <w:trPr>
+          <w:trHeight w:val="219"/>
+        </w:trPr>
+        <w:tc>
+          <w:tcPr>
+            <w:tcW w:w="825" w:type="dxa"/>
+            <w:shd w:val="clear" w:color="auto" w:fill="E1F2CE"/>
+          </w:tcPr>
+          <w:p>
+            <w:pPr>
+              <w:ind w:firstLine="0"/>
+              <w:jc w:val="center"/>
+            </w:pPr>
+            <w:r>
+              <w:t>EE</w:t>
+            </w:r>
+          </w:p>
+        </w:tc>
+        <w:tc>
+          <w:tcPr>
+            <w:tcW w:w="826" w:type="dxa"/>
+            <w:shd w:val="clear" w:color="auto" w:fill="E1F2CE"/>
+          </w:tcPr>
+          <w:p>
+            <w:pPr>
+              <w:ind w:firstLine="0"/>
+              <w:jc w:val="center"/>
+            </w:pPr>
+            <w:r>
+              <w:t>♥♥♥</w:t>
+            </w:r>
+          </w:p>
+        </w:tc>
+        <w:tc>
+          <w:tcPr>
+            <w:tcW w:w="831" w:type="dxa"/>
+            <w:shd w:val="clear" w:color="auto" w:fill="E1F2CE"/>
+          </w:tcPr>
+          <w:p>
+            <w:pPr>
+              <w:ind w:firstLine="0"/>
+              <w:jc w:val="center"/>
+            </w:pPr>
+            <w:r>
+              <w:t>$$</w:t>
+            </w:r>
+            <w:r>
+              <w:t>$</w:t>
+            </w:r>
+          </w:p>
+        </w:tc>
+      </w:tr>
+      <w:tr>
+        <w:trPr>
+          <w:trHeight w:val="704"/>
+        </w:trPr>
+        <w:tc>
+          <w:tcPr>
+            <w:tcW w:w="2482" w:type="dxa"/>
+            <w:gridSpan w:val="3"/>
+            <w:shd w:val="clear" w:color="auto" w:fill="E1F2CE"/>
+          </w:tcPr>
+          <w:p>
+            <w:pPr>
+              <w:ind w:firstLine="0"/>
+              <w:jc w:val="left"/>
+              <w:rPr>
+                <w:sz w:val="20"/>
+                <w:szCs w:val="20"/>
+              </w:rPr>
+            </w:pPr>
+            <w:r>
+              <w:rPr>
+                <w:sz w:val="20"/>
+                <w:szCs w:val="20"/>
+              </w:rPr>
+              <w:t>Añadir</w:t>
+            </w:r>
+            <w:r>
+              <w:rPr>
+                <w:sz w:val="20"/>
+                <w:szCs w:val="20"/>
+              </w:rPr>
+              <w:t xml:space="preserve"> y guardar</w:t>
+            </w:r>
+            <w:r>
+              <w:rPr>
+                <w:sz w:val="20"/>
+                <w:szCs w:val="20"/>
+              </w:rPr>
+              <w:t xml:space="preserve"> nuevas siembras</w:t>
+            </w:r>
+          </w:p>
+        </w:tc>
+      </w:tr>
+      <w:tr>
+        <w:trPr>
+          <w:trHeight w:val="219"/>
+        </w:trPr>
+        <w:tc>
+          <w:tcPr>
+            <w:tcW w:w="825" w:type="dxa"/>
+            <w:shd w:val="clear" w:color="auto" w:fill="FFD9D9"/>
+          </w:tcPr>
+          <w:p>
+            <w:pPr>
+              <w:ind w:firstLine="0"/>
+              <w:jc w:val="center"/>
+            </w:pPr>
+            <w:r>
+              <w:t>E</w:t>
+            </w:r>
+          </w:p>
+        </w:tc>
+        <w:tc>
+          <w:tcPr>
+            <w:tcW w:w="826" w:type="dxa"/>
+            <w:shd w:val="clear" w:color="auto" w:fill="FFD9D9"/>
+          </w:tcPr>
+          <w:p>
+            <w:pPr>
+              <w:ind w:firstLine="0"/>
+              <w:jc w:val="center"/>
+            </w:pPr>
+            <w:r>
+              <w:t>♥</w:t>
+            </w:r>
+          </w:p>
+        </w:tc>
+        <w:tc>
+          <w:tcPr>
+            <w:tcW w:w="831" w:type="dxa"/>
+            <w:shd w:val="clear" w:color="auto" w:fill="FFD9D9"/>
+          </w:tcPr>
+          <w:p>
+            <w:pPr>
+              <w:ind w:firstLine="0"/>
+              <w:jc w:val="center"/>
+            </w:pPr>
+            <w:r>
+              <w:t>$</w:t>
+            </w:r>
+          </w:p>
+        </w:tc>
+      </w:tr>
+      <w:tr>
+        <w:trPr>
+          <w:trHeight w:val="704"/>
+        </w:trPr>
+        <w:tc>
+          <w:tcPr>
+            <w:tcW w:w="2482" w:type="dxa"/>
+            <w:gridSpan w:val="3"/>
+            <w:shd w:val="clear" w:color="auto" w:fill="FFD9D9"/>
+          </w:tcPr>
+          <w:p>
+            <w:pPr>
+              <w:ind w:firstLine="0"/>
+              <w:jc w:val="left"/>
+            </w:pPr>
+            <w:r>
+              <w:rPr>
+                <w:sz w:val="20"/>
+                <w:szCs w:val="20"/>
+              </w:rPr>
+              <w:t>Mostrar ubicación del terreno en un mapa</w:t>
+            </w:r>
+          </w:p>
+        </w:tc>
+      </w:tr>
+    </w:tbl>
+    <w:p>
+      <w:pPr>
+        <w:ind w:firstLine="0"/>
+      </w:pPr>
+    </w:p>
+    <w:tbl>
+      <w:tblPr>
+        <w:tblStyle w:val="Tablaconcuadrcula"/>
+        <w:tblW w:w="2482" w:type="dxa"/>
+        <w:tblLook w:val="04A0" w:firstRow="1" w:lastRow="0" w:firstColumn="1" w:lastColumn="0" w:noHBand="0" w:noVBand="1"/>
+      </w:tblPr>
+      <w:tblGrid>
+        <w:gridCol w:w="825"/>
+        <w:gridCol w:w="826"/>
+        <w:gridCol w:w="831"/>
+      </w:tblGrid>
+      <w:tr>
+        <w:trPr>
+          <w:trHeight w:val="219"/>
+        </w:trPr>
+        <w:tc>
+          <w:tcPr>
+            <w:tcW w:w="825" w:type="dxa"/>
+            <w:shd w:val="clear" w:color="auto" w:fill="FFD9D9"/>
+          </w:tcPr>
+          <w:p>
+            <w:pPr>
+              <w:ind w:firstLine="0"/>
+              <w:jc w:val="center"/>
+            </w:pPr>
+            <w:r>
+              <w:lastRenderedPageBreak/>
+              <w:t>E</w:t>
+            </w:r>
+            <w:r>
+              <w:t>EE</w:t>
+            </w:r>
+          </w:p>
+        </w:tc>
+        <w:tc>
+          <w:tcPr>
+            <w:tcW w:w="826" w:type="dxa"/>
+            <w:shd w:val="clear" w:color="auto" w:fill="FFD9D9"/>
+          </w:tcPr>
+          <w:p>
+            <w:pPr>
+              <w:ind w:firstLine="0"/>
+              <w:jc w:val="center"/>
+            </w:pPr>
+            <w:r>
+              <w:t>♥♥♥</w:t>
+            </w:r>
+          </w:p>
+        </w:tc>
+        <w:tc>
+          <w:tcPr>
+            <w:tcW w:w="831" w:type="dxa"/>
+            <w:shd w:val="clear" w:color="auto" w:fill="FFD9D9"/>
+          </w:tcPr>
+          <w:p>
+            <w:pPr>
+              <w:ind w:firstLine="0"/>
+              <w:jc w:val="center"/>
+            </w:pPr>
+            <w:r>
+              <w:t>$</w:t>
+            </w:r>
+            <w:r>
+              <w:t>$$</w:t>
+            </w:r>
+          </w:p>
+        </w:tc>
+      </w:tr>
+      <w:tr>
+        <w:trPr>
+          <w:trHeight w:val="704"/>
+        </w:trPr>
+        <w:tc>
+          <w:tcPr>
+            <w:tcW w:w="2482" w:type="dxa"/>
+            <w:gridSpan w:val="3"/>
+            <w:shd w:val="clear" w:color="auto" w:fill="FFD9D9"/>
+          </w:tcPr>
+          <w:p>
+            <w:pPr>
+              <w:ind w:firstLine="0"/>
+              <w:jc w:val="left"/>
+              <w:rPr>
+                <w:sz w:val="20"/>
+                <w:szCs w:val="20"/>
+              </w:rPr>
+            </w:pPr>
+            <w:r>
+              <w:rPr>
+                <w:sz w:val="20"/>
+                <w:szCs w:val="20"/>
+              </w:rPr>
+              <w:t>Mostrar precio ofrecido por puntos de venta</w:t>
+            </w:r>
+          </w:p>
+        </w:tc>
+      </w:tr>
+    </w:tbl>
+    <w:p>
+      <w:pPr>
+        <w:ind w:firstLine="0"/>
+      </w:pPr>
+    </w:p>
+    <w:tbl>
+      <w:tblPr>
+        <w:tblStyle w:val="Tablaconcuadrcula"/>
+        <w:tblW w:w="2482" w:type="dxa"/>
+        <w:tblLook w:val="04A0" w:firstRow="1" w:lastRow="0" w:firstColumn="1" w:lastColumn="0" w:noHBand="0" w:noVBand="1"/>
+      </w:tblPr>
+      <w:tblGrid>
+        <w:gridCol w:w="825"/>
+        <w:gridCol w:w="826"/>
+        <w:gridCol w:w="831"/>
+      </w:tblGrid>
+      <w:tr>
+        <w:trPr>
+          <w:trHeight w:val="219"/>
+        </w:trPr>
+        <w:tc>
+          <w:tcPr>
+            <w:tcW w:w="825" w:type="dxa"/>
+            <w:shd w:val="clear" w:color="auto" w:fill="FFD9D9"/>
+          </w:tcPr>
+          <w:p>
+            <w:pPr>
+              <w:ind w:firstLine="0"/>
+              <w:jc w:val="center"/>
+            </w:pPr>
+            <w:r>
+              <w:t>E</w:t>
+            </w:r>
+          </w:p>
+        </w:tc>
+        <w:tc>
+          <w:tcPr>
+            <w:tcW w:w="826" w:type="dxa"/>
+            <w:shd w:val="clear" w:color="auto" w:fill="FFD9D9"/>
+          </w:tcPr>
+          <w:p>
+            <w:pPr>
+              <w:ind w:firstLine="0"/>
+              <w:jc w:val="center"/>
+            </w:pPr>
+            <w:r>
+              <w:t>♥</w:t>
+            </w:r>
+          </w:p>
+        </w:tc>
+        <w:tc>
+          <w:tcPr>
+            <w:tcW w:w="831" w:type="dxa"/>
+            <w:shd w:val="clear" w:color="auto" w:fill="FFD9D9"/>
+          </w:tcPr>
+          <w:p>
+            <w:pPr>
+              <w:ind w:firstLine="0"/>
+              <w:jc w:val="center"/>
+            </w:pPr>
+            <w:r>
+              <w:t>$</w:t>
+            </w:r>
+          </w:p>
+        </w:tc>
+      </w:tr>
+      <w:tr>
+        <w:trPr>
+          <w:trHeight w:val="704"/>
+        </w:trPr>
+        <w:tc>
+          <w:tcPr>
+            <w:tcW w:w="2482" w:type="dxa"/>
+            <w:gridSpan w:val="3"/>
+            <w:shd w:val="clear" w:color="auto" w:fill="FFD9D9"/>
+          </w:tcPr>
+          <w:p>
+            <w:pPr>
+              <w:ind w:firstLine="0"/>
+              <w:jc w:val="left"/>
+              <w:rPr>
+                <w:sz w:val="20"/>
+                <w:szCs w:val="20"/>
+              </w:rPr>
+            </w:pPr>
+            <w:r>
+              <w:rPr>
+                <w:sz w:val="20"/>
+                <w:szCs w:val="20"/>
+              </w:rPr>
+              <w:t xml:space="preserve">Registrar </w:t>
+            </w:r>
+            <w:r>
+              <w:rPr>
+                <w:sz w:val="20"/>
+                <w:szCs w:val="20"/>
+              </w:rPr>
+              <w:t>infecciones en cultivos</w:t>
+            </w:r>
+          </w:p>
+        </w:tc>
+      </w:tr>
+    </w:tbl>
+    <w:p>
+      <w:pPr>
+        <w:ind w:firstLine="0"/>
+      </w:pPr>
+    </w:p>
+    <w:tbl>
+      <w:tblPr>
+        <w:tblStyle w:val="Tablaconcuadrcula"/>
+        <w:tblW w:w="2482" w:type="dxa"/>
+        <w:tblLook w:val="04A0" w:firstRow="1" w:lastRow="0" w:firstColumn="1" w:lastColumn="0" w:noHBand="0" w:noVBand="1"/>
+      </w:tblPr>
+      <w:tblGrid>
+        <w:gridCol w:w="825"/>
+        <w:gridCol w:w="826"/>
+        <w:gridCol w:w="831"/>
+      </w:tblGrid>
+      <w:tr>
+        <w:trPr>
+          <w:trHeight w:val="219"/>
+        </w:trPr>
+        <w:tc>
+          <w:tcPr>
+            <w:tcW w:w="825" w:type="dxa"/>
+            <w:shd w:val="clear" w:color="auto" w:fill="E1F2CE"/>
+          </w:tcPr>
+          <w:p>
+            <w:pPr>
+              <w:ind w:firstLine="0"/>
+              <w:jc w:val="center"/>
+            </w:pPr>
+            <w:r>
+              <w:t>E</w:t>
+            </w:r>
+            <w:r>
+              <w:t>E</w:t>
+            </w:r>
+          </w:p>
+        </w:tc>
+        <w:tc>
+          <w:tcPr>
+            <w:tcW w:w="826" w:type="dxa"/>
+            <w:shd w:val="clear" w:color="auto" w:fill="E1F2CE"/>
+          </w:tcPr>
+          <w:p>
+            <w:pPr>
+              <w:ind w:firstLine="0"/>
+              <w:jc w:val="center"/>
+            </w:pPr>
+            <w:r>
+              <w:t>♥♥</w:t>
+            </w:r>
+          </w:p>
+        </w:tc>
+        <w:tc>
+          <w:tcPr>
+            <w:tcW w:w="831" w:type="dxa"/>
+            <w:shd w:val="clear" w:color="auto" w:fill="E1F2CE"/>
+          </w:tcPr>
+          <w:p>
+            <w:pPr>
+              <w:ind w:firstLine="0"/>
+              <w:jc w:val="center"/>
+            </w:pPr>
+            <w:r>
+              <w:t>$$</w:t>
+            </w:r>
+          </w:p>
+        </w:tc>
+      </w:tr>
+      <w:tr>
+        <w:trPr>
+          <w:trHeight w:val="704"/>
+        </w:trPr>
+        <w:tc>
+          <w:tcPr>
+            <w:tcW w:w="2482" w:type="dxa"/>
+            <w:gridSpan w:val="3"/>
+            <w:shd w:val="clear" w:color="auto" w:fill="E1F2CE"/>
+          </w:tcPr>
+          <w:p>
+            <w:pPr>
+              <w:ind w:firstLine="0"/>
+              <w:jc w:val="left"/>
+              <w:rPr>
+                <w:sz w:val="20"/>
+                <w:szCs w:val="20"/>
+              </w:rPr>
+            </w:pPr>
+            <w:r>
+              <w:rPr>
+                <w:sz w:val="20"/>
+                <w:szCs w:val="20"/>
+              </w:rPr>
+              <w:t>Detalles económicos sobre subvenciones</w:t>
+            </w:r>
+          </w:p>
+        </w:tc>
+      </w:tr>
+    </w:tbl>
+    <w:p>
+      <w:pPr>
+        <w:ind w:firstLine="0"/>
+        <w:jc w:val="left"/>
         <w:rPr>
           <w:sz w:val="20"/>
           <w:szCs w:val="20"/>
         </w:rPr>
-        <w:t>Registro de usuario</w:t>
-      </w:r>
+      </w:pPr>
     </w:p>
+    <w:tbl>
+      <w:tblPr>
+        <w:tblStyle w:val="Tablaconcuadrcula"/>
+        <w:tblW w:w="2482" w:type="dxa"/>
+        <w:tblLook w:val="04A0" w:firstRow="1" w:lastRow="0" w:firstColumn="1" w:lastColumn="0" w:noHBand="0" w:noVBand="1"/>
+      </w:tblPr>
+      <w:tblGrid>
+        <w:gridCol w:w="825"/>
+        <w:gridCol w:w="826"/>
+        <w:gridCol w:w="831"/>
+      </w:tblGrid>
+      <w:tr>
+        <w:trPr>
+          <w:trHeight w:val="219"/>
+        </w:trPr>
+        <w:tc>
+          <w:tcPr>
+            <w:tcW w:w="825" w:type="dxa"/>
+            <w:shd w:val="clear" w:color="auto" w:fill="FFD9D9"/>
+          </w:tcPr>
+          <w:p>
+            <w:pPr>
+              <w:ind w:firstLine="0"/>
+              <w:jc w:val="center"/>
+            </w:pPr>
+            <w:r>
+              <w:t>E</w:t>
+            </w:r>
+            <w:r>
+              <w:t>E</w:t>
+            </w:r>
+          </w:p>
+        </w:tc>
+        <w:tc>
+          <w:tcPr>
+            <w:tcW w:w="826" w:type="dxa"/>
+            <w:shd w:val="clear" w:color="auto" w:fill="FFD9D9"/>
+          </w:tcPr>
+          <w:p>
+            <w:pPr>
+              <w:ind w:firstLine="0"/>
+              <w:jc w:val="center"/>
+            </w:pPr>
+            <w:r>
+              <w:t>♥♥♥</w:t>
+            </w:r>
+          </w:p>
+        </w:tc>
+        <w:tc>
+          <w:tcPr>
+            <w:tcW w:w="831" w:type="dxa"/>
+            <w:shd w:val="clear" w:color="auto" w:fill="FFD9D9"/>
+          </w:tcPr>
+          <w:p>
+            <w:pPr>
+              <w:ind w:firstLine="0"/>
+              <w:jc w:val="center"/>
+            </w:pPr>
+            <w:r>
+              <w:t>$$</w:t>
+            </w:r>
+            <w:r>
+              <w:t>$</w:t>
+            </w:r>
+          </w:p>
+        </w:tc>
+      </w:tr>
+      <w:tr>
+        <w:trPr>
+          <w:trHeight w:val="704"/>
+        </w:trPr>
+        <w:tc>
+          <w:tcPr>
+            <w:tcW w:w="2482" w:type="dxa"/>
+            <w:gridSpan w:val="3"/>
+            <w:shd w:val="clear" w:color="auto" w:fill="FFD9D9"/>
+          </w:tcPr>
+          <w:p>
+            <w:pPr>
+              <w:ind w:firstLine="0"/>
+              <w:jc w:val="left"/>
+              <w:rPr>
+                <w:sz w:val="18"/>
+                <w:szCs w:val="18"/>
+              </w:rPr>
+            </w:pPr>
+            <w:r>
+              <w:rPr>
+                <w:sz w:val="20"/>
+                <w:szCs w:val="20"/>
+              </w:rPr>
+              <w:t>Recibir alertas sobre plagas cercanas</w:t>
+            </w:r>
+          </w:p>
+          <w:p>
+            <w:pPr>
+              <w:ind w:firstLine="0"/>
+              <w:jc w:val="left"/>
+              <w:rPr>
+                <w:sz w:val="20"/>
+                <w:szCs w:val="20"/>
+              </w:rPr>
+            </w:pPr>
+          </w:p>
+        </w:tc>
+      </w:tr>
+    </w:tbl>
     <w:p>
       <w:pPr>
         <w:ind w:firstLine="0"/>
+        <w:jc w:val="left"/>
         <w:rPr>
           <w:sz w:val="20"/>
           <w:szCs w:val="20"/>
         </w:rPr>
       </w:pPr>
-      <w:r>
+    </w:p>
+    <w:tbl>
+      <w:tblPr>
+        <w:tblStyle w:val="Tablaconcuadrcula"/>
+        <w:tblW w:w="2482" w:type="dxa"/>
+        <w:tblLook w:val="04A0" w:firstRow="1" w:lastRow="0" w:firstColumn="1" w:lastColumn="0" w:noHBand="0" w:noVBand="1"/>
+      </w:tblPr>
+      <w:tblGrid>
+        <w:gridCol w:w="825"/>
+        <w:gridCol w:w="826"/>
+        <w:gridCol w:w="831"/>
+      </w:tblGrid>
+      <w:tr>
+        <w:trPr>
+          <w:trHeight w:val="219"/>
+        </w:trPr>
+        <w:tc>
+          <w:tcPr>
+            <w:tcW w:w="825" w:type="dxa"/>
+            <w:shd w:val="clear" w:color="auto" w:fill="FFD9D9"/>
+          </w:tcPr>
+          <w:p>
+            <w:pPr>
+              <w:ind w:firstLine="0"/>
+              <w:jc w:val="center"/>
+            </w:pPr>
+            <w:r>
+              <w:t>E</w:t>
+            </w:r>
+          </w:p>
+        </w:tc>
+        <w:tc>
+          <w:tcPr>
+            <w:tcW w:w="826" w:type="dxa"/>
+            <w:shd w:val="clear" w:color="auto" w:fill="FFD9D9"/>
+          </w:tcPr>
+          <w:p>
+            <w:pPr>
+              <w:ind w:firstLine="0"/>
+              <w:jc w:val="center"/>
+            </w:pPr>
+            <w:r>
+              <w:t>♥</w:t>
+            </w:r>
+          </w:p>
+        </w:tc>
+        <w:tc>
+          <w:tcPr>
+            <w:tcW w:w="831" w:type="dxa"/>
+            <w:shd w:val="clear" w:color="auto" w:fill="FFD9D9"/>
+          </w:tcPr>
+          <w:p>
+            <w:pPr>
+              <w:ind w:firstLine="0"/>
+              <w:jc w:val="center"/>
+            </w:pPr>
+            <w:r>
+              <w:t>$</w:t>
+            </w:r>
+          </w:p>
+        </w:tc>
+      </w:tr>
+      <w:tr>
+        <w:trPr>
+          <w:trHeight w:val="350"/>
+        </w:trPr>
+        <w:tc>
+          <w:tcPr>
+            <w:tcW w:w="2482" w:type="dxa"/>
+            <w:gridSpan w:val="3"/>
+            <w:shd w:val="clear" w:color="auto" w:fill="FFD9D9"/>
+          </w:tcPr>
+          <w:p>
+            <w:pPr>
+              <w:spacing w:after="160" w:line="360" w:lineRule="auto"/>
+              <w:ind w:firstLine="0"/>
+              <w:jc w:val="left"/>
+              <w:rPr>
+                <w:rFonts w:eastAsiaTheme="minorHAnsi"/>
+                <w:sz w:val="20"/>
+                <w:szCs w:val="20"/>
+              </w:rPr>
+            </w:pPr>
+            <w:r>
+              <w:rPr>
+                <w:sz w:val="20"/>
+                <w:szCs w:val="20"/>
+              </w:rPr>
+              <w:t xml:space="preserve">Silenciar notificaciones </w:t>
+            </w:r>
+          </w:p>
+        </w:tc>
+      </w:tr>
+    </w:tbl>
+    <w:p>
+      <w:pPr>
+        <w:ind w:firstLine="0"/>
+        <w:jc w:val="left"/>
         <w:rPr>
           <w:sz w:val="20"/>
           <w:szCs w:val="20"/>
         </w:rPr>
-        <w:t>- Modificar datos del usuario</w:t>
-      </w:r>
+      </w:pPr>
     </w:p>
+    <w:tbl>
+      <w:tblPr>
+        <w:tblStyle w:val="Tablaconcuadrcula"/>
+        <w:tblW w:w="2482" w:type="dxa"/>
+        <w:tblLook w:val="04A0" w:firstRow="1" w:lastRow="0" w:firstColumn="1" w:lastColumn="0" w:noHBand="0" w:noVBand="1"/>
+      </w:tblPr>
+      <w:tblGrid>
+        <w:gridCol w:w="825"/>
+        <w:gridCol w:w="826"/>
+        <w:gridCol w:w="831"/>
+      </w:tblGrid>
+      <w:tr>
+        <w:trPr>
+          <w:trHeight w:val="219"/>
+        </w:trPr>
+        <w:tc>
+          <w:tcPr>
+            <w:tcW w:w="825" w:type="dxa"/>
+            <w:shd w:val="clear" w:color="auto" w:fill="FFFFD9"/>
+          </w:tcPr>
+          <w:p>
+            <w:pPr>
+              <w:ind w:firstLine="0"/>
+              <w:jc w:val="center"/>
+            </w:pPr>
+            <w:r>
+              <w:t>E</w:t>
+            </w:r>
+          </w:p>
+        </w:tc>
+        <w:tc>
+          <w:tcPr>
+            <w:tcW w:w="826" w:type="dxa"/>
+            <w:shd w:val="clear" w:color="auto" w:fill="FFFFD9"/>
+          </w:tcPr>
+          <w:p>
+            <w:pPr>
+              <w:ind w:firstLine="0"/>
+              <w:jc w:val="center"/>
+            </w:pPr>
+            <w:r>
+              <w:t>♥♥</w:t>
+            </w:r>
+          </w:p>
+        </w:tc>
+        <w:tc>
+          <w:tcPr>
+            <w:tcW w:w="831" w:type="dxa"/>
+            <w:shd w:val="clear" w:color="auto" w:fill="FFFFD9"/>
+          </w:tcPr>
+          <w:p>
+            <w:pPr>
+              <w:ind w:firstLine="0"/>
+              <w:jc w:val="center"/>
+            </w:pPr>
+            <w:r>
+              <w:t>$</w:t>
+            </w:r>
+            <w:r>
+              <w:t>$</w:t>
+            </w:r>
+          </w:p>
+        </w:tc>
+      </w:tr>
+      <w:tr>
+        <w:trPr>
+          <w:trHeight w:val="350"/>
+        </w:trPr>
+        <w:tc>
+          <w:tcPr>
+            <w:tcW w:w="2482" w:type="dxa"/>
+            <w:gridSpan w:val="3"/>
+            <w:shd w:val="clear" w:color="auto" w:fill="FFFFD9"/>
+          </w:tcPr>
+          <w:p>
+            <w:pPr>
+              <w:ind w:firstLine="0"/>
+              <w:jc w:val="left"/>
+              <w:rPr>
+                <w:sz w:val="20"/>
+                <w:szCs w:val="20"/>
+              </w:rPr>
+            </w:pPr>
+            <w:r>
+              <w:rPr>
+                <w:sz w:val="20"/>
+                <w:szCs w:val="20"/>
+              </w:rPr>
+              <w:t>Buscador</w:t>
+            </w:r>
+            <w:r>
+              <w:rPr>
+                <w:sz w:val="20"/>
+                <w:szCs w:val="20"/>
+              </w:rPr>
+              <w:t xml:space="preserve"> de cultivo</w:t>
+            </w:r>
+            <w:r>
+              <w:rPr>
+                <w:sz w:val="20"/>
+                <w:szCs w:val="20"/>
+              </w:rPr>
+              <w:t>s</w:t>
+            </w:r>
+          </w:p>
+        </w:tc>
+      </w:tr>
+    </w:tbl>
     <w:p>
       <w:pPr>
         <w:ind w:firstLine="0"/>
+        <w:jc w:val="left"/>
         <w:rPr>
           <w:sz w:val="20"/>
           <w:szCs w:val="20"/>
         </w:rPr>
       </w:pPr>
-      <w:r>
-        <w:t xml:space="preserve">- </w:t>
-      </w:r>
-      <w:r>
+    </w:p>
+    <w:tbl>
+      <w:tblPr>
+        <w:tblStyle w:val="Tablaconcuadrcula"/>
+        <w:tblW w:w="2482" w:type="dxa"/>
+        <w:tblLook w:val="04A0" w:firstRow="1" w:lastRow="0" w:firstColumn="1" w:lastColumn="0" w:noHBand="0" w:noVBand="1"/>
+      </w:tblPr>
+      <w:tblGrid>
+        <w:gridCol w:w="825"/>
+        <w:gridCol w:w="826"/>
+        <w:gridCol w:w="831"/>
+      </w:tblGrid>
+      <w:tr>
+        <w:trPr>
+          <w:trHeight w:val="219"/>
+        </w:trPr>
+        <w:tc>
+          <w:tcPr>
+            <w:tcW w:w="825" w:type="dxa"/>
+            <w:shd w:val="clear" w:color="auto" w:fill="FFFFD9"/>
+          </w:tcPr>
+          <w:p>
+            <w:pPr>
+              <w:ind w:firstLine="0"/>
+              <w:jc w:val="center"/>
+            </w:pPr>
+            <w:r>
+              <w:t>E</w:t>
+            </w:r>
+          </w:p>
+        </w:tc>
+        <w:tc>
+          <w:tcPr>
+            <w:tcW w:w="826" w:type="dxa"/>
+            <w:shd w:val="clear" w:color="auto" w:fill="FFFFD9"/>
+          </w:tcPr>
+          <w:p>
+            <w:pPr>
+              <w:ind w:firstLine="0"/>
+              <w:jc w:val="center"/>
+            </w:pPr>
+            <w:r>
+              <w:t>♥</w:t>
+            </w:r>
+          </w:p>
+        </w:tc>
+        <w:tc>
+          <w:tcPr>
+            <w:tcW w:w="831" w:type="dxa"/>
+            <w:shd w:val="clear" w:color="auto" w:fill="FFFFD9"/>
+          </w:tcPr>
+          <w:p>
+            <w:pPr>
+              <w:ind w:firstLine="0"/>
+              <w:jc w:val="center"/>
+            </w:pPr>
+            <w:r>
+              <w:t>$</w:t>
+            </w:r>
+          </w:p>
+        </w:tc>
+      </w:tr>
+      <w:tr>
+        <w:trPr>
+          <w:trHeight w:val="350"/>
+        </w:trPr>
+        <w:tc>
+          <w:tcPr>
+            <w:tcW w:w="2482" w:type="dxa"/>
+            <w:gridSpan w:val="3"/>
+            <w:shd w:val="clear" w:color="auto" w:fill="FFFFD9"/>
+          </w:tcPr>
+          <w:p>
+            <w:pPr>
+              <w:spacing w:after="160" w:line="360" w:lineRule="auto"/>
+              <w:ind w:firstLine="0"/>
+              <w:jc w:val="left"/>
+              <w:rPr>
+                <w:rFonts w:eastAsiaTheme="minorHAnsi"/>
+                <w:sz w:val="20"/>
+                <w:szCs w:val="20"/>
+              </w:rPr>
+            </w:pPr>
+            <w:r>
+              <w:rPr>
+                <w:sz w:val="20"/>
+                <w:szCs w:val="20"/>
+              </w:rPr>
+              <w:t>Informar temporadas de siembra</w:t>
+            </w:r>
+          </w:p>
+        </w:tc>
+      </w:tr>
+    </w:tbl>
+    <w:p>
+      <w:pPr>
+        <w:ind w:firstLine="0"/>
+        <w:jc w:val="left"/>
         <w:rPr>
           <w:sz w:val="20"/>
           <w:szCs w:val="20"/>
         </w:rPr>
-        <w:t xml:space="preserve">Mostrar </w:t>
-      </w:r>
-      <w:r>
+      </w:pPr>
+    </w:p>
+    <w:tbl>
+      <w:tblPr>
+        <w:tblStyle w:val="Tablaconcuadrcula"/>
+        <w:tblW w:w="2482" w:type="dxa"/>
+        <w:tblLook w:val="04A0" w:firstRow="1" w:lastRow="0" w:firstColumn="1" w:lastColumn="0" w:noHBand="0" w:noVBand="1"/>
+      </w:tblPr>
+      <w:tblGrid>
+        <w:gridCol w:w="825"/>
+        <w:gridCol w:w="826"/>
+        <w:gridCol w:w="831"/>
+      </w:tblGrid>
+      <w:tr>
+        <w:trPr>
+          <w:trHeight w:val="219"/>
+        </w:trPr>
+        <w:tc>
+          <w:tcPr>
+            <w:tcW w:w="825" w:type="dxa"/>
+            <w:shd w:val="clear" w:color="auto" w:fill="FFFFD9"/>
+          </w:tcPr>
+          <w:p>
+            <w:pPr>
+              <w:ind w:firstLine="0"/>
+              <w:jc w:val="center"/>
+            </w:pPr>
+            <w:r>
+              <w:t>E</w:t>
+            </w:r>
+            <w:r>
+              <w:t>E</w:t>
+            </w:r>
+          </w:p>
+        </w:tc>
+        <w:tc>
+          <w:tcPr>
+            <w:tcW w:w="826" w:type="dxa"/>
+            <w:shd w:val="clear" w:color="auto" w:fill="FFFFD9"/>
+          </w:tcPr>
+          <w:p>
+            <w:pPr>
+              <w:ind w:firstLine="0"/>
+              <w:jc w:val="center"/>
+            </w:pPr>
+            <w:r>
+              <w:t>♥♥♥</w:t>
+            </w:r>
+          </w:p>
+        </w:tc>
+        <w:tc>
+          <w:tcPr>
+            <w:tcW w:w="831" w:type="dxa"/>
+            <w:shd w:val="clear" w:color="auto" w:fill="FFFFD9"/>
+          </w:tcPr>
+          <w:p>
+            <w:pPr>
+              <w:ind w:firstLine="0"/>
+              <w:jc w:val="center"/>
+            </w:pPr>
+            <w:r>
+              <w:t>$</w:t>
+            </w:r>
+            <w:r>
+              <w:t>$</w:t>
+            </w:r>
+          </w:p>
+        </w:tc>
+      </w:tr>
+      <w:tr>
+        <w:trPr>
+          <w:trHeight w:val="350"/>
+        </w:trPr>
+        <w:tc>
+          <w:tcPr>
+            <w:tcW w:w="2482" w:type="dxa"/>
+            <w:gridSpan w:val="3"/>
+            <w:shd w:val="clear" w:color="auto" w:fill="FFFFD9"/>
+          </w:tcPr>
+          <w:p>
+            <w:pPr>
+              <w:ind w:firstLine="0"/>
+              <w:jc w:val="left"/>
+              <w:rPr>
+                <w:sz w:val="20"/>
+                <w:szCs w:val="20"/>
+              </w:rPr>
+            </w:pPr>
+            <w:r>
+              <w:rPr>
+                <w:sz w:val="20"/>
+                <w:szCs w:val="20"/>
+              </w:rPr>
+              <w:t>Filtrar ofertas de empleo</w:t>
+            </w:r>
+          </w:p>
+        </w:tc>
+      </w:tr>
+    </w:tbl>
+    <w:p>
+      <w:pPr>
+        <w:ind w:firstLine="0"/>
+        <w:jc w:val="left"/>
         <w:rPr>
           <w:sz w:val="20"/>
           <w:szCs w:val="20"/>
         </w:rPr>
-        <w:t xml:space="preserve">precio ofrecido por </w:t>
-      </w:r>
-      <w:r>
+      </w:pPr>
+    </w:p>
+    <w:p>
+      <w:pPr>
+        <w:ind w:firstLine="0"/>
+        <w:jc w:val="left"/>
         <w:rPr>
           <w:sz w:val="20"/>
           <w:szCs w:val="20"/>
         </w:rPr>
-        <w:t>puntos de venta</w:t>
-      </w:r>
+      </w:pPr>
+    </w:p>
+    <w:tbl>
+      <w:tblPr>
+        <w:tblStyle w:val="Tablaconcuadrcula"/>
+        <w:tblW w:w="2482" w:type="dxa"/>
+        <w:tblLook w:val="04A0" w:firstRow="1" w:lastRow="0" w:firstColumn="1" w:lastColumn="0" w:noHBand="0" w:noVBand="1"/>
+      </w:tblPr>
+      <w:tblGrid>
+        <w:gridCol w:w="825"/>
+        <w:gridCol w:w="826"/>
+        <w:gridCol w:w="831"/>
+      </w:tblGrid>
+      <w:tr>
+        <w:trPr>
+          <w:trHeight w:val="219"/>
+        </w:trPr>
+        <w:tc>
+          <w:tcPr>
+            <w:tcW w:w="825" w:type="dxa"/>
+            <w:shd w:val="clear" w:color="auto" w:fill="FFFFD9"/>
+          </w:tcPr>
+          <w:p>
+            <w:pPr>
+              <w:ind w:firstLine="0"/>
+              <w:jc w:val="center"/>
+            </w:pPr>
+            <w:r>
+              <w:t>EE</w:t>
+            </w:r>
+          </w:p>
+        </w:tc>
+        <w:tc>
+          <w:tcPr>
+            <w:tcW w:w="826" w:type="dxa"/>
+            <w:shd w:val="clear" w:color="auto" w:fill="FFFFD9"/>
+          </w:tcPr>
+          <w:p>
+            <w:pPr>
+              <w:ind w:firstLine="0"/>
+              <w:jc w:val="center"/>
+            </w:pPr>
+            <w:r>
+              <w:t>♥</w:t>
+            </w:r>
+          </w:p>
+        </w:tc>
+        <w:tc>
+          <w:tcPr>
+            <w:tcW w:w="831" w:type="dxa"/>
+            <w:shd w:val="clear" w:color="auto" w:fill="FFFFD9"/>
+          </w:tcPr>
+          <w:p>
+            <w:pPr>
+              <w:ind w:firstLine="0"/>
+              <w:jc w:val="center"/>
+            </w:pPr>
+            <w:r>
+              <w:t>$</w:t>
+            </w:r>
+          </w:p>
+        </w:tc>
+      </w:tr>
+      <w:tr>
+        <w:trPr>
+          <w:trHeight w:val="350"/>
+        </w:trPr>
+        <w:tc>
+          <w:tcPr>
+            <w:tcW w:w="2482" w:type="dxa"/>
+            <w:gridSpan w:val="3"/>
+            <w:shd w:val="clear" w:color="auto" w:fill="FFFFD9"/>
+          </w:tcPr>
+          <w:p>
+            <w:pPr>
+              <w:ind w:firstLine="0"/>
+              <w:jc w:val="left"/>
+            </w:pPr>
+            <w:r>
+              <w:rPr>
+                <w:sz w:val="20"/>
+                <w:szCs w:val="20"/>
+              </w:rPr>
+              <w:t>Mostrar lugares de trabajo en un mapa</w:t>
+            </w:r>
+          </w:p>
+        </w:tc>
+      </w:tr>
+    </w:tbl>
+    <w:p>
+      <w:pPr>
+        <w:ind w:firstLine="0"/>
+        <w:jc w:val="left"/>
+        <w:rPr>
+          <w:sz w:val="20"/>
+          <w:szCs w:val="20"/>
+        </w:rPr>
+      </w:pPr>
+    </w:p>
+    <w:tbl>
+      <w:tblPr>
+        <w:tblStyle w:val="Tablaconcuadrcula"/>
+        <w:tblW w:w="2482" w:type="dxa"/>
+        <w:tblLook w:val="04A0" w:firstRow="1" w:lastRow="0" w:firstColumn="1" w:lastColumn="0" w:noHBand="0" w:noVBand="1"/>
+      </w:tblPr>
+      <w:tblGrid>
+        <w:gridCol w:w="825"/>
+        <w:gridCol w:w="826"/>
+        <w:gridCol w:w="831"/>
+      </w:tblGrid>
+      <w:tr>
+        <w:trPr>
+          <w:trHeight w:val="219"/>
+        </w:trPr>
+        <w:tc>
+          <w:tcPr>
+            <w:tcW w:w="825" w:type="dxa"/>
+            <w:shd w:val="clear" w:color="auto" w:fill="E1F2CE"/>
+          </w:tcPr>
+          <w:p>
+            <w:pPr>
+              <w:ind w:firstLine="0"/>
+              <w:jc w:val="center"/>
+            </w:pPr>
+            <w:r>
+              <w:lastRenderedPageBreak/>
+              <w:t>EE</w:t>
+            </w:r>
+          </w:p>
+        </w:tc>
+        <w:tc>
+          <w:tcPr>
+            <w:tcW w:w="826" w:type="dxa"/>
+            <w:shd w:val="clear" w:color="auto" w:fill="E1F2CE"/>
+          </w:tcPr>
+          <w:p>
+            <w:pPr>
+              <w:ind w:firstLine="0"/>
+              <w:jc w:val="center"/>
+            </w:pPr>
+            <w:r>
+              <w:t>♥♥</w:t>
+            </w:r>
+          </w:p>
+        </w:tc>
+        <w:tc>
+          <w:tcPr>
+            <w:tcW w:w="831" w:type="dxa"/>
+            <w:shd w:val="clear" w:color="auto" w:fill="E1F2CE"/>
+          </w:tcPr>
+          <w:p>
+            <w:pPr>
+              <w:ind w:firstLine="0"/>
+              <w:jc w:val="center"/>
+            </w:pPr>
+            <w:r>
+              <w:t>$</w:t>
+            </w:r>
+          </w:p>
+        </w:tc>
+      </w:tr>
+      <w:tr>
+        <w:trPr>
+          <w:trHeight w:val="350"/>
+        </w:trPr>
+        <w:tc>
+          <w:tcPr>
+            <w:tcW w:w="2482" w:type="dxa"/>
+            <w:gridSpan w:val="3"/>
+            <w:shd w:val="clear" w:color="auto" w:fill="E1F2CE"/>
+          </w:tcPr>
+          <w:p>
+            <w:pPr>
+              <w:ind w:firstLine="0"/>
+              <w:jc w:val="left"/>
+              <w:rPr>
+                <w:sz w:val="20"/>
+                <w:szCs w:val="20"/>
+              </w:rPr>
+            </w:pPr>
+            <w:r>
+              <w:rPr>
+                <w:sz w:val="20"/>
+                <w:szCs w:val="20"/>
+              </w:rPr>
+              <w:t>Detalles de cada</w:t>
+            </w:r>
+            <w:r>
+              <w:rPr>
+                <w:sz w:val="20"/>
+                <w:szCs w:val="20"/>
+              </w:rPr>
+              <w:t xml:space="preserve"> </w:t>
+            </w:r>
+            <w:r>
+              <w:rPr>
+                <w:sz w:val="20"/>
+                <w:szCs w:val="20"/>
+              </w:rPr>
+              <w:t>cultivo</w:t>
+            </w:r>
+          </w:p>
+        </w:tc>
+      </w:tr>
+    </w:tbl>
+    <w:p>
+      <w:pPr>
+        <w:ind w:firstLine="0"/>
+        <w:jc w:val="left"/>
+        <w:rPr>
+          <w:sz w:val="20"/>
+          <w:szCs w:val="20"/>
+        </w:rPr>
+      </w:pPr>
+    </w:p>
+    <w:tbl>
+      <w:tblPr>
+        <w:tblStyle w:val="Tablaconcuadrcula"/>
+        <w:tblW w:w="2482" w:type="dxa"/>
+        <w:tblLook w:val="04A0" w:firstRow="1" w:lastRow="0" w:firstColumn="1" w:lastColumn="0" w:noHBand="0" w:noVBand="1"/>
+      </w:tblPr>
+      <w:tblGrid>
+        <w:gridCol w:w="825"/>
+        <w:gridCol w:w="826"/>
+        <w:gridCol w:w="831"/>
+      </w:tblGrid>
+      <w:tr>
+        <w:trPr>
+          <w:trHeight w:val="219"/>
+        </w:trPr>
+        <w:tc>
+          <w:tcPr>
+            <w:tcW w:w="825" w:type="dxa"/>
+            <w:shd w:val="clear" w:color="auto" w:fill="FFD9D9"/>
+          </w:tcPr>
+          <w:p>
+            <w:pPr>
+              <w:ind w:firstLine="0"/>
+              <w:jc w:val="center"/>
+            </w:pPr>
+            <w:r>
+              <w:t>E</w:t>
+            </w:r>
+          </w:p>
+        </w:tc>
+        <w:tc>
+          <w:tcPr>
+            <w:tcW w:w="826" w:type="dxa"/>
+            <w:shd w:val="clear" w:color="auto" w:fill="FFD9D9"/>
+          </w:tcPr>
+          <w:p>
+            <w:pPr>
+              <w:ind w:firstLine="0"/>
+              <w:jc w:val="center"/>
+            </w:pPr>
+            <w:r>
+              <w:t>♥</w:t>
+            </w:r>
+          </w:p>
+        </w:tc>
+        <w:tc>
+          <w:tcPr>
+            <w:tcW w:w="831" w:type="dxa"/>
+            <w:shd w:val="clear" w:color="auto" w:fill="FFD9D9"/>
+          </w:tcPr>
+          <w:p>
+            <w:pPr>
+              <w:ind w:firstLine="0"/>
+              <w:jc w:val="center"/>
+            </w:pPr>
+            <w:r>
+              <w:t>$</w:t>
+            </w:r>
+          </w:p>
+        </w:tc>
+      </w:tr>
+      <w:tr>
+        <w:trPr>
+          <w:trHeight w:val="350"/>
+        </w:trPr>
+        <w:tc>
+          <w:tcPr>
+            <w:tcW w:w="2482" w:type="dxa"/>
+            <w:gridSpan w:val="3"/>
+            <w:shd w:val="clear" w:color="auto" w:fill="FFD9D9"/>
+          </w:tcPr>
+          <w:p>
+            <w:pPr>
+              <w:ind w:firstLine="0"/>
+              <w:jc w:val="left"/>
+              <w:rPr>
+                <w:sz w:val="20"/>
+                <w:szCs w:val="20"/>
+              </w:rPr>
+            </w:pPr>
+            <w:r>
+              <w:rPr>
+                <w:sz w:val="20"/>
+                <w:szCs w:val="20"/>
+              </w:rPr>
+              <w:t>Videotutoriales sobre métodos de cultivo</w:t>
+            </w:r>
+          </w:p>
+        </w:tc>
+      </w:tr>
+    </w:tbl>
+    <w:p>
+      <w:pPr>
+        <w:ind w:firstLine="0"/>
+      </w:pPr>
     </w:p>
     <w:p>
       <w:pPr>
@@ -6880,7 +10662,7 @@
           <w:szCs w:val="24"/>
         </w:rPr>
       </w:pPr>
-      <w:bookmarkStart w:id="9" w:name="_Toc55410128"/>
+      <w:bookmarkStart w:id="10" w:name="_Toc55410128"/>
       <w:r>
         <w:rPr>
           <w:rFonts w:ascii="Arial Narrow" w:hAnsi="Arial Narrow"/>
@@ -6905,7 +10687,7 @@
         </w:rPr>
         <w:t>es</w:t>
       </w:r>
-      <w:bookmarkEnd w:id="9"/>
+      <w:bookmarkEnd w:id="10"/>
     </w:p>
     <w:p>
       <w:pPr>
@@ -6962,17 +10744,16 @@
           <w:szCs w:val="24"/>
         </w:rPr>
       </w:pPr>
-      <w:bookmarkStart w:id="10" w:name="_Toc55410129"/>
+      <w:bookmarkStart w:id="11" w:name="_Toc55410129"/>
       <w:r>
         <w:rPr>
           <w:rFonts w:ascii="Arial Narrow" w:hAnsi="Arial Narrow"/>
           <w:b/>
           <w:szCs w:val="24"/>
         </w:rPr>
-        <w:lastRenderedPageBreak/>
         <w:t>Referencias</w:t>
       </w:r>
-      <w:bookmarkEnd w:id="10"/>
+      <w:bookmarkEnd w:id="11"/>
     </w:p>
     <w:p>
       <w:pPr>
@@ -7171,7 +10952,7 @@
           <w:b/>
         </w:rPr>
       </w:pPr>
-      <w:bookmarkStart w:id="11" w:name="_Toc55410130"/>
+      <w:bookmarkStart w:id="12" w:name="_Toc55410130"/>
       <w:r>
         <w:rPr>
           <w:rFonts w:ascii="Arial Narrow" w:hAnsi="Arial Narrow"/>
@@ -7186,7 +10967,7 @@
         </w:rPr>
         <w:t>s</w:t>
       </w:r>
-      <w:bookmarkEnd w:id="11"/>
+      <w:bookmarkEnd w:id="12"/>
     </w:p>
     <w:tbl>
       <w:tblPr>
@@ -7443,7 +11224,7 @@
           <w:szCs w:val="24"/>
         </w:rPr>
       </w:pPr>
-      <w:bookmarkStart w:id="12" w:name="_Toc55410131"/>
+      <w:bookmarkStart w:id="13" w:name="_Toc55410131"/>
       <w:r>
         <w:rPr>
           <w:rFonts w:ascii="Arial Narrow" w:hAnsi="Arial Narrow"/>
@@ -7460,7 +11241,7 @@
         </w:rPr>
         <w:t>nexos</w:t>
       </w:r>
-      <w:bookmarkEnd w:id="12"/>
+      <w:bookmarkEnd w:id="13"/>
     </w:p>
     <w:p>
       <w:pPr>
@@ -7475,7 +11256,7 @@
           <w:szCs w:val="24"/>
         </w:rPr>
       </w:pPr>
-      <w:bookmarkStart w:id="13" w:name="_Toc55410132"/>
+      <w:bookmarkStart w:id="14" w:name="_Toc55410132"/>
       <w:r>
         <w:rPr>
           <w:rFonts w:ascii="Arial Narrow" w:hAnsi="Arial Narrow"/>
@@ -7484,7 +11265,7 @@
         </w:rPr>
         <w:t>Anexo</w:t>
       </w:r>
-      <w:bookmarkEnd w:id="13"/>
+      <w:bookmarkEnd w:id="14"/>
     </w:p>
     <w:p>
       <w:pPr>
@@ -7515,7 +11296,7 @@
           <w:szCs w:val="24"/>
         </w:rPr>
       </w:pPr>
-      <w:bookmarkStart w:id="14" w:name="_Toc55410133"/>
+      <w:bookmarkStart w:id="15" w:name="_Toc55410133"/>
       <w:r>
         <w:rPr>
           <w:rFonts w:ascii="Arial Narrow" w:hAnsi="Arial Narrow"/>
@@ -7524,7 +11305,7 @@
         </w:rPr>
         <w:t>Anexo</w:t>
       </w:r>
-      <w:bookmarkEnd w:id="14"/>
+      <w:bookmarkEnd w:id="15"/>
     </w:p>
     <w:p>
       <w:pPr>
@@ -7555,16 +11336,17 @@
           <w:szCs w:val="24"/>
         </w:rPr>
       </w:pPr>
-      <w:bookmarkStart w:id="15" w:name="_Toc55410134"/>
+      <w:bookmarkStart w:id="16" w:name="_Toc55410134"/>
       <w:r>
         <w:rPr>
           <w:rFonts w:ascii="Arial Narrow" w:hAnsi="Arial Narrow"/>
           <w:b/>
           <w:szCs w:val="24"/>
         </w:rPr>
+        <w:lastRenderedPageBreak/>
         <w:t>Anexo</w:t>
       </w:r>
-      <w:bookmarkEnd w:id="15"/>
+      <w:bookmarkEnd w:id="16"/>
     </w:p>
     <w:p>
       <w:pPr>
@@ -7707,7 +11489,7 @@
 </file>
 
 <file path=word/endnotes.xml><?xml version="1.0" encoding="utf-8"?>
-<w:endnotes xmlns:wpc="http://schemas.microsoft.com/office/word/2010/wordprocessingCanvas" xmlns:cx="http://schemas.microsoft.com/office/drawing/2014/chartex" xmlns:cx1="http://schemas.microsoft.com/office/drawing/2015/9/8/chartex" xmlns:cx2="http://schemas.microsoft.com/office/drawing/2015/10/21/chartex" xmlns:cx3="http://schemas.microsoft.com/office/drawing/2016/5/9/chartex" xmlns:cx4="http://schemas.microsoft.com/office/drawing/2016/5/10/chartex" xmlns:cx5="http://schemas.microsoft.com/office/drawing/2016/5/11/chartex" xmlns:cx6="http://schemas.microsoft.com/office/drawing/2016/5/12/chartex" xmlns:cx7="http://schemas.microsoft.com/office/drawing/2016/5/13/chartex" xmlns:cx8="http://schemas.microsoft.com/office/drawing/2016/5/14/chartex" xmlns:mc="http://schemas.openxmlformats.org/markup-compatibility/2006" xmlns:aink="http://schemas.microsoft.com/office/drawing/2016/ink" xmlns:am3d="http://schemas.microsoft.com/office/drawing/2017/model3d" xmlns:o="urn:schemas-microsoft-com:office:office" xmlns:r="http://schemas.openxmlformats.org/officeDocument/2006/relationships" xmlns:m="http://schemas.openxmlformats.org/officeDocument/2006/math" xmlns:v="urn:schemas-microsoft-com:vml" xmlns:wp14="http://schemas.microsoft.com/office/word/2010/wordprocessingDrawing" xmlns:wp="http://schemas.openxmlformats.org/drawingml/2006/wordprocessingDrawing" xmlns:w10="urn:schemas-microsoft-com:office:word" xmlns:w="http://schemas.openxmlformats.org/wordprocessingml/2006/main" xmlns:w14="http://schemas.microsoft.com/office/word/2010/wordml" xmlns:w15="http://schemas.microsoft.com/office/word/2012/wordml" xmlns:w16cex="http://schemas.microsoft.com/office/word/2018/wordml/cex" xmlns:w16cid="http://schemas.microsoft.com/office/word/2016/wordml/cid" xmlns:w16="http://schemas.microsoft.com/office/word/2018/wordml" xmlns:w16se="http://schemas.microsoft.com/office/word/2015/wordml/symex" xmlns:wpg="http://schemas.microsoft.com/office/word/2010/wordprocessingGroup" xmlns:wpi="http://schemas.microsoft.com/office/word/2010/wordprocessingInk" xmlns:wne="http://schemas.microsoft.com/office/word/2006/wordml" xmlns:wps="http://schemas.microsoft.com/office/word/2010/wordprocessingShape" mc:Ignorable="w14 w15 w16se w16cid w16 w16cex wp14">
+<w:endnotes xmlns:wpc="http://schemas.microsoft.com/office/word/2010/wordprocessingCanvas" xmlns:cx="http://schemas.microsoft.com/office/drawing/2014/chartex" xmlns:cx1="http://schemas.microsoft.com/office/drawing/2015/9/8/chartex" xmlns:cx2="http://schemas.microsoft.com/office/drawing/2015/10/21/chartex" xmlns:cx3="http://schemas.microsoft.com/office/drawing/2016/5/9/chartex" xmlns:cx4="http://schemas.microsoft.com/office/drawing/2016/5/10/chartex" xmlns:cx5="http://schemas.microsoft.com/office/drawing/2016/5/11/chartex" xmlns:cx6="http://schemas.microsoft.com/office/drawing/2016/5/12/chartex" xmlns:cx7="http://schemas.microsoft.com/office/drawing/2016/5/13/chartex" xmlns:cx8="http://schemas.microsoft.com/office/drawing/2016/5/14/chartex" xmlns:mc="http://schemas.openxmlformats.org/markup-compatibility/2006" xmlns:aink="http://schemas.microsoft.com/office/drawing/2016/ink" xmlns:am3d="http://schemas.microsoft.com/office/drawing/2017/model3d" xmlns:o="urn:schemas-microsoft-com:office:office" xmlns:r="http://schemas.openxmlformats.org/officeDocument/2006/relationships" xmlns:m="http://schemas.openxmlformats.org/officeDocument/2006/math" xmlns:v="urn:schemas-microsoft-com:vml" xmlns:wp14="http://schemas.microsoft.com/office/word/2010/wordprocessingDrawing" xmlns:wp="http://schemas.openxmlformats.org/drawingml/2006/wordprocessingDrawing" xmlns:w10="urn:schemas-microsoft-com:office:word" xmlns:w="http://schemas.openxmlformats.org/wordprocessingml/2006/main" xmlns:w14="http://schemas.microsoft.com/office/word/2010/wordml" xmlns:w15="http://schemas.microsoft.com/office/word/2012/wordml" xmlns:w16cid="http://schemas.microsoft.com/office/word/2016/wordml/cid" xmlns:w16se="http://schemas.microsoft.com/office/word/2015/wordml/symex" xmlns:wpg="http://schemas.microsoft.com/office/word/2010/wordprocessingGroup" xmlns:wpi="http://schemas.microsoft.com/office/word/2010/wordprocessingInk" xmlns:wne="http://schemas.microsoft.com/office/word/2006/wordml" xmlns:wps="http://schemas.microsoft.com/office/word/2010/wordprocessingShape" mc:Ignorable="w14 w15 w16se w16cid wp14">
   <w:endnote w:type="separator" w:id="-1">
     <w:p>
       <w:r>
@@ -7726,7 +11508,7 @@
 </file>
 
 <file path=word/footer1.xml><?xml version="1.0" encoding="utf-8"?>
-<w:ftr xmlns:wpc="http://schemas.microsoft.com/office/word/2010/wordprocessingCanvas" xmlns:cx="http://schemas.microsoft.com/office/drawing/2014/chartex" xmlns:cx1="http://schemas.microsoft.com/office/drawing/2015/9/8/chartex" xmlns:cx2="http://schemas.microsoft.com/office/drawing/2015/10/21/chartex" xmlns:cx3="http://schemas.microsoft.com/office/drawing/2016/5/9/chartex" xmlns:cx4="http://schemas.microsoft.com/office/drawing/2016/5/10/chartex" xmlns:cx5="http://schemas.microsoft.com/office/drawing/2016/5/11/chartex" xmlns:cx6="http://schemas.microsoft.com/office/drawing/2016/5/12/chartex" xmlns:cx7="http://schemas.microsoft.com/office/drawing/2016/5/13/chartex" xmlns:cx8="http://schemas.microsoft.com/office/drawing/2016/5/14/chartex" xmlns:mc="http://schemas.openxmlformats.org/markup-compatibility/2006" xmlns:aink="http://schemas.microsoft.com/office/drawing/2016/ink" xmlns:am3d="http://schemas.microsoft.com/office/drawing/2017/model3d" xmlns:o="urn:schemas-microsoft-com:office:office" xmlns:r="http://schemas.openxmlformats.org/officeDocument/2006/relationships" xmlns:m="http://schemas.openxmlformats.org/officeDocument/2006/math" xmlns:v="urn:schemas-microsoft-com:vml" xmlns:wp14="http://schemas.microsoft.com/office/word/2010/wordprocessingDrawing" xmlns:wp="http://schemas.openxmlformats.org/drawingml/2006/wordprocessingDrawing" xmlns:w10="urn:schemas-microsoft-com:office:word" xmlns:w="http://schemas.openxmlformats.org/wordprocessingml/2006/main" xmlns:w14="http://schemas.microsoft.com/office/word/2010/wordml" xmlns:w15="http://schemas.microsoft.com/office/word/2012/wordml" xmlns:w16cex="http://schemas.microsoft.com/office/word/2018/wordml/cex" xmlns:w16cid="http://schemas.microsoft.com/office/word/2016/wordml/cid" xmlns:w16="http://schemas.microsoft.com/office/word/2018/wordml" xmlns:w16se="http://schemas.microsoft.com/office/word/2015/wordml/symex" xmlns:wpg="http://schemas.microsoft.com/office/word/2010/wordprocessingGroup" xmlns:wpi="http://schemas.microsoft.com/office/word/2010/wordprocessingInk" xmlns:wne="http://schemas.microsoft.com/office/word/2006/wordml" xmlns:wps="http://schemas.microsoft.com/office/word/2010/wordprocessingShape" mc:Ignorable="w14 w15 w16se w16cid w16 w16cex wp14">
+<w:ftr xmlns:wpc="http://schemas.microsoft.com/office/word/2010/wordprocessingCanvas" xmlns:cx="http://schemas.microsoft.com/office/drawing/2014/chartex" xmlns:cx1="http://schemas.microsoft.com/office/drawing/2015/9/8/chartex" xmlns:cx2="http://schemas.microsoft.com/office/drawing/2015/10/21/chartex" xmlns:cx3="http://schemas.microsoft.com/office/drawing/2016/5/9/chartex" xmlns:cx4="http://schemas.microsoft.com/office/drawing/2016/5/10/chartex" xmlns:cx5="http://schemas.microsoft.com/office/drawing/2016/5/11/chartex" xmlns:cx6="http://schemas.microsoft.com/office/drawing/2016/5/12/chartex" xmlns:cx7="http://schemas.microsoft.com/office/drawing/2016/5/13/chartex" xmlns:cx8="http://schemas.microsoft.com/office/drawing/2016/5/14/chartex" xmlns:mc="http://schemas.openxmlformats.org/markup-compatibility/2006" xmlns:aink="http://schemas.microsoft.com/office/drawing/2016/ink" xmlns:am3d="http://schemas.microsoft.com/office/drawing/2017/model3d" xmlns:o="urn:schemas-microsoft-com:office:office" xmlns:r="http://schemas.openxmlformats.org/officeDocument/2006/relationships" xmlns:m="http://schemas.openxmlformats.org/officeDocument/2006/math" xmlns:v="urn:schemas-microsoft-com:vml" xmlns:wp14="http://schemas.microsoft.com/office/word/2010/wordprocessingDrawing" xmlns:wp="http://schemas.openxmlformats.org/drawingml/2006/wordprocessingDrawing" xmlns:w10="urn:schemas-microsoft-com:office:word" xmlns:w="http://schemas.openxmlformats.org/wordprocessingml/2006/main" xmlns:w14="http://schemas.microsoft.com/office/word/2010/wordml" xmlns:w15="http://schemas.microsoft.com/office/word/2012/wordml" xmlns:w16cid="http://schemas.microsoft.com/office/word/2016/wordml/cid" xmlns:w16se="http://schemas.microsoft.com/office/word/2015/wordml/symex" xmlns:wpg="http://schemas.microsoft.com/office/word/2010/wordprocessingGroup" xmlns:wpi="http://schemas.microsoft.com/office/word/2010/wordprocessingInk" xmlns:wne="http://schemas.microsoft.com/office/word/2006/wordml" xmlns:wps="http://schemas.microsoft.com/office/word/2010/wordprocessingShape" mc:Ignorable="w14 w15 w16se w16cid wp14">
   <w:p>
     <w:pPr>
       <w:pStyle w:val="Piedepgina"/>
@@ -7771,7 +11553,6 @@
           <w:docPartUnique/>
         </w:docPartObj>
       </w:sdtPr>
-      <w:sdtEndPr/>
       <w:sdtContent>
         <w:r>
           <w:rPr>
@@ -7821,7 +11602,7 @@
 </file>
 
 <file path=word/footnotes.xml><?xml version="1.0" encoding="utf-8"?>
-<w:footnotes xmlns:wpc="http://schemas.microsoft.com/office/word/2010/wordprocessingCanvas" xmlns:cx="http://schemas.microsoft.com/office/drawing/2014/chartex" xmlns:cx1="http://schemas.microsoft.com/office/drawing/2015/9/8/chartex" xmlns:cx2="http://schemas.microsoft.com/office/drawing/2015/10/21/chartex" xmlns:cx3="http://schemas.microsoft.com/office/drawing/2016/5/9/chartex" xmlns:cx4="http://schemas.microsoft.com/office/drawing/2016/5/10/chartex" xmlns:cx5="http://schemas.microsoft.com/office/drawing/2016/5/11/chartex" xmlns:cx6="http://schemas.microsoft.com/office/drawing/2016/5/12/chartex" xmlns:cx7="http://schemas.microsoft.com/office/drawing/2016/5/13/chartex" xmlns:cx8="http://schemas.microsoft.com/office/drawing/2016/5/14/chartex" xmlns:mc="http://schemas.openxmlformats.org/markup-compatibility/2006" xmlns:aink="http://schemas.microsoft.com/office/drawing/2016/ink" xmlns:am3d="http://schemas.microsoft.com/office/drawing/2017/model3d" xmlns:o="urn:schemas-microsoft-com:office:office" xmlns:r="http://schemas.openxmlformats.org/officeDocument/2006/relationships" xmlns:m="http://schemas.openxmlformats.org/officeDocument/2006/math" xmlns:v="urn:schemas-microsoft-com:vml" xmlns:wp14="http://schemas.microsoft.com/office/word/2010/wordprocessingDrawing" xmlns:wp="http://schemas.openxmlformats.org/drawingml/2006/wordprocessingDrawing" xmlns:w10="urn:schemas-microsoft-com:office:word" xmlns:w="http://schemas.openxmlformats.org/wordprocessingml/2006/main" xmlns:w14="http://schemas.microsoft.com/office/word/2010/wordml" xmlns:w15="http://schemas.microsoft.com/office/word/2012/wordml" xmlns:w16cex="http://schemas.microsoft.com/office/word/2018/wordml/cex" xmlns:w16cid="http://schemas.microsoft.com/office/word/2016/wordml/cid" xmlns:w16="http://schemas.microsoft.com/office/word/2018/wordml" xmlns:w16se="http://schemas.microsoft.com/office/word/2015/wordml/symex" xmlns:wpg="http://schemas.microsoft.com/office/word/2010/wordprocessingGroup" xmlns:wpi="http://schemas.microsoft.com/office/word/2010/wordprocessingInk" xmlns:wne="http://schemas.microsoft.com/office/word/2006/wordml" xmlns:wps="http://schemas.microsoft.com/office/word/2010/wordprocessingShape" mc:Ignorable="w14 w15 w16se w16cid w16 w16cex wp14">
+<w:footnotes xmlns:wpc="http://schemas.microsoft.com/office/word/2010/wordprocessingCanvas" xmlns:cx="http://schemas.microsoft.com/office/drawing/2014/chartex" xmlns:cx1="http://schemas.microsoft.com/office/drawing/2015/9/8/chartex" xmlns:cx2="http://schemas.microsoft.com/office/drawing/2015/10/21/chartex" xmlns:cx3="http://schemas.microsoft.com/office/drawing/2016/5/9/chartex" xmlns:cx4="http://schemas.microsoft.com/office/drawing/2016/5/10/chartex" xmlns:cx5="http://schemas.microsoft.com/office/drawing/2016/5/11/chartex" xmlns:cx6="http://schemas.microsoft.com/office/drawing/2016/5/12/chartex" xmlns:cx7="http://schemas.microsoft.com/office/drawing/2016/5/13/chartex" xmlns:cx8="http://schemas.microsoft.com/office/drawing/2016/5/14/chartex" xmlns:mc="http://schemas.openxmlformats.org/markup-compatibility/2006" xmlns:aink="http://schemas.microsoft.com/office/drawing/2016/ink" xmlns:am3d="http://schemas.microsoft.com/office/drawing/2017/model3d" xmlns:o="urn:schemas-microsoft-com:office:office" xmlns:r="http://schemas.openxmlformats.org/officeDocument/2006/relationships" xmlns:m="http://schemas.openxmlformats.org/officeDocument/2006/math" xmlns:v="urn:schemas-microsoft-com:vml" xmlns:wp14="http://schemas.microsoft.com/office/word/2010/wordprocessingDrawing" xmlns:wp="http://schemas.openxmlformats.org/drawingml/2006/wordprocessingDrawing" xmlns:w10="urn:schemas-microsoft-com:office:word" xmlns:w="http://schemas.openxmlformats.org/wordprocessingml/2006/main" xmlns:w14="http://schemas.microsoft.com/office/word/2010/wordml" xmlns:w15="http://schemas.microsoft.com/office/word/2012/wordml" xmlns:w16cid="http://schemas.microsoft.com/office/word/2016/wordml/cid" xmlns:w16se="http://schemas.microsoft.com/office/word/2015/wordml/symex" xmlns:wpg="http://schemas.microsoft.com/office/word/2010/wordprocessingGroup" xmlns:wpi="http://schemas.microsoft.com/office/word/2010/wordprocessingInk" xmlns:wne="http://schemas.microsoft.com/office/word/2006/wordml" xmlns:wps="http://schemas.microsoft.com/office/word/2010/wordprocessingShape" mc:Ignorable="w14 w15 w16se w16cid wp14">
   <w:footnote w:type="separator" w:id="-1">
     <w:p>
       <w:r>
@@ -7840,7 +11621,7 @@
 </file>
 
 <file path=word/header1.xml><?xml version="1.0" encoding="utf-8"?>
-<w:hdr xmlns:wpc="http://schemas.microsoft.com/office/word/2010/wordprocessingCanvas" xmlns:cx="http://schemas.microsoft.com/office/drawing/2014/chartex" xmlns:cx1="http://schemas.microsoft.com/office/drawing/2015/9/8/chartex" xmlns:cx2="http://schemas.microsoft.com/office/drawing/2015/10/21/chartex" xmlns:cx3="http://schemas.microsoft.com/office/drawing/2016/5/9/chartex" xmlns:cx4="http://schemas.microsoft.com/office/drawing/2016/5/10/chartex" xmlns:cx5="http://schemas.microsoft.com/office/drawing/2016/5/11/chartex" xmlns:cx6="http://schemas.microsoft.com/office/drawing/2016/5/12/chartex" xmlns:cx7="http://schemas.microsoft.com/office/drawing/2016/5/13/chartex" xmlns:cx8="http://schemas.microsoft.com/office/drawing/2016/5/14/chartex" xmlns:mc="http://schemas.openxmlformats.org/markup-compatibility/2006" xmlns:aink="http://schemas.microsoft.com/office/drawing/2016/ink" xmlns:am3d="http://schemas.microsoft.com/office/drawing/2017/model3d" xmlns:o="urn:schemas-microsoft-com:office:office" xmlns:r="http://schemas.openxmlformats.org/officeDocument/2006/relationships" xmlns:m="http://schemas.openxmlformats.org/officeDocument/2006/math" xmlns:v="urn:schemas-microsoft-com:vml" xmlns:wp14="http://schemas.microsoft.com/office/word/2010/wordprocessingDrawing" xmlns:wp="http://schemas.openxmlformats.org/drawingml/2006/wordprocessingDrawing" xmlns:w10="urn:schemas-microsoft-com:office:word" xmlns:w="http://schemas.openxmlformats.org/wordprocessingml/2006/main" xmlns:w14="http://schemas.microsoft.com/office/word/2010/wordml" xmlns:w15="http://schemas.microsoft.com/office/word/2012/wordml" xmlns:w16cex="http://schemas.microsoft.com/office/word/2018/wordml/cex" xmlns:w16cid="http://schemas.microsoft.com/office/word/2016/wordml/cid" xmlns:w16="http://schemas.microsoft.com/office/word/2018/wordml" xmlns:w16se="http://schemas.microsoft.com/office/word/2015/wordml/symex" xmlns:wpg="http://schemas.microsoft.com/office/word/2010/wordprocessingGroup" xmlns:wpi="http://schemas.microsoft.com/office/word/2010/wordprocessingInk" xmlns:wne="http://schemas.microsoft.com/office/word/2006/wordml" xmlns:wps="http://schemas.microsoft.com/office/word/2010/wordprocessingShape" mc:Ignorable="w14 w15 w16se w16cid w16 w16cex wp14">
+<w:hdr xmlns:wpc="http://schemas.microsoft.com/office/word/2010/wordprocessingCanvas" xmlns:cx="http://schemas.microsoft.com/office/drawing/2014/chartex" xmlns:cx1="http://schemas.microsoft.com/office/drawing/2015/9/8/chartex" xmlns:cx2="http://schemas.microsoft.com/office/drawing/2015/10/21/chartex" xmlns:cx3="http://schemas.microsoft.com/office/drawing/2016/5/9/chartex" xmlns:cx4="http://schemas.microsoft.com/office/drawing/2016/5/10/chartex" xmlns:cx5="http://schemas.microsoft.com/office/drawing/2016/5/11/chartex" xmlns:cx6="http://schemas.microsoft.com/office/drawing/2016/5/12/chartex" xmlns:cx7="http://schemas.microsoft.com/office/drawing/2016/5/13/chartex" xmlns:cx8="http://schemas.microsoft.com/office/drawing/2016/5/14/chartex" xmlns:mc="http://schemas.openxmlformats.org/markup-compatibility/2006" xmlns:aink="http://schemas.microsoft.com/office/drawing/2016/ink" xmlns:am3d="http://schemas.microsoft.com/office/drawing/2017/model3d" xmlns:o="urn:schemas-microsoft-com:office:office" xmlns:r="http://schemas.openxmlformats.org/officeDocument/2006/relationships" xmlns:m="http://schemas.openxmlformats.org/officeDocument/2006/math" xmlns:v="urn:schemas-microsoft-com:vml" xmlns:wp14="http://schemas.microsoft.com/office/word/2010/wordprocessingDrawing" xmlns:wp="http://schemas.openxmlformats.org/drawingml/2006/wordprocessingDrawing" xmlns:w10="urn:schemas-microsoft-com:office:word" xmlns:w="http://schemas.openxmlformats.org/wordprocessingml/2006/main" xmlns:w14="http://schemas.microsoft.com/office/word/2010/wordml" xmlns:w15="http://schemas.microsoft.com/office/word/2012/wordml" xmlns:w16cid="http://schemas.microsoft.com/office/word/2016/wordml/cid" xmlns:w16se="http://schemas.microsoft.com/office/word/2015/wordml/symex" xmlns:wpg="http://schemas.microsoft.com/office/word/2010/wordprocessingGroup" xmlns:wpi="http://schemas.microsoft.com/office/word/2010/wordprocessingInk" xmlns:wne="http://schemas.microsoft.com/office/word/2006/wordml" xmlns:wps="http://schemas.microsoft.com/office/word/2010/wordprocessingShape" mc:Ignorable="w14 w15 w16se w16cid wp14">
   <w:tbl>
     <w:tblPr>
       <w:tblW w:w="8755" w:type="dxa"/>
@@ -8044,7 +11825,7 @@
 </file>
 
 <file path=word/header2.xml><?xml version="1.0" encoding="utf-8"?>
-<w:hdr xmlns:wpc="http://schemas.microsoft.com/office/word/2010/wordprocessingCanvas" xmlns:cx="http://schemas.microsoft.com/office/drawing/2014/chartex" xmlns:cx1="http://schemas.microsoft.com/office/drawing/2015/9/8/chartex" xmlns:cx2="http://schemas.microsoft.com/office/drawing/2015/10/21/chartex" xmlns:cx3="http://schemas.microsoft.com/office/drawing/2016/5/9/chartex" xmlns:cx4="http://schemas.microsoft.com/office/drawing/2016/5/10/chartex" xmlns:cx5="http://schemas.microsoft.com/office/drawing/2016/5/11/chartex" xmlns:cx6="http://schemas.microsoft.com/office/drawing/2016/5/12/chartex" xmlns:cx7="http://schemas.microsoft.com/office/drawing/2016/5/13/chartex" xmlns:cx8="http://schemas.microsoft.com/office/drawing/2016/5/14/chartex" xmlns:mc="http://schemas.openxmlformats.org/markup-compatibility/2006" xmlns:aink="http://schemas.microsoft.com/office/drawing/2016/ink" xmlns:am3d="http://schemas.microsoft.com/office/drawing/2017/model3d" xmlns:o="urn:schemas-microsoft-com:office:office" xmlns:r="http://schemas.openxmlformats.org/officeDocument/2006/relationships" xmlns:m="http://schemas.openxmlformats.org/officeDocument/2006/math" xmlns:v="urn:schemas-microsoft-com:vml" xmlns:wp14="http://schemas.microsoft.com/office/word/2010/wordprocessingDrawing" xmlns:wp="http://schemas.openxmlformats.org/drawingml/2006/wordprocessingDrawing" xmlns:w10="urn:schemas-microsoft-com:office:word" xmlns:w="http://schemas.openxmlformats.org/wordprocessingml/2006/main" xmlns:w14="http://schemas.microsoft.com/office/word/2010/wordml" xmlns:w15="http://schemas.microsoft.com/office/word/2012/wordml" xmlns:w16cex="http://schemas.microsoft.com/office/word/2018/wordml/cex" xmlns:w16cid="http://schemas.microsoft.com/office/word/2016/wordml/cid" xmlns:w16="http://schemas.microsoft.com/office/word/2018/wordml" xmlns:w16se="http://schemas.microsoft.com/office/word/2015/wordml/symex" xmlns:wpg="http://schemas.microsoft.com/office/word/2010/wordprocessingGroup" xmlns:wpi="http://schemas.microsoft.com/office/word/2010/wordprocessingInk" xmlns:wne="http://schemas.microsoft.com/office/word/2006/wordml" xmlns:wps="http://schemas.microsoft.com/office/word/2010/wordprocessingShape" mc:Ignorable="w14 w15 w16se w16cid w16 w16cex wp14">
+<w:hdr xmlns:wpc="http://schemas.microsoft.com/office/word/2010/wordprocessingCanvas" xmlns:cx="http://schemas.microsoft.com/office/drawing/2014/chartex" xmlns:cx1="http://schemas.microsoft.com/office/drawing/2015/9/8/chartex" xmlns:cx2="http://schemas.microsoft.com/office/drawing/2015/10/21/chartex" xmlns:cx3="http://schemas.microsoft.com/office/drawing/2016/5/9/chartex" xmlns:cx4="http://schemas.microsoft.com/office/drawing/2016/5/10/chartex" xmlns:cx5="http://schemas.microsoft.com/office/drawing/2016/5/11/chartex" xmlns:cx6="http://schemas.microsoft.com/office/drawing/2016/5/12/chartex" xmlns:cx7="http://schemas.microsoft.com/office/drawing/2016/5/13/chartex" xmlns:cx8="http://schemas.microsoft.com/office/drawing/2016/5/14/chartex" xmlns:mc="http://schemas.openxmlformats.org/markup-compatibility/2006" xmlns:aink="http://schemas.microsoft.com/office/drawing/2016/ink" xmlns:am3d="http://schemas.microsoft.com/office/drawing/2017/model3d" xmlns:o="urn:schemas-microsoft-com:office:office" xmlns:r="http://schemas.openxmlformats.org/officeDocument/2006/relationships" xmlns:m="http://schemas.openxmlformats.org/officeDocument/2006/math" xmlns:v="urn:schemas-microsoft-com:vml" xmlns:wp14="http://schemas.microsoft.com/office/word/2010/wordprocessingDrawing" xmlns:wp="http://schemas.openxmlformats.org/drawingml/2006/wordprocessingDrawing" xmlns:w10="urn:schemas-microsoft-com:office:word" xmlns:w="http://schemas.openxmlformats.org/wordprocessingml/2006/main" xmlns:w14="http://schemas.microsoft.com/office/word/2010/wordml" xmlns:w15="http://schemas.microsoft.com/office/word/2012/wordml" xmlns:w16cid="http://schemas.microsoft.com/office/word/2016/wordml/cid" xmlns:w16se="http://schemas.microsoft.com/office/word/2015/wordml/symex" xmlns:wpg="http://schemas.microsoft.com/office/word/2010/wordprocessingGroup" xmlns:wpi="http://schemas.microsoft.com/office/word/2010/wordprocessingInk" xmlns:wne="http://schemas.microsoft.com/office/word/2006/wordml" xmlns:wps="http://schemas.microsoft.com/office/word/2010/wordprocessingShape" mc:Ignorable="w14 w15 w16se w16cid wp14">
   <w:tbl>
     <w:tblPr>
       <w:tblW w:w="8755" w:type="dxa"/>
@@ -8235,7 +12016,7 @@
 </file>
 
 <file path=word/numbering.xml><?xml version="1.0" encoding="utf-8"?>
-<w:numbering xmlns:wpc="http://schemas.microsoft.com/office/word/2010/wordprocessingCanvas" xmlns:cx="http://schemas.microsoft.com/office/drawing/2014/chartex" xmlns:cx1="http://schemas.microsoft.com/office/drawing/2015/9/8/chartex" xmlns:cx2="http://schemas.microsoft.com/office/drawing/2015/10/21/chartex" xmlns:cx3="http://schemas.microsoft.com/office/drawing/2016/5/9/chartex" xmlns:cx4="http://schemas.microsoft.com/office/drawing/2016/5/10/chartex" xmlns:cx5="http://schemas.microsoft.com/office/drawing/2016/5/11/chartex" xmlns:cx6="http://schemas.microsoft.com/office/drawing/2016/5/12/chartex" xmlns:cx7="http://schemas.microsoft.com/office/drawing/2016/5/13/chartex" xmlns:cx8="http://schemas.microsoft.com/office/drawing/2016/5/14/chartex" xmlns:mc="http://schemas.openxmlformats.org/markup-compatibility/2006" xmlns:aink="http://schemas.microsoft.com/office/drawing/2016/ink" xmlns:am3d="http://schemas.microsoft.com/office/drawing/2017/model3d" xmlns:o="urn:schemas-microsoft-com:office:office" xmlns:r="http://schemas.openxmlformats.org/officeDocument/2006/relationships" xmlns:m="http://schemas.openxmlformats.org/officeDocument/2006/math" xmlns:v="urn:schemas-microsoft-com:vml" xmlns:wp14="http://schemas.microsoft.com/office/word/2010/wordprocessingDrawing" xmlns:wp="http://schemas.openxmlformats.org/drawingml/2006/wordprocessingDrawing" xmlns:w10="urn:schemas-microsoft-com:office:word" xmlns:w="http://schemas.openxmlformats.org/wordprocessingml/2006/main" xmlns:w14="http://schemas.microsoft.com/office/word/2010/wordml" xmlns:w15="http://schemas.microsoft.com/office/word/2012/wordml" xmlns:w16cex="http://schemas.microsoft.com/office/word/2018/wordml/cex" xmlns:w16cid="http://schemas.microsoft.com/office/word/2016/wordml/cid" xmlns:w16="http://schemas.microsoft.com/office/word/2018/wordml" xmlns:w16se="http://schemas.microsoft.com/office/word/2015/wordml/symex" xmlns:wpg="http://schemas.microsoft.com/office/word/2010/wordprocessingGroup" xmlns:wpi="http://schemas.microsoft.com/office/word/2010/wordprocessingInk" xmlns:wne="http://schemas.microsoft.com/office/word/2006/wordml" xmlns:wps="http://schemas.microsoft.com/office/word/2010/wordprocessingShape" mc:Ignorable="w14 w15 w16se w16cid w16 w16cex wp14">
+<w:numbering xmlns:wpc="http://schemas.microsoft.com/office/word/2010/wordprocessingCanvas" xmlns:cx="http://schemas.microsoft.com/office/drawing/2014/chartex" xmlns:cx1="http://schemas.microsoft.com/office/drawing/2015/9/8/chartex" xmlns:cx2="http://schemas.microsoft.com/office/drawing/2015/10/21/chartex" xmlns:cx3="http://schemas.microsoft.com/office/drawing/2016/5/9/chartex" xmlns:cx4="http://schemas.microsoft.com/office/drawing/2016/5/10/chartex" xmlns:cx5="http://schemas.microsoft.com/office/drawing/2016/5/11/chartex" xmlns:cx6="http://schemas.microsoft.com/office/drawing/2016/5/12/chartex" xmlns:cx7="http://schemas.microsoft.com/office/drawing/2016/5/13/chartex" xmlns:cx8="http://schemas.microsoft.com/office/drawing/2016/5/14/chartex" xmlns:mc="http://schemas.openxmlformats.org/markup-compatibility/2006" xmlns:aink="http://schemas.microsoft.com/office/drawing/2016/ink" xmlns:am3d="http://schemas.microsoft.com/office/drawing/2017/model3d" xmlns:o="urn:schemas-microsoft-com:office:office" xmlns:r="http://schemas.openxmlformats.org/officeDocument/2006/relationships" xmlns:m="http://schemas.openxmlformats.org/officeDocument/2006/math" xmlns:v="urn:schemas-microsoft-com:vml" xmlns:wp14="http://schemas.microsoft.com/office/word/2010/wordprocessingDrawing" xmlns:wp="http://schemas.openxmlformats.org/drawingml/2006/wordprocessingDrawing" xmlns:w10="urn:schemas-microsoft-com:office:word" xmlns:w="http://schemas.openxmlformats.org/wordprocessingml/2006/main" xmlns:w14="http://schemas.microsoft.com/office/word/2010/wordml" xmlns:w15="http://schemas.microsoft.com/office/word/2012/wordml" xmlns:w16cid="http://schemas.microsoft.com/office/word/2016/wordml/cid" xmlns:w16se="http://schemas.microsoft.com/office/word/2015/wordml/symex" xmlns:wpg="http://schemas.microsoft.com/office/word/2010/wordprocessingGroup" xmlns:wpi="http://schemas.microsoft.com/office/word/2010/wordprocessingInk" xmlns:wne="http://schemas.microsoft.com/office/word/2006/wordml" xmlns:wps="http://schemas.microsoft.com/office/word/2010/wordprocessingShape" mc:Ignorable="w14 w15 w16se w16cid wp14">
   <w:abstractNum w:abstractNumId="0" w15:restartNumberingAfterBreak="0">
     <w:nsid w:val="028E3E81"/>
     <w:multiLevelType w:val="multilevel"/>
@@ -8350,6 +12131,119 @@
     </w:lvl>
   </w:abstractNum>
   <w:abstractNum w:abstractNumId="1" w15:restartNumberingAfterBreak="0">
+    <w:nsid w:val="02BF1B02"/>
+    <w:multiLevelType w:val="hybridMultilevel"/>
+    <w:tmpl w:val="3A10BFB6"/>
+    <w:lvl w:ilvl="0" w:tplc="9C8C4EE0">
+      <w:start w:val="3"/>
+      <w:numFmt w:val="bullet"/>
+      <w:lvlText w:val="-"/>
+      <w:lvlJc w:val="left"/>
+      <w:pPr>
+        <w:ind w:left="720" w:hanging="360"/>
+      </w:pPr>
+      <w:rPr>
+        <w:rFonts w:ascii="Arial" w:eastAsiaTheme="minorEastAsia" w:hAnsi="Arial" w:cs="Arial" w:hint="default"/>
+      </w:rPr>
+    </w:lvl>
+    <w:lvl w:ilvl="1" w:tplc="0C0A0003" w:tentative="1">
+      <w:start w:val="1"/>
+      <w:numFmt w:val="bullet"/>
+      <w:lvlText w:val="o"/>
+      <w:lvlJc w:val="left"/>
+      <w:pPr>
+        <w:ind w:left="1440" w:hanging="360"/>
+      </w:pPr>
+      <w:rPr>
+        <w:rFonts w:ascii="Courier New" w:hAnsi="Courier New" w:cs="Courier New" w:hint="default"/>
+      </w:rPr>
+    </w:lvl>
+    <w:lvl w:ilvl="2" w:tplc="0C0A0005" w:tentative="1">
+      <w:start w:val="1"/>
+      <w:numFmt w:val="bullet"/>
+      <w:lvlText w:val=""/>
+      <w:lvlJc w:val="left"/>
+      <w:pPr>
+        <w:ind w:left="2160" w:hanging="360"/>
+      </w:pPr>
+      <w:rPr>
+        <w:rFonts w:ascii="Wingdings" w:hAnsi="Wingdings" w:hint="default"/>
+      </w:rPr>
+    </w:lvl>
+    <w:lvl w:ilvl="3" w:tplc="0C0A0001" w:tentative="1">
+      <w:start w:val="1"/>
+      <w:numFmt w:val="bullet"/>
+      <w:lvlText w:val=""/>
+      <w:lvlJc w:val="left"/>
+      <w:pPr>
+        <w:ind w:left="2880" w:hanging="360"/>
+      </w:pPr>
+      <w:rPr>
+        <w:rFonts w:ascii="Symbol" w:hAnsi="Symbol" w:hint="default"/>
+      </w:rPr>
+    </w:lvl>
+    <w:lvl w:ilvl="4" w:tplc="0C0A0003" w:tentative="1">
+      <w:start w:val="1"/>
+      <w:numFmt w:val="bullet"/>
+      <w:lvlText w:val="o"/>
+      <w:lvlJc w:val="left"/>
+      <w:pPr>
+        <w:ind w:left="3600" w:hanging="360"/>
+      </w:pPr>
+      <w:rPr>
+        <w:rFonts w:ascii="Courier New" w:hAnsi="Courier New" w:cs="Courier New" w:hint="default"/>
+      </w:rPr>
+    </w:lvl>
+    <w:lvl w:ilvl="5" w:tplc="0C0A0005" w:tentative="1">
+      <w:start w:val="1"/>
+      <w:numFmt w:val="bullet"/>
+      <w:lvlText w:val=""/>
+      <w:lvlJc w:val="left"/>
+      <w:pPr>
+        <w:ind w:left="4320" w:hanging="360"/>
+      </w:pPr>
+      <w:rPr>
+        <w:rFonts w:ascii="Wingdings" w:hAnsi="Wingdings" w:hint="default"/>
+      </w:rPr>
+    </w:lvl>
+    <w:lvl w:ilvl="6" w:tplc="0C0A0001" w:tentative="1">
+      <w:start w:val="1"/>
+      <w:numFmt w:val="bullet"/>
+      <w:lvlText w:val=""/>
+      <w:lvlJc w:val="left"/>
+      <w:pPr>
+        <w:ind w:left="5040" w:hanging="360"/>
+      </w:pPr>
+      <w:rPr>
+        <w:rFonts w:ascii="Symbol" w:hAnsi="Symbol" w:hint="default"/>
+      </w:rPr>
+    </w:lvl>
+    <w:lvl w:ilvl="7" w:tplc="0C0A0003" w:tentative="1">
+      <w:start w:val="1"/>
+      <w:numFmt w:val="bullet"/>
+      <w:lvlText w:val="o"/>
+      <w:lvlJc w:val="left"/>
+      <w:pPr>
+        <w:ind w:left="5760" w:hanging="360"/>
+      </w:pPr>
+      <w:rPr>
+        <w:rFonts w:ascii="Courier New" w:hAnsi="Courier New" w:cs="Courier New" w:hint="default"/>
+      </w:rPr>
+    </w:lvl>
+    <w:lvl w:ilvl="8" w:tplc="0C0A0005" w:tentative="1">
+      <w:start w:val="1"/>
+      <w:numFmt w:val="bullet"/>
+      <w:lvlText w:val=""/>
+      <w:lvlJc w:val="left"/>
+      <w:pPr>
+        <w:ind w:left="6480" w:hanging="360"/>
+      </w:pPr>
+      <w:rPr>
+        <w:rFonts w:ascii="Wingdings" w:hAnsi="Wingdings" w:hint="default"/>
+      </w:rPr>
+    </w:lvl>
+  </w:abstractNum>
+  <w:abstractNum w:abstractNumId="2" w15:restartNumberingAfterBreak="0">
     <w:nsid w:val="061038FD"/>
     <w:multiLevelType w:val="hybridMultilevel"/>
     <w:tmpl w:val="F68E5F8E"/>
@@ -8435,7 +12329,7 @@
       </w:pPr>
     </w:lvl>
   </w:abstractNum>
-  <w:abstractNum w:abstractNumId="2" w15:restartNumberingAfterBreak="0">
+  <w:abstractNum w:abstractNumId="3" w15:restartNumberingAfterBreak="0">
     <w:nsid w:val="0ED116C4"/>
     <w:multiLevelType w:val="multilevel"/>
     <w:tmpl w:val="0CAC7C06"/>
@@ -8548,7 +12442,7 @@
       </w:rPr>
     </w:lvl>
   </w:abstractNum>
-  <w:abstractNum w:abstractNumId="3" w15:restartNumberingAfterBreak="0">
+  <w:abstractNum w:abstractNumId="4" w15:restartNumberingAfterBreak="0">
     <w:nsid w:val="11D435DA"/>
     <w:multiLevelType w:val="multilevel"/>
     <w:tmpl w:val="56B25A08"/>
@@ -8661,7 +12555,7 @@
       </w:rPr>
     </w:lvl>
   </w:abstractNum>
-  <w:abstractNum w:abstractNumId="4" w15:restartNumberingAfterBreak="0">
+  <w:abstractNum w:abstractNumId="5" w15:restartNumberingAfterBreak="0">
     <w:nsid w:val="1A4917B6"/>
     <w:multiLevelType w:val="multilevel"/>
     <w:tmpl w:val="D1D2FA72"/>
@@ -8774,7 +12668,7 @@
       </w:rPr>
     </w:lvl>
   </w:abstractNum>
-  <w:abstractNum w:abstractNumId="5" w15:restartNumberingAfterBreak="0">
+  <w:abstractNum w:abstractNumId="6" w15:restartNumberingAfterBreak="0">
     <w:nsid w:val="1B0075AF"/>
     <w:multiLevelType w:val="hybridMultilevel"/>
     <w:tmpl w:val="9DC65B84"/>
@@ -8863,7 +12757,7 @@
       </w:pPr>
     </w:lvl>
   </w:abstractNum>
-  <w:abstractNum w:abstractNumId="6" w15:restartNumberingAfterBreak="0">
+  <w:abstractNum w:abstractNumId="7" w15:restartNumberingAfterBreak="0">
     <w:nsid w:val="24894C08"/>
     <w:multiLevelType w:val="multilevel"/>
     <w:tmpl w:val="24760432"/>
@@ -8976,7 +12870,7 @@
       </w:rPr>
     </w:lvl>
   </w:abstractNum>
-  <w:abstractNum w:abstractNumId="7" w15:restartNumberingAfterBreak="0">
+  <w:abstractNum w:abstractNumId="8" w15:restartNumberingAfterBreak="0">
     <w:nsid w:val="2AD20414"/>
     <w:multiLevelType w:val="hybridMultilevel"/>
     <w:tmpl w:val="EA205808"/>
@@ -9068,7 +12962,7 @@
       </w:pPr>
     </w:lvl>
   </w:abstractNum>
-  <w:abstractNum w:abstractNumId="8" w15:restartNumberingAfterBreak="0">
+  <w:abstractNum w:abstractNumId="9" w15:restartNumberingAfterBreak="0">
     <w:nsid w:val="2C4B7562"/>
     <w:multiLevelType w:val="hybridMultilevel"/>
     <w:tmpl w:val="2FBA6FF4"/>
@@ -9181,7 +13075,7 @@
       </w:rPr>
     </w:lvl>
   </w:abstractNum>
-  <w:abstractNum w:abstractNumId="9" w15:restartNumberingAfterBreak="0">
+  <w:abstractNum w:abstractNumId="10" w15:restartNumberingAfterBreak="0">
     <w:nsid w:val="2F2F5C6F"/>
     <w:multiLevelType w:val="hybridMultilevel"/>
     <w:tmpl w:val="AF56F01C"/>
@@ -9294,7 +13188,7 @@
       </w:rPr>
     </w:lvl>
   </w:abstractNum>
-  <w:abstractNum w:abstractNumId="10" w15:restartNumberingAfterBreak="0">
+  <w:abstractNum w:abstractNumId="11" w15:restartNumberingAfterBreak="0">
     <w:nsid w:val="34084D06"/>
     <w:multiLevelType w:val="hybridMultilevel"/>
     <w:tmpl w:val="C79E9A70"/>
@@ -9407,7 +13301,7 @@
       </w:rPr>
     </w:lvl>
   </w:abstractNum>
-  <w:abstractNum w:abstractNumId="11" w15:restartNumberingAfterBreak="0">
+  <w:abstractNum w:abstractNumId="12" w15:restartNumberingAfterBreak="0">
     <w:nsid w:val="38317F71"/>
     <w:multiLevelType w:val="hybridMultilevel"/>
     <w:tmpl w:val="CC58FC70"/>
@@ -9493,7 +13387,7 @@
       </w:pPr>
     </w:lvl>
   </w:abstractNum>
-  <w:abstractNum w:abstractNumId="12" w15:restartNumberingAfterBreak="0">
+  <w:abstractNum w:abstractNumId="13" w15:restartNumberingAfterBreak="0">
     <w:nsid w:val="41E70CAD"/>
     <w:multiLevelType w:val="multilevel"/>
     <w:tmpl w:val="D70C6EFA"/>
@@ -9583,7 +13477,7 @@
       </w:pPr>
     </w:lvl>
   </w:abstractNum>
-  <w:abstractNum w:abstractNumId="13" w15:restartNumberingAfterBreak="0">
+  <w:abstractNum w:abstractNumId="14" w15:restartNumberingAfterBreak="0">
     <w:nsid w:val="45A340DF"/>
     <w:multiLevelType w:val="hybridMultilevel"/>
     <w:tmpl w:val="C7046AD6"/>
@@ -9696,7 +13590,7 @@
       </w:rPr>
     </w:lvl>
   </w:abstractNum>
-  <w:abstractNum w:abstractNumId="14" w15:restartNumberingAfterBreak="0">
+  <w:abstractNum w:abstractNumId="15" w15:restartNumberingAfterBreak="0">
     <w:nsid w:val="469D2562"/>
     <w:multiLevelType w:val="multilevel"/>
     <w:tmpl w:val="395A8B5E"/>
@@ -9819,7 +13713,7 @@
       </w:rPr>
     </w:lvl>
   </w:abstractNum>
-  <w:abstractNum w:abstractNumId="15" w15:restartNumberingAfterBreak="0">
+  <w:abstractNum w:abstractNumId="16" w15:restartNumberingAfterBreak="0">
     <w:nsid w:val="49FE5CCA"/>
     <w:multiLevelType w:val="multilevel"/>
     <w:tmpl w:val="BC20D196"/>
@@ -9937,7 +13831,120 @@
       </w:rPr>
     </w:lvl>
   </w:abstractNum>
-  <w:abstractNum w:abstractNumId="16" w15:restartNumberingAfterBreak="0">
+  <w:abstractNum w:abstractNumId="17" w15:restartNumberingAfterBreak="0">
+    <w:nsid w:val="4B5E0E77"/>
+    <w:multiLevelType w:val="hybridMultilevel"/>
+    <w:tmpl w:val="7752F200"/>
+    <w:lvl w:ilvl="0" w:tplc="C832CCBA">
+      <w:start w:val="3"/>
+      <w:numFmt w:val="bullet"/>
+      <w:lvlText w:val="-"/>
+      <w:lvlJc w:val="left"/>
+      <w:pPr>
+        <w:ind w:left="720" w:hanging="360"/>
+      </w:pPr>
+      <w:rPr>
+        <w:rFonts w:ascii="Arial" w:eastAsiaTheme="minorEastAsia" w:hAnsi="Arial" w:cs="Arial" w:hint="default"/>
+      </w:rPr>
+    </w:lvl>
+    <w:lvl w:ilvl="1" w:tplc="0C0A0003" w:tentative="1">
+      <w:start w:val="1"/>
+      <w:numFmt w:val="bullet"/>
+      <w:lvlText w:val="o"/>
+      <w:lvlJc w:val="left"/>
+      <w:pPr>
+        <w:ind w:left="1440" w:hanging="360"/>
+      </w:pPr>
+      <w:rPr>
+        <w:rFonts w:ascii="Courier New" w:hAnsi="Courier New" w:cs="Courier New" w:hint="default"/>
+      </w:rPr>
+    </w:lvl>
+    <w:lvl w:ilvl="2" w:tplc="0C0A0005" w:tentative="1">
+      <w:start w:val="1"/>
+      <w:numFmt w:val="bullet"/>
+      <w:lvlText w:val=""/>
+      <w:lvlJc w:val="left"/>
+      <w:pPr>
+        <w:ind w:left="2160" w:hanging="360"/>
+      </w:pPr>
+      <w:rPr>
+        <w:rFonts w:ascii="Wingdings" w:hAnsi="Wingdings" w:hint="default"/>
+      </w:rPr>
+    </w:lvl>
+    <w:lvl w:ilvl="3" w:tplc="0C0A0001" w:tentative="1">
+      <w:start w:val="1"/>
+      <w:numFmt w:val="bullet"/>
+      <w:lvlText w:val=""/>
+      <w:lvlJc w:val="left"/>
+      <w:pPr>
+        <w:ind w:left="2880" w:hanging="360"/>
+      </w:pPr>
+      <w:rPr>
+        <w:rFonts w:ascii="Symbol" w:hAnsi="Symbol" w:hint="default"/>
+      </w:rPr>
+    </w:lvl>
+    <w:lvl w:ilvl="4" w:tplc="0C0A0003" w:tentative="1">
+      <w:start w:val="1"/>
+      <w:numFmt w:val="bullet"/>
+      <w:lvlText w:val="o"/>
+      <w:lvlJc w:val="left"/>
+      <w:pPr>
+        <w:ind w:left="3600" w:hanging="360"/>
+      </w:pPr>
+      <w:rPr>
+        <w:rFonts w:ascii="Courier New" w:hAnsi="Courier New" w:cs="Courier New" w:hint="default"/>
+      </w:rPr>
+    </w:lvl>
+    <w:lvl w:ilvl="5" w:tplc="0C0A0005" w:tentative="1">
+      <w:start w:val="1"/>
+      <w:numFmt w:val="bullet"/>
+      <w:lvlText w:val=""/>
+      <w:lvlJc w:val="left"/>
+      <w:pPr>
+        <w:ind w:left="4320" w:hanging="360"/>
+      </w:pPr>
+      <w:rPr>
+        <w:rFonts w:ascii="Wingdings" w:hAnsi="Wingdings" w:hint="default"/>
+      </w:rPr>
+    </w:lvl>
+    <w:lvl w:ilvl="6" w:tplc="0C0A0001" w:tentative="1">
+      <w:start w:val="1"/>
+      <w:numFmt w:val="bullet"/>
+      <w:lvlText w:val=""/>
+      <w:lvlJc w:val="left"/>
+      <w:pPr>
+        <w:ind w:left="5040" w:hanging="360"/>
+      </w:pPr>
+      <w:rPr>
+        <w:rFonts w:ascii="Symbol" w:hAnsi="Symbol" w:hint="default"/>
+      </w:rPr>
+    </w:lvl>
+    <w:lvl w:ilvl="7" w:tplc="0C0A0003" w:tentative="1">
+      <w:start w:val="1"/>
+      <w:numFmt w:val="bullet"/>
+      <w:lvlText w:val="o"/>
+      <w:lvlJc w:val="left"/>
+      <w:pPr>
+        <w:ind w:left="5760" w:hanging="360"/>
+      </w:pPr>
+      <w:rPr>
+        <w:rFonts w:ascii="Courier New" w:hAnsi="Courier New" w:cs="Courier New" w:hint="default"/>
+      </w:rPr>
+    </w:lvl>
+    <w:lvl w:ilvl="8" w:tplc="0C0A0005" w:tentative="1">
+      <w:start w:val="1"/>
+      <w:numFmt w:val="bullet"/>
+      <w:lvlText w:val=""/>
+      <w:lvlJc w:val="left"/>
+      <w:pPr>
+        <w:ind w:left="6480" w:hanging="360"/>
+      </w:pPr>
+      <w:rPr>
+        <w:rFonts w:ascii="Wingdings" w:hAnsi="Wingdings" w:hint="default"/>
+      </w:rPr>
+    </w:lvl>
+  </w:abstractNum>
+  <w:abstractNum w:abstractNumId="18" w15:restartNumberingAfterBreak="0">
     <w:nsid w:val="4E23601B"/>
     <w:multiLevelType w:val="hybridMultilevel"/>
     <w:tmpl w:val="5BA64F0A"/>
@@ -10050,7 +14057,7 @@
       </w:rPr>
     </w:lvl>
   </w:abstractNum>
-  <w:abstractNum w:abstractNumId="17" w15:restartNumberingAfterBreak="0">
+  <w:abstractNum w:abstractNumId="19" w15:restartNumberingAfterBreak="0">
     <w:nsid w:val="51A32FEA"/>
     <w:multiLevelType w:val="hybridMultilevel"/>
     <w:tmpl w:val="BE9018DE"/>
@@ -10163,7 +14170,7 @@
       </w:rPr>
     </w:lvl>
   </w:abstractNum>
-  <w:abstractNum w:abstractNumId="18" w15:restartNumberingAfterBreak="0">
+  <w:abstractNum w:abstractNumId="20" w15:restartNumberingAfterBreak="0">
     <w:nsid w:val="57812FDE"/>
     <w:multiLevelType w:val="hybridMultilevel"/>
     <w:tmpl w:val="EC6230F2"/>
@@ -10277,7 +14284,7 @@
       </w:rPr>
     </w:lvl>
   </w:abstractNum>
-  <w:abstractNum w:abstractNumId="19" w15:restartNumberingAfterBreak="0">
+  <w:abstractNum w:abstractNumId="21" w15:restartNumberingAfterBreak="0">
     <w:nsid w:val="67393265"/>
     <w:multiLevelType w:val="hybridMultilevel"/>
     <w:tmpl w:val="F10C074C"/>
@@ -10390,7 +14397,7 @@
       </w:rPr>
     </w:lvl>
   </w:abstractNum>
-  <w:abstractNum w:abstractNumId="20" w15:restartNumberingAfterBreak="0">
+  <w:abstractNum w:abstractNumId="22" w15:restartNumberingAfterBreak="0">
     <w:nsid w:val="6DD0214B"/>
     <w:multiLevelType w:val="hybridMultilevel"/>
     <w:tmpl w:val="F87AE148"/>
@@ -10503,7 +14510,7 @@
       </w:rPr>
     </w:lvl>
   </w:abstractNum>
-  <w:abstractNum w:abstractNumId="21" w15:restartNumberingAfterBreak="0">
+  <w:abstractNum w:abstractNumId="23" w15:restartNumberingAfterBreak="0">
     <w:nsid w:val="6FD755A2"/>
     <w:multiLevelType w:val="hybridMultilevel"/>
     <w:tmpl w:val="BC0226CC"/>
@@ -10616,7 +14623,7 @@
       </w:rPr>
     </w:lvl>
   </w:abstractNum>
-  <w:abstractNum w:abstractNumId="22" w15:restartNumberingAfterBreak="0">
+  <w:abstractNum w:abstractNumId="24" w15:restartNumberingAfterBreak="0">
     <w:nsid w:val="75980ACC"/>
     <w:multiLevelType w:val="hybridMultilevel"/>
     <w:tmpl w:val="B348576C"/>
@@ -10729,81 +14736,203 @@
       </w:rPr>
     </w:lvl>
   </w:abstractNum>
+  <w:abstractNum w:abstractNumId="25" w15:restartNumberingAfterBreak="0">
+    <w:nsid w:val="780829E6"/>
+    <w:multiLevelType w:val="hybridMultilevel"/>
+    <w:tmpl w:val="DF5EA350"/>
+    <w:lvl w:ilvl="0" w:tplc="D9D8B1DC">
+      <w:start w:val="3"/>
+      <w:numFmt w:val="bullet"/>
+      <w:lvlText w:val="-"/>
+      <w:lvlJc w:val="left"/>
+      <w:pPr>
+        <w:ind w:left="720" w:hanging="360"/>
+      </w:pPr>
+      <w:rPr>
+        <w:rFonts w:ascii="Arial" w:eastAsiaTheme="minorEastAsia" w:hAnsi="Arial" w:cs="Arial" w:hint="default"/>
+      </w:rPr>
+    </w:lvl>
+    <w:lvl w:ilvl="1" w:tplc="0C0A0003" w:tentative="1">
+      <w:start w:val="1"/>
+      <w:numFmt w:val="bullet"/>
+      <w:lvlText w:val="o"/>
+      <w:lvlJc w:val="left"/>
+      <w:pPr>
+        <w:ind w:left="1440" w:hanging="360"/>
+      </w:pPr>
+      <w:rPr>
+        <w:rFonts w:ascii="Courier New" w:hAnsi="Courier New" w:cs="Courier New" w:hint="default"/>
+      </w:rPr>
+    </w:lvl>
+    <w:lvl w:ilvl="2" w:tplc="0C0A0005" w:tentative="1">
+      <w:start w:val="1"/>
+      <w:numFmt w:val="bullet"/>
+      <w:lvlText w:val=""/>
+      <w:lvlJc w:val="left"/>
+      <w:pPr>
+        <w:ind w:left="2160" w:hanging="360"/>
+      </w:pPr>
+      <w:rPr>
+        <w:rFonts w:ascii="Wingdings" w:hAnsi="Wingdings" w:hint="default"/>
+      </w:rPr>
+    </w:lvl>
+    <w:lvl w:ilvl="3" w:tplc="0C0A0001" w:tentative="1">
+      <w:start w:val="1"/>
+      <w:numFmt w:val="bullet"/>
+      <w:lvlText w:val=""/>
+      <w:lvlJc w:val="left"/>
+      <w:pPr>
+        <w:ind w:left="2880" w:hanging="360"/>
+      </w:pPr>
+      <w:rPr>
+        <w:rFonts w:ascii="Symbol" w:hAnsi="Symbol" w:hint="default"/>
+      </w:rPr>
+    </w:lvl>
+    <w:lvl w:ilvl="4" w:tplc="0C0A0003" w:tentative="1">
+      <w:start w:val="1"/>
+      <w:numFmt w:val="bullet"/>
+      <w:lvlText w:val="o"/>
+      <w:lvlJc w:val="left"/>
+      <w:pPr>
+        <w:ind w:left="3600" w:hanging="360"/>
+      </w:pPr>
+      <w:rPr>
+        <w:rFonts w:ascii="Courier New" w:hAnsi="Courier New" w:cs="Courier New" w:hint="default"/>
+      </w:rPr>
+    </w:lvl>
+    <w:lvl w:ilvl="5" w:tplc="0C0A0005" w:tentative="1">
+      <w:start w:val="1"/>
+      <w:numFmt w:val="bullet"/>
+      <w:lvlText w:val=""/>
+      <w:lvlJc w:val="left"/>
+      <w:pPr>
+        <w:ind w:left="4320" w:hanging="360"/>
+      </w:pPr>
+      <w:rPr>
+        <w:rFonts w:ascii="Wingdings" w:hAnsi="Wingdings" w:hint="default"/>
+      </w:rPr>
+    </w:lvl>
+    <w:lvl w:ilvl="6" w:tplc="0C0A0001" w:tentative="1">
+      <w:start w:val="1"/>
+      <w:numFmt w:val="bullet"/>
+      <w:lvlText w:val=""/>
+      <w:lvlJc w:val="left"/>
+      <w:pPr>
+        <w:ind w:left="5040" w:hanging="360"/>
+      </w:pPr>
+      <w:rPr>
+        <w:rFonts w:ascii="Symbol" w:hAnsi="Symbol" w:hint="default"/>
+      </w:rPr>
+    </w:lvl>
+    <w:lvl w:ilvl="7" w:tplc="0C0A0003" w:tentative="1">
+      <w:start w:val="1"/>
+      <w:numFmt w:val="bullet"/>
+      <w:lvlText w:val="o"/>
+      <w:lvlJc w:val="left"/>
+      <w:pPr>
+        <w:ind w:left="5760" w:hanging="360"/>
+      </w:pPr>
+      <w:rPr>
+        <w:rFonts w:ascii="Courier New" w:hAnsi="Courier New" w:cs="Courier New" w:hint="default"/>
+      </w:rPr>
+    </w:lvl>
+    <w:lvl w:ilvl="8" w:tplc="0C0A0005" w:tentative="1">
+      <w:start w:val="1"/>
+      <w:numFmt w:val="bullet"/>
+      <w:lvlText w:val=""/>
+      <w:lvlJc w:val="left"/>
+      <w:pPr>
+        <w:ind w:left="6480" w:hanging="360"/>
+      </w:pPr>
+      <w:rPr>
+        <w:rFonts w:ascii="Wingdings" w:hAnsi="Wingdings" w:hint="default"/>
+      </w:rPr>
+    </w:lvl>
+  </w:abstractNum>
   <w:num w:numId="1">
+    <w:abstractNumId w:val="15"/>
+  </w:num>
+  <w:num w:numId="2">
+    <w:abstractNumId w:val="16"/>
+  </w:num>
+  <w:num w:numId="3">
+    <w:abstractNumId w:val="20"/>
+  </w:num>
+  <w:num w:numId="4">
+    <w:abstractNumId w:val="13"/>
+  </w:num>
+  <w:num w:numId="5">
+    <w:abstractNumId w:val="12"/>
+  </w:num>
+  <w:num w:numId="6">
+    <w:abstractNumId w:val="8"/>
+  </w:num>
+  <w:num w:numId="7">
+    <w:abstractNumId w:val="2"/>
+  </w:num>
+  <w:num w:numId="8">
+    <w:abstractNumId w:val="18"/>
+  </w:num>
+  <w:num w:numId="9">
+    <w:abstractNumId w:val="10"/>
+  </w:num>
+  <w:num w:numId="10">
+    <w:abstractNumId w:val="24"/>
+  </w:num>
+  <w:num w:numId="11">
+    <w:abstractNumId w:val="22"/>
+  </w:num>
+  <w:num w:numId="12">
+    <w:abstractNumId w:val="23"/>
+  </w:num>
+  <w:num w:numId="13">
     <w:abstractNumId w:val="14"/>
   </w:num>
-  <w:num w:numId="2">
-    <w:abstractNumId w:val="15"/>
-  </w:num>
-  <w:num w:numId="3">
-    <w:abstractNumId w:val="18"/>
-  </w:num>
-  <w:num w:numId="4">
-    <w:abstractNumId w:val="12"/>
-  </w:num>
-  <w:num w:numId="5">
-    <w:abstractNumId w:val="11"/>
-  </w:num>
-  <w:num w:numId="6">
-    <w:abstractNumId w:val="7"/>
-  </w:num>
-  <w:num w:numId="7">
-    <w:abstractNumId w:val="1"/>
-  </w:num>
-  <w:num w:numId="8">
-    <w:abstractNumId w:val="16"/>
-  </w:num>
-  <w:num w:numId="9">
-    <w:abstractNumId w:val="9"/>
-  </w:num>
-  <w:num w:numId="10">
-    <w:abstractNumId w:val="22"/>
-  </w:num>
-  <w:num w:numId="11">
-    <w:abstractNumId w:val="20"/>
-  </w:num>
-  <w:num w:numId="12">
-    <w:abstractNumId w:val="21"/>
-  </w:num>
-  <w:num w:numId="13">
-    <w:abstractNumId w:val="13"/>
-  </w:num>
   <w:num w:numId="14">
-    <w:abstractNumId w:val="17"/>
+    <w:abstractNumId w:val="19"/>
   </w:num>
   <w:num w:numId="15">
     <w:abstractNumId w:val="0"/>
   </w:num>
   <w:num w:numId="16">
+    <w:abstractNumId w:val="4"/>
+  </w:num>
+  <w:num w:numId="17">
+    <w:abstractNumId w:val="7"/>
+  </w:num>
+  <w:num w:numId="18">
+    <w:abstractNumId w:val="21"/>
+  </w:num>
+  <w:num w:numId="19">
+    <w:abstractNumId w:val="5"/>
+  </w:num>
+  <w:num w:numId="20">
     <w:abstractNumId w:val="3"/>
   </w:num>
-  <w:num w:numId="17">
+  <w:num w:numId="21">
     <w:abstractNumId w:val="6"/>
   </w:num>
-  <w:num w:numId="18">
-    <w:abstractNumId w:val="19"/>
-  </w:num>
-  <w:num w:numId="19">
-    <w:abstractNumId w:val="4"/>
-  </w:num>
-  <w:num w:numId="20">
-    <w:abstractNumId w:val="2"/>
-  </w:num>
-  <w:num w:numId="21">
-    <w:abstractNumId w:val="5"/>
-  </w:num>
   <w:num w:numId="22">
-    <w:abstractNumId w:val="8"/>
+    <w:abstractNumId w:val="9"/>
   </w:num>
   <w:num w:numId="23">
-    <w:abstractNumId w:val="10"/>
+    <w:abstractNumId w:val="11"/>
+  </w:num>
+  <w:num w:numId="24">
+    <w:abstractNumId w:val="25"/>
+  </w:num>
+  <w:num w:numId="25">
+    <w:abstractNumId w:val="1"/>
+  </w:num>
+  <w:num w:numId="26">
+    <w:abstractNumId w:val="17"/>
   </w:num>
   <w:numIdMacAtCleanup w:val="14"/>
 </w:numbering>
 </file>
 
 <file path=word/styles.xml><?xml version="1.0" encoding="utf-8"?>
-<w:styles xmlns:mc="http://schemas.openxmlformats.org/markup-compatibility/2006" xmlns:r="http://schemas.openxmlformats.org/officeDocument/2006/relationships" xmlns:w="http://schemas.openxmlformats.org/wordprocessingml/2006/main" xmlns:w14="http://schemas.microsoft.com/office/word/2010/wordml" xmlns:w15="http://schemas.microsoft.com/office/word/2012/wordml" xmlns:w16cex="http://schemas.microsoft.com/office/word/2018/wordml/cex" xmlns:w16cid="http://schemas.microsoft.com/office/word/2016/wordml/cid" xmlns:w16="http://schemas.microsoft.com/office/word/2018/wordml" xmlns:w16se="http://schemas.microsoft.com/office/word/2015/wordml/symex" mc:Ignorable="w14 w15 w16se w16cid w16 w16cex">
+<w:styles xmlns:mc="http://schemas.openxmlformats.org/markup-compatibility/2006" xmlns:r="http://schemas.openxmlformats.org/officeDocument/2006/relationships" xmlns:w="http://schemas.openxmlformats.org/wordprocessingml/2006/main" xmlns:w14="http://schemas.microsoft.com/office/word/2010/wordml" xmlns:w15="http://schemas.microsoft.com/office/word/2012/wordml" xmlns:w16cid="http://schemas.microsoft.com/office/word/2016/wordml/cid" xmlns:w16se="http://schemas.microsoft.com/office/word/2015/wordml/symex" mc:Ignorable="w14 w15 w16se w16cid">
   <w:docDefaults>
     <w:rPrDefault>
       <w:rPr>
@@ -11404,7 +15533,6 @@
   <w:style w:type="character" w:default="1" w:styleId="Fuentedeprrafopredeter">
     <w:name w:val="Default Paragraph Font"/>
     <w:uiPriority w:val="1"/>
-    <w:semiHidden/>
     <w:unhideWhenUsed/>
   </w:style>
   <w:style w:type="table" w:default="1" w:styleId="Tablanormal">
@@ -12680,7 +16808,7 @@
 </file>
 
 <file path=word/glossary/document.xml><?xml version="1.0" encoding="utf-8"?>
-<w:glossaryDocument xmlns:wpc="http://schemas.microsoft.com/office/word/2010/wordprocessingCanvas" xmlns:cx="http://schemas.microsoft.com/office/drawing/2014/chartex" xmlns:cx1="http://schemas.microsoft.com/office/drawing/2015/9/8/chartex" xmlns:cx2="http://schemas.microsoft.com/office/drawing/2015/10/21/chartex" xmlns:cx3="http://schemas.microsoft.com/office/drawing/2016/5/9/chartex" xmlns:cx4="http://schemas.microsoft.com/office/drawing/2016/5/10/chartex" xmlns:cx5="http://schemas.microsoft.com/office/drawing/2016/5/11/chartex" xmlns:cx6="http://schemas.microsoft.com/office/drawing/2016/5/12/chartex" xmlns:cx7="http://schemas.microsoft.com/office/drawing/2016/5/13/chartex" xmlns:cx8="http://schemas.microsoft.com/office/drawing/2016/5/14/chartex" xmlns:mc="http://schemas.openxmlformats.org/markup-compatibility/2006" xmlns:aink="http://schemas.microsoft.com/office/drawing/2016/ink" xmlns:am3d="http://schemas.microsoft.com/office/drawing/2017/model3d" xmlns:o="urn:schemas-microsoft-com:office:office" xmlns:r="http://schemas.openxmlformats.org/officeDocument/2006/relationships" xmlns:m="http://schemas.openxmlformats.org/officeDocument/2006/math" xmlns:v="urn:schemas-microsoft-com:vml" xmlns:wp14="http://schemas.microsoft.com/office/word/2010/wordprocessingDrawing" xmlns:wp="http://schemas.openxmlformats.org/drawingml/2006/wordprocessingDrawing" xmlns:w10="urn:schemas-microsoft-com:office:word" xmlns:w="http://schemas.openxmlformats.org/wordprocessingml/2006/main" xmlns:w14="http://schemas.microsoft.com/office/word/2010/wordml" xmlns:w15="http://schemas.microsoft.com/office/word/2012/wordml" xmlns:w16cex="http://schemas.microsoft.com/office/word/2018/wordml/cex" xmlns:w16cid="http://schemas.microsoft.com/office/word/2016/wordml/cid" xmlns:w16="http://schemas.microsoft.com/office/word/2018/wordml" xmlns:w16se="http://schemas.microsoft.com/office/word/2015/wordml/symex" xmlns:wpg="http://schemas.microsoft.com/office/word/2010/wordprocessingGroup" xmlns:wpi="http://schemas.microsoft.com/office/word/2010/wordprocessingInk" xmlns:wne="http://schemas.microsoft.com/office/word/2006/wordml" xmlns:wps="http://schemas.microsoft.com/office/word/2010/wordprocessingShape" mc:Ignorable="w14 w15 w16se w16cid w16 w16cex wp14">
+<w:glossaryDocument xmlns:wpc="http://schemas.microsoft.com/office/word/2010/wordprocessingCanvas" xmlns:cx="http://schemas.microsoft.com/office/drawing/2014/chartex" xmlns:cx1="http://schemas.microsoft.com/office/drawing/2015/9/8/chartex" xmlns:cx2="http://schemas.microsoft.com/office/drawing/2015/10/21/chartex" xmlns:cx3="http://schemas.microsoft.com/office/drawing/2016/5/9/chartex" xmlns:cx4="http://schemas.microsoft.com/office/drawing/2016/5/10/chartex" xmlns:cx5="http://schemas.microsoft.com/office/drawing/2016/5/11/chartex" xmlns:cx6="http://schemas.microsoft.com/office/drawing/2016/5/12/chartex" xmlns:cx7="http://schemas.microsoft.com/office/drawing/2016/5/13/chartex" xmlns:cx8="http://schemas.microsoft.com/office/drawing/2016/5/14/chartex" xmlns:mc="http://schemas.openxmlformats.org/markup-compatibility/2006" xmlns:aink="http://schemas.microsoft.com/office/drawing/2016/ink" xmlns:am3d="http://schemas.microsoft.com/office/drawing/2017/model3d" xmlns:o="urn:schemas-microsoft-com:office:office" xmlns:r="http://schemas.openxmlformats.org/officeDocument/2006/relationships" xmlns:m="http://schemas.openxmlformats.org/officeDocument/2006/math" xmlns:v="urn:schemas-microsoft-com:vml" xmlns:wp14="http://schemas.microsoft.com/office/word/2010/wordprocessingDrawing" xmlns:wp="http://schemas.openxmlformats.org/drawingml/2006/wordprocessingDrawing" xmlns:w10="urn:schemas-microsoft-com:office:word" xmlns:w="http://schemas.openxmlformats.org/wordprocessingml/2006/main" xmlns:w14="http://schemas.microsoft.com/office/word/2010/wordml" xmlns:w15="http://schemas.microsoft.com/office/word/2012/wordml" xmlns:w16cid="http://schemas.microsoft.com/office/word/2016/wordml/cid" xmlns:w16se="http://schemas.microsoft.com/office/word/2015/wordml/symex" xmlns:wpg="http://schemas.microsoft.com/office/word/2010/wordprocessingGroup" xmlns:wpi="http://schemas.microsoft.com/office/word/2010/wordprocessingInk" xmlns:wne="http://schemas.microsoft.com/office/word/2006/wordml" xmlns:wps="http://schemas.microsoft.com/office/word/2010/wordprocessingShape" mc:Ignorable="w14 w15 w16se w16cid wp14">
   <w:docParts>
     <w:docPart>
       <w:docPartPr>
@@ -12718,28 +16846,20 @@
 </file>
 
 <file path=word/glossary/fontTable.xml><?xml version="1.0" encoding="utf-8"?>
-<w:fonts xmlns:mc="http://schemas.openxmlformats.org/markup-compatibility/2006" xmlns:r="http://schemas.openxmlformats.org/officeDocument/2006/relationships" xmlns:w="http://schemas.openxmlformats.org/wordprocessingml/2006/main" xmlns:w14="http://schemas.microsoft.com/office/word/2010/wordml" xmlns:w15="http://schemas.microsoft.com/office/word/2012/wordml" xmlns:w16cex="http://schemas.microsoft.com/office/word/2018/wordml/cex" xmlns:w16cid="http://schemas.microsoft.com/office/word/2016/wordml/cid" xmlns:w16="http://schemas.microsoft.com/office/word/2018/wordml" xmlns:w16se="http://schemas.microsoft.com/office/word/2015/wordml/symex" mc:Ignorable="w14 w15 w16se w16cid w16 w16cex">
+<w:fonts xmlns:mc="http://schemas.openxmlformats.org/markup-compatibility/2006" xmlns:r="http://schemas.openxmlformats.org/officeDocument/2006/relationships" xmlns:w="http://schemas.openxmlformats.org/wordprocessingml/2006/main" xmlns:w14="http://schemas.microsoft.com/office/word/2010/wordml" xmlns:w15="http://schemas.microsoft.com/office/word/2012/wordml" xmlns:w16cid="http://schemas.microsoft.com/office/word/2016/wordml/cid" xmlns:w16se="http://schemas.microsoft.com/office/word/2015/wordml/symex" mc:Ignorable="w14 w15 w16se w16cid">
   <w:font w:name="Times New Roman">
     <w:panose1 w:val="02020603050405020304"/>
     <w:charset w:val="00"/>
     <w:family w:val="roman"/>
     <w:pitch w:val="variable"/>
-    <w:sig w:usb0="E0002EFF" w:usb1="C000785B" w:usb2="00000009" w:usb3="00000000" w:csb0="000001FF" w:csb1="00000000"/>
-  </w:font>
-  <w:font w:name="Arial Narrow">
-    <w:altName w:val="Arial Narrow"/>
-    <w:panose1 w:val="020B0606020202030204"/>
-    <w:charset w:val="00"/>
-    <w:family w:val="swiss"/>
-    <w:pitch w:val="variable"/>
-    <w:sig w:usb0="00000287" w:usb1="00000800" w:usb2="00000000" w:usb3="00000000" w:csb0="0000009F" w:csb1="00000000"/>
+    <w:sig w:usb0="E0002AFF" w:usb1="C0007843" w:usb2="00000009" w:usb3="00000000" w:csb0="000001FF" w:csb1="00000000"/>
   </w:font>
   <w:font w:name="Arial">
     <w:panose1 w:val="020B0604020202020204"/>
     <w:charset w:val="00"/>
     <w:family w:val="swiss"/>
     <w:pitch w:val="variable"/>
-    <w:sig w:usb0="E0002EFF" w:usb1="C000785B" w:usb2="00000009" w:usb3="00000000" w:csb0="000001FF" w:csb1="00000000"/>
+    <w:sig w:usb0="E0002AFF" w:usb1="C0007843" w:usb2="00000009" w:usb3="00000000" w:csb0="000001FF" w:csb1="00000000"/>
   </w:font>
   <w:font w:name="Courier New">
     <w:panose1 w:val="02070309020205020404"/>
@@ -12762,19 +16882,27 @@
     <w:pitch w:val="variable"/>
     <w:sig w:usb0="00000000" w:usb1="10000000" w:usb2="00000000" w:usb3="00000000" w:csb0="80000000" w:csb1="00000000"/>
   </w:font>
+  <w:font w:name="Arial Narrow">
+    <w:altName w:val="Arial Narrow"/>
+    <w:panose1 w:val="020B0606020202030204"/>
+    <w:charset w:val="00"/>
+    <w:family w:val="swiss"/>
+    <w:pitch w:val="variable"/>
+    <w:sig w:usb0="00000287" w:usb1="00000800" w:usb2="00000000" w:usb3="00000000" w:csb0="0000009F" w:csb1="00000000"/>
+  </w:font>
   <w:font w:name="Calibri">
     <w:panose1 w:val="020F0502020204030204"/>
     <w:charset w:val="00"/>
     <w:family w:val="swiss"/>
     <w:pitch w:val="variable"/>
-    <w:sig w:usb0="E4002EFF" w:usb1="C000247B" w:usb2="00000009" w:usb3="00000000" w:csb0="000001FF" w:csb1="00000000"/>
+    <w:sig w:usb0="E0002AFF" w:usb1="4000ACFF" w:usb2="00000001" w:usb3="00000000" w:csb0="000001FF" w:csb1="00000000"/>
   </w:font>
   <w:font w:name="Calibri Light">
     <w:panose1 w:val="020F0302020204030204"/>
     <w:charset w:val="00"/>
     <w:family w:val="swiss"/>
     <w:pitch w:val="variable"/>
-    <w:sig w:usb0="E4002EFF" w:usb1="C000247B" w:usb2="00000009" w:usb3="00000000" w:csb0="000001FF" w:csb1="00000000"/>
+    <w:sig w:usb0="A0002AEF" w:usb1="4000207B" w:usb2="00000000" w:usb3="00000000" w:csb0="000001FF" w:csb1="00000000"/>
   </w:font>
   <w:font w:name="Segoe UI">
     <w:panose1 w:val="020B0502040204020203"/>
@@ -12794,7 +16922,7 @@
 </file>
 
 <file path=word/glossary/settings.xml><?xml version="1.0" encoding="utf-8"?>
-<w:settings xmlns:mc="http://schemas.openxmlformats.org/markup-compatibility/2006" xmlns:o="urn:schemas-microsoft-com:office:office" xmlns:r="http://schemas.openxmlformats.org/officeDocument/2006/relationships" xmlns:m="http://schemas.openxmlformats.org/officeDocument/2006/math" xmlns:v="urn:schemas-microsoft-com:vml" xmlns:w10="urn:schemas-microsoft-com:office:word" xmlns:w="http://schemas.openxmlformats.org/wordprocessingml/2006/main" xmlns:w14="http://schemas.microsoft.com/office/word/2010/wordml" xmlns:w15="http://schemas.microsoft.com/office/word/2012/wordml" xmlns:w16cex="http://schemas.microsoft.com/office/word/2018/wordml/cex" xmlns:w16cid="http://schemas.microsoft.com/office/word/2016/wordml/cid" xmlns:w16="http://schemas.microsoft.com/office/word/2018/wordml" xmlns:w16se="http://schemas.microsoft.com/office/word/2015/wordml/symex" xmlns:sl="http://schemas.openxmlformats.org/schemaLibrary/2006/main" mc:Ignorable="w14 w15 w16se w16cid w16 w16cex">
+<w:settings xmlns:mc="http://schemas.openxmlformats.org/markup-compatibility/2006" xmlns:o="urn:schemas-microsoft-com:office:office" xmlns:r="http://schemas.openxmlformats.org/officeDocument/2006/relationships" xmlns:m="http://schemas.openxmlformats.org/officeDocument/2006/math" xmlns:v="urn:schemas-microsoft-com:vml" xmlns:w10="urn:schemas-microsoft-com:office:word" xmlns:w="http://schemas.openxmlformats.org/wordprocessingml/2006/main" xmlns:w14="http://schemas.microsoft.com/office/word/2010/wordml" xmlns:w15="http://schemas.microsoft.com/office/word/2012/wordml" xmlns:w16cid="http://schemas.microsoft.com/office/word/2016/wordml/cid" xmlns:w16se="http://schemas.microsoft.com/office/word/2015/wordml/symex" xmlns:sl="http://schemas.openxmlformats.org/schemaLibrary/2006/main" mc:Ignorable="w14 w15 w16se w16cid">
   <w:view w:val="normal"/>
   <w:revisionView w:inkAnnotations="0"/>
   <w:defaultTabStop w:val="708"/>
@@ -12822,6 +16950,7 @@
     <w:rsid w:val="008D21A1"/>
     <w:rsid w:val="00A10673"/>
     <w:rsid w:val="00A52E80"/>
+    <w:rsid w:val="00AA2696"/>
     <w:rsid w:val="00B51B10"/>
     <w:rsid w:val="00BC5390"/>
     <w:rsid w:val="00D618B6"/>
@@ -12850,7 +16979,7 @@
 </file>
 
 <file path=word/glossary/styles.xml><?xml version="1.0" encoding="utf-8"?>
-<w:styles xmlns:mc="http://schemas.openxmlformats.org/markup-compatibility/2006" xmlns:r="http://schemas.openxmlformats.org/officeDocument/2006/relationships" xmlns:w="http://schemas.openxmlformats.org/wordprocessingml/2006/main" xmlns:w14="http://schemas.microsoft.com/office/word/2010/wordml" xmlns:w15="http://schemas.microsoft.com/office/word/2012/wordml" xmlns:w16cex="http://schemas.microsoft.com/office/word/2018/wordml/cex" xmlns:w16cid="http://schemas.microsoft.com/office/word/2016/wordml/cid" xmlns:w16="http://schemas.microsoft.com/office/word/2018/wordml" xmlns:w16se="http://schemas.microsoft.com/office/word/2015/wordml/symex" mc:Ignorable="w14 w15 w16se w16cid w16 w16cex">
+<w:styles xmlns:mc="http://schemas.openxmlformats.org/markup-compatibility/2006" xmlns:r="http://schemas.openxmlformats.org/officeDocument/2006/relationships" xmlns:w="http://schemas.openxmlformats.org/wordprocessingml/2006/main" xmlns:w14="http://schemas.microsoft.com/office/word/2010/wordml" xmlns:w15="http://schemas.microsoft.com/office/word/2012/wordml" xmlns:w16cid="http://schemas.microsoft.com/office/word/2016/wordml/cid" xmlns:w16se="http://schemas.microsoft.com/office/word/2015/wordml/symex" mc:Ignorable="w14 w15 w16se w16cid">
   <w:docDefaults>
     <w:rPrDefault>
       <w:rPr>
@@ -13283,7 +17412,7 @@
 </file>
 
 <file path=word/glossary/webSettings.xml><?xml version="1.0" encoding="utf-8"?>
-<w:webSettings xmlns:mc="http://schemas.openxmlformats.org/markup-compatibility/2006" xmlns:r="http://schemas.openxmlformats.org/officeDocument/2006/relationships" xmlns:w="http://schemas.openxmlformats.org/wordprocessingml/2006/main" xmlns:w14="http://schemas.microsoft.com/office/word/2010/wordml" xmlns:w15="http://schemas.microsoft.com/office/word/2012/wordml" xmlns:w16cex="http://schemas.microsoft.com/office/word/2018/wordml/cex" xmlns:w16cid="http://schemas.microsoft.com/office/word/2016/wordml/cid" xmlns:w16="http://schemas.microsoft.com/office/word/2018/wordml" xmlns:w16se="http://schemas.microsoft.com/office/word/2015/wordml/symex" mc:Ignorable="w14 w15 w16se w16cid w16 w16cex">
+<w:webSettings xmlns:mc="http://schemas.openxmlformats.org/markup-compatibility/2006" xmlns:r="http://schemas.openxmlformats.org/officeDocument/2006/relationships" xmlns:w="http://schemas.openxmlformats.org/wordprocessingml/2006/main" xmlns:w14="http://schemas.microsoft.com/office/word/2010/wordml" xmlns:w15="http://schemas.microsoft.com/office/word/2012/wordml" xmlns:w16cid="http://schemas.microsoft.com/office/word/2016/wordml/cid" xmlns:w16se="http://schemas.microsoft.com/office/word/2015/wordml/symex" mc:Ignorable="w14 w15 w16se w16cid">
   <w:optimizeForBrowser/>
   <w:allowPNG/>
 </w:webSettings>
@@ -13555,7 +17684,7 @@
 </file>
 
 <file path=customXml/itemProps1.xml><?xml version="1.0" encoding="utf-8"?>
-<ds:datastoreItem xmlns:ds="http://schemas.openxmlformats.org/officeDocument/2006/customXml" ds:itemID="{C91C9FBB-4A4E-4E1E-AC3F-B868B01F7174}">
+<ds:datastoreItem xmlns:ds="http://schemas.openxmlformats.org/officeDocument/2006/customXml" ds:itemID="{A1100066-9217-4E7A-A67E-F6A15006381C}">
   <ds:schemaRefs>
     <ds:schemaRef ds:uri="http://schemas.openxmlformats.org/officeDocument/2006/bibliography"/>
   </ds:schemaRefs>

</xml_diff>

<commit_message>
Creación de la primera persona
</commit_message>
<xml_diff>
--- a/Práctica 1/Plantilla Documentación  de Prácticas2021.docx
+++ b/Práctica 1/Plantilla Documentación  de Prácticas2021.docx
@@ -3652,7 +3652,23 @@
       </w:r>
       <w:proofErr w:type="spellEnd"/>
       <w:r>
-        <w:t xml:space="preserve"> not / does / does not</w:t>
+        <w:t xml:space="preserve"> </w:t>
+      </w:r>
+      <w:proofErr w:type="spellStart"/>
+      <w:r>
+        <w:t>not</w:t>
+      </w:r>
+      <w:proofErr w:type="spellEnd"/>
+      <w:r>
+        <w:t xml:space="preserve"> / </w:t>
+      </w:r>
+      <w:proofErr w:type="spellStart"/>
+      <w:r>
+        <w:t>does</w:t>
+      </w:r>
+      <w:proofErr w:type="spellEnd"/>
+      <w:r>
+        <w:t xml:space="preserve"> / does not</w:t>
       </w:r>
       <w:bookmarkEnd w:id="4"/>
     </w:p>
@@ -16639,6 +16655,8 @@
               <w:rPr>
                 <w:rFonts w:asciiTheme="minorHAnsi" w:hAnsiTheme="minorHAnsi"/>
                 <w:noProof/>
+                <w:sz w:val="20"/>
+                <w:szCs w:val="20"/>
               </w:rPr>
               <mc:AlternateContent>
                 <mc:Choice Requires="wps">
@@ -16771,6 +16789,8 @@
               <w:rPr>
                 <w:rFonts w:asciiTheme="minorHAnsi" w:hAnsiTheme="minorHAnsi"/>
                 <w:noProof/>
+                <w:sz w:val="20"/>
+                <w:szCs w:val="20"/>
               </w:rPr>
               <mc:AlternateContent>
                 <mc:Choice Requires="wps">
@@ -16921,6 +16941,8 @@
               <w:rPr>
                 <w:rFonts w:asciiTheme="minorHAnsi" w:hAnsiTheme="minorHAnsi"/>
                 <w:noProof/>
+                <w:sz w:val="20"/>
+                <w:szCs w:val="20"/>
               </w:rPr>
               <mc:AlternateContent>
                 <mc:Choice Requires="wps">
@@ -17134,6 +17156,8 @@
               <w:rPr>
                 <w:rFonts w:asciiTheme="minorHAnsi" w:hAnsiTheme="minorHAnsi"/>
                 <w:noProof/>
+                <w:sz w:val="20"/>
+                <w:szCs w:val="20"/>
               </w:rPr>
               <mc:AlternateContent>
                 <mc:Choice Requires="wps">
@@ -17266,6 +17290,8 @@
               <w:rPr>
                 <w:rFonts w:asciiTheme="minorHAnsi" w:hAnsiTheme="minorHAnsi"/>
                 <w:noProof/>
+                <w:sz w:val="20"/>
+                <w:szCs w:val="20"/>
               </w:rPr>
               <mc:AlternateContent>
                 <mc:Choice Requires="wps">
@@ -17398,6 +17424,8 @@
               <w:rPr>
                 <w:rFonts w:asciiTheme="minorHAnsi" w:hAnsiTheme="minorHAnsi"/>
                 <w:noProof/>
+                <w:sz w:val="20"/>
+                <w:szCs w:val="20"/>
               </w:rPr>
               <mc:AlternateContent>
                 <mc:Choice Requires="wps">
@@ -17499,6 +17527,8 @@
               <w:rPr>
                 <w:rFonts w:asciiTheme="minorHAnsi" w:hAnsiTheme="minorHAnsi"/>
                 <w:noProof/>
+                <w:sz w:val="20"/>
+                <w:szCs w:val="20"/>
               </w:rPr>
               <mc:AlternateContent>
                 <mc:Choice Requires="wps">
@@ -17577,7 +17607,15 @@
                 <w:sz w:val="20"/>
                 <w:szCs w:val="20"/>
               </w:rPr>
-              <w:t>Compra semilla de tomate</w:t>
+              <w:t>Va al vivero y c</w:t>
+            </w:r>
+            <w:r>
+              <w:rPr>
+                <w:rFonts w:cs="Arial"/>
+                <w:sz w:val="20"/>
+                <w:szCs w:val="20"/>
+              </w:rPr>
+              <w:t>ompra semilla de tomate</w:t>
             </w:r>
           </w:p>
         </w:tc>
@@ -17614,6 +17652,8 @@
               <w:rPr>
                 <w:rFonts w:asciiTheme="minorHAnsi" w:hAnsiTheme="minorHAnsi"/>
                 <w:noProof/>
+                <w:sz w:val="20"/>
+                <w:szCs w:val="20"/>
               </w:rPr>
               <mc:AlternateContent>
                 <mc:Choice Requires="wps">
@@ -17721,6 +17761,8 @@
               <w:rPr>
                 <w:rFonts w:asciiTheme="minorHAnsi" w:hAnsiTheme="minorHAnsi"/>
                 <w:noProof/>
+                <w:sz w:val="20"/>
+                <w:szCs w:val="20"/>
               </w:rPr>
               <mc:AlternateContent>
                 <mc:Choice Requires="wps">
@@ -17853,6 +17895,8 @@
               <w:rPr>
                 <w:rFonts w:asciiTheme="minorHAnsi" w:hAnsiTheme="minorHAnsi"/>
                 <w:noProof/>
+                <w:sz w:val="20"/>
+                <w:szCs w:val="20"/>
               </w:rPr>
               <mc:AlternateContent>
                 <mc:Choice Requires="wps">
@@ -17985,6 +18029,8 @@
               <w:rPr>
                 <w:rFonts w:asciiTheme="minorHAnsi" w:hAnsiTheme="minorHAnsi"/>
                 <w:noProof/>
+                <w:sz w:val="20"/>
+                <w:szCs w:val="20"/>
               </w:rPr>
               <mc:AlternateContent>
                 <mc:Choice Requires="wps">
@@ -18166,6 +18212,8 @@
               <w:rPr>
                 <w:rFonts w:asciiTheme="minorHAnsi" w:hAnsiTheme="minorHAnsi"/>
                 <w:noProof/>
+                <w:sz w:val="20"/>
+                <w:szCs w:val="20"/>
               </w:rPr>
               <mc:AlternateContent>
                 <mc:Choice Requires="wps">
@@ -18299,6 +18347,8 @@
               <w:rPr>
                 <w:rFonts w:asciiTheme="minorHAnsi" w:hAnsiTheme="minorHAnsi"/>
                 <w:noProof/>
+                <w:sz w:val="20"/>
+                <w:szCs w:val="20"/>
               </w:rPr>
               <mc:AlternateContent>
                 <mc:Choice Requires="wps">
@@ -18432,6 +18482,8 @@
               <w:rPr>
                 <w:rFonts w:asciiTheme="minorHAnsi" w:hAnsiTheme="minorHAnsi"/>
                 <w:noProof/>
+                <w:sz w:val="20"/>
+                <w:szCs w:val="20"/>
               </w:rPr>
               <mc:AlternateContent>
                 <mc:Choice Requires="wps">
@@ -18541,6 +18593,8 @@
               <w:rPr>
                 <w:rFonts w:asciiTheme="minorHAnsi" w:hAnsiTheme="minorHAnsi"/>
                 <w:noProof/>
+                <w:sz w:val="20"/>
+                <w:szCs w:val="20"/>
               </w:rPr>
               <mc:AlternateContent>
                 <mc:Choice Requires="wps">
@@ -20308,13 +20362,33 @@
               <w:jc w:val="left"/>
               <w:rPr>
                 <w:rFonts w:cs="Arial"/>
-              </w:rPr>
-            </w:pPr>
-            <w:r>
-              <w:rPr>
-                <w:rFonts w:cs="Arial"/>
-              </w:rPr>
-              <w:t>Tras repetir varias veces decide abandonar los estudios</w:t>
+                <w:sz w:val="20"/>
+                <w:szCs w:val="20"/>
+              </w:rPr>
+            </w:pPr>
+            <w:r>
+              <w:rPr>
+                <w:rFonts w:cs="Arial"/>
+                <w:sz w:val="20"/>
+                <w:szCs w:val="20"/>
+              </w:rPr>
+              <w:t>Tras repetir vari</w:t>
+            </w:r>
+            <w:r>
+              <w:rPr>
+                <w:rFonts w:cs="Arial"/>
+                <w:sz w:val="20"/>
+                <w:szCs w:val="20"/>
+              </w:rPr>
+              <w:t>os cursos</w:t>
+            </w:r>
+            <w:r>
+              <w:rPr>
+                <w:rFonts w:cs="Arial"/>
+                <w:sz w:val="20"/>
+                <w:szCs w:val="20"/>
+              </w:rPr>
+              <w:t xml:space="preserve"> decide abandonar los estudios</w:t>
             </w:r>
           </w:p>
         </w:tc>
@@ -20335,12 +20409,16 @@
               <w:jc w:val="left"/>
               <w:rPr>
                 <w:rFonts w:cs="Arial"/>
+                <w:sz w:val="20"/>
+                <w:szCs w:val="20"/>
               </w:rPr>
             </w:pPr>
             <w:r>
               <w:rPr>
                 <w:rFonts w:asciiTheme="minorHAnsi" w:hAnsiTheme="minorHAnsi"/>
                 <w:noProof/>
+                <w:sz w:val="20"/>
+                <w:szCs w:val="20"/>
               </w:rPr>
               <mc:AlternateContent>
                 <mc:Choice Requires="wps">
@@ -20465,12 +20543,16 @@
               <w:jc w:val="left"/>
               <w:rPr>
                 <w:rFonts w:cs="Arial"/>
+                <w:sz w:val="20"/>
+                <w:szCs w:val="20"/>
               </w:rPr>
             </w:pPr>
             <w:r>
               <w:rPr>
                 <w:rFonts w:asciiTheme="minorHAnsi" w:hAnsiTheme="minorHAnsi"/>
                 <w:noProof/>
+                <w:sz w:val="20"/>
+                <w:szCs w:val="20"/>
               </w:rPr>
               <mc:AlternateContent>
                 <mc:Choice Requires="wps">
@@ -20564,11 +20646,15 @@
               <w:jc w:val="left"/>
               <w:rPr>
                 <w:rFonts w:cs="Arial"/>
-              </w:rPr>
-            </w:pPr>
-            <w:r>
-              <w:rPr>
-                <w:rFonts w:cs="Arial"/>
+                <w:sz w:val="20"/>
+                <w:szCs w:val="20"/>
+              </w:rPr>
+            </w:pPr>
+            <w:r>
+              <w:rPr>
+                <w:rFonts w:cs="Arial"/>
+                <w:sz w:val="20"/>
+                <w:szCs w:val="20"/>
               </w:rPr>
               <w:t>Se instala Agro-</w:t>
             </w:r>
@@ -20576,6 +20662,8 @@
             <w:r>
               <w:rPr>
                 <w:rFonts w:cs="Arial"/>
+                <w:sz w:val="20"/>
+                <w:szCs w:val="20"/>
               </w:rPr>
               <w:t>Engine</w:t>
             </w:r>
@@ -20599,12 +20687,16 @@
               <w:jc w:val="left"/>
               <w:rPr>
                 <w:rFonts w:cs="Arial"/>
+                <w:sz w:val="20"/>
+                <w:szCs w:val="20"/>
               </w:rPr>
             </w:pPr>
             <w:r>
               <w:rPr>
                 <w:rFonts w:asciiTheme="minorHAnsi" w:hAnsiTheme="minorHAnsi"/>
                 <w:noProof/>
+                <w:sz w:val="20"/>
+                <w:szCs w:val="20"/>
               </w:rPr>
               <mc:AlternateContent>
                 <mc:Choice Requires="wps">
@@ -20698,6 +20790,8 @@
               <w:jc w:val="left"/>
               <w:rPr>
                 <w:rFonts w:cs="Arial"/>
+                <w:sz w:val="20"/>
+                <w:szCs w:val="20"/>
               </w:rPr>
             </w:pPr>
           </w:p>
@@ -20714,6 +20808,8 @@
             <w:r>
               <w:rPr>
                 <w:rFonts w:cs="Arial"/>
+                <w:sz w:val="20"/>
+                <w:szCs w:val="20"/>
               </w:rPr>
               <w:t>Busca oferta de empleo aplicando un filtro</w:t>
             </w:r>
@@ -20751,6 +20847,8 @@
             <w:r>
               <w:rPr>
                 <w:rFonts w:cs="Arial"/>
+                <w:sz w:val="20"/>
+                <w:szCs w:val="20"/>
               </w:rPr>
               <w:t>Tras una larga charla es contratado</w:t>
             </w:r>
@@ -20773,12 +20871,16 @@
               <w:jc w:val="left"/>
               <w:rPr>
                 <w:rFonts w:cs="Arial"/>
+                <w:sz w:val="20"/>
+                <w:szCs w:val="20"/>
               </w:rPr>
             </w:pPr>
             <w:r>
               <w:rPr>
                 <w:rFonts w:asciiTheme="minorHAnsi" w:hAnsiTheme="minorHAnsi"/>
                 <w:noProof/>
+                <w:sz w:val="20"/>
+                <w:szCs w:val="20"/>
               </w:rPr>
               <mc:AlternateContent>
                 <mc:Choice Requires="wps">
@@ -20879,6 +20981,8 @@
             <w:r>
               <w:rPr>
                 <w:rFonts w:cs="Arial"/>
+                <w:sz w:val="20"/>
+                <w:szCs w:val="20"/>
               </w:rPr>
               <w:t>Contacta con el dueño del terreno</w:t>
             </w:r>
@@ -20901,12 +21005,16 @@
               <w:jc w:val="left"/>
               <w:rPr>
                 <w:rFonts w:cs="Arial"/>
+                <w:sz w:val="20"/>
+                <w:szCs w:val="20"/>
               </w:rPr>
             </w:pPr>
             <w:r>
               <w:rPr>
                 <w:rFonts w:asciiTheme="minorHAnsi" w:hAnsiTheme="minorHAnsi"/>
                 <w:noProof/>
+                <w:sz w:val="20"/>
+                <w:szCs w:val="20"/>
               </w:rPr>
               <mc:AlternateContent>
                 <mc:Choice Requires="wps">
@@ -21007,14 +21115,10 @@
             <w:r>
               <w:rPr>
                 <w:rFonts w:cs="Arial"/>
-              </w:rPr>
-              <w:t>Tras ver las distintas ofertas filtrando por distancia y por salario</w:t>
-            </w:r>
-            <w:r>
-              <w:rPr>
-                <w:rFonts w:cs="Arial"/>
-              </w:rPr>
-              <w:t xml:space="preserve"> decide la que más le conviene</w:t>
+                <w:sz w:val="20"/>
+                <w:szCs w:val="20"/>
+              </w:rPr>
+              <w:t>Tras ver las distintas ofertas filtrando por distancia y por salario decide la que más le conviene</w:t>
             </w:r>
           </w:p>
         </w:tc>
@@ -21035,12 +21139,16 @@
               <w:jc w:val="left"/>
               <w:rPr>
                 <w:rFonts w:cs="Arial"/>
+                <w:sz w:val="20"/>
+                <w:szCs w:val="20"/>
               </w:rPr>
             </w:pPr>
             <w:r>
               <w:rPr>
                 <w:rFonts w:asciiTheme="minorHAnsi" w:hAnsiTheme="minorHAnsi"/>
                 <w:noProof/>
+                <w:sz w:val="20"/>
+                <w:szCs w:val="20"/>
               </w:rPr>
               <mc:AlternateContent>
                 <mc:Choice Requires="wps">
@@ -21134,12 +21242,16 @@
               <w:jc w:val="left"/>
               <w:rPr>
                 <w:rFonts w:cs="Arial"/>
+                <w:sz w:val="20"/>
+                <w:szCs w:val="20"/>
               </w:rPr>
             </w:pPr>
             <w:r>
               <w:rPr>
                 <w:rFonts w:asciiTheme="minorHAnsi" w:hAnsiTheme="minorHAnsi"/>
                 <w:noProof/>
+                <w:sz w:val="20"/>
+                <w:szCs w:val="20"/>
               </w:rPr>
               <mc:AlternateContent>
                 <mc:Choice Requires="wps">
@@ -21215,6 +21327,8 @@
             <w:r>
               <w:rPr>
                 <w:rFonts w:cs="Arial"/>
+                <w:sz w:val="20"/>
+                <w:szCs w:val="20"/>
               </w:rPr>
               <w:t>Muestra en un mapa las ubicaciones de dichos empleos</w:t>
             </w:r>
@@ -21253,6 +21367,8 @@
               <w:rPr>
                 <w:rFonts w:asciiTheme="minorHAnsi" w:hAnsiTheme="minorHAnsi"/>
                 <w:noProof/>
+                <w:sz w:val="20"/>
+                <w:szCs w:val="20"/>
               </w:rPr>
               <mc:AlternateContent>
                 <mc:Choice Requires="wps">
@@ -21328,6 +21444,8 @@
             <w:r>
               <w:rPr>
                 <w:rFonts w:cs="Arial"/>
+                <w:sz w:val="20"/>
+                <w:szCs w:val="20"/>
               </w:rPr>
               <w:t>Abre Agro-</w:t>
             </w:r>
@@ -21335,6 +21453,8 @@
             <w:r>
               <w:rPr>
                 <w:rFonts w:cs="Arial"/>
+                <w:sz w:val="20"/>
+                <w:szCs w:val="20"/>
               </w:rPr>
               <w:t>Engine</w:t>
             </w:r>
@@ -21358,12 +21478,16 @@
               <w:jc w:val="left"/>
               <w:rPr>
                 <w:rFonts w:cs="Arial"/>
+                <w:sz w:val="20"/>
+                <w:szCs w:val="20"/>
               </w:rPr>
             </w:pPr>
             <w:r>
               <w:rPr>
                 <w:rFonts w:asciiTheme="minorHAnsi" w:hAnsiTheme="minorHAnsi"/>
                 <w:noProof/>
+                <w:sz w:val="20"/>
+                <w:szCs w:val="20"/>
               </w:rPr>
               <mc:AlternateContent>
                 <mc:Choice Requires="wps">
@@ -21464,6 +21588,8 @@
             <w:r>
               <w:rPr>
                 <w:rFonts w:cs="Arial"/>
+                <w:sz w:val="20"/>
+                <w:szCs w:val="20"/>
               </w:rPr>
               <w:t>Para formarse mejor ve video tutoriales sobre los cultivos plantados</w:t>
             </w:r>
@@ -21486,12 +21612,16 @@
               <w:jc w:val="left"/>
               <w:rPr>
                 <w:rFonts w:cs="Arial"/>
+                <w:sz w:val="20"/>
+                <w:szCs w:val="20"/>
               </w:rPr>
             </w:pPr>
             <w:r>
               <w:rPr>
                 <w:rFonts w:asciiTheme="minorHAnsi" w:hAnsiTheme="minorHAnsi"/>
                 <w:noProof/>
+                <w:sz w:val="20"/>
+                <w:szCs w:val="20"/>
               </w:rPr>
               <mc:AlternateContent>
                 <mc:Choice Requires="wps">
@@ -21592,6 +21722,8 @@
             <w:r>
               <w:rPr>
                 <w:rFonts w:cs="Arial"/>
+                <w:sz w:val="20"/>
+                <w:szCs w:val="20"/>
               </w:rPr>
               <w:t>También se documenta sobre los detalles de cada cultivo</w:t>
             </w:r>
@@ -21614,12 +21746,16 @@
               <w:jc w:val="left"/>
               <w:rPr>
                 <w:rFonts w:cs="Arial"/>
+                <w:sz w:val="20"/>
+                <w:szCs w:val="20"/>
               </w:rPr>
             </w:pPr>
             <w:r>
               <w:rPr>
                 <w:rFonts w:asciiTheme="minorHAnsi" w:hAnsiTheme="minorHAnsi"/>
                 <w:noProof/>
+                <w:sz w:val="20"/>
+                <w:szCs w:val="20"/>
               </w:rPr>
               <mc:AlternateContent>
                 <mc:Choice Requires="wps">
@@ -21713,11 +21849,15 @@
               <w:jc w:val="left"/>
               <w:rPr>
                 <w:rFonts w:cs="Arial"/>
-              </w:rPr>
-            </w:pPr>
-            <w:r>
-              <w:rPr>
-                <w:rFonts w:cs="Arial"/>
+                <w:sz w:val="20"/>
+                <w:szCs w:val="20"/>
+              </w:rPr>
+            </w:pPr>
+            <w:r>
+              <w:rPr>
+                <w:rFonts w:cs="Arial"/>
+                <w:sz w:val="20"/>
+                <w:szCs w:val="20"/>
               </w:rPr>
               <w:t>Tras un largo día decide descansar</w:t>
             </w:r>
@@ -21729,6 +21869,7 @@
     <w:p/>
     <w:p>
       <w:r>
+        <w:lastRenderedPageBreak/>
         <w:t>//Plantilla para próximos ejercicios</w:t>
       </w:r>
     </w:p>
@@ -21742,16 +21883,19 @@
     <w:tbl>
       <w:tblPr>
         <w:tblStyle w:val="Tablaconcuadrcula"/>
-        <w:tblW w:w="8860" w:type="dxa"/>
+        <w:tblW w:w="9094" w:type="dxa"/>
+        <w:tblInd w:w="-142" w:type="dxa"/>
+        <w:tblLayout w:type="fixed"/>
         <w:tblLook w:val="04A0" w:firstRow="1" w:lastRow="0" w:firstColumn="1" w:lastColumn="0" w:noHBand="0" w:noVBand="1"/>
       </w:tblPr>
       <w:tblGrid>
         <w:gridCol w:w="623"/>
-        <w:gridCol w:w="1617"/>
-        <w:gridCol w:w="2661"/>
-        <w:gridCol w:w="745"/>
+        <w:gridCol w:w="1504"/>
+        <w:gridCol w:w="2395"/>
+        <w:gridCol w:w="16"/>
+        <w:gridCol w:w="701"/>
         <w:gridCol w:w="1566"/>
-        <w:gridCol w:w="1648"/>
+        <w:gridCol w:w="2289"/>
       </w:tblGrid>
       <w:tr>
         <w:trPr>
@@ -21777,7 +21921,7 @@
         </w:tc>
         <w:tc>
           <w:tcPr>
-            <w:tcW w:w="1617" w:type="dxa"/>
+            <w:tcW w:w="1504" w:type="dxa"/>
             <w:tcBorders>
               <w:top w:val="nil"/>
               <w:left w:val="nil"/>
@@ -21796,8 +21940,8 @@
         </w:tc>
         <w:tc>
           <w:tcPr>
-            <w:tcW w:w="4972" w:type="dxa"/>
-            <w:gridSpan w:val="3"/>
+            <w:tcW w:w="4678" w:type="dxa"/>
+            <w:gridSpan w:val="4"/>
             <w:tcBorders>
               <w:top w:val="nil"/>
               <w:left w:val="nil"/>
@@ -21816,13 +21960,13 @@
               <w:rPr>
                 <w:rFonts w:cs="Arial"/>
               </w:rPr>
-              <w:t xml:space="preserve">Persona 1 </w:t>
-            </w:r>
-          </w:p>
-        </w:tc>
-        <w:tc>
-          <w:tcPr>
-            <w:tcW w:w="1648" w:type="dxa"/>
+              <w:t>Antonio Gómez</w:t>
+            </w:r>
+          </w:p>
+        </w:tc>
+        <w:tc>
+          <w:tcPr>
+            <w:tcW w:w="2289" w:type="dxa"/>
             <w:tcBorders>
               <w:top w:val="nil"/>
               <w:left w:val="nil"/>
@@ -21864,7 +22008,7 @@
         </w:tc>
         <w:tc>
           <w:tcPr>
-            <w:tcW w:w="1617" w:type="dxa"/>
+            <w:tcW w:w="1504" w:type="dxa"/>
             <w:tcBorders>
               <w:top w:val="nil"/>
               <w:left w:val="nil"/>
@@ -21890,7 +22034,7 @@
         </w:tc>
         <w:tc>
           <w:tcPr>
-            <w:tcW w:w="2661" w:type="dxa"/>
+            <w:tcW w:w="2395" w:type="dxa"/>
             <w:tcBorders>
               <w:top w:val="nil"/>
               <w:left w:val="single" w:sz="4" w:space="0" w:color="auto"/>
@@ -21918,7 +22062,8 @@
         </w:tc>
         <w:tc>
           <w:tcPr>
-            <w:tcW w:w="745" w:type="dxa"/>
+            <w:tcW w:w="717" w:type="dxa"/>
+            <w:gridSpan w:val="2"/>
             <w:tcBorders>
               <w:top w:val="nil"/>
               <w:left w:val="nil"/>
@@ -21963,7 +22108,7 @@
         </w:tc>
         <w:tc>
           <w:tcPr>
-            <w:tcW w:w="1648" w:type="dxa"/>
+            <w:tcW w:w="2289" w:type="dxa"/>
             <w:tcBorders>
               <w:top w:val="nil"/>
               <w:left w:val="single" w:sz="4" w:space="0" w:color="auto"/>
@@ -22022,7 +22167,7 @@
         </w:tc>
         <w:tc>
           <w:tcPr>
-            <w:tcW w:w="1617" w:type="dxa"/>
+            <w:tcW w:w="1504" w:type="dxa"/>
             <w:tcBorders>
               <w:top w:val="single" w:sz="4" w:space="0" w:color="auto"/>
               <w:left w:val="single" w:sz="4" w:space="0" w:color="auto"/>
@@ -22052,7 +22197,8 @@
         </w:tc>
         <w:tc>
           <w:tcPr>
-            <w:tcW w:w="2661" w:type="dxa"/>
+            <w:tcW w:w="2411" w:type="dxa"/>
+            <w:gridSpan w:val="2"/>
             <w:tcBorders>
               <w:top w:val="single" w:sz="4" w:space="0" w:color="auto"/>
               <w:left w:val="single" w:sz="4" w:space="0" w:color="auto"/>
@@ -22073,7 +22219,7 @@
         </w:tc>
         <w:tc>
           <w:tcPr>
-            <w:tcW w:w="745" w:type="dxa"/>
+            <w:tcW w:w="701" w:type="dxa"/>
             <w:tcBorders>
               <w:top w:val="nil"/>
               <w:left w:val="single" w:sz="4" w:space="0" w:color="auto"/>
@@ -22097,7 +22243,7 @@
                 <w:sz w:val="18"/>
                 <w:szCs w:val="18"/>
               </w:rPr>
-              <w:t>9</w:t>
+              <w:t>7</w:t>
             </w:r>
           </w:p>
         </w:tc>
@@ -22133,7 +22279,7 @@
         </w:tc>
         <w:tc>
           <w:tcPr>
-            <w:tcW w:w="1648" w:type="dxa"/>
+            <w:tcW w:w="2289" w:type="dxa"/>
             <w:tcBorders>
               <w:top w:val="single" w:sz="4" w:space="0" w:color="auto"/>
               <w:left w:val="single" w:sz="4" w:space="0" w:color="auto"/>
@@ -22185,7 +22331,7 @@
         </w:tc>
         <w:tc>
           <w:tcPr>
-            <w:tcW w:w="1617" w:type="dxa"/>
+            <w:tcW w:w="1504" w:type="dxa"/>
             <w:tcBorders>
               <w:top w:val="single" w:sz="4" w:space="0" w:color="auto"/>
               <w:left w:val="single" w:sz="4" w:space="0" w:color="auto"/>
@@ -22233,7 +22379,8 @@
         </w:tc>
         <w:tc>
           <w:tcPr>
-            <w:tcW w:w="2661" w:type="dxa"/>
+            <w:tcW w:w="2411" w:type="dxa"/>
+            <w:gridSpan w:val="2"/>
             <w:tcBorders>
               <w:top w:val="single" w:sz="4" w:space="0" w:color="auto"/>
               <w:left w:val="single" w:sz="4" w:space="0" w:color="auto"/>
@@ -22241,6 +22388,131 @@
               <w:right w:val="single" w:sz="4" w:space="0" w:color="auto"/>
             </w:tcBorders>
           </w:tcPr>
+          <w:tbl>
+            <w:tblPr>
+              <w:tblStyle w:val="Tablaconcuadrcula"/>
+              <w:tblW w:w="1990" w:type="dxa"/>
+              <w:tblLayout w:type="fixed"/>
+              <w:tblLook w:val="04A0" w:firstRow="1" w:lastRow="0" w:firstColumn="1" w:lastColumn="0" w:noHBand="0" w:noVBand="1"/>
+            </w:tblPr>
+            <w:tblGrid>
+              <w:gridCol w:w="660"/>
+              <w:gridCol w:w="662"/>
+              <w:gridCol w:w="668"/>
+            </w:tblGrid>
+            <w:tr>
+              <w:trPr>
+                <w:trHeight w:val="176"/>
+              </w:trPr>
+              <w:tc>
+                <w:tcPr>
+                  <w:tcW w:w="660" w:type="dxa"/>
+                  <w:shd w:val="clear" w:color="auto" w:fill="FFFFD9"/>
+                </w:tcPr>
+                <w:p>
+                  <w:pPr>
+                    <w:ind w:firstLine="0"/>
+                    <w:jc w:val="center"/>
+                    <w:rPr>
+                      <w:rFonts w:cs="Arial"/>
+                      <w:sz w:val="20"/>
+                      <w:szCs w:val="20"/>
+                    </w:rPr>
+                  </w:pPr>
+                  <w:r>
+                    <w:rPr>
+                      <w:rFonts w:cs="Arial"/>
+                      <w:sz w:val="20"/>
+                      <w:szCs w:val="20"/>
+                    </w:rPr>
+                    <w:t>EE</w:t>
+                  </w:r>
+                </w:p>
+              </w:tc>
+              <w:tc>
+                <w:tcPr>
+                  <w:tcW w:w="662" w:type="dxa"/>
+                  <w:shd w:val="clear" w:color="auto" w:fill="FFFFD9"/>
+                </w:tcPr>
+                <w:p>
+                  <w:pPr>
+                    <w:ind w:firstLine="0"/>
+                    <w:jc w:val="center"/>
+                    <w:rPr>
+                      <w:rFonts w:cs="Arial"/>
+                      <w:sz w:val="20"/>
+                      <w:szCs w:val="20"/>
+                    </w:rPr>
+                  </w:pPr>
+                  <w:r>
+                    <w:rPr>
+                      <w:rFonts w:cs="Arial"/>
+                      <w:sz w:val="20"/>
+                      <w:szCs w:val="20"/>
+                    </w:rPr>
+                    <w:t>♥♥♥</w:t>
+                  </w:r>
+                </w:p>
+              </w:tc>
+              <w:tc>
+                <w:tcPr>
+                  <w:tcW w:w="667" w:type="dxa"/>
+                  <w:shd w:val="clear" w:color="auto" w:fill="FFFFD9"/>
+                </w:tcPr>
+                <w:p>
+                  <w:pPr>
+                    <w:ind w:firstLine="0"/>
+                    <w:jc w:val="center"/>
+                    <w:rPr>
+                      <w:rFonts w:cs="Arial"/>
+                      <w:sz w:val="20"/>
+                      <w:szCs w:val="20"/>
+                    </w:rPr>
+                  </w:pPr>
+                  <w:r>
+                    <w:rPr>
+                      <w:rFonts w:cs="Arial"/>
+                      <w:sz w:val="20"/>
+                      <w:szCs w:val="20"/>
+                    </w:rPr>
+                    <w:t>$$$</w:t>
+                  </w:r>
+                </w:p>
+              </w:tc>
+            </w:tr>
+            <w:tr>
+              <w:trPr>
+                <w:trHeight w:val="551"/>
+              </w:trPr>
+              <w:tc>
+                <w:tcPr>
+                  <w:tcW w:w="1990" w:type="dxa"/>
+                  <w:gridSpan w:val="3"/>
+                  <w:shd w:val="clear" w:color="auto" w:fill="FFFFD9"/>
+                </w:tcPr>
+                <w:p>
+                  <w:pPr>
+                    <w:spacing w:after="160" w:line="360" w:lineRule="auto"/>
+                    <w:ind w:firstLine="0"/>
+                    <w:jc w:val="left"/>
+                    <w:rPr>
+                      <w:rFonts w:cs="Arial"/>
+                      <w:sz w:val="20"/>
+                      <w:szCs w:val="20"/>
+                    </w:rPr>
+                  </w:pPr>
+                  <w:r>
+                    <w:rPr>
+                      <w:rFonts w:cs="Arial"/>
+                      <w:sz w:val="20"/>
+                      <w:szCs w:val="20"/>
+                    </w:rPr>
+                    <w:t>Crear anuncio de    trabajo</w:t>
+                  </w:r>
+                </w:p>
+              </w:tc>
+            </w:tr>
+          </w:tbl>
           <w:p>
             <w:pPr>
               <w:jc w:val="left"/>
@@ -22254,7 +22526,7 @@
         </w:tc>
         <w:tc>
           <w:tcPr>
-            <w:tcW w:w="745" w:type="dxa"/>
+            <w:tcW w:w="701" w:type="dxa"/>
             <w:tcBorders>
               <w:top w:val="nil"/>
               <w:left w:val="single" w:sz="4" w:space="0" w:color="auto"/>
@@ -22278,7 +22550,7 @@
                 <w:sz w:val="18"/>
                 <w:szCs w:val="18"/>
               </w:rPr>
-              <w:t>10</w:t>
+              <w:t>8</w:t>
             </w:r>
           </w:p>
         </w:tc>
@@ -22295,6 +22567,7 @@
           <w:p>
             <w:pPr>
               <w:ind w:firstLine="0"/>
+              <w:jc w:val="left"/>
               <w:rPr>
                 <w:rFonts w:cs="Arial"/>
                 <w:sz w:val="18"/>
@@ -22342,7 +22615,7 @@
         </w:tc>
         <w:tc>
           <w:tcPr>
-            <w:tcW w:w="1648" w:type="dxa"/>
+            <w:tcW w:w="2289" w:type="dxa"/>
             <w:tcBorders>
               <w:top w:val="single" w:sz="4" w:space="0" w:color="auto"/>
               <w:left w:val="single" w:sz="4" w:space="0" w:color="auto"/>
@@ -22350,6 +22623,141 @@
               <w:right w:val="single" w:sz="4" w:space="0" w:color="auto"/>
             </w:tcBorders>
           </w:tcPr>
+          <w:tbl>
+            <w:tblPr>
+              <w:tblStyle w:val="Tablaconcuadrcula"/>
+              <w:tblW w:w="1848" w:type="dxa"/>
+              <w:tblLayout w:type="fixed"/>
+              <w:tblLook w:val="04A0" w:firstRow="1" w:lastRow="0" w:firstColumn="1" w:lastColumn="0" w:noHBand="0" w:noVBand="1"/>
+            </w:tblPr>
+            <w:tblGrid>
+              <w:gridCol w:w="613"/>
+              <w:gridCol w:w="614"/>
+              <w:gridCol w:w="621"/>
+            </w:tblGrid>
+            <w:tr>
+              <w:trPr>
+                <w:trHeight w:val="123"/>
+              </w:trPr>
+              <w:tc>
+                <w:tcPr>
+                  <w:tcW w:w="613" w:type="dxa"/>
+                  <w:shd w:val="clear" w:color="auto" w:fill="FFD9D9"/>
+                </w:tcPr>
+                <w:p>
+                  <w:pPr>
+                    <w:ind w:firstLine="0"/>
+                    <w:jc w:val="center"/>
+                    <w:rPr>
+                      <w:rFonts w:cs="Arial"/>
+                      <w:sz w:val="20"/>
+                      <w:szCs w:val="20"/>
+                    </w:rPr>
+                  </w:pPr>
+                  <w:r>
+                    <w:rPr>
+                      <w:rFonts w:cs="Arial"/>
+                      <w:sz w:val="20"/>
+                      <w:szCs w:val="20"/>
+                    </w:rPr>
+                    <w:t>EE</w:t>
+                  </w:r>
+                </w:p>
+              </w:tc>
+              <w:tc>
+                <w:tcPr>
+                  <w:tcW w:w="614" w:type="dxa"/>
+                  <w:shd w:val="clear" w:color="auto" w:fill="FFD9D9"/>
+                </w:tcPr>
+                <w:p>
+                  <w:pPr>
+                    <w:ind w:firstLine="0"/>
+                    <w:jc w:val="center"/>
+                    <w:rPr>
+                      <w:rFonts w:cs="Arial"/>
+                      <w:sz w:val="20"/>
+                      <w:szCs w:val="20"/>
+                    </w:rPr>
+                  </w:pPr>
+                  <w:r>
+                    <w:rPr>
+                      <w:rFonts w:cs="Arial"/>
+                      <w:sz w:val="20"/>
+                      <w:szCs w:val="20"/>
+                    </w:rPr>
+                    <w:t>♥♥</w:t>
+                  </w:r>
+                </w:p>
+              </w:tc>
+              <w:tc>
+                <w:tcPr>
+                  <w:tcW w:w="619" w:type="dxa"/>
+                  <w:shd w:val="clear" w:color="auto" w:fill="FFD9D9"/>
+                </w:tcPr>
+                <w:p>
+                  <w:pPr>
+                    <w:ind w:firstLine="0"/>
+                    <w:jc w:val="center"/>
+                    <w:rPr>
+                      <w:rFonts w:cs="Arial"/>
+                      <w:sz w:val="20"/>
+                      <w:szCs w:val="20"/>
+                    </w:rPr>
+                  </w:pPr>
+                  <w:r>
+                    <w:rPr>
+                      <w:rFonts w:cs="Arial"/>
+                      <w:sz w:val="20"/>
+                      <w:szCs w:val="20"/>
+                    </w:rPr>
+                    <w:t>$$</w:t>
+                  </w:r>
+                </w:p>
+              </w:tc>
+            </w:tr>
+            <w:tr>
+              <w:trPr>
+                <w:trHeight w:val="398"/>
+              </w:trPr>
+              <w:tc>
+                <w:tcPr>
+                  <w:tcW w:w="1848" w:type="dxa"/>
+                  <w:gridSpan w:val="3"/>
+                  <w:shd w:val="clear" w:color="auto" w:fill="FFD9D9"/>
+                </w:tcPr>
+                <w:p>
+                  <w:pPr>
+                    <w:ind w:firstLine="0"/>
+                    <w:jc w:val="left"/>
+                    <w:rPr>
+                      <w:rFonts w:cs="Arial"/>
+                      <w:sz w:val="20"/>
+                      <w:szCs w:val="20"/>
+                    </w:rPr>
+                  </w:pPr>
+                  <w:r>
+                    <w:rPr>
+                      <w:rFonts w:cs="Arial"/>
+                      <w:sz w:val="20"/>
+                      <w:szCs w:val="20"/>
+                    </w:rPr>
+                    <w:t>Historial de cultivos con filtro</w:t>
+                  </w:r>
+                </w:p>
+                <w:p>
+                  <w:pPr>
+                    <w:ind w:firstLine="0"/>
+                    <w:jc w:val="left"/>
+                    <w:rPr>
+                      <w:rFonts w:cs="Arial"/>
+                      <w:sz w:val="20"/>
+                      <w:szCs w:val="20"/>
+                    </w:rPr>
+                  </w:pPr>
+                </w:p>
+              </w:tc>
+            </w:tr>
+          </w:tbl>
           <w:p>
             <w:pPr>
               <w:jc w:val="left"/>
@@ -22394,7 +22802,7 @@
         </w:tc>
         <w:tc>
           <w:tcPr>
-            <w:tcW w:w="1617" w:type="dxa"/>
+            <w:tcW w:w="1504" w:type="dxa"/>
             <w:tcBorders>
               <w:top w:val="single" w:sz="4" w:space="0" w:color="auto"/>
               <w:left w:val="single" w:sz="4" w:space="0" w:color="auto"/>
@@ -22424,7 +22832,8 @@
         </w:tc>
         <w:tc>
           <w:tcPr>
-            <w:tcW w:w="2661" w:type="dxa"/>
+            <w:tcW w:w="2411" w:type="dxa"/>
+            <w:gridSpan w:val="2"/>
             <w:tcBorders>
               <w:top w:val="single" w:sz="4" w:space="0" w:color="auto"/>
               <w:left w:val="single" w:sz="4" w:space="0" w:color="auto"/>
@@ -22445,7 +22854,7 @@
         </w:tc>
         <w:tc>
           <w:tcPr>
-            <w:tcW w:w="745" w:type="dxa"/>
+            <w:tcW w:w="701" w:type="dxa"/>
             <w:tcBorders>
               <w:top w:val="nil"/>
               <w:left w:val="single" w:sz="4" w:space="0" w:color="auto"/>
@@ -22469,7 +22878,7 @@
                 <w:sz w:val="18"/>
                 <w:szCs w:val="18"/>
               </w:rPr>
-              <w:t>11</w:t>
+              <w:t>9</w:t>
             </w:r>
           </w:p>
         </w:tc>
@@ -22486,6 +22895,7 @@
           <w:p>
             <w:pPr>
               <w:ind w:firstLine="0"/>
+              <w:jc w:val="left"/>
               <w:rPr>
                 <w:rFonts w:cs="Arial"/>
                 <w:sz w:val="18"/>
@@ -22504,7 +22914,7 @@
         </w:tc>
         <w:tc>
           <w:tcPr>
-            <w:tcW w:w="1648" w:type="dxa"/>
+            <w:tcW w:w="2289" w:type="dxa"/>
             <w:tcBorders>
               <w:top w:val="single" w:sz="4" w:space="0" w:color="auto"/>
               <w:left w:val="single" w:sz="4" w:space="0" w:color="auto"/>
@@ -22512,6 +22922,264 @@
               <w:right w:val="single" w:sz="4" w:space="0" w:color="auto"/>
             </w:tcBorders>
           </w:tcPr>
+          <w:tbl>
+            <w:tblPr>
+              <w:tblStyle w:val="Tablaconcuadrcula"/>
+              <w:tblW w:w="2155" w:type="dxa"/>
+              <w:tblLayout w:type="fixed"/>
+              <w:tblLook w:val="04A0" w:firstRow="1" w:lastRow="0" w:firstColumn="1" w:lastColumn="0" w:noHBand="0" w:noVBand="1"/>
+            </w:tblPr>
+            <w:tblGrid>
+              <w:gridCol w:w="715"/>
+              <w:gridCol w:w="716"/>
+              <w:gridCol w:w="724"/>
+            </w:tblGrid>
+            <w:tr>
+              <w:trPr>
+                <w:trHeight w:val="203"/>
+              </w:trPr>
+              <w:tc>
+                <w:tcPr>
+                  <w:tcW w:w="715" w:type="dxa"/>
+                  <w:shd w:val="clear" w:color="auto" w:fill="FFD9D9"/>
+                </w:tcPr>
+                <w:p>
+                  <w:pPr>
+                    <w:ind w:firstLine="0"/>
+                    <w:jc w:val="center"/>
+                    <w:rPr>
+                      <w:rFonts w:cs="Arial"/>
+                      <w:sz w:val="20"/>
+                      <w:szCs w:val="20"/>
+                    </w:rPr>
+                  </w:pPr>
+                  <w:r>
+                    <w:rPr>
+                      <w:rFonts w:cs="Arial"/>
+                      <w:sz w:val="20"/>
+                      <w:szCs w:val="20"/>
+                    </w:rPr>
+                    <w:t>EE</w:t>
+                  </w:r>
+                </w:p>
+              </w:tc>
+              <w:tc>
+                <w:tcPr>
+                  <w:tcW w:w="716" w:type="dxa"/>
+                  <w:shd w:val="clear" w:color="auto" w:fill="FFD9D9"/>
+                </w:tcPr>
+                <w:p>
+                  <w:pPr>
+                    <w:ind w:firstLine="0"/>
+                    <w:jc w:val="center"/>
+                    <w:rPr>
+                      <w:rFonts w:cs="Arial"/>
+                      <w:sz w:val="20"/>
+                      <w:szCs w:val="20"/>
+                    </w:rPr>
+                  </w:pPr>
+                  <w:r>
+                    <w:rPr>
+                      <w:rFonts w:cs="Arial"/>
+                      <w:sz w:val="20"/>
+                      <w:szCs w:val="20"/>
+                    </w:rPr>
+                    <w:t>♥♥♥</w:t>
+                  </w:r>
+                </w:p>
+              </w:tc>
+              <w:tc>
+                <w:tcPr>
+                  <w:tcW w:w="722" w:type="dxa"/>
+                  <w:shd w:val="clear" w:color="auto" w:fill="FFD9D9"/>
+                </w:tcPr>
+                <w:p>
+                  <w:pPr>
+                    <w:ind w:firstLine="0"/>
+                    <w:jc w:val="center"/>
+                    <w:rPr>
+                      <w:rFonts w:cs="Arial"/>
+                      <w:sz w:val="20"/>
+                      <w:szCs w:val="20"/>
+                    </w:rPr>
+                  </w:pPr>
+                  <w:r>
+                    <w:rPr>
+                      <w:rFonts w:cs="Arial"/>
+                      <w:sz w:val="20"/>
+                      <w:szCs w:val="20"/>
+                    </w:rPr>
+                    <w:t>$$$</w:t>
+                  </w:r>
+                </w:p>
+              </w:tc>
+            </w:tr>
+            <w:tr>
+              <w:trPr>
+                <w:trHeight w:val="655"/>
+              </w:trPr>
+              <w:tc>
+                <w:tcPr>
+                  <w:tcW w:w="2155" w:type="dxa"/>
+                  <w:gridSpan w:val="3"/>
+                  <w:shd w:val="clear" w:color="auto" w:fill="FFD9D9"/>
+                </w:tcPr>
+                <w:p>
+                  <w:pPr>
+                    <w:ind w:firstLine="0"/>
+                    <w:jc w:val="left"/>
+                    <w:rPr>
+                      <w:rFonts w:cs="Arial"/>
+                      <w:sz w:val="20"/>
+                      <w:szCs w:val="20"/>
+                    </w:rPr>
+                  </w:pPr>
+                  <w:r>
+                    <w:rPr>
+                      <w:rFonts w:cs="Arial"/>
+                      <w:sz w:val="20"/>
+                      <w:szCs w:val="20"/>
+                    </w:rPr>
+                    <w:t>Filtrar puntos de venta</w:t>
+                  </w:r>
+                </w:p>
+              </w:tc>
+            </w:tr>
+          </w:tbl>
+          <w:p>
+            <w:pPr>
+              <w:jc w:val="left"/>
+              <w:rPr>
+                <w:rFonts w:cs="Arial"/>
+                <w:sz w:val="18"/>
+                <w:szCs w:val="18"/>
+              </w:rPr>
+            </w:pPr>
+          </w:p>
+          <w:tbl>
+            <w:tblPr>
+              <w:tblStyle w:val="Tablaconcuadrcula"/>
+              <w:tblW w:w="2111" w:type="dxa"/>
+              <w:tblLayout w:type="fixed"/>
+              <w:tblLook w:val="04A0" w:firstRow="1" w:lastRow="0" w:firstColumn="1" w:lastColumn="0" w:noHBand="0" w:noVBand="1"/>
+            </w:tblPr>
+            <w:tblGrid>
+              <w:gridCol w:w="701"/>
+              <w:gridCol w:w="702"/>
+              <w:gridCol w:w="708"/>
+            </w:tblGrid>
+            <w:tr>
+              <w:trPr>
+                <w:trHeight w:val="119"/>
+              </w:trPr>
+              <w:tc>
+                <w:tcPr>
+                  <w:tcW w:w="701" w:type="dxa"/>
+                  <w:shd w:val="clear" w:color="auto" w:fill="E1F2CE"/>
+                </w:tcPr>
+                <w:p>
+                  <w:pPr>
+                    <w:ind w:firstLine="0"/>
+                    <w:jc w:val="center"/>
+                    <w:rPr>
+                      <w:rFonts w:cs="Arial"/>
+                      <w:sz w:val="20"/>
+                      <w:szCs w:val="20"/>
+                    </w:rPr>
+                  </w:pPr>
+                  <w:r>
+                    <w:rPr>
+                      <w:rFonts w:cs="Arial"/>
+                      <w:sz w:val="20"/>
+                      <w:szCs w:val="20"/>
+                    </w:rPr>
+                    <w:t>E</w:t>
+                  </w:r>
+                </w:p>
+              </w:tc>
+              <w:tc>
+                <w:tcPr>
+                  <w:tcW w:w="702" w:type="dxa"/>
+                  <w:shd w:val="clear" w:color="auto" w:fill="E1F2CE"/>
+                </w:tcPr>
+                <w:p>
+                  <w:pPr>
+                    <w:ind w:firstLine="0"/>
+                    <w:jc w:val="center"/>
+                    <w:rPr>
+                      <w:rFonts w:cs="Arial"/>
+                      <w:sz w:val="20"/>
+                      <w:szCs w:val="20"/>
+                    </w:rPr>
+                  </w:pPr>
+                  <w:r>
+                    <w:rPr>
+                      <w:rFonts w:cs="Arial"/>
+                      <w:sz w:val="20"/>
+                      <w:szCs w:val="20"/>
+                    </w:rPr>
+                    <w:t>♥♥</w:t>
+                  </w:r>
+                </w:p>
+              </w:tc>
+              <w:tc>
+                <w:tcPr>
+                  <w:tcW w:w="707" w:type="dxa"/>
+                  <w:shd w:val="clear" w:color="auto" w:fill="E1F2CE"/>
+                </w:tcPr>
+                <w:p>
+                  <w:pPr>
+                    <w:ind w:firstLine="0"/>
+                    <w:jc w:val="center"/>
+                    <w:rPr>
+                      <w:rFonts w:cs="Arial"/>
+                      <w:sz w:val="20"/>
+                      <w:szCs w:val="20"/>
+                    </w:rPr>
+                  </w:pPr>
+                  <w:r>
+                    <w:rPr>
+                      <w:rFonts w:cs="Arial"/>
+                      <w:sz w:val="20"/>
+                      <w:szCs w:val="20"/>
+                    </w:rPr>
+                    <w:t>$$$</w:t>
+                  </w:r>
+                </w:p>
+              </w:tc>
+            </w:tr>
+            <w:tr>
+              <w:trPr>
+                <w:trHeight w:val="384"/>
+              </w:trPr>
+              <w:tc>
+                <w:tcPr>
+                  <w:tcW w:w="2111" w:type="dxa"/>
+                  <w:gridSpan w:val="3"/>
+                  <w:shd w:val="clear" w:color="auto" w:fill="E1F2CE"/>
+                </w:tcPr>
+                <w:p>
+                  <w:pPr>
+                    <w:ind w:firstLine="0"/>
+                    <w:jc w:val="left"/>
+                    <w:rPr>
+                      <w:rFonts w:cs="Arial"/>
+                      <w:sz w:val="20"/>
+                      <w:szCs w:val="20"/>
+                    </w:rPr>
+                  </w:pPr>
+                  <w:r>
+                    <w:rPr>
+                      <w:rFonts w:cs="Arial"/>
+                      <w:sz w:val="20"/>
+                      <w:szCs w:val="20"/>
+                    </w:rPr>
+                    <w:t>Visualización de puntos de venta</w:t>
+                  </w:r>
+                </w:p>
+              </w:tc>
+            </w:tr>
+          </w:tbl>
           <w:p>
             <w:pPr>
               <w:jc w:val="left"/>
@@ -22556,7 +23224,7 @@
         </w:tc>
         <w:tc>
           <w:tcPr>
-            <w:tcW w:w="1617" w:type="dxa"/>
+            <w:tcW w:w="1504" w:type="dxa"/>
             <w:tcBorders>
               <w:top w:val="single" w:sz="4" w:space="0" w:color="auto"/>
               <w:left w:val="single" w:sz="4" w:space="0" w:color="auto"/>
@@ -22586,7 +23254,8 @@
         </w:tc>
         <w:tc>
           <w:tcPr>
-            <w:tcW w:w="2661" w:type="dxa"/>
+            <w:tcW w:w="2411" w:type="dxa"/>
+            <w:gridSpan w:val="2"/>
             <w:tcBorders>
               <w:top w:val="single" w:sz="4" w:space="0" w:color="auto"/>
               <w:left w:val="single" w:sz="4" w:space="0" w:color="auto"/>
@@ -22594,6 +23263,141 @@
               <w:right w:val="single" w:sz="4" w:space="0" w:color="auto"/>
             </w:tcBorders>
           </w:tcPr>
+          <w:tbl>
+            <w:tblPr>
+              <w:tblStyle w:val="Tablaconcuadrcula"/>
+              <w:tblW w:w="2220" w:type="dxa"/>
+              <w:tblLayout w:type="fixed"/>
+              <w:tblLook w:val="04A0" w:firstRow="1" w:lastRow="0" w:firstColumn="1" w:lastColumn="0" w:noHBand="0" w:noVBand="1"/>
+            </w:tblPr>
+            <w:tblGrid>
+              <w:gridCol w:w="737"/>
+              <w:gridCol w:w="738"/>
+              <w:gridCol w:w="745"/>
+            </w:tblGrid>
+            <w:tr>
+              <w:trPr>
+                <w:trHeight w:val="221"/>
+              </w:trPr>
+              <w:tc>
+                <w:tcPr>
+                  <w:tcW w:w="737" w:type="dxa"/>
+                  <w:shd w:val="clear" w:color="auto" w:fill="E1F2CE"/>
+                </w:tcPr>
+                <w:p>
+                  <w:pPr>
+                    <w:ind w:firstLine="0"/>
+                    <w:jc w:val="center"/>
+                    <w:rPr>
+                      <w:rFonts w:cs="Arial"/>
+                      <w:sz w:val="20"/>
+                      <w:szCs w:val="20"/>
+                    </w:rPr>
+                  </w:pPr>
+                  <w:r>
+                    <w:rPr>
+                      <w:rFonts w:cs="Arial"/>
+                      <w:sz w:val="20"/>
+                      <w:szCs w:val="20"/>
+                    </w:rPr>
+                    <w:t>E</w:t>
+                  </w:r>
+                </w:p>
+              </w:tc>
+              <w:tc>
+                <w:tcPr>
+                  <w:tcW w:w="738" w:type="dxa"/>
+                  <w:shd w:val="clear" w:color="auto" w:fill="E1F2CE"/>
+                </w:tcPr>
+                <w:p>
+                  <w:pPr>
+                    <w:ind w:firstLine="0"/>
+                    <w:jc w:val="center"/>
+                    <w:rPr>
+                      <w:rFonts w:cs="Arial"/>
+                      <w:sz w:val="20"/>
+                      <w:szCs w:val="20"/>
+                    </w:rPr>
+                  </w:pPr>
+                  <w:r>
+                    <w:rPr>
+                      <w:rFonts w:cs="Arial"/>
+                      <w:sz w:val="20"/>
+                      <w:szCs w:val="20"/>
+                    </w:rPr>
+                    <w:t>♥♥</w:t>
+                  </w:r>
+                </w:p>
+              </w:tc>
+              <w:tc>
+                <w:tcPr>
+                  <w:tcW w:w="744" w:type="dxa"/>
+                  <w:shd w:val="clear" w:color="auto" w:fill="E1F2CE"/>
+                </w:tcPr>
+                <w:p>
+                  <w:pPr>
+                    <w:ind w:firstLine="0"/>
+                    <w:jc w:val="center"/>
+                    <w:rPr>
+                      <w:rFonts w:cs="Arial"/>
+                      <w:sz w:val="20"/>
+                      <w:szCs w:val="20"/>
+                    </w:rPr>
+                  </w:pPr>
+                  <w:r>
+                    <w:rPr>
+                      <w:rFonts w:cs="Arial"/>
+                      <w:sz w:val="20"/>
+                      <w:szCs w:val="20"/>
+                    </w:rPr>
+                    <w:t>$$</w:t>
+                  </w:r>
+                </w:p>
+              </w:tc>
+            </w:tr>
+            <w:tr>
+              <w:trPr>
+                <w:trHeight w:val="710"/>
+              </w:trPr>
+              <w:tc>
+                <w:tcPr>
+                  <w:tcW w:w="2220" w:type="dxa"/>
+                  <w:gridSpan w:val="3"/>
+                  <w:shd w:val="clear" w:color="auto" w:fill="E1F2CE"/>
+                </w:tcPr>
+                <w:p>
+                  <w:pPr>
+                    <w:ind w:firstLine="0"/>
+                    <w:jc w:val="left"/>
+                    <w:rPr>
+                      <w:rFonts w:cs="Arial"/>
+                      <w:sz w:val="20"/>
+                      <w:szCs w:val="20"/>
+                    </w:rPr>
+                  </w:pPr>
+                  <w:r>
+                    <w:rPr>
+                      <w:rFonts w:cs="Arial"/>
+                      <w:sz w:val="20"/>
+                      <w:szCs w:val="20"/>
+                    </w:rPr>
+                    <w:t>Añadir/Modificar datos a una siembra</w:t>
+                  </w:r>
+                </w:p>
+                <w:p>
+                  <w:pPr>
+                    <w:ind w:firstLine="0"/>
+                    <w:jc w:val="left"/>
+                    <w:rPr>
+                      <w:rFonts w:cs="Arial"/>
+                      <w:sz w:val="20"/>
+                      <w:szCs w:val="20"/>
+                    </w:rPr>
+                  </w:pPr>
+                </w:p>
+              </w:tc>
+            </w:tr>
+          </w:tbl>
           <w:p>
             <w:pPr>
               <w:jc w:val="left"/>
@@ -22607,7 +23411,7 @@
         </w:tc>
         <w:tc>
           <w:tcPr>
-            <w:tcW w:w="745" w:type="dxa"/>
+            <w:tcW w:w="701" w:type="dxa"/>
             <w:tcBorders>
               <w:top w:val="nil"/>
               <w:left w:val="single" w:sz="4" w:space="0" w:color="auto"/>
@@ -22631,7 +23435,7 @@
                 <w:sz w:val="18"/>
                 <w:szCs w:val="18"/>
               </w:rPr>
-              <w:t>12</w:t>
+              <w:t>10</w:t>
             </w:r>
           </w:p>
         </w:tc>
@@ -22678,7 +23482,7 @@
         </w:tc>
         <w:tc>
           <w:tcPr>
-            <w:tcW w:w="1648" w:type="dxa"/>
+            <w:tcW w:w="2289" w:type="dxa"/>
             <w:tcBorders>
               <w:top w:val="single" w:sz="4" w:space="0" w:color="auto"/>
               <w:left w:val="single" w:sz="4" w:space="0" w:color="auto"/>
@@ -22730,7 +23534,7 @@
         </w:tc>
         <w:tc>
           <w:tcPr>
-            <w:tcW w:w="1617" w:type="dxa"/>
+            <w:tcW w:w="1504" w:type="dxa"/>
             <w:tcBorders>
               <w:top w:val="single" w:sz="4" w:space="0" w:color="auto"/>
               <w:left w:val="single" w:sz="4" w:space="0" w:color="auto"/>
@@ -22770,7 +23574,8 @@
         </w:tc>
         <w:tc>
           <w:tcPr>
-            <w:tcW w:w="2661" w:type="dxa"/>
+            <w:tcW w:w="2411" w:type="dxa"/>
+            <w:gridSpan w:val="2"/>
             <w:tcBorders>
               <w:top w:val="single" w:sz="4" w:space="0" w:color="auto"/>
               <w:left w:val="single" w:sz="4" w:space="0" w:color="auto"/>
@@ -22788,10 +23593,155 @@
               </w:rPr>
             </w:pPr>
           </w:p>
-        </w:tc>
-        <w:tc>
-          <w:tcPr>
-            <w:tcW w:w="745" w:type="dxa"/>
+          <w:tbl>
+            <w:tblPr>
+              <w:tblStyle w:val="Tablaconcuadrcula"/>
+              <w:tblW w:w="2132" w:type="dxa"/>
+              <w:tblLayout w:type="fixed"/>
+              <w:tblLook w:val="04A0" w:firstRow="1" w:lastRow="0" w:firstColumn="1" w:lastColumn="0" w:noHBand="0" w:noVBand="1"/>
+            </w:tblPr>
+            <w:tblGrid>
+              <w:gridCol w:w="708"/>
+              <w:gridCol w:w="709"/>
+              <w:gridCol w:w="715"/>
+            </w:tblGrid>
+            <w:tr>
+              <w:trPr>
+                <w:trHeight w:val="188"/>
+              </w:trPr>
+              <w:tc>
+                <w:tcPr>
+                  <w:tcW w:w="708" w:type="dxa"/>
+                  <w:shd w:val="clear" w:color="auto" w:fill="FFFFD9"/>
+                </w:tcPr>
+                <w:p>
+                  <w:pPr>
+                    <w:ind w:firstLine="0"/>
+                    <w:jc w:val="center"/>
+                    <w:rPr>
+                      <w:rFonts w:cs="Arial"/>
+                      <w:sz w:val="20"/>
+                      <w:szCs w:val="20"/>
+                    </w:rPr>
+                  </w:pPr>
+                  <w:r>
+                    <w:rPr>
+                      <w:rFonts w:cs="Arial"/>
+                      <w:sz w:val="20"/>
+                      <w:szCs w:val="20"/>
+                    </w:rPr>
+                    <w:t>E</w:t>
+                  </w:r>
+                </w:p>
+              </w:tc>
+              <w:tc>
+                <w:tcPr>
+                  <w:tcW w:w="709" w:type="dxa"/>
+                  <w:shd w:val="clear" w:color="auto" w:fill="FFFFD9"/>
+                </w:tcPr>
+                <w:p>
+                  <w:pPr>
+                    <w:ind w:firstLine="0"/>
+                    <w:jc w:val="center"/>
+                    <w:rPr>
+                      <w:rFonts w:cs="Arial"/>
+                      <w:sz w:val="20"/>
+                      <w:szCs w:val="20"/>
+                    </w:rPr>
+                  </w:pPr>
+                  <w:r>
+                    <w:rPr>
+                      <w:rFonts w:cs="Arial"/>
+                      <w:sz w:val="20"/>
+                      <w:szCs w:val="20"/>
+                    </w:rPr>
+                    <w:t>♥♥♥</w:t>
+                  </w:r>
+                </w:p>
+              </w:tc>
+              <w:tc>
+                <w:tcPr>
+                  <w:tcW w:w="715" w:type="dxa"/>
+                  <w:shd w:val="clear" w:color="auto" w:fill="FFFFD9"/>
+                </w:tcPr>
+                <w:p>
+                  <w:pPr>
+                    <w:ind w:firstLine="0"/>
+                    <w:jc w:val="center"/>
+                    <w:rPr>
+                      <w:rFonts w:cs="Arial"/>
+                      <w:sz w:val="20"/>
+                      <w:szCs w:val="20"/>
+                    </w:rPr>
+                  </w:pPr>
+                  <w:r>
+                    <w:rPr>
+                      <w:rFonts w:cs="Arial"/>
+                      <w:sz w:val="20"/>
+                      <w:szCs w:val="20"/>
+                    </w:rPr>
+                    <w:t>$$</w:t>
+                  </w:r>
+                </w:p>
+              </w:tc>
+            </w:tr>
+            <w:tr>
+              <w:trPr>
+                <w:trHeight w:val="606"/>
+              </w:trPr>
+              <w:tc>
+                <w:tcPr>
+                  <w:tcW w:w="2132" w:type="dxa"/>
+                  <w:gridSpan w:val="3"/>
+                  <w:shd w:val="clear" w:color="auto" w:fill="FFFFD9"/>
+                </w:tcPr>
+                <w:p>
+                  <w:pPr>
+                    <w:ind w:firstLine="0"/>
+                    <w:jc w:val="left"/>
+                    <w:rPr>
+                      <w:rFonts w:cs="Arial"/>
+                      <w:sz w:val="20"/>
+                      <w:szCs w:val="20"/>
+                    </w:rPr>
+                  </w:pPr>
+                  <w:r>
+                    <w:rPr>
+                      <w:rFonts w:cs="Arial"/>
+                      <w:sz w:val="20"/>
+                      <w:szCs w:val="20"/>
+                    </w:rPr>
+                    <w:t>Notificaciones sobre ayudas financieras</w:t>
+                  </w:r>
+                </w:p>
+                <w:p>
+                  <w:pPr>
+                    <w:ind w:firstLine="0"/>
+                    <w:jc w:val="left"/>
+                    <w:rPr>
+                      <w:rFonts w:cs="Arial"/>
+                      <w:sz w:val="20"/>
+                      <w:szCs w:val="20"/>
+                    </w:rPr>
+                  </w:pPr>
+                </w:p>
+              </w:tc>
+            </w:tr>
+          </w:tbl>
+          <w:p>
+            <w:pPr>
+              <w:jc w:val="left"/>
+              <w:rPr>
+                <w:rFonts w:cs="Arial"/>
+                <w:sz w:val="18"/>
+                <w:szCs w:val="18"/>
+              </w:rPr>
+            </w:pPr>
+          </w:p>
+        </w:tc>
+        <w:tc>
+          <w:tcPr>
+            <w:tcW w:w="701" w:type="dxa"/>
             <w:tcBorders>
               <w:top w:val="nil"/>
               <w:left w:val="single" w:sz="4" w:space="0" w:color="auto"/>
@@ -22815,7 +23765,7 @@
                 <w:sz w:val="18"/>
                 <w:szCs w:val="18"/>
               </w:rPr>
-              <w:t>13</w:t>
+              <w:t>11</w:t>
             </w:r>
           </w:p>
         </w:tc>
@@ -22832,6 +23782,7 @@
           <w:p>
             <w:pPr>
               <w:ind w:firstLine="0"/>
+              <w:jc w:val="left"/>
               <w:rPr>
                 <w:rFonts w:cs="Arial"/>
                 <w:sz w:val="18"/>
@@ -22850,7 +23801,7 @@
         </w:tc>
         <w:tc>
           <w:tcPr>
-            <w:tcW w:w="1648" w:type="dxa"/>
+            <w:tcW w:w="2289" w:type="dxa"/>
             <w:tcBorders>
               <w:top w:val="single" w:sz="4" w:space="0" w:color="auto"/>
               <w:left w:val="single" w:sz="4" w:space="0" w:color="auto"/>
@@ -22902,7 +23853,7 @@
         </w:tc>
         <w:tc>
           <w:tcPr>
-            <w:tcW w:w="1617" w:type="dxa"/>
+            <w:tcW w:w="1504" w:type="dxa"/>
             <w:tcBorders>
               <w:top w:val="single" w:sz="4" w:space="0" w:color="auto"/>
               <w:left w:val="single" w:sz="4" w:space="0" w:color="auto"/>
@@ -22941,7 +23892,8 @@
         </w:tc>
         <w:tc>
           <w:tcPr>
-            <w:tcW w:w="2661" w:type="dxa"/>
+            <w:tcW w:w="2411" w:type="dxa"/>
+            <w:gridSpan w:val="2"/>
             <w:tcBorders>
               <w:top w:val="single" w:sz="4" w:space="0" w:color="auto"/>
               <w:left w:val="single" w:sz="4" w:space="0" w:color="auto"/>
@@ -22962,7 +23914,7 @@
         </w:tc>
         <w:tc>
           <w:tcPr>
-            <w:tcW w:w="745" w:type="dxa"/>
+            <w:tcW w:w="701" w:type="dxa"/>
             <w:tcBorders>
               <w:top w:val="nil"/>
               <w:left w:val="single" w:sz="4" w:space="0" w:color="auto"/>
@@ -22986,7 +23938,15 @@
                 <w:sz w:val="18"/>
                 <w:szCs w:val="18"/>
               </w:rPr>
-              <w:t>14</w:t>
+              <w:t>1</w:t>
+            </w:r>
+            <w:r>
+              <w:rPr>
+                <w:rFonts w:cs="Arial"/>
+                <w:sz w:val="18"/>
+                <w:szCs w:val="18"/>
+              </w:rPr>
+              <w:t>2</w:t>
             </w:r>
           </w:p>
         </w:tc>
@@ -23040,7 +24000,7 @@
         </w:tc>
         <w:tc>
           <w:tcPr>
-            <w:tcW w:w="1648" w:type="dxa"/>
+            <w:tcW w:w="2289" w:type="dxa"/>
             <w:tcBorders>
               <w:top w:val="single" w:sz="4" w:space="0" w:color="auto"/>
               <w:left w:val="single" w:sz="4" w:space="0" w:color="auto"/>
@@ -23058,9 +24018,145 @@
               </w:rPr>
             </w:pPr>
           </w:p>
+          <w:tbl>
+            <w:tblPr>
+              <w:tblStyle w:val="Tablaconcuadrcula"/>
+              <w:tblW w:w="1870" w:type="dxa"/>
+              <w:tblLayout w:type="fixed"/>
+              <w:tblLook w:val="04A0" w:firstRow="1" w:lastRow="0" w:firstColumn="1" w:lastColumn="0" w:noHBand="0" w:noVBand="1"/>
+            </w:tblPr>
+            <w:tblGrid>
+              <w:gridCol w:w="621"/>
+              <w:gridCol w:w="622"/>
+              <w:gridCol w:w="627"/>
+            </w:tblGrid>
+            <w:tr>
+              <w:trPr>
+                <w:trHeight w:val="184"/>
+              </w:trPr>
+              <w:tc>
+                <w:tcPr>
+                  <w:tcW w:w="621" w:type="dxa"/>
+                  <w:shd w:val="clear" w:color="auto" w:fill="FFFFD9"/>
+                </w:tcPr>
+                <w:p>
+                  <w:pPr>
+                    <w:ind w:firstLine="0"/>
+                    <w:jc w:val="center"/>
+                    <w:rPr>
+                      <w:rFonts w:cs="Arial"/>
+                      <w:sz w:val="20"/>
+                      <w:szCs w:val="20"/>
+                    </w:rPr>
+                  </w:pPr>
+                  <w:r>
+                    <w:rPr>
+                      <w:rFonts w:cs="Arial"/>
+                      <w:sz w:val="20"/>
+                      <w:szCs w:val="20"/>
+                    </w:rPr>
+                    <w:t>E</w:t>
+                  </w:r>
+                </w:p>
+              </w:tc>
+              <w:tc>
+                <w:tcPr>
+                  <w:tcW w:w="622" w:type="dxa"/>
+                  <w:shd w:val="clear" w:color="auto" w:fill="FFFFD9"/>
+                </w:tcPr>
+                <w:p>
+                  <w:pPr>
+                    <w:ind w:firstLine="0"/>
+                    <w:jc w:val="center"/>
+                    <w:rPr>
+                      <w:rFonts w:cs="Arial"/>
+                      <w:sz w:val="20"/>
+                      <w:szCs w:val="20"/>
+                    </w:rPr>
+                  </w:pPr>
+                  <w:r>
+                    <w:rPr>
+                      <w:rFonts w:cs="Arial"/>
+                      <w:sz w:val="20"/>
+                      <w:szCs w:val="20"/>
+                    </w:rPr>
+                    <w:t>♥</w:t>
+                  </w:r>
+                </w:p>
+              </w:tc>
+              <w:tc>
+                <w:tcPr>
+                  <w:tcW w:w="627" w:type="dxa"/>
+                  <w:shd w:val="clear" w:color="auto" w:fill="FFFFD9"/>
+                </w:tcPr>
+                <w:p>
+                  <w:pPr>
+                    <w:ind w:firstLine="0"/>
+                    <w:jc w:val="center"/>
+                    <w:rPr>
+                      <w:rFonts w:cs="Arial"/>
+                      <w:sz w:val="20"/>
+                      <w:szCs w:val="20"/>
+                    </w:rPr>
+                  </w:pPr>
+                  <w:r>
+                    <w:rPr>
+                      <w:rFonts w:cs="Arial"/>
+                      <w:sz w:val="20"/>
+                      <w:szCs w:val="20"/>
+                    </w:rPr>
+                    <w:t>$</w:t>
+                  </w:r>
+                </w:p>
+              </w:tc>
+            </w:tr>
+            <w:tr>
+              <w:trPr>
+                <w:trHeight w:val="592"/>
+              </w:trPr>
+              <w:tc>
+                <w:tcPr>
+                  <w:tcW w:w="1870" w:type="dxa"/>
+                  <w:gridSpan w:val="3"/>
+                  <w:shd w:val="clear" w:color="auto" w:fill="FFFFD9"/>
+                </w:tcPr>
+                <w:p>
+                  <w:pPr>
+                    <w:ind w:firstLine="0"/>
+                    <w:jc w:val="left"/>
+                    <w:rPr>
+                      <w:rFonts w:cs="Arial"/>
+                      <w:sz w:val="20"/>
+                      <w:szCs w:val="20"/>
+                    </w:rPr>
+                  </w:pPr>
+                  <w:r>
+                    <w:rPr>
+                      <w:rFonts w:cs="Arial"/>
+                      <w:sz w:val="20"/>
+                      <w:szCs w:val="20"/>
+                    </w:rPr>
+                    <w:t>Cerrar anuncios de trabajo</w:t>
+                  </w:r>
+                </w:p>
+              </w:tc>
+            </w:tr>
+          </w:tbl>
+          <w:p>
+            <w:pPr>
+              <w:jc w:val="left"/>
+              <w:rPr>
+                <w:rFonts w:cs="Arial"/>
+                <w:sz w:val="18"/>
+                <w:szCs w:val="18"/>
+              </w:rPr>
+            </w:pPr>
+          </w:p>
         </w:tc>
       </w:tr>
     </w:tbl>
+    <w:p/>
+    <w:p/>
     <w:p/>
     <w:tbl>
       <w:tblPr>
@@ -23139,7 +24235,7 @@
               <w:rPr>
                 <w:rFonts w:cs="Arial"/>
               </w:rPr>
-              <w:t xml:space="preserve">Persona 2 </w:t>
+              <w:t>María García</w:t>
             </w:r>
           </w:p>
         </w:tc>
@@ -24467,19 +25563,7 @@
               <w:rPr>
                 <w:rFonts w:cs="Arial"/>
               </w:rPr>
-              <w:t xml:space="preserve">Persona </w:t>
-            </w:r>
-            <w:r>
-              <w:rPr>
-                <w:rFonts w:cs="Arial"/>
-              </w:rPr>
-              <w:t>3</w:t>
-            </w:r>
-            <w:r>
-              <w:rPr>
-                <w:rFonts w:cs="Arial"/>
-              </w:rPr>
-              <w:t xml:space="preserve"> </w:t>
+              <w:t>Carlos López</w:t>
             </w:r>
           </w:p>
         </w:tc>
@@ -24760,7 +25844,7 @@
                 <w:sz w:val="18"/>
                 <w:szCs w:val="18"/>
               </w:rPr>
-              <w:t>9</w:t>
+              <w:t>7</w:t>
             </w:r>
           </w:p>
         </w:tc>
@@ -24941,7 +26025,7 @@
                 <w:sz w:val="18"/>
                 <w:szCs w:val="18"/>
               </w:rPr>
-              <w:t>10</w:t>
+              <w:t>8</w:t>
             </w:r>
           </w:p>
         </w:tc>
@@ -25104,7 +26188,7 @@
                 <w:sz w:val="18"/>
                 <w:szCs w:val="18"/>
               </w:rPr>
-              <w:t>11</w:t>
+              <w:t>9</w:t>
             </w:r>
           </w:p>
         </w:tc>
@@ -25267,7 +26351,15 @@
                 <w:sz w:val="18"/>
                 <w:szCs w:val="18"/>
               </w:rPr>
-              <w:t>12</w:t>
+              <w:t>1</w:t>
+            </w:r>
+            <w:r>
+              <w:rPr>
+                <w:rFonts w:cs="Arial"/>
+                <w:sz w:val="18"/>
+                <w:szCs w:val="18"/>
+              </w:rPr>
+              <w:t>0</w:t>
             </w:r>
           </w:p>
         </w:tc>
@@ -25447,7 +26539,15 @@
                 <w:sz w:val="18"/>
                 <w:szCs w:val="18"/>
               </w:rPr>
-              <w:t>13</w:t>
+              <w:t>1</w:t>
+            </w:r>
+            <w:r>
+              <w:rPr>
+                <w:rFonts w:cs="Arial"/>
+                <w:sz w:val="18"/>
+                <w:szCs w:val="18"/>
+              </w:rPr>
+              <w:t>1</w:t>
             </w:r>
           </w:p>
         </w:tc>
@@ -25630,7 +26730,15 @@
                 <w:sz w:val="18"/>
                 <w:szCs w:val="18"/>
               </w:rPr>
-              <w:t>14</w:t>
+              <w:t>1</w:t>
+            </w:r>
+            <w:r>
+              <w:rPr>
+                <w:rFonts w:cs="Arial"/>
+                <w:sz w:val="18"/>
+                <w:szCs w:val="18"/>
+              </w:rPr>
+              <w:t>2</w:t>
             </w:r>
           </w:p>
         </w:tc>
@@ -31896,14 +33004,14 @@
     <w:charset w:val="00"/>
     <w:family w:val="roman"/>
     <w:pitch w:val="variable"/>
-    <w:sig w:usb0="E0002AFF" w:usb1="C0007843" w:usb2="00000009" w:usb3="00000000" w:csb0="000001FF" w:csb1="00000000"/>
+    <w:sig w:usb0="E0002EFF" w:usb1="C000785B" w:usb2="00000009" w:usb3="00000000" w:csb0="000001FF" w:csb1="00000000"/>
   </w:font>
   <w:font w:name="Arial">
     <w:panose1 w:val="020B0604020202020204"/>
     <w:charset w:val="00"/>
     <w:family w:val="swiss"/>
     <w:pitch w:val="variable"/>
-    <w:sig w:usb0="E0002AFF" w:usb1="C0007843" w:usb2="00000009" w:usb3="00000000" w:csb0="000001FF" w:csb1="00000000"/>
+    <w:sig w:usb0="E0002EFF" w:usb1="C000785B" w:usb2="00000009" w:usb3="00000000" w:csb0="000001FF" w:csb1="00000000"/>
   </w:font>
   <w:font w:name="Courier New">
     <w:panose1 w:val="02070309020205020404"/>
@@ -31939,14 +33047,14 @@
     <w:charset w:val="00"/>
     <w:family w:val="swiss"/>
     <w:pitch w:val="variable"/>
-    <w:sig w:usb0="E0002AFF" w:usb1="4000ACFF" w:usb2="00000001" w:usb3="00000000" w:csb0="000001FF" w:csb1="00000000"/>
+    <w:sig w:usb0="E4002EFF" w:usb1="C000247B" w:usb2="00000009" w:usb3="00000000" w:csb0="000001FF" w:csb1="00000000"/>
   </w:font>
   <w:font w:name="Calibri Light">
     <w:panose1 w:val="020F0302020204030204"/>
     <w:charset w:val="00"/>
     <w:family w:val="swiss"/>
     <w:pitch w:val="variable"/>
-    <w:sig w:usb0="A0002AEF" w:usb1="4000207B" w:usb2="00000000" w:usb3="00000000" w:csb0="000001FF" w:csb1="00000000"/>
+    <w:sig w:usb0="E4002EFF" w:usb1="C000247B" w:usb2="00000009" w:usb3="00000000" w:csb0="000001FF" w:csb1="00000000"/>
   </w:font>
   <w:font w:name="Segoe UI">
     <w:panose1 w:val="020B0502040204020203"/>
@@ -31993,6 +33101,7 @@
     <w:rsid w:val="00827819"/>
     <w:rsid w:val="00827A29"/>
     <w:rsid w:val="008D21A1"/>
+    <w:rsid w:val="009E13A7"/>
     <w:rsid w:val="00A10673"/>
     <w:rsid w:val="00A52E80"/>
     <w:rsid w:val="00AA2696"/>

</xml_diff>

<commit_message>
Terminación de CANVAS y explicación
</commit_message>
<xml_diff>
--- a/Práctica 1/Plantilla Documentación  de Prácticas2021.docx
+++ b/Práctica 1/Plantilla Documentación  de Prácticas2021.docx
@@ -2257,21 +2257,7 @@
                 <w:rStyle w:val="Hipervnculo"/>
                 <w:noProof/>
               </w:rPr>
-              <w:t>Un</w:t>
-            </w:r>
-            <w:r>
-              <w:rPr>
-                <w:rStyle w:val="Hipervnculo"/>
-                <w:noProof/>
-              </w:rPr>
-              <w:t>d</w:t>
-            </w:r>
-            <w:r>
-              <w:rPr>
-                <w:rStyle w:val="Hipervnculo"/>
-                <w:noProof/>
-              </w:rPr>
-              <w:t>erstanding goals</w:t>
+              <w:t>Understanding goals</w:t>
             </w:r>
             <w:r>
               <w:rPr>
@@ -7198,33 +7184,6 @@
     </w:p>
     <w:p>
       <w:pPr>
-        <w:ind w:firstLine="0"/>
-        <w:rPr>
-          <w:sz w:val="18"/>
-          <w:szCs w:val="18"/>
-        </w:rPr>
-      </w:pPr>
-    </w:p>
-    <w:p>
-      <w:pPr>
-        <w:ind w:firstLine="0"/>
-        <w:rPr>
-          <w:sz w:val="18"/>
-          <w:szCs w:val="18"/>
-        </w:rPr>
-      </w:pPr>
-    </w:p>
-    <w:p>
-      <w:pPr>
-        <w:ind w:firstLine="0"/>
-        <w:rPr>
-          <w:sz w:val="18"/>
-          <w:szCs w:val="18"/>
-        </w:rPr>
-      </w:pPr>
-    </w:p>
-    <w:p>
-      <w:pPr>
         <w:pStyle w:val="Ttulo2"/>
         <w:numPr>
           <w:ilvl w:val="1"/>
@@ -7232,11 +7191,13 @@
         </w:numPr>
       </w:pPr>
       <w:bookmarkStart w:id="9" w:name="_Toc55925612"/>
+      <w:bookmarkStart w:id="10" w:name="_Hlk56099144"/>
       <w:r>
         <w:t>Technical, UX and Business Review</w:t>
       </w:r>
       <w:bookmarkEnd w:id="9"/>
     </w:p>
+    <w:bookmarkEnd w:id="10"/>
     <w:p>
       <w:r>
         <w:rPr>
@@ -15189,20 +15150,12 @@
           <w:shd w:val="clear" w:color="auto" w:fill="FFFFFF"/>
         </w:rPr>
       </w:pPr>
-      <w:bookmarkStart w:id="10" w:name="_Toc55925613"/>
-      <w:proofErr w:type="gramStart"/>
+      <w:bookmarkStart w:id="11" w:name="_Toc55925613"/>
       <w:r>
         <w:rPr>
           <w:shd w:val="clear" w:color="auto" w:fill="FFFFFF"/>
         </w:rPr>
-        <w:t>Show</w:t>
-      </w:r>
-      <w:proofErr w:type="gramEnd"/>
-      <w:r>
-        <w:rPr>
-          <w:shd w:val="clear" w:color="auto" w:fill="FFFFFF"/>
-        </w:rPr>
-        <w:t xml:space="preserve"> </w:t>
+        <w:t xml:space="preserve">Show </w:t>
       </w:r>
       <w:proofErr w:type="spellStart"/>
       <w:r>
@@ -15239,7 +15192,7 @@
         </w:rPr>
         <w:t>Journeys</w:t>
       </w:r>
-      <w:bookmarkEnd w:id="10"/>
+      <w:bookmarkEnd w:id="11"/>
       <w:proofErr w:type="spellEnd"/>
     </w:p>
     <w:tbl>
@@ -15296,6 +15249,26 @@
                 <w:rFonts w:cs="Arial"/>
               </w:rPr>
               <w:t xml:space="preserve"> (Antonio Gómez)</w:t>
+            </w:r>
+          </w:p>
+          <w:p>
+            <w:pPr>
+              <w:jc w:val="center"/>
+              <w:rPr>
+                <w:rFonts w:cs="Arial"/>
+                <w:b/>
+                <w:bCs/>
+              </w:rPr>
+            </w:pPr>
+            <w:r>
+              <w:rPr>
+                <w:rFonts w:cs="Arial"/>
+                <w:b/>
+                <w:bCs/>
+                <w:sz w:val="20"/>
+                <w:szCs w:val="20"/>
+              </w:rPr>
+              <w:t>Agricultor oferta empleo</w:t>
             </w:r>
           </w:p>
         </w:tc>
@@ -16929,6 +16902,48 @@
               <w:t xml:space="preserve"> (María García)</w:t>
             </w:r>
           </w:p>
+          <w:p>
+            <w:pPr>
+              <w:jc w:val="center"/>
+              <w:rPr>
+                <w:rFonts w:cs="Arial"/>
+                <w:b/>
+                <w:bCs/>
+                <w:sz w:val="20"/>
+                <w:szCs w:val="20"/>
+              </w:rPr>
+            </w:pPr>
+            <w:r>
+              <w:rPr>
+                <w:rFonts w:cs="Arial"/>
+                <w:b/>
+                <w:bCs/>
+                <w:sz w:val="20"/>
+                <w:szCs w:val="20"/>
+              </w:rPr>
+              <w:t>Agricultora</w:t>
+            </w:r>
+            <w:r>
+              <w:rPr>
+                <w:rFonts w:cs="Arial"/>
+                <w:b/>
+                <w:bCs/>
+                <w:sz w:val="20"/>
+                <w:szCs w:val="20"/>
+              </w:rPr>
+              <w:t xml:space="preserve"> novel</w:t>
+            </w:r>
+            <w:r>
+              <w:rPr>
+                <w:rFonts w:cs="Arial"/>
+                <w:b/>
+                <w:bCs/>
+                <w:sz w:val="20"/>
+                <w:szCs w:val="20"/>
+              </w:rPr>
+              <w:t xml:space="preserve"> registra terreno</w:t>
+            </w:r>
+          </w:p>
         </w:tc>
       </w:tr>
       <w:tr>
@@ -19020,11 +19035,7 @@
     </w:tbl>
     <w:p>
       <w:pPr>
-        <w:jc w:val="left"/>
-      </w:pPr>
-    </w:p>
-    <w:p>
-      <w:pPr>
+        <w:ind w:firstLine="0"/>
         <w:jc w:val="left"/>
       </w:pPr>
     </w:p>
@@ -19082,6 +19093,48 @@
                 <w:rFonts w:cs="Arial"/>
               </w:rPr>
               <w:t xml:space="preserve"> (Carlos López)</w:t>
+            </w:r>
+          </w:p>
+          <w:p>
+            <w:pPr>
+              <w:jc w:val="center"/>
+              <w:rPr>
+                <w:rFonts w:cs="Arial"/>
+                <w:b/>
+                <w:bCs/>
+                <w:sz w:val="20"/>
+                <w:szCs w:val="20"/>
+              </w:rPr>
+            </w:pPr>
+            <w:r>
+              <w:rPr>
+                <w:rFonts w:cs="Arial"/>
+                <w:b/>
+                <w:bCs/>
+                <w:sz w:val="20"/>
+                <w:szCs w:val="20"/>
+              </w:rPr>
+              <w:t xml:space="preserve">Emprendedor consulta información relativa </w:t>
+            </w:r>
+            <w:r>
+              <w:rPr>
+                <w:rFonts w:cs="Arial"/>
+                <w:b/>
+                <w:bCs/>
+                <w:sz w:val="20"/>
+                <w:szCs w:val="20"/>
+              </w:rPr>
+              <w:t xml:space="preserve">a </w:t>
+            </w:r>
+            <w:r>
+              <w:rPr>
+                <w:rFonts w:cs="Arial"/>
+                <w:b/>
+                <w:bCs/>
+                <w:sz w:val="20"/>
+                <w:szCs w:val="20"/>
+              </w:rPr>
+              <w:t>cultivos y subvenciones</w:t>
             </w:r>
           </w:p>
         </w:tc>
@@ -19904,18 +19957,8 @@
                 <w:sz w:val="20"/>
                 <w:szCs w:val="20"/>
               </w:rPr>
-              <w:t xml:space="preserve">Ante la falta de recursos, decide ver la cuantía de las subvenciones actuales en la </w:t>
-            </w:r>
-            <w:proofErr w:type="gramStart"/>
-            <w:r>
-              <w:rPr>
-                <w:rFonts w:cs="Arial"/>
-                <w:sz w:val="20"/>
-                <w:szCs w:val="20"/>
-              </w:rPr>
-              <w:t>app</w:t>
-            </w:r>
-            <w:proofErr w:type="gramEnd"/>
+              <w:t>Ante la falta de recursos, decide ver la cuantía de las subvenciones actuales en la app</w:t>
+            </w:r>
           </w:p>
         </w:tc>
         <w:tc>
@@ -20289,25 +20332,7 @@
                 <w:sz w:val="20"/>
                 <w:szCs w:val="20"/>
               </w:rPr>
-              <w:t xml:space="preserve">Mientras ve la película, recibe una notificación de la </w:t>
-            </w:r>
-            <w:proofErr w:type="gramStart"/>
-            <w:r>
-              <w:rPr>
-                <w:rFonts w:cs="Arial"/>
-                <w:sz w:val="20"/>
-                <w:szCs w:val="20"/>
-              </w:rPr>
-              <w:t>app</w:t>
-            </w:r>
-            <w:proofErr w:type="gramEnd"/>
-            <w:r>
-              <w:rPr>
-                <w:rFonts w:cs="Arial"/>
-                <w:sz w:val="20"/>
-                <w:szCs w:val="20"/>
-              </w:rPr>
-              <w:t xml:space="preserve"> alertando de chinches del algodón en varios campos cercanos</w:t>
+              <w:t>Mientras ve la película, recibe una notificación de la app alertando de chinches del algodón en varios campos cercanos</w:t>
             </w:r>
           </w:p>
         </w:tc>
@@ -20641,6 +20666,28 @@
               <w:t xml:space="preserve"> (Miguel Montes)</w:t>
             </w:r>
           </w:p>
+          <w:p>
+            <w:pPr>
+              <w:jc w:val="center"/>
+              <w:rPr>
+                <w:rFonts w:cs="Arial"/>
+                <w:b/>
+                <w:bCs/>
+                <w:sz w:val="20"/>
+                <w:szCs w:val="20"/>
+              </w:rPr>
+            </w:pPr>
+            <w:r>
+              <w:rPr>
+                <w:rFonts w:cs="Arial"/>
+                <w:b/>
+                <w:bCs/>
+                <w:sz w:val="20"/>
+                <w:szCs w:val="20"/>
+              </w:rPr>
+              <w:t>Joven busca empleo en el sector agrícola</w:t>
+            </w:r>
+          </w:p>
         </w:tc>
       </w:tr>
       <w:tr>
@@ -22179,9 +22226,9 @@
         </w:tc>
       </w:tr>
     </w:tbl>
-    <w:p/>
     <w:p>
       <w:pPr>
+        <w:ind w:firstLine="0"/>
         <w:rPr>
           <w:rFonts w:cs="Arial"/>
         </w:rPr>
@@ -28089,25 +28136,7 @@
                 <w:sz w:val="18"/>
                 <w:szCs w:val="18"/>
               </w:rPr>
-              <w:t xml:space="preserve">Mientras ve la película, recibe una notificación de la </w:t>
-            </w:r>
-            <w:proofErr w:type="gramStart"/>
-            <w:r>
-              <w:rPr>
-                <w:rFonts w:cs="Arial"/>
-                <w:sz w:val="18"/>
-                <w:szCs w:val="18"/>
-              </w:rPr>
-              <w:t>app</w:t>
-            </w:r>
-            <w:proofErr w:type="gramEnd"/>
-            <w:r>
-              <w:rPr>
-                <w:rFonts w:cs="Arial"/>
-                <w:sz w:val="18"/>
-                <w:szCs w:val="18"/>
-              </w:rPr>
-              <w:t xml:space="preserve"> alertando de chinches del algodón en varios campos cercanos</w:t>
+              <w:t>Mientras ve la película, recibe una notificación de la app alertando de chinches del algodón en varios campos cercanos</w:t>
             </w:r>
           </w:p>
         </w:tc>
@@ -28654,18 +28683,8 @@
                 <w:sz w:val="18"/>
                 <w:szCs w:val="18"/>
               </w:rPr>
-              <w:t xml:space="preserve">Ante la falta de recursos, decide ver la cuantía de las subvenciones actuales en la </w:t>
-            </w:r>
-            <w:proofErr w:type="gramStart"/>
-            <w:r>
-              <w:rPr>
-                <w:rFonts w:cs="Arial"/>
-                <w:sz w:val="18"/>
-                <w:szCs w:val="18"/>
-              </w:rPr>
-              <w:t>app</w:t>
-            </w:r>
-            <w:proofErr w:type="gramEnd"/>
+              <w:t>Ante la falta de recursos, decide ver la cuantía de las subvenciones actuales en la app</w:t>
+            </w:r>
           </w:p>
         </w:tc>
         <w:tc>
@@ -30736,7 +30755,7 @@
           <w:u w:val="none"/>
         </w:rPr>
       </w:pPr>
-      <w:bookmarkStart w:id="11" w:name="_Toc55925614"/>
+      <w:bookmarkStart w:id="12" w:name="_Toc55925614"/>
       <w:proofErr w:type="spellStart"/>
       <w:r>
         <w:rPr>
@@ -30773,7 +30792,7 @@
         </w:rPr>
         <w:t>Features</w:t>
       </w:r>
-      <w:bookmarkEnd w:id="11"/>
+      <w:bookmarkEnd w:id="12"/>
       <w:proofErr w:type="spellEnd"/>
     </w:p>
     <w:tbl>
@@ -34495,7 +34514,7 @@
           <w:u w:val="none"/>
         </w:rPr>
       </w:pPr>
-      <w:bookmarkStart w:id="12" w:name="_Toc55925615"/>
+      <w:bookmarkStart w:id="13" w:name="_Toc55925615"/>
       <w:r>
         <w:rPr>
           <w:u w:val="none"/>
@@ -34508,7 +34527,7 @@
         </w:rPr>
         <w:t xml:space="preserve"> del MVP</w:t>
       </w:r>
-      <w:bookmarkEnd w:id="12"/>
+      <w:bookmarkEnd w:id="13"/>
     </w:p>
     <w:tbl>
       <w:tblPr>
@@ -34517,9 +34536,9 @@
         <w:tblLook w:val="04A0" w:firstRow="1" w:lastRow="0" w:firstColumn="1" w:lastColumn="0" w:noHBand="0" w:noVBand="1"/>
       </w:tblPr>
       <w:tblGrid>
-        <w:gridCol w:w="4540"/>
-        <w:gridCol w:w="4540"/>
-        <w:gridCol w:w="4542"/>
+        <w:gridCol w:w="4390"/>
+        <w:gridCol w:w="4819"/>
+        <w:gridCol w:w="4413"/>
       </w:tblGrid>
       <w:tr>
         <w:trPr>
@@ -34527,7 +34546,7 @@
         </w:trPr>
         <w:tc>
           <w:tcPr>
-            <w:tcW w:w="4540" w:type="dxa"/>
+            <w:tcW w:w="4390" w:type="dxa"/>
             <w:vMerge w:val="restart"/>
           </w:tcPr>
           <w:p>
@@ -34649,6 +34668,12 @@
           </w:p>
           <w:p>
             <w:pPr>
+              <w:ind w:left="360" w:firstLine="0"/>
+              <w:jc w:val="left"/>
+            </w:pPr>
+          </w:p>
+          <w:p>
+            <w:pPr>
               <w:pStyle w:val="Prrafodelista"/>
               <w:numPr>
                 <w:ilvl w:val="0"/>
@@ -34664,7 +34689,7 @@
         </w:tc>
         <w:tc>
           <w:tcPr>
-            <w:tcW w:w="4540" w:type="dxa"/>
+            <w:tcW w:w="4819" w:type="dxa"/>
           </w:tcPr>
           <w:p>
             <w:pPr>
@@ -34725,7 +34750,7 @@
         </w:tc>
         <w:tc>
           <w:tcPr>
-            <w:tcW w:w="4542" w:type="dxa"/>
+            <w:tcW w:w="4413" w:type="dxa"/>
             <w:vMerge w:val="restart"/>
           </w:tcPr>
           <w:p>
@@ -34739,6 +34764,7 @@
                 <w:szCs w:val="24"/>
               </w:rPr>
             </w:pPr>
+            <w:bookmarkStart w:id="14" w:name="_Hlk56097513"/>
             <w:proofErr w:type="spellStart"/>
             <w:r>
               <w:rPr>
@@ -34771,6 +34797,7 @@
             </w:r>
             <w:proofErr w:type="spellEnd"/>
           </w:p>
+          <w:bookmarkEnd w:id="14"/>
           <w:p>
             <w:pPr>
               <w:ind w:firstLine="0"/>
@@ -34794,7 +34821,13 @@
               <w:jc w:val="left"/>
             </w:pPr>
             <w:r>
-              <w:t>1000 personas registrados al mes.</w:t>
+              <w:t xml:space="preserve">1000 personas registrados </w:t>
+            </w:r>
+            <w:r>
+              <w:t>en un</w:t>
+            </w:r>
+            <w:r>
+              <w:t xml:space="preserve"> mes.</w:t>
             </w:r>
           </w:p>
           <w:p>
@@ -34850,11 +34883,11 @@
       </w:tr>
       <w:tr>
         <w:trPr>
-          <w:trHeight w:val="1344"/>
+          <w:trHeight w:val="1006"/>
         </w:trPr>
         <w:tc>
           <w:tcPr>
-            <w:tcW w:w="4540" w:type="dxa"/>
+            <w:tcW w:w="4390" w:type="dxa"/>
             <w:vMerge/>
           </w:tcPr>
           <w:p>
@@ -34866,7 +34899,7 @@
         </w:tc>
         <w:tc>
           <w:tcPr>
-            <w:tcW w:w="4540" w:type="dxa"/>
+            <w:tcW w:w="4819" w:type="dxa"/>
             <w:vMerge w:val="restart"/>
           </w:tcPr>
           <w:p>
@@ -34916,15 +34949,102 @@
               <w:rPr>
                 <w:b/>
                 <w:bCs/>
-                <w:sz w:val="24"/>
-                <w:szCs w:val="24"/>
-              </w:rPr>
-            </w:pPr>
-          </w:p>
-        </w:tc>
-        <w:tc>
-          <w:tcPr>
-            <w:tcW w:w="4542" w:type="dxa"/>
+              </w:rPr>
+            </w:pPr>
+            <w:r>
+              <w:t>Visualización de puntos de venta</w:t>
+            </w:r>
+          </w:p>
+          <w:p>
+            <w:pPr>
+              <w:pStyle w:val="Prrafodelista"/>
+              <w:numPr>
+                <w:ilvl w:val="0"/>
+                <w:numId w:val="29"/>
+              </w:numPr>
+              <w:spacing w:after="0"/>
+              <w:jc w:val="left"/>
+              <w:rPr>
+                <w:b/>
+                <w:bCs/>
+              </w:rPr>
+            </w:pPr>
+            <w:r>
+              <w:t>Crear anuncios de trabajo</w:t>
+            </w:r>
+          </w:p>
+          <w:p>
+            <w:pPr>
+              <w:pStyle w:val="Prrafodelista"/>
+              <w:numPr>
+                <w:ilvl w:val="0"/>
+                <w:numId w:val="29"/>
+              </w:numPr>
+              <w:spacing w:after="0"/>
+              <w:jc w:val="left"/>
+              <w:rPr>
+                <w:b/>
+                <w:bCs/>
+              </w:rPr>
+            </w:pPr>
+            <w:r>
+              <w:t>Historial de cultivos con filtro</w:t>
+            </w:r>
+          </w:p>
+          <w:p>
+            <w:pPr>
+              <w:pStyle w:val="Prrafodelista"/>
+              <w:numPr>
+                <w:ilvl w:val="0"/>
+                <w:numId w:val="29"/>
+              </w:numPr>
+              <w:spacing w:after="0"/>
+              <w:jc w:val="left"/>
+              <w:rPr>
+                <w:b/>
+                <w:bCs/>
+              </w:rPr>
+            </w:pPr>
+            <w:r>
+              <w:t>Notificaciones sobre ayudas financieras</w:t>
+            </w:r>
+          </w:p>
+          <w:p>
+            <w:pPr>
+              <w:pStyle w:val="Prrafodelista"/>
+              <w:numPr>
+                <w:ilvl w:val="0"/>
+                <w:numId w:val="29"/>
+              </w:numPr>
+              <w:spacing w:after="0"/>
+              <w:jc w:val="left"/>
+              <w:rPr>
+                <w:b/>
+                <w:bCs/>
+              </w:rPr>
+            </w:pPr>
+            <w:r>
+              <w:t>Recibir alertas sobre plagas cercanas</w:t>
+            </w:r>
+          </w:p>
+          <w:p>
+            <w:pPr>
+              <w:pStyle w:val="Prrafodelista"/>
+              <w:numPr>
+                <w:ilvl w:val="0"/>
+                <w:numId w:val="29"/>
+              </w:numPr>
+              <w:spacing w:after="0"/>
+              <w:jc w:val="left"/>
+            </w:pPr>
+            <w:r>
+              <w:t>Buscador de cultivos</w:t>
+            </w:r>
+          </w:p>
+        </w:tc>
+        <w:tc>
+          <w:tcPr>
+            <w:tcW w:w="4413" w:type="dxa"/>
             <w:vMerge/>
           </w:tcPr>
           <w:p>
@@ -34941,7 +35061,7 @@
         </w:trPr>
         <w:tc>
           <w:tcPr>
-            <w:tcW w:w="4540" w:type="dxa"/>
+            <w:tcW w:w="4390" w:type="dxa"/>
             <w:vMerge w:val="restart"/>
           </w:tcPr>
           <w:p>
@@ -34979,13 +35099,6 @@
           <w:p>
             <w:pPr>
               <w:ind w:firstLine="0"/>
-              <w:jc w:val="center"/>
-              <w:rPr>
-                <w:b/>
-                <w:bCs/>
-                <w:sz w:val="24"/>
-                <w:szCs w:val="24"/>
-              </w:rPr>
             </w:pPr>
           </w:p>
           <w:p>
@@ -34997,13 +35110,9 @@
               </w:numPr>
               <w:spacing w:after="0"/>
               <w:jc w:val="left"/>
-              <w:rPr>
-                <w:sz w:val="24"/>
-                <w:szCs w:val="24"/>
-              </w:rPr>
-            </w:pPr>
-            <w:r>
-              <w:t>Agricultor oferta empleo.</w:t>
+            </w:pPr>
+            <w:r>
+              <w:t>Agricultor oferta empleo</w:t>
             </w:r>
           </w:p>
           <w:p>
@@ -35015,144 +35124,10 @@
               </w:numPr>
               <w:spacing w:after="0"/>
               <w:jc w:val="left"/>
-              <w:rPr>
-                <w:sz w:val="24"/>
-                <w:szCs w:val="24"/>
-              </w:rPr>
-            </w:pPr>
-          </w:p>
-        </w:tc>
-        <w:tc>
-          <w:tcPr>
-            <w:tcW w:w="4540" w:type="dxa"/>
-            <w:vMerge/>
-          </w:tcPr>
-          <w:p>
-            <w:pPr>
-              <w:ind w:firstLine="0"/>
-              <w:jc w:val="center"/>
-            </w:pPr>
-          </w:p>
-        </w:tc>
-        <w:tc>
-          <w:tcPr>
-            <w:tcW w:w="4542" w:type="dxa"/>
-            <w:vMerge w:val="restart"/>
-          </w:tcPr>
-          <w:p>
-            <w:pPr>
-              <w:ind w:firstLine="0"/>
-              <w:jc w:val="center"/>
-              <w:rPr>
-                <w:b/>
-                <w:bCs/>
-                <w:sz w:val="24"/>
-                <w:szCs w:val="24"/>
-              </w:rPr>
-            </w:pPr>
-            <w:proofErr w:type="spellStart"/>
-            <w:r>
-              <w:rPr>
-                <w:b/>
-                <w:bCs/>
-                <w:sz w:val="24"/>
-                <w:szCs w:val="24"/>
-              </w:rPr>
-              <w:t>Metrics</w:t>
-            </w:r>
-            <w:proofErr w:type="spellEnd"/>
-            <w:r>
-              <w:rPr>
-                <w:b/>
-                <w:bCs/>
-                <w:sz w:val="24"/>
-                <w:szCs w:val="24"/>
-              </w:rPr>
-              <w:t xml:space="preserve"> </w:t>
-            </w:r>
-            <w:proofErr w:type="spellStart"/>
-            <w:r>
-              <w:rPr>
-                <w:b/>
-                <w:bCs/>
-                <w:sz w:val="24"/>
-                <w:szCs w:val="24"/>
-              </w:rPr>
-              <w:t>for</w:t>
-            </w:r>
-            <w:proofErr w:type="spellEnd"/>
-            <w:r>
-              <w:rPr>
-                <w:b/>
-                <w:bCs/>
-                <w:sz w:val="24"/>
-                <w:szCs w:val="24"/>
-              </w:rPr>
-              <w:t xml:space="preserve"> </w:t>
-            </w:r>
-            <w:proofErr w:type="spellStart"/>
-            <w:r>
-              <w:rPr>
-                <w:b/>
-                <w:bCs/>
-                <w:sz w:val="24"/>
-                <w:szCs w:val="24"/>
-              </w:rPr>
-              <w:t>business</w:t>
-            </w:r>
-            <w:proofErr w:type="spellEnd"/>
-            <w:r>
-              <w:rPr>
-                <w:b/>
-                <w:bCs/>
-                <w:sz w:val="24"/>
-                <w:szCs w:val="24"/>
-              </w:rPr>
-              <w:t xml:space="preserve"> </w:t>
-            </w:r>
-            <w:proofErr w:type="spellStart"/>
-            <w:r>
-              <w:rPr>
-                <w:b/>
-                <w:bCs/>
-                <w:sz w:val="24"/>
-                <w:szCs w:val="24"/>
-              </w:rPr>
-              <w:t>hypothesis</w:t>
-            </w:r>
-            <w:proofErr w:type="spellEnd"/>
-            <w:r>
-              <w:rPr>
-                <w:b/>
-                <w:bCs/>
-                <w:sz w:val="24"/>
-                <w:szCs w:val="24"/>
-              </w:rPr>
-              <w:t xml:space="preserve"> </w:t>
-            </w:r>
-            <w:proofErr w:type="spellStart"/>
-            <w:r>
-              <w:rPr>
-                <w:b/>
-                <w:bCs/>
-                <w:sz w:val="24"/>
-                <w:szCs w:val="24"/>
-              </w:rPr>
-              <w:t>validation</w:t>
-            </w:r>
-            <w:proofErr w:type="spellEnd"/>
-          </w:p>
-          <w:p>
-            <w:pPr>
-              <w:ind w:firstLine="0"/>
-              <w:jc w:val="center"/>
-              <w:rPr>
-                <w:b/>
-                <w:bCs/>
-                <w:sz w:val="24"/>
-                <w:szCs w:val="24"/>
-              </w:rPr>
-            </w:pPr>
+            </w:pPr>
+            <w:r>
+              <w:t>Agricultora novel registra terreno</w:t>
+            </w:r>
           </w:p>
           <w:p>
             <w:pPr>
@@ -35163,15 +35138,9 @@
               </w:numPr>
               <w:spacing w:after="0"/>
               <w:jc w:val="left"/>
-              <w:rPr>
-                <w:b/>
-                <w:bCs/>
-                <w:sz w:val="24"/>
-                <w:szCs w:val="24"/>
-              </w:rPr>
-            </w:pPr>
-            <w:r>
-              <w:t>Número de usuarios registrados en la base de datos.</w:t>
+            </w:pPr>
+            <w:r>
+              <w:t>Emprendedor consulta información relativa a cultivos y subvenciones</w:t>
             </w:r>
           </w:p>
           <w:p>
@@ -35183,6 +35152,33 @@
               </w:numPr>
               <w:spacing w:after="0"/>
               <w:jc w:val="left"/>
+            </w:pPr>
+            <w:r>
+              <w:t>Joven busca empleo en el sector agrícola</w:t>
+            </w:r>
+          </w:p>
+        </w:tc>
+        <w:tc>
+          <w:tcPr>
+            <w:tcW w:w="4819" w:type="dxa"/>
+            <w:vMerge/>
+          </w:tcPr>
+          <w:p>
+            <w:pPr>
+              <w:ind w:firstLine="0"/>
+              <w:jc w:val="center"/>
+            </w:pPr>
+          </w:p>
+        </w:tc>
+        <w:tc>
+          <w:tcPr>
+            <w:tcW w:w="4413" w:type="dxa"/>
+            <w:vMerge w:val="restart"/>
+          </w:tcPr>
+          <w:p>
+            <w:pPr>
+              <w:ind w:firstLine="0"/>
+              <w:jc w:val="center"/>
               <w:rPr>
                 <w:b/>
                 <w:bCs/>
@@ -35190,15 +35186,109 @@
                 <w:szCs w:val="24"/>
               </w:rPr>
             </w:pPr>
-            <w:r>
-              <w:t xml:space="preserve">Número </w:t>
-            </w:r>
-            <w:r>
-              <w:t>de puestos ofertados en la base de datos</w:t>
-            </w:r>
-            <w:r>
-              <w:t>.</w:t>
-            </w:r>
+            <w:proofErr w:type="spellStart"/>
+            <w:r>
+              <w:rPr>
+                <w:b/>
+                <w:bCs/>
+                <w:sz w:val="24"/>
+                <w:szCs w:val="24"/>
+              </w:rPr>
+              <w:t>Metrics</w:t>
+            </w:r>
+            <w:proofErr w:type="spellEnd"/>
+            <w:r>
+              <w:rPr>
+                <w:b/>
+                <w:bCs/>
+                <w:sz w:val="24"/>
+                <w:szCs w:val="24"/>
+              </w:rPr>
+              <w:t xml:space="preserve"> </w:t>
+            </w:r>
+            <w:proofErr w:type="spellStart"/>
+            <w:r>
+              <w:rPr>
+                <w:b/>
+                <w:bCs/>
+                <w:sz w:val="24"/>
+                <w:szCs w:val="24"/>
+              </w:rPr>
+              <w:t>for</w:t>
+            </w:r>
+            <w:proofErr w:type="spellEnd"/>
+            <w:r>
+              <w:rPr>
+                <w:b/>
+                <w:bCs/>
+                <w:sz w:val="24"/>
+                <w:szCs w:val="24"/>
+              </w:rPr>
+              <w:t xml:space="preserve"> </w:t>
+            </w:r>
+            <w:proofErr w:type="spellStart"/>
+            <w:r>
+              <w:rPr>
+                <w:b/>
+                <w:bCs/>
+                <w:sz w:val="24"/>
+                <w:szCs w:val="24"/>
+              </w:rPr>
+              <w:t>business</w:t>
+            </w:r>
+            <w:proofErr w:type="spellEnd"/>
+            <w:r>
+              <w:rPr>
+                <w:b/>
+                <w:bCs/>
+                <w:sz w:val="24"/>
+                <w:szCs w:val="24"/>
+              </w:rPr>
+              <w:t xml:space="preserve"> </w:t>
+            </w:r>
+            <w:proofErr w:type="spellStart"/>
+            <w:r>
+              <w:rPr>
+                <w:b/>
+                <w:bCs/>
+                <w:sz w:val="24"/>
+                <w:szCs w:val="24"/>
+              </w:rPr>
+              <w:t>hypothesis</w:t>
+            </w:r>
+            <w:proofErr w:type="spellEnd"/>
+            <w:r>
+              <w:rPr>
+                <w:b/>
+                <w:bCs/>
+                <w:sz w:val="24"/>
+                <w:szCs w:val="24"/>
+              </w:rPr>
+              <w:t xml:space="preserve"> </w:t>
+            </w:r>
+            <w:proofErr w:type="spellStart"/>
+            <w:r>
+              <w:rPr>
+                <w:b/>
+                <w:bCs/>
+                <w:sz w:val="24"/>
+                <w:szCs w:val="24"/>
+              </w:rPr>
+              <w:t>validation</w:t>
+            </w:r>
+            <w:proofErr w:type="spellEnd"/>
+          </w:p>
+          <w:p>
+            <w:pPr>
+              <w:ind w:firstLine="0"/>
+              <w:jc w:val="center"/>
+              <w:rPr>
+                <w:b/>
+                <w:bCs/>
+                <w:sz w:val="24"/>
+                <w:szCs w:val="24"/>
+              </w:rPr>
+            </w:pPr>
           </w:p>
           <w:p>
             <w:pPr>
@@ -35217,7 +35307,7 @@
               </w:rPr>
             </w:pPr>
             <w:r>
-              <w:t>Número de plagas registradas en la base de datos.</w:t>
+              <w:t>Número de usuarios registrados en la base de datos.</w:t>
             </w:r>
           </w:p>
           <w:p>
@@ -35230,6 +35320,52 @@
               <w:spacing w:after="0"/>
               <w:jc w:val="left"/>
               <w:rPr>
+                <w:b/>
+                <w:bCs/>
+                <w:sz w:val="24"/>
+                <w:szCs w:val="24"/>
+              </w:rPr>
+            </w:pPr>
+            <w:r>
+              <w:t xml:space="preserve">Número </w:t>
+            </w:r>
+            <w:r>
+              <w:t>de puestos ofertados en la base de datos</w:t>
+            </w:r>
+            <w:r>
+              <w:t>.</w:t>
+            </w:r>
+          </w:p>
+          <w:p>
+            <w:pPr>
+              <w:pStyle w:val="Prrafodelista"/>
+              <w:numPr>
+                <w:ilvl w:val="0"/>
+                <w:numId w:val="28"/>
+              </w:numPr>
+              <w:spacing w:after="0"/>
+              <w:jc w:val="left"/>
+              <w:rPr>
+                <w:b/>
+                <w:bCs/>
+                <w:sz w:val="24"/>
+                <w:szCs w:val="24"/>
+              </w:rPr>
+            </w:pPr>
+            <w:r>
+              <w:t>Número de plagas registradas en la base de datos.</w:t>
+            </w:r>
+          </w:p>
+          <w:p>
+            <w:pPr>
+              <w:pStyle w:val="Prrafodelista"/>
+              <w:numPr>
+                <w:ilvl w:val="0"/>
+                <w:numId w:val="28"/>
+              </w:numPr>
+              <w:spacing w:after="0"/>
+              <w:jc w:val="left"/>
+              <w:rPr>
                 <w:sz w:val="24"/>
                 <w:szCs w:val="24"/>
               </w:rPr>
@@ -35260,7 +35396,7 @@
         </w:trPr>
         <w:tc>
           <w:tcPr>
-            <w:tcW w:w="4540" w:type="dxa"/>
+            <w:tcW w:w="4390" w:type="dxa"/>
             <w:vMerge/>
           </w:tcPr>
           <w:p>
@@ -35272,7 +35408,7 @@
         </w:tc>
         <w:tc>
           <w:tcPr>
-            <w:tcW w:w="4540" w:type="dxa"/>
+            <w:tcW w:w="4819" w:type="dxa"/>
           </w:tcPr>
           <w:p>
             <w:pPr>
@@ -35317,10 +35453,62 @@
             </w:r>
             <w:proofErr w:type="spellEnd"/>
           </w:p>
-        </w:tc>
-        <w:tc>
-          <w:tcPr>
-            <w:tcW w:w="4542" w:type="dxa"/>
+          <w:p>
+            <w:pPr>
+              <w:ind w:firstLine="0"/>
+              <w:jc w:val="left"/>
+            </w:pPr>
+          </w:p>
+          <w:p>
+            <w:pPr>
+              <w:pStyle w:val="Prrafodelista"/>
+              <w:numPr>
+                <w:ilvl w:val="0"/>
+                <w:numId w:val="32"/>
+              </w:numPr>
+              <w:spacing w:after="0"/>
+              <w:jc w:val="left"/>
+            </w:pPr>
+            <w:r>
+              <w:t xml:space="preserve">81 días de trabajo </w:t>
+            </w:r>
+            <w:r>
+              <w:t xml:space="preserve">y </w:t>
+            </w:r>
+            <w:r>
+              <w:t xml:space="preserve">5 </w:t>
+            </w:r>
+            <w:r>
+              <w:t>desarrolladores</w:t>
+            </w:r>
+          </w:p>
+          <w:p>
+            <w:pPr>
+              <w:pStyle w:val="Prrafodelista"/>
+              <w:numPr>
+                <w:ilvl w:val="0"/>
+                <w:numId w:val="32"/>
+              </w:numPr>
+              <w:spacing w:after="0"/>
+              <w:jc w:val="left"/>
+            </w:pPr>
+            <w:r>
+              <w:t xml:space="preserve">8.820,60€ </w:t>
+            </w:r>
+            <w:r>
+              <w:t>en marketing en Facebook y carteles distribuidos por toda Andalucía</w:t>
+            </w:r>
+          </w:p>
+          <w:p>
+            <w:pPr>
+              <w:ind w:firstLine="0"/>
+              <w:jc w:val="left"/>
+            </w:pPr>
+          </w:p>
+        </w:tc>
+        <w:tc>
+          <w:tcPr>
+            <w:tcW w:w="4413" w:type="dxa"/>
             <w:vMerge/>
           </w:tcPr>
           <w:p>
@@ -35334,11 +35522,13 @@
     </w:tbl>
     <w:p>
       <w:pPr>
-        <w:jc w:val="center"/>
+        <w:jc w:val="left"/>
       </w:pPr>
     </w:p>
+    <w:p/>
     <w:p>
       <w:pPr>
+        <w:ind w:firstLine="0"/>
         <w:sectPr>
           <w:pgSz w:w="16838" w:h="11906" w:orient="landscape"/>
           <w:pgMar w:top="1701" w:right="1417" w:bottom="1701" w:left="1417" w:header="708" w:footer="708" w:gutter="0"/>
@@ -35352,6 +35542,713 @@
       <w:pPr>
         <w:ind w:firstLine="0"/>
       </w:pPr>
+    </w:p>
+    <w:p>
+      <w:pPr>
+        <w:pStyle w:val="Prrafodelista"/>
+        <w:numPr>
+          <w:ilvl w:val="0"/>
+          <w:numId w:val="33"/>
+        </w:numPr>
+        <w:rPr>
+          <w:sz w:val="24"/>
+          <w:szCs w:val="24"/>
+        </w:rPr>
+      </w:pPr>
+      <w:proofErr w:type="spellStart"/>
+      <w:r>
+        <w:rPr>
+          <w:sz w:val="24"/>
+          <w:szCs w:val="24"/>
+          <w:u w:val="single"/>
+        </w:rPr>
+        <w:t>Segmented</w:t>
+      </w:r>
+      <w:proofErr w:type="spellEnd"/>
+      <w:r>
+        <w:rPr>
+          <w:sz w:val="24"/>
+          <w:szCs w:val="24"/>
+          <w:u w:val="single"/>
+        </w:rPr>
+        <w:t xml:space="preserve"> </w:t>
+      </w:r>
+      <w:proofErr w:type="spellStart"/>
+      <w:r>
+        <w:rPr>
+          <w:sz w:val="24"/>
+          <w:szCs w:val="24"/>
+          <w:u w:val="single"/>
+        </w:rPr>
+        <w:t>Persons</w:t>
+      </w:r>
+      <w:proofErr w:type="spellEnd"/>
+      <w:r>
+        <w:rPr>
+          <w:sz w:val="24"/>
+          <w:szCs w:val="24"/>
+        </w:rPr>
+        <w:t xml:space="preserve">: </w:t>
+      </w:r>
+    </w:p>
+    <w:p>
+      <w:pPr>
+        <w:ind w:firstLine="0"/>
+      </w:pPr>
+      <w:r>
+        <w:t>Nuestra aplicación va dirigida a toda persona relacionada con el sector de la agricultura, tanto a agricultores experimentados como a agricultores noveles y emprendedores. Además, también está enfocada a personas que desean buscar empleo en el sector agrario.</w:t>
+      </w:r>
+    </w:p>
+    <w:p>
+      <w:pPr>
+        <w:ind w:firstLine="0"/>
+      </w:pPr>
+      <w:r>
+        <w:t>Las plataformas sobre las que se apoya nuestra aplicación son principalmente huertos, terrenos, parcelas, invernaderos, etc.</w:t>
+      </w:r>
+    </w:p>
+    <w:p>
+      <w:pPr>
+        <w:ind w:firstLine="0"/>
+      </w:pPr>
+    </w:p>
+    <w:p>
+      <w:pPr>
+        <w:pStyle w:val="Prrafodelista"/>
+        <w:numPr>
+          <w:ilvl w:val="0"/>
+          <w:numId w:val="33"/>
+        </w:numPr>
+        <w:rPr>
+          <w:sz w:val="24"/>
+          <w:szCs w:val="24"/>
+        </w:rPr>
+      </w:pPr>
+      <w:proofErr w:type="spellStart"/>
+      <w:r>
+        <w:rPr>
+          <w:sz w:val="24"/>
+          <w:szCs w:val="24"/>
+          <w:u w:val="single"/>
+        </w:rPr>
+        <w:t>Cost</w:t>
+      </w:r>
+      <w:proofErr w:type="spellEnd"/>
+      <w:r>
+        <w:rPr>
+          <w:sz w:val="24"/>
+          <w:szCs w:val="24"/>
+          <w:u w:val="single"/>
+        </w:rPr>
+        <w:t xml:space="preserve"> &amp; </w:t>
+      </w:r>
+      <w:proofErr w:type="spellStart"/>
+      <w:r>
+        <w:rPr>
+          <w:sz w:val="24"/>
+          <w:szCs w:val="24"/>
+          <w:u w:val="single"/>
+        </w:rPr>
+        <w:t>Shedule</w:t>
+      </w:r>
+      <w:proofErr w:type="spellEnd"/>
+      <w:r>
+        <w:rPr>
+          <w:sz w:val="24"/>
+          <w:szCs w:val="24"/>
+        </w:rPr>
+        <w:t>:</w:t>
+      </w:r>
+    </w:p>
+    <w:p>
+      <w:pPr>
+        <w:ind w:firstLine="0"/>
+        <w:jc w:val="left"/>
+      </w:pPr>
+      <w:r>
+        <w:t>Estimación del tiempo de trabajo:</w:t>
+      </w:r>
+    </w:p>
+    <w:p>
+      <w:pPr>
+        <w:ind w:left="708" w:firstLine="0"/>
+        <w:jc w:val="left"/>
+      </w:pPr>
+      <w:r>
+        <w:t>El comienzo del desarrollo consume 3 días.</w:t>
+      </w:r>
+    </w:p>
+    <w:p>
+      <w:pPr>
+        <w:ind w:left="708" w:firstLine="0"/>
+        <w:jc w:val="left"/>
+      </w:pPr>
+      <w:r>
+        <w:t>La finalización del desarrollo consume 3 días.</w:t>
+      </w:r>
+    </w:p>
+    <w:p>
+      <w:pPr>
+        <w:ind w:left="708" w:firstLine="0"/>
+        <w:jc w:val="left"/>
+      </w:pPr>
+      <w:r>
+        <w:t>Las o</w:t>
+      </w:r>
+      <w:r>
+        <w:t>peraci</w:t>
+      </w:r>
+      <w:r>
+        <w:t>ones</w:t>
+      </w:r>
+      <w:r>
+        <w:t xml:space="preserve"> CRUD</w:t>
+      </w:r>
+      <w:r>
+        <w:t xml:space="preserve"> consumen 25 días. </w:t>
+      </w:r>
+    </w:p>
+    <w:p>
+      <w:pPr>
+        <w:ind w:left="708" w:firstLine="0"/>
+        <w:jc w:val="left"/>
+      </w:pPr>
+      <w:r>
+        <w:t>Las o</w:t>
+      </w:r>
+      <w:r>
+        <w:t>peraci</w:t>
+      </w:r>
+      <w:r>
+        <w:t>o</w:t>
+      </w:r>
+      <w:r>
+        <w:t>n</w:t>
+      </w:r>
+      <w:r>
+        <w:t>es</w:t>
+      </w:r>
+      <w:r>
+        <w:t xml:space="preserve"> que dispara</w:t>
+      </w:r>
+      <w:r>
+        <w:t>n</w:t>
+      </w:r>
+      <w:r>
+        <w:t xml:space="preserve"> un proceso de negocio</w:t>
+      </w:r>
+      <w:r>
+        <w:t xml:space="preserve"> consumen 8 días.</w:t>
+      </w:r>
+    </w:p>
+    <w:p>
+      <w:pPr>
+        <w:ind w:left="708" w:firstLine="0"/>
+        <w:jc w:val="left"/>
+      </w:pPr>
+      <w:r>
+        <w:t>Las i</w:t>
+      </w:r>
+      <w:r>
+        <w:t>ntegraci</w:t>
+      </w:r>
+      <w:r>
+        <w:t>ones</w:t>
+      </w:r>
+      <w:r>
+        <w:t xml:space="preserve"> con redes sociales</w:t>
+      </w:r>
+      <w:r>
+        <w:t xml:space="preserve"> no intervienen en la aplicación.</w:t>
+      </w:r>
+    </w:p>
+    <w:p>
+      <w:pPr>
+        <w:ind w:left="708" w:firstLine="0"/>
+        <w:jc w:val="left"/>
+      </w:pPr>
+      <w:r>
+        <w:t>Las i</w:t>
+      </w:r>
+      <w:r>
+        <w:t>ntegraci</w:t>
+      </w:r>
+      <w:r>
+        <w:t>ones</w:t>
+      </w:r>
+      <w:r>
+        <w:t xml:space="preserve"> con </w:t>
+      </w:r>
+      <w:proofErr w:type="spellStart"/>
+      <w:r>
+        <w:t>APIs</w:t>
+      </w:r>
+      <w:proofErr w:type="spellEnd"/>
+      <w:r>
+        <w:t xml:space="preserve"> de terceros</w:t>
+      </w:r>
+      <w:r>
+        <w:t xml:space="preserve"> (Google </w:t>
+      </w:r>
+      <w:proofErr w:type="spellStart"/>
+      <w:r>
+        <w:t>Maps</w:t>
+      </w:r>
+      <w:proofErr w:type="spellEnd"/>
+      <w:r>
+        <w:t xml:space="preserve"> y YouTube) consumen 15 días.</w:t>
+      </w:r>
+    </w:p>
+    <w:p>
+      <w:pPr>
+        <w:ind w:left="708" w:firstLine="0"/>
+        <w:jc w:val="left"/>
+      </w:pPr>
+      <w:r>
+        <w:t xml:space="preserve">Las funcionalidades con </w:t>
+      </w:r>
+      <w:r>
+        <w:t>mayor valor de negocio</w:t>
+      </w:r>
+      <w:r>
+        <w:t xml:space="preserve"> consumen 6 días.</w:t>
+      </w:r>
+    </w:p>
+    <w:p>
+      <w:pPr>
+        <w:ind w:left="708" w:firstLine="0"/>
+        <w:jc w:val="left"/>
+      </w:pPr>
+      <w:r>
+        <w:t xml:space="preserve">Las funcionalidades con </w:t>
+      </w:r>
+      <w:r>
+        <w:t>mayor valor de UX</w:t>
+      </w:r>
+      <w:r>
+        <w:t xml:space="preserve"> consumen 6 días.</w:t>
+      </w:r>
+    </w:p>
+    <w:p>
+      <w:pPr>
+        <w:ind w:left="708" w:firstLine="0"/>
+        <w:jc w:val="left"/>
+      </w:pPr>
+      <w:r>
+        <w:t>Teniendo en cuenta tres grupos de 5 funcionalidades y uno de 6 funcionalidades, se consumen 8 días.</w:t>
+      </w:r>
+    </w:p>
+    <w:p>
+      <w:pPr>
+        <w:ind w:left="708" w:firstLine="0"/>
+        <w:jc w:val="left"/>
+      </w:pPr>
+      <w:r>
+        <w:t>Las</w:t>
+      </w:r>
+      <w:r>
+        <w:t xml:space="preserve"> nueva</w:t>
+      </w:r>
+      <w:r>
+        <w:t>s</w:t>
+      </w:r>
+      <w:r>
+        <w:t xml:space="preserve"> versi</w:t>
+      </w:r>
+      <w:r>
+        <w:t>ones</w:t>
+      </w:r>
+      <w:r>
+        <w:t xml:space="preserve"> </w:t>
+      </w:r>
+      <w:r>
+        <w:t xml:space="preserve">de </w:t>
+      </w:r>
+      <w:r>
+        <w:t>un MVP</w:t>
+      </w:r>
+      <w:r>
+        <w:t xml:space="preserve"> consumen 7 días.</w:t>
+      </w:r>
+    </w:p>
+    <w:p>
+      <w:pPr>
+        <w:ind w:firstLine="0"/>
+        <w:jc w:val="left"/>
+      </w:pPr>
+      <w:r>
+        <w:t>En total 81 días de trabajo que equivalen a 4 meses.</w:t>
+      </w:r>
+    </w:p>
+    <w:p>
+      <w:pPr>
+        <w:ind w:firstLine="0"/>
+        <w:jc w:val="left"/>
+      </w:pPr>
+    </w:p>
+    <w:p>
+      <w:pPr>
+        <w:ind w:firstLine="0"/>
+        <w:jc w:val="left"/>
+      </w:pPr>
+    </w:p>
+    <w:p>
+      <w:pPr>
+        <w:ind w:firstLine="0"/>
+        <w:jc w:val="left"/>
+      </w:pPr>
+      <w:r>
+        <w:lastRenderedPageBreak/>
+        <w:t>Coste en marketing:</w:t>
+      </w:r>
+    </w:p>
+    <w:p>
+      <w:pPr>
+        <w:ind w:firstLine="0"/>
+        <w:jc w:val="left"/>
+      </w:pPr>
+      <w:r>
+        <w:t xml:space="preserve">Optando por alquilar 15 vallas publicitarias durante 28 días y repartidas por todas las provincias de Andalucía, invertiremos 7140€ siguiendo la siguiente tabla obtenida de </w:t>
+      </w:r>
+      <w:hyperlink r:id="rId16" w:anchor="circvalla" w:history="1">
+        <w:r>
+          <w:rPr>
+            <w:rStyle w:val="Hipervnculo"/>
+          </w:rPr>
+          <w:t>esta pági</w:t>
+        </w:r>
+        <w:r>
+          <w:rPr>
+            <w:rStyle w:val="Hipervnculo"/>
+          </w:rPr>
+          <w:t>n</w:t>
+        </w:r>
+        <w:r>
+          <w:rPr>
+            <w:rStyle w:val="Hipervnculo"/>
+          </w:rPr>
+          <w:t>a</w:t>
+        </w:r>
+      </w:hyperlink>
+    </w:p>
+    <w:p>
+      <w:pPr>
+        <w:ind w:firstLine="0"/>
+        <w:jc w:val="left"/>
+      </w:pPr>
+      <w:r>
+        <w:rPr>
+          <w:noProof/>
+        </w:rPr>
+        <w:drawing>
+          <wp:inline distT="0" distB="0" distL="0" distR="0" wp14:anchorId="5FA7322F" wp14:editId="674F9626">
+            <wp:extent cx="5400040" cy="2636520"/>
+            <wp:effectExtent l="0" t="0" r="0" b="0"/>
+            <wp:docPr id="12" name="Imagen 12"/>
+            <wp:cNvGraphicFramePr>
+              <a:graphicFrameLocks xmlns:a="http://schemas.openxmlformats.org/drawingml/2006/main" noChangeAspect="1"/>
+            </wp:cNvGraphicFramePr>
+            <a:graphic xmlns:a="http://schemas.openxmlformats.org/drawingml/2006/main">
+              <a:graphicData uri="http://schemas.openxmlformats.org/drawingml/2006/picture">
+                <pic:pic xmlns:pic="http://schemas.openxmlformats.org/drawingml/2006/picture">
+                  <pic:nvPicPr>
+                    <pic:cNvPr id="1" name=""/>
+                    <pic:cNvPicPr/>
+                  </pic:nvPicPr>
+                  <pic:blipFill rotWithShape="1">
+                    <a:blip r:embed="rId17"/>
+                    <a:srcRect b="6423"/>
+                    <a:stretch/>
+                  </pic:blipFill>
+                  <pic:spPr bwMode="auto">
+                    <a:xfrm>
+                      <a:off x="0" y="0"/>
+                      <a:ext cx="5400040" cy="2636520"/>
+                    </a:xfrm>
+                    <a:prstGeom prst="rect">
+                      <a:avLst/>
+                    </a:prstGeom>
+                    <a:ln>
+                      <a:noFill/>
+                    </a:ln>
+                    <a:extLst>
+                      <a:ext uri="{53640926-AAD7-44D8-BBD7-CCE9431645EC}">
+                        <a14:shadowObscured xmlns:a14="http://schemas.microsoft.com/office/drawing/2010/main"/>
+                      </a:ext>
+                    </a:extLst>
+                  </pic:spPr>
+                </pic:pic>
+              </a:graphicData>
+            </a:graphic>
+          </wp:inline>
+        </w:drawing>
+      </w:r>
+    </w:p>
+    <w:p>
+      <w:pPr>
+        <w:ind w:firstLine="0"/>
+      </w:pPr>
+      <w:r>
+        <w:t xml:space="preserve">Sumándole a esta inversión </w:t>
+      </w:r>
+      <w:r>
+        <w:t>330,60</w:t>
+      </w:r>
+      <w:r>
+        <w:t>€ de diseño de la</w:t>
+      </w:r>
+      <w:r>
+        <w:t xml:space="preserve"> publicidad en Facebook </w:t>
+      </w:r>
+      <w:r>
+        <w:t xml:space="preserve">y 15€ al día durante 3 meses para publicitar la aplicación en dicha plataforma según </w:t>
+      </w:r>
+      <w:hyperlink r:id="rId18" w:history="1">
+        <w:r>
+          <w:rPr>
+            <w:rStyle w:val="Hipervnculo"/>
+          </w:rPr>
+          <w:t>esta página</w:t>
+        </w:r>
+      </w:hyperlink>
+    </w:p>
+    <w:p>
+      <w:pPr>
+        <w:ind w:firstLine="0"/>
+      </w:pPr>
+      <w:r>
+        <w:rPr>
+          <w:noProof/>
+        </w:rPr>
+        <w:drawing>
+          <wp:inline distT="0" distB="0" distL="0" distR="0" wp14:anchorId="31E48D5C" wp14:editId="569BB2D1">
+            <wp:extent cx="5400040" cy="1962785"/>
+            <wp:effectExtent l="0" t="0" r="0" b="0"/>
+            <wp:docPr id="43" name="Imagen 43"/>
+            <wp:cNvGraphicFramePr>
+              <a:graphicFrameLocks xmlns:a="http://schemas.openxmlformats.org/drawingml/2006/main" noChangeAspect="1"/>
+            </wp:cNvGraphicFramePr>
+            <a:graphic xmlns:a="http://schemas.openxmlformats.org/drawingml/2006/main">
+              <a:graphicData uri="http://schemas.openxmlformats.org/drawingml/2006/picture">
+                <pic:pic xmlns:pic="http://schemas.openxmlformats.org/drawingml/2006/picture">
+                  <pic:nvPicPr>
+                    <pic:cNvPr id="1" name=""/>
+                    <pic:cNvPicPr/>
+                  </pic:nvPicPr>
+                  <pic:blipFill>
+                    <a:blip r:embed="rId19"/>
+                    <a:stretch>
+                      <a:fillRect/>
+                    </a:stretch>
+                  </pic:blipFill>
+                  <pic:spPr>
+                    <a:xfrm>
+                      <a:off x="0" y="0"/>
+                      <a:ext cx="5400040" cy="1962785"/>
+                    </a:xfrm>
+                    <a:prstGeom prst="rect">
+                      <a:avLst/>
+                    </a:prstGeom>
+                  </pic:spPr>
+                </pic:pic>
+              </a:graphicData>
+            </a:graphic>
+          </wp:inline>
+        </w:drawing>
+      </w:r>
+    </w:p>
+    <w:p>
+      <w:pPr>
+        <w:ind w:firstLine="0"/>
+      </w:pPr>
+      <w:r>
+        <w:t>Teniendo en total una inversión de 8.820,60€.</w:t>
+      </w:r>
+    </w:p>
+    <w:p>
+      <w:pPr>
+        <w:ind w:firstLine="0"/>
+      </w:pPr>
+    </w:p>
+    <w:p>
+      <w:pPr>
+        <w:ind w:firstLine="0"/>
+      </w:pPr>
+    </w:p>
+    <w:p>
+      <w:pPr>
+        <w:ind w:firstLine="0"/>
+      </w:pPr>
+    </w:p>
+    <w:p>
+      <w:pPr>
+        <w:ind w:firstLine="0"/>
+      </w:pPr>
+    </w:p>
+    <w:p>
+      <w:pPr>
+        <w:pStyle w:val="Prrafodelista"/>
+        <w:numPr>
+          <w:ilvl w:val="0"/>
+          <w:numId w:val="33"/>
+        </w:numPr>
+        <w:rPr>
+          <w:sz w:val="24"/>
+          <w:szCs w:val="24"/>
+        </w:rPr>
+      </w:pPr>
+      <w:proofErr w:type="spellStart"/>
+      <w:r>
+        <w:rPr>
+          <w:sz w:val="24"/>
+          <w:szCs w:val="24"/>
+          <w:u w:val="single"/>
+        </w:rPr>
+        <w:lastRenderedPageBreak/>
+        <w:t>Expected</w:t>
+      </w:r>
+      <w:proofErr w:type="spellEnd"/>
+      <w:r>
+        <w:rPr>
+          <w:sz w:val="24"/>
+          <w:szCs w:val="24"/>
+          <w:u w:val="single"/>
+        </w:rPr>
+        <w:t xml:space="preserve"> </w:t>
+      </w:r>
+      <w:proofErr w:type="spellStart"/>
+      <w:r>
+        <w:rPr>
+          <w:sz w:val="24"/>
+          <w:szCs w:val="24"/>
+          <w:u w:val="single"/>
+        </w:rPr>
+        <w:t>results</w:t>
+      </w:r>
+      <w:proofErr w:type="spellEnd"/>
+      <w:r>
+        <w:rPr>
+          <w:sz w:val="24"/>
+          <w:szCs w:val="24"/>
+        </w:rPr>
+        <w:t>:</w:t>
+      </w:r>
+    </w:p>
+    <w:p>
+      <w:pPr>
+        <w:ind w:firstLine="0"/>
+        <w:jc w:val="left"/>
+      </w:pPr>
+      <w:r>
+        <w:t xml:space="preserve">Número de agricultores registrados: en Andalucía se estiman que hay de media al año 250.000 agricultores, por tanto, </w:t>
+      </w:r>
+      <w:r>
+        <w:t xml:space="preserve">esperando que 1 </w:t>
+      </w:r>
+      <w:r>
+        <w:t xml:space="preserve">de </w:t>
+      </w:r>
+      <w:r>
+        <w:t>cada 250 agricultores se registre en el primer mes en nuestra aplicación, obtenemos la cifra de 1.000 agricultores registrados.</w:t>
+      </w:r>
+    </w:p>
+    <w:p>
+      <w:pPr>
+        <w:ind w:firstLine="0"/>
+        <w:jc w:val="left"/>
+      </w:pPr>
+      <w:r>
+        <w:t xml:space="preserve">Número de </w:t>
+      </w:r>
+      <w:r>
+        <w:t>puestos ofertados</w:t>
+      </w:r>
+      <w:r>
+        <w:t xml:space="preserve">: </w:t>
+      </w:r>
+      <w:r>
+        <w:t>teniendo en cuenta que esperamos 1.000 agricultores el primer mes, si un 25% de los agricultores ofertan un puesto o una octava parte de ellos ofertan dos puestos de trabajo, obtenemos la cifra de 250 puestos de empleo.</w:t>
+      </w:r>
+    </w:p>
+    <w:p>
+      <w:pPr>
+        <w:ind w:firstLine="0"/>
+        <w:jc w:val="left"/>
+      </w:pPr>
+      <w:r>
+        <w:t>Número de plagas avistadas: entre las plagas registradas por usuarios y las obtenidas a través de canales oficiales, esperamos que en un mes de la temporada de verano la cifra sea de 20 plagas.</w:t>
+      </w:r>
+    </w:p>
+    <w:p>
+      <w:pPr>
+        <w:ind w:firstLine="0"/>
+      </w:pPr>
+      <w:r>
+        <w:t>Número de descargas: ante los 1.000 agricultores que esperamos que se registren y esperando otros 500 que no se registren, pero usen o descarguen Agro-</w:t>
+      </w:r>
+      <w:proofErr w:type="spellStart"/>
+      <w:r>
+        <w:t>engine</w:t>
+      </w:r>
+      <w:proofErr w:type="spellEnd"/>
+      <w:r>
+        <w:t>, estimamos una cifra de 1.500 descargas</w:t>
+      </w:r>
+      <w:r>
+        <w:t xml:space="preserve"> en </w:t>
+      </w:r>
+      <w:proofErr w:type="spellStart"/>
+      <w:r>
+        <w:t>play</w:t>
+      </w:r>
+      <w:proofErr w:type="spellEnd"/>
+      <w:r>
+        <w:t xml:space="preserve"> store</w:t>
+      </w:r>
+      <w:r>
+        <w:t>.</w:t>
+      </w:r>
+    </w:p>
+    <w:p>
+      <w:pPr>
+        <w:ind w:firstLine="0"/>
+      </w:pPr>
+    </w:p>
+    <w:p>
+      <w:pPr>
+        <w:ind w:firstLine="0"/>
+      </w:pPr>
+      <w:proofErr w:type="spellStart"/>
+      <w:r>
+        <w:t>Discovering</w:t>
+      </w:r>
+      <w:proofErr w:type="spellEnd"/>
+      <w:r>
+        <w:t xml:space="preserve"> </w:t>
+      </w:r>
+      <w:proofErr w:type="spellStart"/>
+      <w:r>
+        <w:t>features</w:t>
+      </w:r>
+      <w:proofErr w:type="spellEnd"/>
+    </w:p>
+    <w:p>
+      <w:pPr>
+        <w:ind w:firstLine="0"/>
+      </w:pPr>
+      <w:proofErr w:type="spellStart"/>
+      <w:r>
+        <w:t>Technical</w:t>
+      </w:r>
+      <w:proofErr w:type="spellEnd"/>
+      <w:r>
+        <w:t xml:space="preserve">, UX and Business </w:t>
+      </w:r>
+      <w:proofErr w:type="spellStart"/>
+      <w:r>
+        <w:t>Review</w:t>
+      </w:r>
+      <w:proofErr w:type="spellEnd"/>
     </w:p>
     <w:p>
       <w:pPr>
@@ -35366,7 +36263,7 @@
           <w:szCs w:val="24"/>
         </w:rPr>
       </w:pPr>
-      <w:bookmarkStart w:id="13" w:name="_Toc55925616"/>
+      <w:bookmarkStart w:id="15" w:name="_Toc55925616"/>
       <w:r>
         <w:rPr>
           <w:rFonts w:ascii="Arial Narrow" w:hAnsi="Arial Narrow"/>
@@ -35391,7 +36288,7 @@
         </w:rPr>
         <w:t>es</w:t>
       </w:r>
-      <w:bookmarkEnd w:id="13"/>
+      <w:bookmarkEnd w:id="15"/>
     </w:p>
     <w:p>
       <w:pPr>
@@ -35448,7 +36345,7 @@
           <w:szCs w:val="24"/>
         </w:rPr>
       </w:pPr>
-      <w:bookmarkStart w:id="14" w:name="_Toc55925617"/>
+      <w:bookmarkStart w:id="16" w:name="_Toc55925617"/>
       <w:r>
         <w:rPr>
           <w:rFonts w:ascii="Arial Narrow" w:hAnsi="Arial Narrow"/>
@@ -35457,7 +36354,7 @@
         </w:rPr>
         <w:t>Referencias</w:t>
       </w:r>
-      <w:bookmarkEnd w:id="14"/>
+      <w:bookmarkEnd w:id="16"/>
     </w:p>
     <w:p>
       <w:pPr>
@@ -35656,7 +36553,7 @@
           <w:b/>
         </w:rPr>
       </w:pPr>
-      <w:bookmarkStart w:id="15" w:name="_Toc55925618"/>
+      <w:bookmarkStart w:id="17" w:name="_Toc55925618"/>
       <w:r>
         <w:rPr>
           <w:rFonts w:ascii="Arial Narrow" w:hAnsi="Arial Narrow"/>
@@ -35671,7 +36568,7 @@
         </w:rPr>
         <w:t>s</w:t>
       </w:r>
-      <w:bookmarkEnd w:id="15"/>
+      <w:bookmarkEnd w:id="17"/>
     </w:p>
     <w:tbl>
       <w:tblPr>
@@ -35928,7 +36825,7 @@
           <w:szCs w:val="24"/>
         </w:rPr>
       </w:pPr>
-      <w:bookmarkStart w:id="16" w:name="_Toc55925619"/>
+      <w:bookmarkStart w:id="18" w:name="_Toc55925619"/>
       <w:r>
         <w:rPr>
           <w:rFonts w:ascii="Arial Narrow" w:hAnsi="Arial Narrow"/>
@@ -35945,7 +36842,7 @@
         </w:rPr>
         <w:t>nexos</w:t>
       </w:r>
-      <w:bookmarkEnd w:id="16"/>
+      <w:bookmarkEnd w:id="18"/>
     </w:p>
     <w:p>
       <w:pPr>
@@ -35960,87 +36857,7 @@
           <w:szCs w:val="24"/>
         </w:rPr>
       </w:pPr>
-      <w:bookmarkStart w:id="17" w:name="_Toc55925620"/>
-      <w:r>
-        <w:rPr>
-          <w:rFonts w:ascii="Arial Narrow" w:hAnsi="Arial Narrow"/>
-          <w:b/>
-          <w:szCs w:val="24"/>
-        </w:rPr>
-        <w:t>Anexo</w:t>
-      </w:r>
-      <w:bookmarkEnd w:id="17"/>
-    </w:p>
-    <w:p>
-      <w:pPr>
-        <w:ind w:left="360"/>
-        <w:rPr>
-          <w:sz w:val="24"/>
-          <w:szCs w:val="24"/>
-        </w:rPr>
-      </w:pPr>
-      <w:r>
-        <w:rPr>
-          <w:sz w:val="24"/>
-          <w:szCs w:val="24"/>
-        </w:rPr>
-        <w:t>&lt;Contenido del anexo&gt;</w:t>
-      </w:r>
-    </w:p>
-    <w:p>
-      <w:pPr>
-        <w:pStyle w:val="Ttulo1"/>
-        <w:numPr>
-          <w:ilvl w:val="0"/>
-          <w:numId w:val="5"/>
-        </w:numPr>
-        <w:rPr>
-          <w:rFonts w:ascii="Arial Narrow" w:hAnsi="Arial Narrow"/>
-          <w:b/>
-          <w:szCs w:val="24"/>
-        </w:rPr>
-      </w:pPr>
-      <w:bookmarkStart w:id="18" w:name="_Toc55925621"/>
-      <w:r>
-        <w:rPr>
-          <w:rFonts w:ascii="Arial Narrow" w:hAnsi="Arial Narrow"/>
-          <w:b/>
-          <w:szCs w:val="24"/>
-        </w:rPr>
-        <w:t>Anexo</w:t>
-      </w:r>
-      <w:bookmarkEnd w:id="18"/>
-    </w:p>
-    <w:p>
-      <w:pPr>
-        <w:ind w:left="360"/>
-        <w:rPr>
-          <w:sz w:val="24"/>
-          <w:szCs w:val="24"/>
-        </w:rPr>
-      </w:pPr>
-      <w:r>
-        <w:rPr>
-          <w:sz w:val="24"/>
-          <w:szCs w:val="24"/>
-        </w:rPr>
-        <w:t>&lt;Contenido del anexo&gt;</w:t>
-      </w:r>
-    </w:p>
-    <w:p>
-      <w:pPr>
-        <w:pStyle w:val="Ttulo1"/>
-        <w:numPr>
-          <w:ilvl w:val="0"/>
-          <w:numId w:val="5"/>
-        </w:numPr>
-        <w:rPr>
-          <w:rFonts w:ascii="Arial Narrow" w:hAnsi="Arial Narrow"/>
-          <w:b/>
-          <w:szCs w:val="24"/>
-        </w:rPr>
-      </w:pPr>
-      <w:bookmarkStart w:id="19" w:name="_Toc55925622"/>
+      <w:bookmarkStart w:id="19" w:name="_Toc55925620"/>
       <w:r>
         <w:rPr>
           <w:rFonts w:ascii="Arial Narrow" w:hAnsi="Arial Narrow"/>
@@ -36069,6 +36886,86 @@
     </w:p>
     <w:p>
       <w:pPr>
+        <w:pStyle w:val="Ttulo1"/>
+        <w:numPr>
+          <w:ilvl w:val="0"/>
+          <w:numId w:val="5"/>
+        </w:numPr>
+        <w:rPr>
+          <w:rFonts w:ascii="Arial Narrow" w:hAnsi="Arial Narrow"/>
+          <w:b/>
+          <w:szCs w:val="24"/>
+        </w:rPr>
+      </w:pPr>
+      <w:bookmarkStart w:id="20" w:name="_Toc55925621"/>
+      <w:r>
+        <w:rPr>
+          <w:rFonts w:ascii="Arial Narrow" w:hAnsi="Arial Narrow"/>
+          <w:b/>
+          <w:szCs w:val="24"/>
+        </w:rPr>
+        <w:t>Anexo</w:t>
+      </w:r>
+      <w:bookmarkEnd w:id="20"/>
+    </w:p>
+    <w:p>
+      <w:pPr>
+        <w:ind w:left="360"/>
+        <w:rPr>
+          <w:sz w:val="24"/>
+          <w:szCs w:val="24"/>
+        </w:rPr>
+      </w:pPr>
+      <w:r>
+        <w:rPr>
+          <w:sz w:val="24"/>
+          <w:szCs w:val="24"/>
+        </w:rPr>
+        <w:t>&lt;Contenido del anexo&gt;</w:t>
+      </w:r>
+    </w:p>
+    <w:p>
+      <w:pPr>
+        <w:pStyle w:val="Ttulo1"/>
+        <w:numPr>
+          <w:ilvl w:val="0"/>
+          <w:numId w:val="5"/>
+        </w:numPr>
+        <w:rPr>
+          <w:rFonts w:ascii="Arial Narrow" w:hAnsi="Arial Narrow"/>
+          <w:b/>
+          <w:szCs w:val="24"/>
+        </w:rPr>
+      </w:pPr>
+      <w:bookmarkStart w:id="21" w:name="_Toc55925622"/>
+      <w:r>
+        <w:rPr>
+          <w:rFonts w:ascii="Arial Narrow" w:hAnsi="Arial Narrow"/>
+          <w:b/>
+          <w:szCs w:val="24"/>
+        </w:rPr>
+        <w:t>Anexo</w:t>
+      </w:r>
+      <w:bookmarkEnd w:id="21"/>
+    </w:p>
+    <w:p>
+      <w:pPr>
+        <w:ind w:left="360"/>
+        <w:rPr>
+          <w:sz w:val="24"/>
+          <w:szCs w:val="24"/>
+        </w:rPr>
+      </w:pPr>
+      <w:r>
+        <w:rPr>
+          <w:sz w:val="24"/>
+          <w:szCs w:val="24"/>
+        </w:rPr>
+        <w:t>&lt;Contenido del anexo&gt;</w:t>
+      </w:r>
+    </w:p>
+    <w:p>
+      <w:pPr>
         <w:rPr>
           <w:rFonts w:ascii="Arial Narrow" w:hAnsi="Arial Narrow"/>
         </w:rPr>
@@ -36120,7 +37017,6 @@
           <w:sz w:val="24"/>
           <w:szCs w:val="24"/>
         </w:rPr>
-        <w:lastRenderedPageBreak/>
         <w:t xml:space="preserve">En caso necesario se pueden añadir nuevos capítulos </w:t>
       </w:r>
       <w:r>
@@ -37503,6 +38399,119 @@
     </w:lvl>
   </w:abstractNum>
   <w:abstractNum w:abstractNumId="8" w15:restartNumberingAfterBreak="0">
+    <w:nsid w:val="1DFE44B3"/>
+    <w:multiLevelType w:val="hybridMultilevel"/>
+    <w:tmpl w:val="52C24714"/>
+    <w:lvl w:ilvl="0" w:tplc="0C0A0001">
+      <w:start w:val="1"/>
+      <w:numFmt w:val="bullet"/>
+      <w:lvlText w:val=""/>
+      <w:lvlJc w:val="left"/>
+      <w:pPr>
+        <w:ind w:left="780" w:hanging="360"/>
+      </w:pPr>
+      <w:rPr>
+        <w:rFonts w:ascii="Symbol" w:hAnsi="Symbol" w:hint="default"/>
+      </w:rPr>
+    </w:lvl>
+    <w:lvl w:ilvl="1" w:tplc="0C0A0003" w:tentative="1">
+      <w:start w:val="1"/>
+      <w:numFmt w:val="bullet"/>
+      <w:lvlText w:val="o"/>
+      <w:lvlJc w:val="left"/>
+      <w:pPr>
+        <w:ind w:left="1500" w:hanging="360"/>
+      </w:pPr>
+      <w:rPr>
+        <w:rFonts w:ascii="Courier New" w:hAnsi="Courier New" w:cs="Courier New" w:hint="default"/>
+      </w:rPr>
+    </w:lvl>
+    <w:lvl w:ilvl="2" w:tplc="0C0A0005" w:tentative="1">
+      <w:start w:val="1"/>
+      <w:numFmt w:val="bullet"/>
+      <w:lvlText w:val=""/>
+      <w:lvlJc w:val="left"/>
+      <w:pPr>
+        <w:ind w:left="2220" w:hanging="360"/>
+      </w:pPr>
+      <w:rPr>
+        <w:rFonts w:ascii="Wingdings" w:hAnsi="Wingdings" w:hint="default"/>
+      </w:rPr>
+    </w:lvl>
+    <w:lvl w:ilvl="3" w:tplc="0C0A0001" w:tentative="1">
+      <w:start w:val="1"/>
+      <w:numFmt w:val="bullet"/>
+      <w:lvlText w:val=""/>
+      <w:lvlJc w:val="left"/>
+      <w:pPr>
+        <w:ind w:left="2940" w:hanging="360"/>
+      </w:pPr>
+      <w:rPr>
+        <w:rFonts w:ascii="Symbol" w:hAnsi="Symbol" w:hint="default"/>
+      </w:rPr>
+    </w:lvl>
+    <w:lvl w:ilvl="4" w:tplc="0C0A0003" w:tentative="1">
+      <w:start w:val="1"/>
+      <w:numFmt w:val="bullet"/>
+      <w:lvlText w:val="o"/>
+      <w:lvlJc w:val="left"/>
+      <w:pPr>
+        <w:ind w:left="3660" w:hanging="360"/>
+      </w:pPr>
+      <w:rPr>
+        <w:rFonts w:ascii="Courier New" w:hAnsi="Courier New" w:cs="Courier New" w:hint="default"/>
+      </w:rPr>
+    </w:lvl>
+    <w:lvl w:ilvl="5" w:tplc="0C0A0005" w:tentative="1">
+      <w:start w:val="1"/>
+      <w:numFmt w:val="bullet"/>
+      <w:lvlText w:val=""/>
+      <w:lvlJc w:val="left"/>
+      <w:pPr>
+        <w:ind w:left="4380" w:hanging="360"/>
+      </w:pPr>
+      <w:rPr>
+        <w:rFonts w:ascii="Wingdings" w:hAnsi="Wingdings" w:hint="default"/>
+      </w:rPr>
+    </w:lvl>
+    <w:lvl w:ilvl="6" w:tplc="0C0A0001" w:tentative="1">
+      <w:start w:val="1"/>
+      <w:numFmt w:val="bullet"/>
+      <w:lvlText w:val=""/>
+      <w:lvlJc w:val="left"/>
+      <w:pPr>
+        <w:ind w:left="5100" w:hanging="360"/>
+      </w:pPr>
+      <w:rPr>
+        <w:rFonts w:ascii="Symbol" w:hAnsi="Symbol" w:hint="default"/>
+      </w:rPr>
+    </w:lvl>
+    <w:lvl w:ilvl="7" w:tplc="0C0A0003" w:tentative="1">
+      <w:start w:val="1"/>
+      <w:numFmt w:val="bullet"/>
+      <w:lvlText w:val="o"/>
+      <w:lvlJc w:val="left"/>
+      <w:pPr>
+        <w:ind w:left="5820" w:hanging="360"/>
+      </w:pPr>
+      <w:rPr>
+        <w:rFonts w:ascii="Courier New" w:hAnsi="Courier New" w:cs="Courier New" w:hint="default"/>
+      </w:rPr>
+    </w:lvl>
+    <w:lvl w:ilvl="8" w:tplc="0C0A0005" w:tentative="1">
+      <w:start w:val="1"/>
+      <w:numFmt w:val="bullet"/>
+      <w:lvlText w:val=""/>
+      <w:lvlJc w:val="left"/>
+      <w:pPr>
+        <w:ind w:left="6540" w:hanging="360"/>
+      </w:pPr>
+      <w:rPr>
+        <w:rFonts w:ascii="Wingdings" w:hAnsi="Wingdings" w:hint="default"/>
+      </w:rPr>
+    </w:lvl>
+  </w:abstractNum>
+  <w:abstractNum w:abstractNumId="9" w15:restartNumberingAfterBreak="0">
     <w:nsid w:val="24894C08"/>
     <w:multiLevelType w:val="multilevel"/>
     <w:tmpl w:val="24760432"/>
@@ -37615,7 +38624,7 @@
       </w:rPr>
     </w:lvl>
   </w:abstractNum>
-  <w:abstractNum w:abstractNumId="9" w15:restartNumberingAfterBreak="0">
+  <w:abstractNum w:abstractNumId="10" w15:restartNumberingAfterBreak="0">
     <w:nsid w:val="2AD20414"/>
     <w:multiLevelType w:val="hybridMultilevel"/>
     <w:tmpl w:val="EA205808"/>
@@ -37707,7 +38716,7 @@
       </w:pPr>
     </w:lvl>
   </w:abstractNum>
-  <w:abstractNum w:abstractNumId="10" w15:restartNumberingAfterBreak="0">
+  <w:abstractNum w:abstractNumId="11" w15:restartNumberingAfterBreak="0">
     <w:nsid w:val="2C4B7562"/>
     <w:multiLevelType w:val="hybridMultilevel"/>
     <w:tmpl w:val="2FBA6FF4"/>
@@ -37820,7 +38829,7 @@
       </w:rPr>
     </w:lvl>
   </w:abstractNum>
-  <w:abstractNum w:abstractNumId="11" w15:restartNumberingAfterBreak="0">
+  <w:abstractNum w:abstractNumId="12" w15:restartNumberingAfterBreak="0">
     <w:nsid w:val="2EF776D9"/>
     <w:multiLevelType w:val="hybridMultilevel"/>
     <w:tmpl w:val="58763062"/>
@@ -37933,7 +38942,7 @@
       </w:rPr>
     </w:lvl>
   </w:abstractNum>
-  <w:abstractNum w:abstractNumId="12" w15:restartNumberingAfterBreak="0">
+  <w:abstractNum w:abstractNumId="13" w15:restartNumberingAfterBreak="0">
     <w:nsid w:val="2F2F5C6F"/>
     <w:multiLevelType w:val="hybridMultilevel"/>
     <w:tmpl w:val="AF56F01C"/>
@@ -38046,7 +39055,7 @@
       </w:rPr>
     </w:lvl>
   </w:abstractNum>
-  <w:abstractNum w:abstractNumId="13" w15:restartNumberingAfterBreak="0">
+  <w:abstractNum w:abstractNumId="14" w15:restartNumberingAfterBreak="0">
     <w:nsid w:val="34084D06"/>
     <w:multiLevelType w:val="hybridMultilevel"/>
     <w:tmpl w:val="C79E9A70"/>
@@ -38159,7 +39168,7 @@
       </w:rPr>
     </w:lvl>
   </w:abstractNum>
-  <w:abstractNum w:abstractNumId="14" w15:restartNumberingAfterBreak="0">
+  <w:abstractNum w:abstractNumId="15" w15:restartNumberingAfterBreak="0">
     <w:nsid w:val="38317F71"/>
     <w:multiLevelType w:val="hybridMultilevel"/>
     <w:tmpl w:val="CC58FC70"/>
@@ -38245,7 +39254,7 @@
       </w:pPr>
     </w:lvl>
   </w:abstractNum>
-  <w:abstractNum w:abstractNumId="15" w15:restartNumberingAfterBreak="0">
+  <w:abstractNum w:abstractNumId="16" w15:restartNumberingAfterBreak="0">
     <w:nsid w:val="41E70CAD"/>
     <w:multiLevelType w:val="multilevel"/>
     <w:tmpl w:val="D70C6EFA"/>
@@ -38335,7 +39344,7 @@
       </w:pPr>
     </w:lvl>
   </w:abstractNum>
-  <w:abstractNum w:abstractNumId="16" w15:restartNumberingAfterBreak="0">
+  <w:abstractNum w:abstractNumId="17" w15:restartNumberingAfterBreak="0">
     <w:nsid w:val="45A340DF"/>
     <w:multiLevelType w:val="hybridMultilevel"/>
     <w:tmpl w:val="C7046AD6"/>
@@ -38448,7 +39457,7 @@
       </w:rPr>
     </w:lvl>
   </w:abstractNum>
-  <w:abstractNum w:abstractNumId="17" w15:restartNumberingAfterBreak="0">
+  <w:abstractNum w:abstractNumId="18" w15:restartNumberingAfterBreak="0">
     <w:nsid w:val="469D2562"/>
     <w:multiLevelType w:val="multilevel"/>
     <w:tmpl w:val="395A8B5E"/>
@@ -38571,7 +39580,7 @@
       </w:rPr>
     </w:lvl>
   </w:abstractNum>
-  <w:abstractNum w:abstractNumId="18" w15:restartNumberingAfterBreak="0">
+  <w:abstractNum w:abstractNumId="19" w15:restartNumberingAfterBreak="0">
     <w:nsid w:val="49FE5CCA"/>
     <w:multiLevelType w:val="multilevel"/>
     <w:tmpl w:val="BC20D196"/>
@@ -38689,7 +39698,7 @@
       </w:rPr>
     </w:lvl>
   </w:abstractNum>
-  <w:abstractNum w:abstractNumId="19" w15:restartNumberingAfterBreak="0">
+  <w:abstractNum w:abstractNumId="20" w15:restartNumberingAfterBreak="0">
     <w:nsid w:val="4B5E0E77"/>
     <w:multiLevelType w:val="hybridMultilevel"/>
     <w:tmpl w:val="7752F200"/>
@@ -38802,7 +39811,7 @@
       </w:rPr>
     </w:lvl>
   </w:abstractNum>
-  <w:abstractNum w:abstractNumId="20" w15:restartNumberingAfterBreak="0">
+  <w:abstractNum w:abstractNumId="21" w15:restartNumberingAfterBreak="0">
     <w:nsid w:val="4E23601B"/>
     <w:multiLevelType w:val="hybridMultilevel"/>
     <w:tmpl w:val="5BA64F0A"/>
@@ -38915,7 +39924,7 @@
       </w:rPr>
     </w:lvl>
   </w:abstractNum>
-  <w:abstractNum w:abstractNumId="21" w15:restartNumberingAfterBreak="0">
+  <w:abstractNum w:abstractNumId="22" w15:restartNumberingAfterBreak="0">
     <w:nsid w:val="51A32FEA"/>
     <w:multiLevelType w:val="hybridMultilevel"/>
     <w:tmpl w:val="BE9018DE"/>
@@ -39028,7 +40037,7 @@
       </w:rPr>
     </w:lvl>
   </w:abstractNum>
-  <w:abstractNum w:abstractNumId="22" w15:restartNumberingAfterBreak="0">
+  <w:abstractNum w:abstractNumId="23" w15:restartNumberingAfterBreak="0">
     <w:nsid w:val="526D5C47"/>
     <w:multiLevelType w:val="hybridMultilevel"/>
     <w:tmpl w:val="D1BCC0D4"/>
@@ -39141,7 +40150,7 @@
       </w:rPr>
     </w:lvl>
   </w:abstractNum>
-  <w:abstractNum w:abstractNumId="23" w15:restartNumberingAfterBreak="0">
+  <w:abstractNum w:abstractNumId="24" w15:restartNumberingAfterBreak="0">
     <w:nsid w:val="57812FDE"/>
     <w:multiLevelType w:val="hybridMultilevel"/>
     <w:tmpl w:val="EC6230F2"/>
@@ -39255,7 +40264,7 @@
       </w:rPr>
     </w:lvl>
   </w:abstractNum>
-  <w:abstractNum w:abstractNumId="24" w15:restartNumberingAfterBreak="0">
+  <w:abstractNum w:abstractNumId="25" w15:restartNumberingAfterBreak="0">
     <w:nsid w:val="65622E84"/>
     <w:multiLevelType w:val="hybridMultilevel"/>
     <w:tmpl w:val="5D8EA29A"/>
@@ -39368,7 +40377,7 @@
       </w:rPr>
     </w:lvl>
   </w:abstractNum>
-  <w:abstractNum w:abstractNumId="25" w15:restartNumberingAfterBreak="0">
+  <w:abstractNum w:abstractNumId="26" w15:restartNumberingAfterBreak="0">
     <w:nsid w:val="67393265"/>
     <w:multiLevelType w:val="hybridMultilevel"/>
     <w:tmpl w:val="F10C074C"/>
@@ -39481,7 +40490,7 @@
       </w:rPr>
     </w:lvl>
   </w:abstractNum>
-  <w:abstractNum w:abstractNumId="26" w15:restartNumberingAfterBreak="0">
+  <w:abstractNum w:abstractNumId="27" w15:restartNumberingAfterBreak="0">
     <w:nsid w:val="6DD0214B"/>
     <w:multiLevelType w:val="hybridMultilevel"/>
     <w:tmpl w:val="F87AE148"/>
@@ -39594,7 +40603,7 @@
       </w:rPr>
     </w:lvl>
   </w:abstractNum>
-  <w:abstractNum w:abstractNumId="27" w15:restartNumberingAfterBreak="0">
+  <w:abstractNum w:abstractNumId="28" w15:restartNumberingAfterBreak="0">
     <w:nsid w:val="6FD755A2"/>
     <w:multiLevelType w:val="hybridMultilevel"/>
     <w:tmpl w:val="BC0226CC"/>
@@ -39707,7 +40716,7 @@
       </w:rPr>
     </w:lvl>
   </w:abstractNum>
-  <w:abstractNum w:abstractNumId="28" w15:restartNumberingAfterBreak="0">
+  <w:abstractNum w:abstractNumId="29" w15:restartNumberingAfterBreak="0">
     <w:nsid w:val="75691A54"/>
     <w:multiLevelType w:val="hybridMultilevel"/>
     <w:tmpl w:val="55CE5382"/>
@@ -39820,7 +40829,7 @@
       </w:rPr>
     </w:lvl>
   </w:abstractNum>
-  <w:abstractNum w:abstractNumId="29" w15:restartNumberingAfterBreak="0">
+  <w:abstractNum w:abstractNumId="30" w15:restartNumberingAfterBreak="0">
     <w:nsid w:val="75980ACC"/>
     <w:multiLevelType w:val="hybridMultilevel"/>
     <w:tmpl w:val="B348576C"/>
@@ -39933,7 +40942,7 @@
       </w:rPr>
     </w:lvl>
   </w:abstractNum>
-  <w:abstractNum w:abstractNumId="30" w15:restartNumberingAfterBreak="0">
+  <w:abstractNum w:abstractNumId="31" w15:restartNumberingAfterBreak="0">
     <w:nsid w:val="780829E6"/>
     <w:multiLevelType w:val="hybridMultilevel"/>
     <w:tmpl w:val="DF5EA350"/>
@@ -40046,47 +41055,160 @@
       </w:rPr>
     </w:lvl>
   </w:abstractNum>
+  <w:abstractNum w:abstractNumId="32" w15:restartNumberingAfterBreak="0">
+    <w:nsid w:val="7E8B7084"/>
+    <w:multiLevelType w:val="hybridMultilevel"/>
+    <w:tmpl w:val="42925408"/>
+    <w:lvl w:ilvl="0" w:tplc="FE14FE7A">
+      <w:start w:val="81"/>
+      <w:numFmt w:val="bullet"/>
+      <w:lvlText w:val="-"/>
+      <w:lvlJc w:val="left"/>
+      <w:pPr>
+        <w:ind w:left="720" w:hanging="360"/>
+      </w:pPr>
+      <w:rPr>
+        <w:rFonts w:ascii="Arial" w:eastAsiaTheme="minorHAnsi" w:hAnsi="Arial" w:cs="Arial" w:hint="default"/>
+      </w:rPr>
+    </w:lvl>
+    <w:lvl w:ilvl="1" w:tplc="0C0A0003" w:tentative="1">
+      <w:start w:val="1"/>
+      <w:numFmt w:val="bullet"/>
+      <w:lvlText w:val="o"/>
+      <w:lvlJc w:val="left"/>
+      <w:pPr>
+        <w:ind w:left="1440" w:hanging="360"/>
+      </w:pPr>
+      <w:rPr>
+        <w:rFonts w:ascii="Courier New" w:hAnsi="Courier New" w:cs="Courier New" w:hint="default"/>
+      </w:rPr>
+    </w:lvl>
+    <w:lvl w:ilvl="2" w:tplc="0C0A0005" w:tentative="1">
+      <w:start w:val="1"/>
+      <w:numFmt w:val="bullet"/>
+      <w:lvlText w:val=""/>
+      <w:lvlJc w:val="left"/>
+      <w:pPr>
+        <w:ind w:left="2160" w:hanging="360"/>
+      </w:pPr>
+      <w:rPr>
+        <w:rFonts w:ascii="Wingdings" w:hAnsi="Wingdings" w:hint="default"/>
+      </w:rPr>
+    </w:lvl>
+    <w:lvl w:ilvl="3" w:tplc="0C0A0001" w:tentative="1">
+      <w:start w:val="1"/>
+      <w:numFmt w:val="bullet"/>
+      <w:lvlText w:val=""/>
+      <w:lvlJc w:val="left"/>
+      <w:pPr>
+        <w:ind w:left="2880" w:hanging="360"/>
+      </w:pPr>
+      <w:rPr>
+        <w:rFonts w:ascii="Symbol" w:hAnsi="Symbol" w:hint="default"/>
+      </w:rPr>
+    </w:lvl>
+    <w:lvl w:ilvl="4" w:tplc="0C0A0003" w:tentative="1">
+      <w:start w:val="1"/>
+      <w:numFmt w:val="bullet"/>
+      <w:lvlText w:val="o"/>
+      <w:lvlJc w:val="left"/>
+      <w:pPr>
+        <w:ind w:left="3600" w:hanging="360"/>
+      </w:pPr>
+      <w:rPr>
+        <w:rFonts w:ascii="Courier New" w:hAnsi="Courier New" w:cs="Courier New" w:hint="default"/>
+      </w:rPr>
+    </w:lvl>
+    <w:lvl w:ilvl="5" w:tplc="0C0A0005" w:tentative="1">
+      <w:start w:val="1"/>
+      <w:numFmt w:val="bullet"/>
+      <w:lvlText w:val=""/>
+      <w:lvlJc w:val="left"/>
+      <w:pPr>
+        <w:ind w:left="4320" w:hanging="360"/>
+      </w:pPr>
+      <w:rPr>
+        <w:rFonts w:ascii="Wingdings" w:hAnsi="Wingdings" w:hint="default"/>
+      </w:rPr>
+    </w:lvl>
+    <w:lvl w:ilvl="6" w:tplc="0C0A0001" w:tentative="1">
+      <w:start w:val="1"/>
+      <w:numFmt w:val="bullet"/>
+      <w:lvlText w:val=""/>
+      <w:lvlJc w:val="left"/>
+      <w:pPr>
+        <w:ind w:left="5040" w:hanging="360"/>
+      </w:pPr>
+      <w:rPr>
+        <w:rFonts w:ascii="Symbol" w:hAnsi="Symbol" w:hint="default"/>
+      </w:rPr>
+    </w:lvl>
+    <w:lvl w:ilvl="7" w:tplc="0C0A0003" w:tentative="1">
+      <w:start w:val="1"/>
+      <w:numFmt w:val="bullet"/>
+      <w:lvlText w:val="o"/>
+      <w:lvlJc w:val="left"/>
+      <w:pPr>
+        <w:ind w:left="5760" w:hanging="360"/>
+      </w:pPr>
+      <w:rPr>
+        <w:rFonts w:ascii="Courier New" w:hAnsi="Courier New" w:cs="Courier New" w:hint="default"/>
+      </w:rPr>
+    </w:lvl>
+    <w:lvl w:ilvl="8" w:tplc="0C0A0005" w:tentative="1">
+      <w:start w:val="1"/>
+      <w:numFmt w:val="bullet"/>
+      <w:lvlText w:val=""/>
+      <w:lvlJc w:val="left"/>
+      <w:pPr>
+        <w:ind w:left="6480" w:hanging="360"/>
+      </w:pPr>
+      <w:rPr>
+        <w:rFonts w:ascii="Wingdings" w:hAnsi="Wingdings" w:hint="default"/>
+      </w:rPr>
+    </w:lvl>
+  </w:abstractNum>
   <w:num w:numId="1">
-    <w:abstractNumId w:val="17"/>
+    <w:abstractNumId w:val="18"/>
   </w:num>
   <w:num w:numId="2">
-    <w:abstractNumId w:val="18"/>
+    <w:abstractNumId w:val="19"/>
   </w:num>
   <w:num w:numId="3">
-    <w:abstractNumId w:val="23"/>
+    <w:abstractNumId w:val="24"/>
   </w:num>
   <w:num w:numId="4">
+    <w:abstractNumId w:val="16"/>
+  </w:num>
+  <w:num w:numId="5">
     <w:abstractNumId w:val="15"/>
   </w:num>
-  <w:num w:numId="5">
-    <w:abstractNumId w:val="14"/>
-  </w:num>
   <w:num w:numId="6">
-    <w:abstractNumId w:val="9"/>
+    <w:abstractNumId w:val="10"/>
   </w:num>
   <w:num w:numId="7">
     <w:abstractNumId w:val="2"/>
   </w:num>
   <w:num w:numId="8">
-    <w:abstractNumId w:val="20"/>
+    <w:abstractNumId w:val="21"/>
   </w:num>
   <w:num w:numId="9">
-    <w:abstractNumId w:val="12"/>
+    <w:abstractNumId w:val="13"/>
   </w:num>
   <w:num w:numId="10">
-    <w:abstractNumId w:val="29"/>
+    <w:abstractNumId w:val="30"/>
   </w:num>
   <w:num w:numId="11">
-    <w:abstractNumId w:val="26"/>
+    <w:abstractNumId w:val="27"/>
   </w:num>
   <w:num w:numId="12">
-    <w:abstractNumId w:val="27"/>
+    <w:abstractNumId w:val="28"/>
   </w:num>
   <w:num w:numId="13">
-    <w:abstractNumId w:val="16"/>
+    <w:abstractNumId w:val="17"/>
   </w:num>
   <w:num w:numId="14">
-    <w:abstractNumId w:val="21"/>
+    <w:abstractNumId w:val="22"/>
   </w:num>
   <w:num w:numId="15">
     <w:abstractNumId w:val="0"/>
@@ -40095,10 +41217,10 @@
     <w:abstractNumId w:val="4"/>
   </w:num>
   <w:num w:numId="17">
-    <w:abstractNumId w:val="8"/>
+    <w:abstractNumId w:val="9"/>
   </w:num>
   <w:num w:numId="18">
-    <w:abstractNumId w:val="25"/>
+    <w:abstractNumId w:val="26"/>
   </w:num>
   <w:num w:numId="19">
     <w:abstractNumId w:val="6"/>
@@ -40110,34 +41232,40 @@
     <w:abstractNumId w:val="7"/>
   </w:num>
   <w:num w:numId="22">
-    <w:abstractNumId w:val="10"/>
+    <w:abstractNumId w:val="11"/>
   </w:num>
   <w:num w:numId="23">
-    <w:abstractNumId w:val="13"/>
+    <w:abstractNumId w:val="14"/>
   </w:num>
   <w:num w:numId="24">
-    <w:abstractNumId w:val="30"/>
+    <w:abstractNumId w:val="31"/>
   </w:num>
   <w:num w:numId="25">
     <w:abstractNumId w:val="1"/>
   </w:num>
   <w:num w:numId="26">
-    <w:abstractNumId w:val="19"/>
+    <w:abstractNumId w:val="20"/>
   </w:num>
   <w:num w:numId="27">
-    <w:abstractNumId w:val="22"/>
+    <w:abstractNumId w:val="23"/>
   </w:num>
   <w:num w:numId="28">
-    <w:abstractNumId w:val="28"/>
+    <w:abstractNumId w:val="29"/>
   </w:num>
   <w:num w:numId="29">
     <w:abstractNumId w:val="5"/>
   </w:num>
   <w:num w:numId="30">
-    <w:abstractNumId w:val="11"/>
+    <w:abstractNumId w:val="12"/>
   </w:num>
   <w:num w:numId="31">
-    <w:abstractNumId w:val="24"/>
+    <w:abstractNumId w:val="25"/>
+  </w:num>
+  <w:num w:numId="32">
+    <w:abstractNumId w:val="8"/>
+  </w:num>
+  <w:num w:numId="33">
+    <w:abstractNumId w:val="32"/>
   </w:num>
   <w:numIdMacAtCleanup w:val="14"/>
 </w:numbering>
@@ -42065,14 +43193,14 @@
     <w:charset w:val="00"/>
     <w:family w:val="roman"/>
     <w:pitch w:val="variable"/>
-    <w:sig w:usb0="E0002AFF" w:usb1="C0007843" w:usb2="00000009" w:usb3="00000000" w:csb0="000001FF" w:csb1="00000000"/>
+    <w:sig w:usb0="E0002EFF" w:usb1="C000785B" w:usb2="00000009" w:usb3="00000000" w:csb0="000001FF" w:csb1="00000000"/>
   </w:font>
   <w:font w:name="Arial">
     <w:panose1 w:val="020B0604020202020204"/>
     <w:charset w:val="00"/>
     <w:family w:val="swiss"/>
     <w:pitch w:val="variable"/>
-    <w:sig w:usb0="E0002AFF" w:usb1="C0007843" w:usb2="00000009" w:usb3="00000000" w:csb0="000001FF" w:csb1="00000000"/>
+    <w:sig w:usb0="E0002EFF" w:usb1="C000785B" w:usb2="00000009" w:usb3="00000000" w:csb0="000001FF" w:csb1="00000000"/>
   </w:font>
   <w:font w:name="Courier New">
     <w:panose1 w:val="02070309020205020404"/>
@@ -42097,7 +43225,6 @@
   </w:font>
   <w:font w:name="Arial Narrow">
     <w:altName w:val="Arial Narrow"/>
-    <w:panose1 w:val="020B0606020202030204"/>
     <w:charset w:val="00"/>
     <w:family w:val="swiss"/>
     <w:pitch w:val="variable"/>
@@ -42108,14 +43235,14 @@
     <w:charset w:val="00"/>
     <w:family w:val="swiss"/>
     <w:pitch w:val="variable"/>
-    <w:sig w:usb0="E0002AFF" w:usb1="4000ACFF" w:usb2="00000001" w:usb3="00000000" w:csb0="000001FF" w:csb1="00000000"/>
+    <w:sig w:usb0="E4002EFF" w:usb1="C000247B" w:usb2="00000009" w:usb3="00000000" w:csb0="000001FF" w:csb1="00000000"/>
   </w:font>
   <w:font w:name="Calibri Light">
     <w:panose1 w:val="020F0302020204030204"/>
     <w:charset w:val="00"/>
     <w:family w:val="swiss"/>
     <w:pitch w:val="variable"/>
-    <w:sig w:usb0="A0002AEF" w:usb1="4000207B" w:usb2="00000000" w:usb3="00000000" w:csb0="000001FF" w:csb1="00000000"/>
+    <w:sig w:usb0="E4002EFF" w:usb1="C000247B" w:usb2="00000009" w:usb3="00000000" w:csb0="000001FF" w:csb1="00000000"/>
   </w:font>
   <w:font w:name="Segoe UI">
     <w:panose1 w:val="020B0502040204020203"/>
@@ -42171,6 +43298,7 @@
     <w:rsid w:val="00BC5390"/>
     <w:rsid w:val="00D33269"/>
     <w:rsid w:val="00D618B6"/>
+    <w:rsid w:val="00D74DAE"/>
     <w:rsid w:val="00F5685F"/>
     <w:rsid w:val="00F76BD9"/>
   </w:rsids>

</xml_diff>

<commit_message>
Presentación CANVAS y descripción actores
Hemos descrito los diferentes actores además de finalizar el CANVAS 
2h 10 min
</commit_message>
<xml_diff>
--- a/Práctica 1/Plantilla Documentación  de Prácticas2021.docx
+++ b/Práctica 1/Plantilla Documentación  de Prácticas2021.docx
@@ -4685,9 +4685,22 @@
       </w:pPr>
       <w:bookmarkStart w:id="7" w:name="_Toc55925610"/>
       <w:r>
-        <w:t>Describe the persons</w:t>
+        <w:t xml:space="preserve">Describe </w:t>
+      </w:r>
+      <w:proofErr w:type="spellStart"/>
+      <w:r>
+        <w:t>the</w:t>
+      </w:r>
+      <w:proofErr w:type="spellEnd"/>
+      <w:r>
+        <w:t xml:space="preserve"> </w:t>
+      </w:r>
+      <w:proofErr w:type="spellStart"/>
+      <w:r>
+        <w:t>persons</w:t>
       </w:r>
       <w:bookmarkEnd w:id="7"/>
+      <w:proofErr w:type="spellEnd"/>
     </w:p>
     <w:p/>
     <w:tbl>
@@ -4728,6 +4741,18 @@
                 <w:szCs w:val="24"/>
               </w:rPr>
               <w:t>P1</w:t>
+            </w:r>
+            <w:r>
+              <w:rPr>
+                <w:b/>
+                <w:bCs/>
+                <w:sz w:val="24"/>
+                <w:szCs w:val="24"/>
+              </w:rPr>
+              <w:t xml:space="preserve"> - </w:t>
+            </w:r>
+            <w:r>
+              <w:t>Representando a agricultores experimentados</w:t>
             </w:r>
           </w:p>
         </w:tc>
@@ -5038,16 +5063,6 @@
         <w:ind w:firstLine="0"/>
       </w:pPr>
     </w:p>
-    <w:p>
-      <w:pPr>
-        <w:ind w:firstLine="0"/>
-      </w:pPr>
-    </w:p>
-    <w:p>
-      <w:pPr>
-        <w:ind w:firstLine="0"/>
-      </w:pPr>
-    </w:p>
     <w:tbl>
       <w:tblPr>
         <w:tblStyle w:val="Tablaconcuadrcula"/>
@@ -5072,12 +5087,20 @@
               <w:ind w:firstLine="0"/>
               <w:jc w:val="center"/>
               <w:rPr>
+                <w:sz w:val="24"/>
+                <w:szCs w:val="24"/>
+              </w:rPr>
+            </w:pPr>
+            <w:r>
+              <w:rPr>
                 <w:b/>
                 <w:bCs/>
                 <w:sz w:val="24"/>
                 <w:szCs w:val="24"/>
               </w:rPr>
-            </w:pPr>
+              <w:lastRenderedPageBreak/>
+              <w:t>P2</w:t>
+            </w:r>
             <w:r>
               <w:rPr>
                 <w:b/>
@@ -5085,7 +5108,10 @@
                 <w:sz w:val="24"/>
                 <w:szCs w:val="24"/>
               </w:rPr>
-              <w:t>P2</w:t>
+              <w:t xml:space="preserve"> – </w:t>
+            </w:r>
+            <w:r>
+              <w:t>Representando a agricultores noveles</w:t>
             </w:r>
           </w:p>
         </w:tc>
@@ -5351,13 +5377,16 @@
             <w:pPr>
               <w:ind w:firstLine="0"/>
               <w:jc w:val="center"/>
+            </w:pPr>
+            <w:r>
               <w:rPr>
                 <w:b/>
                 <w:bCs/>
                 <w:sz w:val="24"/>
                 <w:szCs w:val="24"/>
               </w:rPr>
-            </w:pPr>
+              <w:t>P3</w:t>
+            </w:r>
             <w:r>
               <w:rPr>
                 <w:b/>
@@ -5365,7 +5394,10 @@
                 <w:sz w:val="24"/>
                 <w:szCs w:val="24"/>
               </w:rPr>
-              <w:t>P3</w:t>
+              <w:t xml:space="preserve"> – </w:t>
+            </w:r>
+            <w:r>
+              <w:t>Representando a agricultores curiosos</w:t>
             </w:r>
           </w:p>
         </w:tc>
@@ -5637,13 +5669,16 @@
             <w:pPr>
               <w:ind w:firstLine="0"/>
               <w:jc w:val="center"/>
+            </w:pPr>
+            <w:r>
               <w:rPr>
                 <w:b/>
                 <w:bCs/>
                 <w:sz w:val="24"/>
                 <w:szCs w:val="24"/>
               </w:rPr>
-            </w:pPr>
+              <w:t>P4</w:t>
+            </w:r>
             <w:r>
               <w:rPr>
                 <w:b/>
@@ -5651,7 +5686,10 @@
                 <w:sz w:val="24"/>
                 <w:szCs w:val="24"/>
               </w:rPr>
-              <w:t>P4</w:t>
+              <w:t xml:space="preserve"> – </w:t>
+            </w:r>
+            <w:r>
+              <w:t>Representando a personas desempleadas en la agricultura</w:t>
             </w:r>
           </w:p>
         </w:tc>
@@ -5836,7 +5874,6 @@
                 <w:sz w:val="24"/>
                 <w:szCs w:val="24"/>
               </w:rPr>
-              <w:lastRenderedPageBreak/>
               <w:t>Comportamiento:</w:t>
             </w:r>
           </w:p>
@@ -5913,6 +5950,7 @@
       </w:pPr>
       <w:bookmarkStart w:id="8" w:name="_Toc55925611"/>
       <w:r>
+        <w:lastRenderedPageBreak/>
         <w:t>D</w:t>
       </w:r>
       <w:r>
@@ -6370,6 +6408,7 @@
               </w:rPr>
               <w:t xml:space="preserve">- </w:t>
             </w:r>
+            <w:bookmarkStart w:id="9" w:name="_Hlk56165744"/>
             <w:r>
               <w:rPr>
                 <w:sz w:val="20"/>
@@ -6391,6 +6430,7 @@
               </w:rPr>
               <w:t xml:space="preserve"> ayudas financieras</w:t>
             </w:r>
+            <w:bookmarkEnd w:id="9"/>
           </w:p>
           <w:p>
             <w:pPr>
@@ -7157,6 +7197,223 @@
     </w:p>
     <w:p>
       <w:pPr>
+        <w:pStyle w:val="Prrafodelista"/>
+        <w:numPr>
+          <w:ilvl w:val="0"/>
+          <w:numId w:val="34"/>
+        </w:numPr>
+      </w:pPr>
+      <w:r>
+        <w:t>En la persona 1 (Antonio Gómez) podemos observar que ya es mayor y no se puede ocupar por si mismo de sus tierras</w:t>
+      </w:r>
+      <w:r>
+        <w:t>,</w:t>
+      </w:r>
+      <w:r>
+        <w:t xml:space="preserve"> entonces quiere buscar trabajadores que le ayuden con su labor (creación y cierre de anuncio)</w:t>
+      </w:r>
+      <w:r>
+        <w:t>. Además, una de sus necesidades es que pueda registrar y poder ver fácilmente en cualquier momento la cantidad de sustancias que anteriormente ha utilizado en sus tierras (</w:t>
+      </w:r>
+      <w:r>
+        <w:t>Historial de cultivos con filtro</w:t>
+      </w:r>
+      <w:r>
+        <w:t>,</w:t>
+      </w:r>
+      <w:r>
+        <w:t xml:space="preserve"> </w:t>
+      </w:r>
+      <w:r>
+        <w:t>a</w:t>
+      </w:r>
+      <w:r>
+        <w:t>ñadir/</w:t>
+      </w:r>
+      <w:r>
+        <w:t>m</w:t>
+      </w:r>
+      <w:r>
+        <w:t>odificar datos a una siembra</w:t>
+      </w:r>
+      <w:r>
+        <w:t>). A su vez, quiere conocer los distintos puntos de venta existentes para llevar sus productos (</w:t>
+      </w:r>
+      <w:r>
+        <w:t>Filtrar puntos de venta</w:t>
+      </w:r>
+      <w:r>
+        <w:t>, v</w:t>
+      </w:r>
+      <w:r>
+        <w:t>isualización de puntos de venta</w:t>
+      </w:r>
+      <w:r>
+        <w:t xml:space="preserve">) y finalmente le </w:t>
+      </w:r>
+      <w:r>
+        <w:lastRenderedPageBreak/>
+        <w:t>gustaría conocer cuando es posible solicitar las subvenciones del gobierno para cada cultivo (</w:t>
+      </w:r>
+      <w:r>
+        <w:t>Notificaciones sobre ayudas financieras</w:t>
+      </w:r>
+      <w:r>
+        <w:t>).</w:t>
+      </w:r>
+    </w:p>
+    <w:p>
+      <w:pPr>
+        <w:pStyle w:val="Prrafodelista"/>
+        <w:numPr>
+          <w:ilvl w:val="0"/>
+          <w:numId w:val="34"/>
+        </w:numPr>
+      </w:pPr>
+      <w:r>
+        <w:t>En la persona 2 (</w:t>
+      </w:r>
+      <w:r>
+        <w:t>María García</w:t>
+      </w:r>
+      <w:r>
+        <w:t>)</w:t>
+      </w:r>
+      <w:r>
+        <w:t xml:space="preserve"> podemos observar</w:t>
+      </w:r>
+      <w:r>
+        <w:t xml:space="preserve"> que ha adquirido un invernadero y tiene problemas para orientarse (</w:t>
+      </w:r>
+      <w:r>
+        <w:t>Registro de la ubicación del terreno</w:t>
+      </w:r>
+      <w:r>
+        <w:t>, mostrar ubicación del terreno en un mapa). También dice que le gustaría poder registrar los nuevos cultivos (</w:t>
+      </w:r>
+      <w:r>
+        <w:rPr>
+          <w:sz w:val="20"/>
+          <w:szCs w:val="20"/>
+        </w:rPr>
+        <w:t>Añadir</w:t>
+      </w:r>
+      <w:r>
+        <w:rPr>
+          <w:sz w:val="20"/>
+          <w:szCs w:val="20"/>
+        </w:rPr>
+        <w:t xml:space="preserve"> y guardar</w:t>
+      </w:r>
+      <w:r>
+        <w:rPr>
+          <w:sz w:val="20"/>
+          <w:szCs w:val="20"/>
+        </w:rPr>
+        <w:t xml:space="preserve"> nuevas siembras</w:t>
+      </w:r>
+      <w:r>
+        <w:t>).</w:t>
+      </w:r>
+    </w:p>
+    <w:p>
+      <w:pPr>
+        <w:pStyle w:val="Prrafodelista"/>
+        <w:numPr>
+          <w:ilvl w:val="0"/>
+          <w:numId w:val="0"/>
+        </w:numPr>
+        <w:ind w:left="720"/>
+      </w:pPr>
+      <w:r>
+        <w:t>María quiere encontrar donde vender sus productos al mejor precio (</w:t>
+      </w:r>
+      <w:r>
+        <w:t>Visualización de puntos de venta</w:t>
+      </w:r>
+      <w:r>
+        <w:t>, m</w:t>
+      </w:r>
+      <w:r>
+        <w:t>ostrar precio ofrecido por puntos de venta</w:t>
+      </w:r>
+      <w:r>
+        <w:t xml:space="preserve">) y por último le gustaría advertir a otras personas </w:t>
+      </w:r>
+      <w:r>
+        <w:t xml:space="preserve">de infecciones que se produzcan en sus cosechas </w:t>
+      </w:r>
+      <w:r>
+        <w:t>(</w:t>
+      </w:r>
+      <w:r>
+        <w:t>Registrar infecciones en cultivos</w:t>
+      </w:r>
+      <w:r>
+        <w:t>).</w:t>
+      </w:r>
+    </w:p>
+    <w:p>
+      <w:pPr>
+        <w:pStyle w:val="Prrafodelista"/>
+        <w:numPr>
+          <w:ilvl w:val="0"/>
+          <w:numId w:val="0"/>
+        </w:numPr>
+        <w:ind w:left="720"/>
+      </w:pPr>
+      <w:r>
+        <w:t>En la persona 3 (Carlos López) podemos observar que le gusta estar informado sobre cultivos poco comunes (Buscador de cultivos) y además quiere saber cuando plantar los diferentes cultivos (</w:t>
+      </w:r>
+      <w:r>
+        <w:t>Informar temporadas de siembra</w:t>
+      </w:r>
+      <w:r>
+        <w:t>). Por otra parte, desearía conocer los detalles económicos de las subvenciones que proporciona el gobierno sobre los cultivos (Detalles económicos sobre subvenciones). Por último, quiere conocer si existe alguna plaga cercana que pueda afectar a sus cultivos (</w:t>
+      </w:r>
+      <w:r>
+        <w:t>Recibir alertas sobre plagas cercanas</w:t>
+      </w:r>
+      <w:r>
+        <w:t>,</w:t>
+      </w:r>
+      <w:r>
+        <w:t xml:space="preserve"> </w:t>
+      </w:r>
+      <w:r>
+        <w:t>s</w:t>
+      </w:r>
+      <w:r>
+        <w:t>ilenciar notificaciones</w:t>
+      </w:r>
+      <w:r>
+        <w:t>).</w:t>
+      </w:r>
+    </w:p>
+    <w:p>
+      <w:pPr>
+        <w:pStyle w:val="Prrafodelista"/>
+        <w:numPr>
+          <w:ilvl w:val="0"/>
+          <w:numId w:val="34"/>
+        </w:numPr>
+      </w:pPr>
+      <w:r>
+        <w:t>En la persona 4 (Miguel Montes) observamos que está desempleado, le gustaría encontrar trabajo en el sector agrícola ubicando la localización de los posibles empleos y viendo los salarios (filtrar ofertas de empleo, mostrar lugares de trabajo en un mapa). Como es aficionado de los documentales quiere disponer de vídeos e información en la que formarse (videotutoriales sobre métodos de cultivo, detalles de cada cultivo).</w:t>
+      </w:r>
+    </w:p>
+    <w:p>
+      <w:pPr>
+        <w:ind w:firstLine="0"/>
+        <w:jc w:val="left"/>
+        <w:rPr>
+          <w:sz w:val="20"/>
+          <w:szCs w:val="20"/>
+        </w:rPr>
+      </w:pPr>
+    </w:p>
+    <w:p>
+      <w:pPr>
         <w:ind w:firstLine="0"/>
         <w:rPr>
           <w:sz w:val="18"/>
@@ -7184,20 +7441,66 @@
     </w:p>
     <w:p>
       <w:pPr>
+        <w:ind w:firstLine="0"/>
+        <w:rPr>
+          <w:sz w:val="18"/>
+          <w:szCs w:val="18"/>
+        </w:rPr>
+      </w:pPr>
+    </w:p>
+    <w:p>
+      <w:pPr>
+        <w:ind w:firstLine="0"/>
+        <w:rPr>
+          <w:sz w:val="18"/>
+          <w:szCs w:val="18"/>
+        </w:rPr>
+      </w:pPr>
+    </w:p>
+    <w:p>
+      <w:pPr>
+        <w:ind w:firstLine="0"/>
+        <w:rPr>
+          <w:sz w:val="18"/>
+          <w:szCs w:val="18"/>
+        </w:rPr>
+      </w:pPr>
+    </w:p>
+    <w:p>
+      <w:pPr>
+        <w:ind w:firstLine="0"/>
+        <w:rPr>
+          <w:sz w:val="18"/>
+          <w:szCs w:val="18"/>
+        </w:rPr>
+      </w:pPr>
+    </w:p>
+    <w:p>
+      <w:pPr>
+        <w:ind w:firstLine="0"/>
+        <w:rPr>
+          <w:sz w:val="18"/>
+          <w:szCs w:val="18"/>
+        </w:rPr>
+      </w:pPr>
+    </w:p>
+    <w:p>
+      <w:pPr>
         <w:pStyle w:val="Ttulo2"/>
         <w:numPr>
           <w:ilvl w:val="1"/>
           <w:numId w:val="4"/>
         </w:numPr>
       </w:pPr>
-      <w:bookmarkStart w:id="9" w:name="_Toc55925612"/>
-      <w:bookmarkStart w:id="10" w:name="_Hlk56099144"/>
+      <w:bookmarkStart w:id="10" w:name="_Toc55925612"/>
+      <w:bookmarkStart w:id="11" w:name="_Hlk56099144"/>
       <w:r>
+        <w:lastRenderedPageBreak/>
         <w:t>Technical, UX and Business Review</w:t>
       </w:r>
-      <w:bookmarkEnd w:id="9"/>
+      <w:bookmarkEnd w:id="10"/>
     </w:p>
-    <w:bookmarkEnd w:id="10"/>
+    <w:bookmarkEnd w:id="11"/>
     <w:p>
       <w:r>
         <w:rPr>
@@ -8260,30 +8563,18 @@
       <w:pPr>
         <w:ind w:firstLine="0"/>
         <w:jc w:val="left"/>
-        <w:rPr>
-          <w:sz w:val="20"/>
-          <w:szCs w:val="20"/>
-        </w:rPr>
       </w:pPr>
     </w:p>
     <w:p>
       <w:pPr>
         <w:ind w:firstLine="0"/>
+        <w:jc w:val="left"/>
       </w:pPr>
     </w:p>
     <w:p>
       <w:pPr>
         <w:ind w:firstLine="0"/>
-      </w:pPr>
-    </w:p>
-    <w:p>
-      <w:pPr>
-        <w:ind w:firstLine="0"/>
-      </w:pPr>
-    </w:p>
-    <w:p>
-      <w:pPr>
-        <w:ind w:firstLine="0"/>
+        <w:jc w:val="left"/>
       </w:pPr>
     </w:p>
     <w:tbl>
@@ -15150,7 +15441,7 @@
           <w:shd w:val="clear" w:color="auto" w:fill="FFFFFF"/>
         </w:rPr>
       </w:pPr>
-      <w:bookmarkStart w:id="11" w:name="_Toc55925613"/>
+      <w:bookmarkStart w:id="12" w:name="_Toc55925613"/>
       <w:r>
         <w:rPr>
           <w:shd w:val="clear" w:color="auto" w:fill="FFFFFF"/>
@@ -15192,7 +15483,7 @@
         </w:rPr>
         <w:t>Journeys</w:t>
       </w:r>
-      <w:bookmarkEnd w:id="11"/>
+      <w:bookmarkEnd w:id="12"/>
       <w:proofErr w:type="spellEnd"/>
     </w:p>
     <w:tbl>
@@ -30755,7 +31046,7 @@
           <w:u w:val="none"/>
         </w:rPr>
       </w:pPr>
-      <w:bookmarkStart w:id="12" w:name="_Toc55925614"/>
+      <w:bookmarkStart w:id="13" w:name="_Toc55925614"/>
       <w:proofErr w:type="spellStart"/>
       <w:r>
         <w:rPr>
@@ -30792,7 +31083,7 @@
         </w:rPr>
         <w:t>Features</w:t>
       </w:r>
-      <w:bookmarkEnd w:id="12"/>
+      <w:bookmarkEnd w:id="13"/>
       <w:proofErr w:type="spellEnd"/>
     </w:p>
     <w:tbl>
@@ -34514,7 +34805,7 @@
           <w:u w:val="none"/>
         </w:rPr>
       </w:pPr>
-      <w:bookmarkStart w:id="13" w:name="_Toc55925615"/>
+      <w:bookmarkStart w:id="14" w:name="_Toc55925615"/>
       <w:r>
         <w:rPr>
           <w:u w:val="none"/>
@@ -34527,7 +34818,7 @@
         </w:rPr>
         <w:t xml:space="preserve"> del MVP</w:t>
       </w:r>
-      <w:bookmarkEnd w:id="13"/>
+      <w:bookmarkEnd w:id="14"/>
     </w:p>
     <w:tbl>
       <w:tblPr>
@@ -34764,7 +35055,7 @@
                 <w:szCs w:val="24"/>
               </w:rPr>
             </w:pPr>
-            <w:bookmarkStart w:id="14" w:name="_Hlk56097513"/>
+            <w:bookmarkStart w:id="15" w:name="_Hlk56097513"/>
             <w:proofErr w:type="spellStart"/>
             <w:r>
               <w:rPr>
@@ -34797,7 +35088,7 @@
             </w:r>
             <w:proofErr w:type="spellEnd"/>
           </w:p>
-          <w:bookmarkEnd w:id="14"/>
+          <w:bookmarkEnd w:id="15"/>
           <w:p>
             <w:pPr>
               <w:ind w:firstLine="0"/>
@@ -35470,7 +35761,13 @@
               <w:jc w:val="left"/>
             </w:pPr>
             <w:r>
-              <w:t xml:space="preserve">81 días de trabajo </w:t>
+              <w:t>8</w:t>
+            </w:r>
+            <w:r>
+              <w:t>2</w:t>
+            </w:r>
+            <w:r>
+              <w:t xml:space="preserve"> días de trabajo </w:t>
             </w:r>
             <w:r>
               <w:t xml:space="preserve">y </w:t>
@@ -35868,7 +36165,13 @@
         <w:t>un MVP</w:t>
       </w:r>
       <w:r>
-        <w:t xml:space="preserve"> consumen 7 días.</w:t>
+        <w:t xml:space="preserve"> consumen </w:t>
+      </w:r>
+      <w:r>
+        <w:t>8</w:t>
+      </w:r>
+      <w:r>
+        <w:t xml:space="preserve"> días.</w:t>
       </w:r>
     </w:p>
     <w:p>
@@ -35877,7 +36180,13 @@
         <w:jc w:val="left"/>
       </w:pPr>
       <w:r>
-        <w:t>En total 81 días de trabajo que equivalen a 4 meses.</w:t>
+        <w:t>En total 8</w:t>
+      </w:r>
+      <w:r>
+        <w:t>2</w:t>
+      </w:r>
+      <w:r>
+        <w:t xml:space="preserve"> días de trabajo que equivalen a 4 meses.</w:t>
       </w:r>
     </w:p>
     <w:p>
@@ -35915,19 +36224,7 @@
           <w:rPr>
             <w:rStyle w:val="Hipervnculo"/>
           </w:rPr>
-          <w:t>esta pági</w:t>
-        </w:r>
-        <w:r>
-          <w:rPr>
-            <w:rStyle w:val="Hipervnculo"/>
-          </w:rPr>
-          <w:t>n</w:t>
-        </w:r>
-        <w:r>
-          <w:rPr>
-            <w:rStyle w:val="Hipervnculo"/>
-          </w:rPr>
-          <w:t>a</w:t>
+          <w:t>esta página</w:t>
         </w:r>
       </w:hyperlink>
     </w:p>
@@ -36158,16 +36455,7 @@
         <w:jc w:val="left"/>
       </w:pPr>
       <w:r>
-        <w:t xml:space="preserve">Número de </w:t>
-      </w:r>
-      <w:r>
-        <w:t>puestos ofertados</w:t>
-      </w:r>
-      <w:r>
-        <w:t xml:space="preserve">: </w:t>
-      </w:r>
-      <w:r>
-        <w:t>teniendo en cuenta que esperamos 1.000 agricultores el primer mes, si un 25% de los agricultores ofertan un puesto o una octava parte de ellos ofertan dos puestos de trabajo, obtenemos la cifra de 250 puestos de empleo.</w:t>
+        <w:t>Número de puestos ofertados: teniendo en cuenta que esperamos 1.000 agricultores el primer mes, si un 25% de los agricultores ofertan un puesto o una octava parte de ellos ofertan dos puestos de trabajo, obtenemos la cifra de 250 puestos de empleo.</w:t>
       </w:r>
     </w:p>
     <w:p>
@@ -36216,42 +36504,6 @@
     </w:p>
     <w:p>
       <w:pPr>
-        <w:ind w:firstLine="0"/>
-      </w:pPr>
-      <w:proofErr w:type="spellStart"/>
-      <w:r>
-        <w:t>Discovering</w:t>
-      </w:r>
-      <w:proofErr w:type="spellEnd"/>
-      <w:r>
-        <w:t xml:space="preserve"> </w:t>
-      </w:r>
-      <w:proofErr w:type="spellStart"/>
-      <w:r>
-        <w:t>features</w:t>
-      </w:r>
-      <w:proofErr w:type="spellEnd"/>
-    </w:p>
-    <w:p>
-      <w:pPr>
-        <w:ind w:firstLine="0"/>
-      </w:pPr>
-      <w:proofErr w:type="spellStart"/>
-      <w:r>
-        <w:t>Technical</w:t>
-      </w:r>
-      <w:proofErr w:type="spellEnd"/>
-      <w:r>
-        <w:t xml:space="preserve">, UX and Business </w:t>
-      </w:r>
-      <w:proofErr w:type="spellStart"/>
-      <w:r>
-        <w:t>Review</w:t>
-      </w:r>
-      <w:proofErr w:type="spellEnd"/>
-    </w:p>
-    <w:p>
-      <w:pPr>
         <w:pStyle w:val="Ttulo1"/>
         <w:numPr>
           <w:ilvl w:val="0"/>
@@ -36263,7 +36515,7 @@
           <w:szCs w:val="24"/>
         </w:rPr>
       </w:pPr>
-      <w:bookmarkStart w:id="15" w:name="_Toc55925616"/>
+      <w:bookmarkStart w:id="16" w:name="_Toc55925616"/>
       <w:r>
         <w:rPr>
           <w:rFonts w:ascii="Arial Narrow" w:hAnsi="Arial Narrow"/>
@@ -36288,7 +36540,7 @@
         </w:rPr>
         <w:t>es</w:t>
       </w:r>
-      <w:bookmarkEnd w:id="15"/>
+      <w:bookmarkEnd w:id="16"/>
     </w:p>
     <w:p>
       <w:pPr>
@@ -36345,7 +36597,7 @@
           <w:szCs w:val="24"/>
         </w:rPr>
       </w:pPr>
-      <w:bookmarkStart w:id="16" w:name="_Toc55925617"/>
+      <w:bookmarkStart w:id="17" w:name="_Toc55925617"/>
       <w:r>
         <w:rPr>
           <w:rFonts w:ascii="Arial Narrow" w:hAnsi="Arial Narrow"/>
@@ -36354,7 +36606,7 @@
         </w:rPr>
         <w:t>Referencias</w:t>
       </w:r>
-      <w:bookmarkEnd w:id="16"/>
+      <w:bookmarkEnd w:id="17"/>
     </w:p>
     <w:p>
       <w:pPr>
@@ -36553,7 +36805,7 @@
           <w:b/>
         </w:rPr>
       </w:pPr>
-      <w:bookmarkStart w:id="17" w:name="_Toc55925618"/>
+      <w:bookmarkStart w:id="18" w:name="_Toc55925618"/>
       <w:r>
         <w:rPr>
           <w:rFonts w:ascii="Arial Narrow" w:hAnsi="Arial Narrow"/>
@@ -36568,7 +36820,7 @@
         </w:rPr>
         <w:t>s</w:t>
       </w:r>
-      <w:bookmarkEnd w:id="17"/>
+      <w:bookmarkEnd w:id="18"/>
     </w:p>
     <w:tbl>
       <w:tblPr>
@@ -36825,13 +37077,14 @@
           <w:szCs w:val="24"/>
         </w:rPr>
       </w:pPr>
-      <w:bookmarkStart w:id="18" w:name="_Toc55925619"/>
+      <w:bookmarkStart w:id="19" w:name="_Toc55925619"/>
       <w:r>
         <w:rPr>
           <w:rFonts w:ascii="Arial Narrow" w:hAnsi="Arial Narrow"/>
           <w:b/>
           <w:szCs w:val="24"/>
         </w:rPr>
+        <w:lastRenderedPageBreak/>
         <w:t>A</w:t>
       </w:r>
       <w:r>
@@ -36842,7 +37095,7 @@
         </w:rPr>
         <w:t>nexos</w:t>
       </w:r>
-      <w:bookmarkEnd w:id="18"/>
+      <w:bookmarkEnd w:id="19"/>
     </w:p>
     <w:p>
       <w:pPr>
@@ -36857,47 +37110,7 @@
           <w:szCs w:val="24"/>
         </w:rPr>
       </w:pPr>
-      <w:bookmarkStart w:id="19" w:name="_Toc55925620"/>
-      <w:r>
-        <w:rPr>
-          <w:rFonts w:ascii="Arial Narrow" w:hAnsi="Arial Narrow"/>
-          <w:b/>
-          <w:szCs w:val="24"/>
-        </w:rPr>
-        <w:t>Anexo</w:t>
-      </w:r>
-      <w:bookmarkEnd w:id="19"/>
-    </w:p>
-    <w:p>
-      <w:pPr>
-        <w:ind w:left="360"/>
-        <w:rPr>
-          <w:sz w:val="24"/>
-          <w:szCs w:val="24"/>
-        </w:rPr>
-      </w:pPr>
-      <w:r>
-        <w:rPr>
-          <w:sz w:val="24"/>
-          <w:szCs w:val="24"/>
-        </w:rPr>
-        <w:t>&lt;Contenido del anexo&gt;</w:t>
-      </w:r>
-    </w:p>
-    <w:p>
-      <w:pPr>
-        <w:pStyle w:val="Ttulo1"/>
-        <w:numPr>
-          <w:ilvl w:val="0"/>
-          <w:numId w:val="5"/>
-        </w:numPr>
-        <w:rPr>
-          <w:rFonts w:ascii="Arial Narrow" w:hAnsi="Arial Narrow"/>
-          <w:b/>
-          <w:szCs w:val="24"/>
-        </w:rPr>
-      </w:pPr>
-      <w:bookmarkStart w:id="20" w:name="_Toc55925621"/>
+      <w:bookmarkStart w:id="20" w:name="_Toc55925620"/>
       <w:r>
         <w:rPr>
           <w:rFonts w:ascii="Arial Narrow" w:hAnsi="Arial Narrow"/>
@@ -36937,7 +37150,7 @@
           <w:szCs w:val="24"/>
         </w:rPr>
       </w:pPr>
-      <w:bookmarkStart w:id="21" w:name="_Toc55925622"/>
+      <w:bookmarkStart w:id="21" w:name="_Toc55925621"/>
       <w:r>
         <w:rPr>
           <w:rFonts w:ascii="Arial Narrow" w:hAnsi="Arial Narrow"/>
@@ -36947,6 +37160,46 @@
         <w:t>Anexo</w:t>
       </w:r>
       <w:bookmarkEnd w:id="21"/>
+    </w:p>
+    <w:p>
+      <w:pPr>
+        <w:ind w:left="360"/>
+        <w:rPr>
+          <w:sz w:val="24"/>
+          <w:szCs w:val="24"/>
+        </w:rPr>
+      </w:pPr>
+      <w:r>
+        <w:rPr>
+          <w:sz w:val="24"/>
+          <w:szCs w:val="24"/>
+        </w:rPr>
+        <w:t>&lt;Contenido del anexo&gt;</w:t>
+      </w:r>
+    </w:p>
+    <w:p>
+      <w:pPr>
+        <w:pStyle w:val="Ttulo1"/>
+        <w:numPr>
+          <w:ilvl w:val="0"/>
+          <w:numId w:val="5"/>
+        </w:numPr>
+        <w:rPr>
+          <w:rFonts w:ascii="Arial Narrow" w:hAnsi="Arial Narrow"/>
+          <w:b/>
+          <w:szCs w:val="24"/>
+        </w:rPr>
+      </w:pPr>
+      <w:bookmarkStart w:id="22" w:name="_Toc55925622"/>
+      <w:r>
+        <w:rPr>
+          <w:rFonts w:ascii="Arial Narrow" w:hAnsi="Arial Narrow"/>
+          <w:b/>
+          <w:szCs w:val="24"/>
+        </w:rPr>
+        <w:t>Anexo</w:t>
+      </w:r>
+      <w:bookmarkEnd w:id="22"/>
     </w:p>
     <w:p>
       <w:pPr>
@@ -41056,6 +41309,118 @@
     </w:lvl>
   </w:abstractNum>
   <w:abstractNum w:abstractNumId="32" w15:restartNumberingAfterBreak="0">
+    <w:nsid w:val="7E0D12F5"/>
+    <w:multiLevelType w:val="hybridMultilevel"/>
+    <w:tmpl w:val="DD0258BE"/>
+    <w:lvl w:ilvl="0" w:tplc="30A695AE">
+      <w:numFmt w:val="bullet"/>
+      <w:lvlText w:val="-"/>
+      <w:lvlJc w:val="left"/>
+      <w:pPr>
+        <w:ind w:left="720" w:hanging="360"/>
+      </w:pPr>
+      <w:rPr>
+        <w:rFonts w:ascii="Arial" w:eastAsiaTheme="minorHAnsi" w:hAnsi="Arial" w:cs="Arial" w:hint="default"/>
+      </w:rPr>
+    </w:lvl>
+    <w:lvl w:ilvl="1" w:tplc="0C0A0003" w:tentative="1">
+      <w:start w:val="1"/>
+      <w:numFmt w:val="bullet"/>
+      <w:lvlText w:val="o"/>
+      <w:lvlJc w:val="left"/>
+      <w:pPr>
+        <w:ind w:left="1440" w:hanging="360"/>
+      </w:pPr>
+      <w:rPr>
+        <w:rFonts w:ascii="Courier New" w:hAnsi="Courier New" w:cs="Courier New" w:hint="default"/>
+      </w:rPr>
+    </w:lvl>
+    <w:lvl w:ilvl="2" w:tplc="0C0A0005" w:tentative="1">
+      <w:start w:val="1"/>
+      <w:numFmt w:val="bullet"/>
+      <w:lvlText w:val=""/>
+      <w:lvlJc w:val="left"/>
+      <w:pPr>
+        <w:ind w:left="2160" w:hanging="360"/>
+      </w:pPr>
+      <w:rPr>
+        <w:rFonts w:ascii="Wingdings" w:hAnsi="Wingdings" w:hint="default"/>
+      </w:rPr>
+    </w:lvl>
+    <w:lvl w:ilvl="3" w:tplc="0C0A0001" w:tentative="1">
+      <w:start w:val="1"/>
+      <w:numFmt w:val="bullet"/>
+      <w:lvlText w:val=""/>
+      <w:lvlJc w:val="left"/>
+      <w:pPr>
+        <w:ind w:left="2880" w:hanging="360"/>
+      </w:pPr>
+      <w:rPr>
+        <w:rFonts w:ascii="Symbol" w:hAnsi="Symbol" w:hint="default"/>
+      </w:rPr>
+    </w:lvl>
+    <w:lvl w:ilvl="4" w:tplc="0C0A0003" w:tentative="1">
+      <w:start w:val="1"/>
+      <w:numFmt w:val="bullet"/>
+      <w:lvlText w:val="o"/>
+      <w:lvlJc w:val="left"/>
+      <w:pPr>
+        <w:ind w:left="3600" w:hanging="360"/>
+      </w:pPr>
+      <w:rPr>
+        <w:rFonts w:ascii="Courier New" w:hAnsi="Courier New" w:cs="Courier New" w:hint="default"/>
+      </w:rPr>
+    </w:lvl>
+    <w:lvl w:ilvl="5" w:tplc="0C0A0005" w:tentative="1">
+      <w:start w:val="1"/>
+      <w:numFmt w:val="bullet"/>
+      <w:lvlText w:val=""/>
+      <w:lvlJc w:val="left"/>
+      <w:pPr>
+        <w:ind w:left="4320" w:hanging="360"/>
+      </w:pPr>
+      <w:rPr>
+        <w:rFonts w:ascii="Wingdings" w:hAnsi="Wingdings" w:hint="default"/>
+      </w:rPr>
+    </w:lvl>
+    <w:lvl w:ilvl="6" w:tplc="0C0A0001" w:tentative="1">
+      <w:start w:val="1"/>
+      <w:numFmt w:val="bullet"/>
+      <w:lvlText w:val=""/>
+      <w:lvlJc w:val="left"/>
+      <w:pPr>
+        <w:ind w:left="5040" w:hanging="360"/>
+      </w:pPr>
+      <w:rPr>
+        <w:rFonts w:ascii="Symbol" w:hAnsi="Symbol" w:hint="default"/>
+      </w:rPr>
+    </w:lvl>
+    <w:lvl w:ilvl="7" w:tplc="0C0A0003" w:tentative="1">
+      <w:start w:val="1"/>
+      <w:numFmt w:val="bullet"/>
+      <w:lvlText w:val="o"/>
+      <w:lvlJc w:val="left"/>
+      <w:pPr>
+        <w:ind w:left="5760" w:hanging="360"/>
+      </w:pPr>
+      <w:rPr>
+        <w:rFonts w:ascii="Courier New" w:hAnsi="Courier New" w:cs="Courier New" w:hint="default"/>
+      </w:rPr>
+    </w:lvl>
+    <w:lvl w:ilvl="8" w:tplc="0C0A0005" w:tentative="1">
+      <w:start w:val="1"/>
+      <w:numFmt w:val="bullet"/>
+      <w:lvlText w:val=""/>
+      <w:lvlJc w:val="left"/>
+      <w:pPr>
+        <w:ind w:left="6480" w:hanging="360"/>
+      </w:pPr>
+      <w:rPr>
+        <w:rFonts w:ascii="Wingdings" w:hAnsi="Wingdings" w:hint="default"/>
+      </w:rPr>
+    </w:lvl>
+  </w:abstractNum>
+  <w:abstractNum w:abstractNumId="33" w15:restartNumberingAfterBreak="0">
     <w:nsid w:val="7E8B7084"/>
     <w:multiLevelType w:val="hybridMultilevel"/>
     <w:tmpl w:val="42925408"/>
@@ -41265,6 +41630,9 @@
     <w:abstractNumId w:val="8"/>
   </w:num>
   <w:num w:numId="33">
+    <w:abstractNumId w:val="33"/>
+  </w:num>
+  <w:num w:numId="34">
     <w:abstractNumId w:val="32"/>
   </w:num>
   <w:numIdMacAtCleanup w:val="14"/>
@@ -43225,6 +43593,7 @@
   </w:font>
   <w:font w:name="Arial Narrow">
     <w:altName w:val="Arial Narrow"/>
+    <w:panose1 w:val="020B0606020202030204"/>
     <w:charset w:val="00"/>
     <w:family w:val="swiss"/>
     <w:pitch w:val="variable"/>
@@ -43285,6 +43654,7 @@
     <w:rsid w:val="00270A64"/>
     <w:rsid w:val="002F5144"/>
     <w:rsid w:val="003D5373"/>
+    <w:rsid w:val="00546903"/>
     <w:rsid w:val="006A3BAF"/>
     <w:rsid w:val="00827819"/>
     <w:rsid w:val="00827A29"/>

</xml_diff>